<commit_message>
Add plenty of content
</commit_message>
<xml_diff>
--- a/docs/final report.docx
+++ b/docs/final report.docx
@@ -9,6 +9,8 @@
         </w:tabs>
         <w:spacing w:after="0" w:line="240" w:lineRule="auto"/>
       </w:pPr>
+      <w:bookmarkStart w:id="0" w:name="_Hlk134785412"/>
+      <w:bookmarkEnd w:id="0"/>
       <w:r>
         <w:t xml:space="preserve"># </w:t>
       </w:r>
@@ -63,7 +65,15 @@
         <w:t xml:space="preserve">### </w:t>
       </w:r>
       <w:r>
-        <w:t>Prof Chaojie Wang’s Capstone in Data Science class</w:t>
+        <w:t xml:space="preserve">Prof </w:t>
+      </w:r>
+      <w:proofErr w:type="spellStart"/>
+      <w:r>
+        <w:t>Chaojie</w:t>
+      </w:r>
+      <w:proofErr w:type="spellEnd"/>
+      <w:r>
+        <w:t xml:space="preserve"> Wang’s Capstone in Data Science class</w:t>
       </w:r>
     </w:p>
     <w:p>
@@ -172,16 +182,11 @@
       <w:r>
         <w:t>###### Stats</w:t>
       </w:r>
-    </w:p>
-    <w:p>
-      <w:pPr>
-        <w:tabs>
-          <w:tab w:val="left" w:pos="5480"/>
-        </w:tabs>
-        <w:spacing w:after="0" w:line="240" w:lineRule="auto"/>
-      </w:pPr>
-      <w:r>
-        <w:t>###### Data viz</w:t>
+      <w:r>
+        <w:t xml:space="preserve"> &amp; </w:t>
+      </w:r>
+      <w:r>
+        <w:t>Data viz</w:t>
       </w:r>
     </w:p>
     <w:p>
@@ -388,7 +393,15 @@
         <w:t>examination</w:t>
       </w:r>
       <w:r>
-        <w:t>, autopsies have revealed neuritic pla</w:t>
+        <w:t xml:space="preserve">, autopsies have revealed </w:t>
+      </w:r>
+      <w:proofErr w:type="spellStart"/>
+      <w:r>
+        <w:t>neuritic</w:t>
+      </w:r>
+      <w:proofErr w:type="spellEnd"/>
+      <w:r>
+        <w:t xml:space="preserve"> pla</w:t>
       </w:r>
       <w:r>
         <w:t>q</w:t>
@@ -397,7 +410,23 @@
         <w:t>ues and neurofibrillary tangles, which are predicted to be caused by amyloid-beta (AB</w:t>
       </w:r>
       <w:r>
-        <w:t xml:space="preserve">) plaques interfering with acetylcholine (ACh), its receptors, and/or production in the nucleus basalis of Meynart (NBM) in the basal forebrain </w:t>
+        <w:t>) plaques interfering with acetylcholine (</w:t>
+      </w:r>
+      <w:proofErr w:type="spellStart"/>
+      <w:r>
+        <w:t>ACh</w:t>
+      </w:r>
+      <w:proofErr w:type="spellEnd"/>
+      <w:r>
+        <w:t xml:space="preserve">), its receptors, and/or production in the nucleus basalis of </w:t>
+      </w:r>
+      <w:proofErr w:type="spellStart"/>
+      <w:r>
+        <w:t>Meynart</w:t>
+      </w:r>
+      <w:proofErr w:type="spellEnd"/>
+      <w:r>
+        <w:t xml:space="preserve"> (NBM) in the basal forebrain </w:t>
       </w:r>
       <w:r>
         <w:fldChar w:fldCharType="begin"/>
@@ -433,8 +462,29 @@
         <w:t xml:space="preserve">under scrutiny </w:t>
       </w:r>
       <w:r>
-        <w:t>after neuroscientist and physician, Matthew Schrag, reexamined the initial research identifying AB plaques as the root cause by Sylvain Lesne. Some of the results from Lesne’s</w:t>
-      </w:r>
+        <w:t xml:space="preserve">after neuroscientist and physician, Matthew </w:t>
+      </w:r>
+      <w:proofErr w:type="spellStart"/>
+      <w:r>
+        <w:t>Schrag</w:t>
+      </w:r>
+      <w:proofErr w:type="spellEnd"/>
+      <w:r>
+        <w:t xml:space="preserve">, reexamined the initial research identifying AB plaques as the root cause by Sylvain </w:t>
+      </w:r>
+      <w:proofErr w:type="spellStart"/>
+      <w:r>
+        <w:t>Lesne</w:t>
+      </w:r>
+      <w:proofErr w:type="spellEnd"/>
+      <w:r>
+        <w:t xml:space="preserve">. Some of the results from </w:t>
+      </w:r>
+      <w:proofErr w:type="spellStart"/>
+      <w:r>
+        <w:t>Lesne’s</w:t>
+      </w:r>
+      <w:proofErr w:type="spellEnd"/>
       <w:r>
         <w:t xml:space="preserve"> 2006</w:t>
       </w:r>
@@ -513,7 +563,23 @@
         <w:fldChar w:fldCharType="end"/>
       </w:r>
       <w:r>
-        <w:t>. Beginning in 2021, the FDA approved 3 new AD drugs: Aducanumab in 2021, Lecanemab and Donanemeb in 2023</w:t>
+        <w:t xml:space="preserve">. Beginning in 2021, the FDA approved 3 new AD drugs: Aducanumab in 2021, </w:t>
+      </w:r>
+      <w:proofErr w:type="spellStart"/>
+      <w:r>
+        <w:t>Lecanemab</w:t>
+      </w:r>
+      <w:proofErr w:type="spellEnd"/>
+      <w:r>
+        <w:t xml:space="preserve"> and </w:t>
+      </w:r>
+      <w:proofErr w:type="spellStart"/>
+      <w:r>
+        <w:t>Donanemeb</w:t>
+      </w:r>
+      <w:proofErr w:type="spellEnd"/>
+      <w:r>
+        <w:t xml:space="preserve"> in 2023</w:t>
       </w:r>
       <w:r>
         <w:t xml:space="preserve"> – all with their own fair share of controversy</w:t>
@@ -543,7 +609,6 @@
         <w:spacing w:after="0" w:line="240" w:lineRule="auto"/>
       </w:pPr>
       <w:r>
-        <w:lastRenderedPageBreak/>
         <w:t xml:space="preserve"> </w:t>
       </w:r>
       <w:r>
@@ -587,7 +652,16 @@
         <w:spacing w:after="0" w:line="240" w:lineRule="auto"/>
       </w:pPr>
       <w:r>
-        <w:t xml:space="preserve">“Lecanemab slowed clinical decline by 27%” </w:t>
+        <w:lastRenderedPageBreak/>
+        <w:t>“</w:t>
+      </w:r>
+      <w:proofErr w:type="spellStart"/>
+      <w:r>
+        <w:t>Lecanemab</w:t>
+      </w:r>
+      <w:proofErr w:type="spellEnd"/>
+      <w:r>
+        <w:t xml:space="preserve"> slowed clinical decline by 27%” </w:t>
       </w:r>
       <w:r>
         <w:fldChar w:fldCharType="begin"/>
@@ -644,7 +718,15 @@
         <w:spacing w:after="0" w:line="240" w:lineRule="auto"/>
       </w:pPr>
       <w:r>
-        <w:t xml:space="preserve">“Donanemab slowed mental decline by 35%” </w:t>
+        <w:t>“</w:t>
+      </w:r>
+      <w:proofErr w:type="spellStart"/>
+      <w:r>
+        <w:t>Donanemab</w:t>
+      </w:r>
+      <w:proofErr w:type="spellEnd"/>
+      <w:r>
+        <w:t xml:space="preserve"> slowed mental decline by 35%” </w:t>
       </w:r>
       <w:r>
         <w:fldChar w:fldCharType="begin"/>
@@ -704,6 +786,33 @@
       <w:r>
         <w:t xml:space="preserve"> and that as a result of fabricated research results, researchers have been pursuing the wrong target. </w:t>
       </w:r>
+    </w:p>
+    <w:p>
+      <w:pPr>
+        <w:tabs>
+          <w:tab w:val="left" w:pos="720"/>
+        </w:tabs>
+        <w:spacing w:after="0" w:line="240" w:lineRule="auto"/>
+      </w:pPr>
+    </w:p>
+    <w:p>
+      <w:pPr>
+        <w:tabs>
+          <w:tab w:val="left" w:pos="5480"/>
+        </w:tabs>
+        <w:spacing w:after="0" w:line="240" w:lineRule="auto"/>
+      </w:pPr>
+      <w:r>
+        <w:t>###### Diagnosing Alzheimer’s is hard!</w:t>
+      </w:r>
+    </w:p>
+    <w:p>
+      <w:pPr>
+        <w:tabs>
+          <w:tab w:val="left" w:pos="720"/>
+        </w:tabs>
+        <w:spacing w:after="0" w:line="240" w:lineRule="auto"/>
+      </w:pPr>
     </w:p>
     <w:p>
       <w:pPr>
@@ -988,8 +1097,13 @@
         <w:t>In 2018, a paper by Ammar</w:t>
       </w:r>
       <w:r>
-        <w:t xml:space="preserve"> and Ayed</w:t>
-      </w:r>
+        <w:t xml:space="preserve"> and </w:t>
+      </w:r>
+      <w:proofErr w:type="spellStart"/>
+      <w:r>
+        <w:t>Ayed</w:t>
+      </w:r>
+      <w:proofErr w:type="spellEnd"/>
       <w:r>
         <w:t xml:space="preserve"> use</w:t>
       </w:r>
@@ -1066,7 +1180,15 @@
         <w:fldChar w:fldCharType="end"/>
       </w:r>
       <w:r>
-        <w:t>. ASF is used to compute the estimated Total Intracranial Volume (eTIV)</w:t>
+        <w:t>. ASF is used to compute the estimated Total Intracranial Volume (</w:t>
+      </w:r>
+      <w:proofErr w:type="spellStart"/>
+      <w:r>
+        <w:t>eTIV</w:t>
+      </w:r>
+      <w:proofErr w:type="spellEnd"/>
+      <w:r>
+        <w:t>)</w:t>
       </w:r>
       <w:r>
         <w:t xml:space="preserve">, which includes all of the internal brain structures </w:t>
@@ -1093,7 +1215,15 @@
         <w:t>.</w:t>
       </w:r>
       <w:r>
-        <w:t xml:space="preserve"> Normalized whole-brain volume (nWBV)</w:t>
+        <w:t xml:space="preserve"> Normalized whole-brain volume (</w:t>
+      </w:r>
+      <w:proofErr w:type="spellStart"/>
+      <w:r>
+        <w:t>nWBV</w:t>
+      </w:r>
+      <w:proofErr w:type="spellEnd"/>
+      <w:r>
+        <w:t>)</w:t>
       </w:r>
       <w:r>
         <w:t xml:space="preserve"> uses</w:t>
@@ -1159,7 +1289,15 @@
         <w:t xml:space="preserve"> </w:t>
       </w:r>
       <w:r>
-        <w:t>In 2022, Goulikar Laxmi Narasimha Deva’s research paper</w:t>
+        <w:t xml:space="preserve">In 2022, </w:t>
+      </w:r>
+      <w:proofErr w:type="spellStart"/>
+      <w:r>
+        <w:t>Goulikar</w:t>
+      </w:r>
+      <w:proofErr w:type="spellEnd"/>
+      <w:r>
+        <w:t xml:space="preserve"> Laxmi Narasimha Deva’s research paper</w:t>
       </w:r>
       <w:r>
         <w:t xml:space="preserve"> used these measurements provided in one of the Longitudinal OASIS datasets as the basis for ML Alzheimer’s diagnosis and achieved</w:t>
@@ -1174,7 +1312,7 @@
         <w:fldChar w:fldCharType="begin"/>
       </w:r>
       <w:r>
-        <w:instrText xml:space="preserve"> ADDIN ZOTERO_ITEM CSL_CITATION {"citationID":"6WKA7jXY","properties":{"formattedCitation":"(Deva, n.d.)","plainCitation":"(Deva, n.d.)","noteIndex":0},"citationItems":[{"id":268,"uris":["http://zotero.org/users/8652042/items/LMEQURHQ"],"itemData":{"id":268,"type":"article-journal","abstract":"This project applies the paramount machine learning techniques for the early detection and effective diagnosis of severe AD. It is vital to diagnose the disease in initial stages for more effective and beneficial treatment.","container-title":"international journal of engineering technology and management sciences","ISSN":"25814621","journalAbbreviation":"IJETMS","language":"en","source":"DOI.org (Crossref)","title":"Diagnosis Of Alzheimer’s Disease Using Machine Learning","author":[{"family":"Deva","given":"Goulikar"}]}}],"schema":"https://github.com/citation-style-language/schema/raw/master/csl-citation.json"} </w:instrText>
+        <w:instrText xml:space="preserve"> ADDIN ZOTERO_ITEM CSL_CITATION {"citationID":"6WKA7jXY","properties":{"formattedCitation":"(Deva, 2022)","plainCitation":"(Deva, 2022)","noteIndex":0},"citationItems":[{"id":268,"uris":["http://zotero.org/users/8652042/items/LMEQURHQ"],"itemData":{"id":268,"type":"article-journal","abstract":"This project applies the paramount machine learning techniques for the early detection and effective diagnosis of severe AD. It is vital to diagnose the disease in initial stages for more effective and beneficial treatment.","container-title":"International Journal of Engineering Technology and Management Sciences","DOI":"DOI:10.46647/ijetms.2022.v06i06.110","ISSN":"25814621","issue":"6","journalAbbreviation":"IJETMS","language":"en","source":"DOI.org (Crossref)","title":"Diagnosis Of Alzheimer’s Disease Using Machine Learning","volume":"6","author":[{"family":"Deva","given":"Goulikar"}],"issued":{"date-parts":[["2022",11]]}}}],"schema":"https://github.com/citation-style-language/schema/raw/master/csl-citation.json"} </w:instrText>
       </w:r>
       <w:r>
         <w:fldChar w:fldCharType="separate"/>
@@ -1183,7 +1321,7 @@
         <w:rPr>
           <w:rFonts w:ascii="Calibri" w:hAnsi="Calibri" w:cs="Calibri"/>
         </w:rPr>
-        <w:t>(Deva, n.d.)</w:t>
+        <w:t>(Deva, 2022)</w:t>
       </w:r>
       <w:r>
         <w:fldChar w:fldCharType="end"/>
@@ -1196,6 +1334,33 @@
         </w:tabs>
         <w:spacing w:after="0" w:line="240" w:lineRule="auto"/>
       </w:pPr>
+    </w:p>
+    <w:p>
+      <w:pPr>
+        <w:tabs>
+          <w:tab w:val="left" w:pos="720"/>
+        </w:tabs>
+        <w:spacing w:after="0" w:line="240" w:lineRule="auto"/>
+      </w:pPr>
+      <w:r>
+        <w:t>###### OASIS dataset</w:t>
+      </w:r>
+    </w:p>
+    <w:p>
+      <w:pPr>
+        <w:tabs>
+          <w:tab w:val="left" w:pos="720"/>
+        </w:tabs>
+        <w:spacing w:after="0" w:line="240" w:lineRule="auto"/>
+      </w:pPr>
+    </w:p>
+    <w:p>
+      <w:pPr>
+        <w:tabs>
+          <w:tab w:val="left" w:pos="720"/>
+        </w:tabs>
+        <w:spacing w:after="0" w:line="240" w:lineRule="auto"/>
+      </w:pPr>
       <w:r>
         <w:tab/>
       </w:r>
@@ -1245,7 +1410,14 @@
         <w:rPr>
           <w:rFonts w:ascii="Calibri" w:hAnsi="Calibri" w:cs="Calibri"/>
         </w:rPr>
-        <w:t>(Marcus et al., 2007)</w:t>
+        <w:t xml:space="preserve">(Marcus et </w:t>
+      </w:r>
+      <w:r>
+        <w:rPr>
+          <w:rFonts w:ascii="Calibri" w:hAnsi="Calibri" w:cs="Calibri"/>
+        </w:rPr>
+        <w:lastRenderedPageBreak/>
+        <w:t>al., 2007)</w:t>
       </w:r>
       <w:r>
         <w:fldChar w:fldCharType="end"/>
@@ -1254,11 +1426,7 @@
         <w:t>.</w:t>
       </w:r>
       <w:r>
-        <w:t xml:space="preserve"> There are currently 4 OASIS datasets. published from 2007 – 2020, utilizing several different brain scanning techniques, such as: CT, MRI, PET, and looking at different patient cohorts like healthy non-demented controls VS dementia in various stages, as well as longitudinal studies where patients </w:t>
-      </w:r>
-      <w:r>
-        <w:lastRenderedPageBreak/>
-        <w:t xml:space="preserve">return for follow-up VS cross-sectional studies with just one observation of each patient </w:t>
+        <w:t xml:space="preserve"> There are currently 4 OASIS datasets. published from 2007 – 2020, utilizing several different brain scanning techniques, such as: CT, MRI, PET, and looking at different patient cohorts like healthy non-demented controls VS dementia in various stages, as well as longitudinal studies where patients return for follow-up VS cross-sectional studies with just one observation of each patient </w:t>
       </w:r>
       <w:r>
         <w:fldChar w:fldCharType="begin"/>
@@ -1546,8 +1714,21 @@
         </w:tabs>
         <w:spacing w:after="0" w:line="240" w:lineRule="auto"/>
       </w:pPr>
-      <w:r>
-        <w:t>eTIV = Estimated Total Intracrananial Volume</w:t>
+      <w:proofErr w:type="spellStart"/>
+      <w:r>
+        <w:t>eTIV</w:t>
+      </w:r>
+      <w:proofErr w:type="spellEnd"/>
+      <w:r>
+        <w:t xml:space="preserve"> = Estimated Total </w:t>
+      </w:r>
+      <w:proofErr w:type="spellStart"/>
+      <w:r>
+        <w:t>Intracrananial</w:t>
+      </w:r>
+      <w:proofErr w:type="spellEnd"/>
+      <w:r>
+        <w:t xml:space="preserve"> Volume</w:t>
       </w:r>
     </w:p>
     <w:p>
@@ -1562,8 +1743,13 @@
         </w:tabs>
         <w:spacing w:after="0" w:line="240" w:lineRule="auto"/>
       </w:pPr>
-      <w:r>
-        <w:t>nWBV = Normalized Whole Brain Volume</w:t>
+      <w:proofErr w:type="spellStart"/>
+      <w:r>
+        <w:t>nWBV</w:t>
+      </w:r>
+      <w:proofErr w:type="spellEnd"/>
+      <w:r>
+        <w:t xml:space="preserve"> = Normalized Whole Brain Volume</w:t>
       </w:r>
     </w:p>
     <w:p>
@@ -1649,10 +1835,956 @@
     <w:p>
       <w:pPr>
         <w:tabs>
-          <w:tab w:val="left" w:pos="5480"/>
-        </w:tabs>
-        <w:spacing w:after="0" w:line="240" w:lineRule="auto"/>
-      </w:pPr>
+          <w:tab w:val="left" w:pos="720"/>
+        </w:tabs>
+        <w:spacing w:after="0" w:line="240" w:lineRule="auto"/>
+      </w:pPr>
+      <w:r>
+        <w:tab/>
+        <w:t>Patient IDs are mostly unique, except for a small set of ~20 who returned within a 90-day delay period for follow-up in the longitudinal study</w:t>
+      </w:r>
+      <w:r>
+        <w:t xml:space="preserve"> </w:t>
+      </w:r>
+      <w:r>
+        <w:fldChar w:fldCharType="begin"/>
+      </w:r>
+      <w:r>
+        <w:instrText xml:space="preserve"> ADDIN ZOTERO_ITEM CSL_CITATION {"citationID":"CMeINC2p","properties":{"formattedCitation":"(Marcus et al., 2007)","plainCitation":"(Marcus et al., 2007)","noteIndex":0},"citationItems":[{"id":333,"uris":["http://zotero.org/users/8652042/items/CKWTCREP"],"itemData":{"id":333,"type":"article-journal","abstract":"Abstract\n            The Open Access Series of Imaging Studies is a series of magnetic resonance imaging data sets that is publicly available for study and analysis. The initial data set consists of a cross-sectional collection of 416 subjects aged 18 to 96 years. One hundred of the included subjects older than 60 years have been clinically diagnosed with very mild to moderate Alzheimer's disease. The subjects are all right-handed and include both men and women. For each subject, three or four individual T1-weighted magnetic resonance imaging scans obtained in single imaging sessions are included. Multiple within-session acquisitions provide extremely high contrast-to-noise ratio, making the data amenable to a wide range of analytic approaches including automated computational analysis. Additionally, a reliability data set is included containing 20 subjects without dementia imaged on a subsequent visit within 90 days of their initial session. Automated calculation of whole-brain volume and estimated total intracranial volume are presented to demonstrate use of the data for measuring differences associated with normal aging and Alzheimer's disease.","container-title":"Journal of Cognitive Neuroscience","DOI":"10.1162/jocn.2007.19.9.1498","ISSN":"0898-929X, 1530-8898","issue":"9","language":"en","page":"1498-1507","source":"DOI.org (Crossref)","title":"Open Access Series of Imaging Studies (OASIS): Cross-sectional MRI Data in Young, Middle Aged, Nondemented, and Demented Older Adults","title-short":"Open Access Series of Imaging Studies (OASIS)","volume":"19","author":[{"family":"Marcus","given":"Daniel S."},{"family":"Wang","given":"Tracy H."},{"family":"Parker","given":"Jamie"},{"family":"Csernansky","given":"John G."},{"family":"Morris","given":"John C."},{"family":"Buckner","given":"Randy L."}],"issued":{"date-parts":[["2007",9,1]]}}}],"schema":"https://github.com/citation-style-language/schema/raw/master/csl-citation.json"} </w:instrText>
+      </w:r>
+      <w:r>
+        <w:fldChar w:fldCharType="separate"/>
+      </w:r>
+      <w:r>
+        <w:rPr>
+          <w:rFonts w:ascii="Calibri" w:hAnsi="Calibri" w:cs="Calibri"/>
+        </w:rPr>
+        <w:t>(Marcus et al., 2007)</w:t>
+      </w:r>
+      <w:r>
+        <w:fldChar w:fldCharType="end"/>
+      </w:r>
+      <w:r>
+        <w:t xml:space="preserve">. </w:t>
+      </w:r>
+      <w:r>
+        <w:t>T</w:t>
+      </w:r>
+      <w:r>
+        <w:t>here are</w:t>
+      </w:r>
+      <w:r>
+        <w:t xml:space="preserve"> male/female differences </w:t>
+      </w:r>
+      <w:r>
+        <w:t xml:space="preserve">in the </w:t>
+      </w:r>
+      <w:proofErr w:type="spellStart"/>
+      <w:r>
+        <w:t>eTIV</w:t>
+      </w:r>
+      <w:proofErr w:type="spellEnd"/>
+      <w:r>
+        <w:t xml:space="preserve"> measurements, so it’s important to account for this </w:t>
+      </w:r>
+      <w:r>
+        <w:fldChar w:fldCharType="begin"/>
+      </w:r>
+      <w:r>
+        <w:instrText xml:space="preserve"> ADDIN ZOTERO_ITEM CSL_CITATION {"citationID":"uLTGgIX2","properties":{"formattedCitation":"(Buckner et al., 2004)","plainCitation":"(Buckner et al., 2004)","noteIndex":0},"citationItems":[{"id":267,"uris":["http://zotero.org/users/8652042/items/XDFUK748"],"itemData":{"id":267,"type":"article-journal","container-title":"NeuroImage","DOI":"10.1016/j.neuroimage.2004.06.018","ISSN":"10538119","issue":"2","journalAbbreviation":"NeuroImage","language":"en","page":"724-738","source":"DOI.org (Crossref)","title":"A unified approach for morphometric and functional data analysis in young, old, and demented adults using automated atlas-based head size normalization: reliability and validation against manual measurement of total intracranial volume","title-short":"A unified approach for morphometric and functional data analysis in young, old, and demented adults using automated atlas-based head size normalization","volume":"23","author":[{"family":"Buckner","given":"Randy L."},{"family":"Head","given":"Denise"},{"family":"Parker","given":"Jamie"},{"family":"Fotenos","given":"Anthony F."},{"family":"Marcus","given":"Daniel"},{"family":"Morris","given":"John C."},{"family":"Snyder","given":"Abraham Z."}],"issued":{"date-parts":[["2004",10]]}}}],"schema":"https://github.com/citation-style-language/schema/raw/master/csl-citation.json"} </w:instrText>
+      </w:r>
+      <w:r>
+        <w:fldChar w:fldCharType="separate"/>
+      </w:r>
+      <w:r>
+        <w:rPr>
+          <w:rFonts w:ascii="Calibri" w:hAnsi="Calibri" w:cs="Calibri"/>
+        </w:rPr>
+        <w:t>(Buckner et al., 2004)</w:t>
+      </w:r>
+      <w:r>
+        <w:fldChar w:fldCharType="end"/>
+      </w:r>
+      <w:r>
+        <w:t xml:space="preserve">. </w:t>
+      </w:r>
+      <w:r>
+        <w:t xml:space="preserve">Handedness is most likely important due to the dominant side of the brain being </w:t>
+      </w:r>
+      <w:r>
+        <w:t xml:space="preserve">better </w:t>
+      </w:r>
+      <w:r>
+        <w:t>well</w:t>
+      </w:r>
+      <w:r>
+        <w:t>-c</w:t>
+      </w:r>
+      <w:r>
+        <w:t>onnected; all patients here were right-handed</w:t>
+      </w:r>
+      <w:r>
+        <w:t xml:space="preserve">. </w:t>
+      </w:r>
+      <w:r>
+        <w:t xml:space="preserve">Ages ranged from ~20 - ~90 </w:t>
+      </w:r>
+      <w:r>
+        <w:fldChar w:fldCharType="begin"/>
+      </w:r>
+      <w:r>
+        <w:instrText xml:space="preserve"> ADDIN ZOTERO_ITEM CSL_CITATION {"citationID":"ES14liez","properties":{"formattedCitation":"(Marcus et al., 2007)","plainCitation":"(Marcus et al., 2007)","noteIndex":0},"citationItems":[{"id":333,"uris":["http://zotero.org/users/8652042/items/CKWTCREP"],"itemData":{"id":333,"type":"article-journal","abstract":"Abstract\n            The Open Access Series of Imaging Studies is a series of magnetic resonance imaging data sets that is publicly available for study and analysis. The initial data set consists of a cross-sectional collection of 416 subjects aged 18 to 96 years. One hundred of the included subjects older than 60 years have been clinically diagnosed with very mild to moderate Alzheimer's disease. The subjects are all right-handed and include both men and women. For each subject, three or four individual T1-weighted magnetic resonance imaging scans obtained in single imaging sessions are included. Multiple within-session acquisitions provide extremely high contrast-to-noise ratio, making the data amenable to a wide range of analytic approaches including automated computational analysis. Additionally, a reliability data set is included containing 20 subjects without dementia imaged on a subsequent visit within 90 days of their initial session. Automated calculation of whole-brain volume and estimated total intracranial volume are presented to demonstrate use of the data for measuring differences associated with normal aging and Alzheimer's disease.","container-title":"Journal of Cognitive Neuroscience","DOI":"10.1162/jocn.2007.19.9.1498","ISSN":"0898-929X, 1530-8898","issue":"9","language":"en","page":"1498-1507","source":"DOI.org (Crossref)","title":"Open Access Series of Imaging Studies (OASIS): Cross-sectional MRI Data in Young, Middle Aged, Nondemented, and Demented Older Adults","title-short":"Open Access Series of Imaging Studies (OASIS)","volume":"19","author":[{"family":"Marcus","given":"Daniel S."},{"family":"Wang","given":"Tracy H."},{"family":"Parker","given":"Jamie"},{"family":"Csernansky","given":"John G."},{"family":"Morris","given":"John C."},{"family":"Buckner","given":"Randy L."}],"issued":{"date-parts":[["2007",9,1]]}}}],"schema":"https://github.com/citation-style-language/schema/raw/master/csl-citation.json"} </w:instrText>
+      </w:r>
+      <w:r>
+        <w:fldChar w:fldCharType="separate"/>
+      </w:r>
+      <w:r>
+        <w:rPr>
+          <w:rFonts w:ascii="Calibri" w:hAnsi="Calibri" w:cs="Calibri"/>
+        </w:rPr>
+        <w:t>(Marcus et al., 2007)</w:t>
+      </w:r>
+      <w:r>
+        <w:fldChar w:fldCharType="end"/>
+      </w:r>
+      <w:r>
+        <w:t xml:space="preserve">. </w:t>
+      </w:r>
+    </w:p>
+    <w:p>
+      <w:pPr>
+        <w:tabs>
+          <w:tab w:val="left" w:pos="720"/>
+        </w:tabs>
+        <w:spacing w:after="0" w:line="240" w:lineRule="auto"/>
+      </w:pPr>
+      <w:r>
+        <w:tab/>
+      </w:r>
+      <w:r>
+        <w:t xml:space="preserve">The Education levels were further subdivided into discrete numerical labels where: </w:t>
+      </w:r>
+      <w:r>
+        <w:t>1 = less than high school grad, 2 = high school grad, 3 = some college, 4 = college grad, 5 = beyond college</w:t>
+      </w:r>
+      <w:r>
+        <w:t xml:space="preserve"> </w:t>
+      </w:r>
+      <w:r>
+        <w:fldChar w:fldCharType="begin"/>
+      </w:r>
+      <w:r>
+        <w:instrText xml:space="preserve"> ADDIN ZOTERO_ITEM CSL_CITATION {"citationID":"BxkbU402","properties":{"formattedCitation":"(Marcus et al., 2007)","plainCitation":"(Marcus et al., 2007)","noteIndex":0},"citationItems":[{"id":333,"uris":["http://zotero.org/users/8652042/items/CKWTCREP"],"itemData":{"id":333,"type":"article-journal","abstract":"Abstract\n            The Open Access Series of Imaging Studies is a series of magnetic resonance imaging data sets that is publicly available for study and analysis. The initial data set consists of a cross-sectional collection of 416 subjects aged 18 to 96 years. One hundred of the included subjects older than 60 years have been clinically diagnosed with very mild to moderate Alzheimer's disease. The subjects are all right-handed and include both men and women. For each subject, three or four individual T1-weighted magnetic resonance imaging scans obtained in single imaging sessions are included. Multiple within-session acquisitions provide extremely high contrast-to-noise ratio, making the data amenable to a wide range of analytic approaches including automated computational analysis. Additionally, a reliability data set is included containing 20 subjects without dementia imaged on a subsequent visit within 90 days of their initial session. Automated calculation of whole-brain volume and estimated total intracranial volume are presented to demonstrate use of the data for measuring differences associated with normal aging and Alzheimer's disease.","container-title":"Journal of Cognitive Neuroscience","DOI":"10.1162/jocn.2007.19.9.1498","ISSN":"0898-929X, 1530-8898","issue":"9","language":"en","page":"1498-1507","source":"DOI.org (Crossref)","title":"Open Access Series of Imaging Studies (OASIS): Cross-sectional MRI Data in Young, Middle Aged, Nondemented, and Demented Older Adults","title-short":"Open Access Series of Imaging Studies (OASIS)","volume":"19","author":[{"family":"Marcus","given":"Daniel S."},{"family":"Wang","given":"Tracy H."},{"family":"Parker","given":"Jamie"},{"family":"Csernansky","given":"John G."},{"family":"Morris","given":"John C."},{"family":"Buckner","given":"Randy L."}],"issued":{"date-parts":[["2007",9,1]]}}}],"schema":"https://github.com/citation-style-language/schema/raw/master/csl-citation.json"} </w:instrText>
+      </w:r>
+      <w:r>
+        <w:fldChar w:fldCharType="separate"/>
+      </w:r>
+      <w:r>
+        <w:rPr>
+          <w:rFonts w:ascii="Calibri" w:hAnsi="Calibri" w:cs="Calibri"/>
+        </w:rPr>
+        <w:t>(Marcus et al., 2007)</w:t>
+      </w:r>
+      <w:r>
+        <w:fldChar w:fldCharType="end"/>
+      </w:r>
+      <w:r>
+        <w:t xml:space="preserve">. The Socioeconomic Status (SES) is also subdivided into discrete numerical labels, but I could not find a key in any of the referenced papers which </w:t>
+      </w:r>
+      <w:r>
+        <w:t xml:space="preserve">included what each label meant. MMSE is the first AD diagnostic method involving a questionnaire, which while weak on its own as a single-use diagnostic tool, may be a good metric in combination with other diagnostics and/or long-term monitoring </w:t>
+      </w:r>
+      <w:r>
+        <w:fldChar w:fldCharType="begin"/>
+      </w:r>
+      <w:r>
+        <w:instrText xml:space="preserve"> ADDIN ZOTERO_ITEM CSL_CITATION {"citationID":"qkOLb98X","properties":{"formattedCitation":"(Arevalo-Rodriguez et al., 2021)","plainCitation":"(Arevalo-Rodriguez et al., 2021)","noteIndex":0},"citationItems":[{"id":271,"uris":["http://zotero.org/users/8652042/items/GYBZGC69"],"itemData":{"id":271,"type":"article-journal","container-title":"Cochrane Database of Systematic Reviews","DOI":"10.1002/14651858.CD010783.pub3","ISSN":"14651858","issue":"7","language":"en","source":"DOI.org (Crossref)","title":"Mini-Mental State Examination (MMSE) for the early detection of dementia in people with mild cognitive impairment (MCI)","URL":"http://doi.wiley.com/10.1002/14651858.CD010783.pub3","volume":"2021","editor":[{"literal":"Cochrane Dementia and Cognitive Improvement Group"}],"author":[{"family":"Arevalo-Rodriguez","given":"Ingrid"},{"family":"Smailagic","given":"Nadja"},{"family":"Roqué-Figuls","given":"Marta"},{"family":"Ciapponi","given":"Agustín"},{"family":"Sanchez-Perez","given":"Erick"},{"family":"Giannakou","given":"Antri"},{"family":"Pedraza","given":"Olga L"},{"family":"Bonfill Cosp","given":"Xavier"},{"family":"Cullum","given":"Sarah"}],"accessed":{"date-parts":[["2023",5,9]]},"issued":{"date-parts":[["2021",7,27]]}}}],"schema":"https://github.com/citation-style-language/schema/raw/master/csl-citation.json"} </w:instrText>
+      </w:r>
+      <w:r>
+        <w:fldChar w:fldCharType="separate"/>
+      </w:r>
+      <w:r>
+        <w:rPr>
+          <w:rFonts w:ascii="Calibri" w:hAnsi="Calibri" w:cs="Calibri"/>
+        </w:rPr>
+        <w:t>(Arevalo-Rodriguez et al., 2021)</w:t>
+      </w:r>
+      <w:r>
+        <w:fldChar w:fldCharType="end"/>
+      </w:r>
+      <w:r>
+        <w:t xml:space="preserve">. Clinical Dementia Rating (CDR) </w:t>
+      </w:r>
+      <w:r>
+        <w:t xml:space="preserve">is a rating scale testing multiple mental faculties, such as: memory, orientation, judgment and problem solving, community affairs, home and hobbies, and personal care </w:t>
+      </w:r>
+      <w:r>
+        <w:fldChar w:fldCharType="begin"/>
+      </w:r>
+      <w:r>
+        <w:instrText xml:space="preserve"> ADDIN ZOTERO_ITEM CSL_CITATION {"citationID":"eN197tWO","properties":{"formattedCitation":"(Morris, 1993)","plainCitation":"(Morris, 1993)","noteIndex":0},"citationItems":[{"id":270,"uris":["http://zotero.org/users/8652042/items/DGVF687W"],"itemData":{"id":270,"type":"article-journal","container-title":"Neurology","DOI":"10.1212/WNL.43.11.2412","ISSN":"0028-3878, 1526-632X","issue":"11","journalAbbreviation":"Neurology","language":"en","page":"2412.1-2412","source":"DOI.org (Crossref)","title":"The Clinical Dementia Rating (CDR): Current version and scoring rules","volume":"43","author":[{"family":"Morris","given":"John C."}],"issued":{"date-parts":[["1993",11]]}}}],"schema":"https://github.com/citation-style-language/schema/raw/master/csl-citation.json"} </w:instrText>
+      </w:r>
+      <w:r>
+        <w:fldChar w:fldCharType="separate"/>
+      </w:r>
+      <w:r>
+        <w:rPr>
+          <w:rFonts w:ascii="Calibri" w:hAnsi="Calibri" w:cs="Calibri"/>
+        </w:rPr>
+        <w:t>(Morris, 1993)</w:t>
+      </w:r>
+      <w:r>
+        <w:fldChar w:fldCharType="end"/>
+      </w:r>
+      <w:r>
+        <w:t xml:space="preserve">. The levels of impairment for each function are rated as: </w:t>
+      </w:r>
+      <w:r>
+        <w:t>0 = nondemented, 0.5 = very mild dementia, 1 = mild dementia, 2 = moderate dementia</w:t>
+      </w:r>
+      <w:r>
+        <w:t xml:space="preserve"> </w:t>
+      </w:r>
+      <w:r>
+        <w:fldChar w:fldCharType="begin"/>
+      </w:r>
+      <w:r>
+        <w:instrText xml:space="preserve"> ADDIN ZOTERO_ITEM CSL_CITATION {"citationID":"r1YBi1L2","properties":{"formattedCitation":"(Morris, 1993)","plainCitation":"(Morris, 1993)","noteIndex":0},"citationItems":[{"id":270,"uris":["http://zotero.org/users/8652042/items/DGVF687W"],"itemData":{"id":270,"type":"article-journal","container-title":"Neurology","DOI":"10.1212/WNL.43.11.2412","ISSN":"0028-3878, 1526-632X","issue":"11","journalAbbreviation":"Neurology","language":"en","page":"2412.1-2412","source":"DOI.org (Crossref)","title":"The Clinical Dementia Rating (CDR): Current version and scoring rules","volume":"43","author":[{"family":"Morris","given":"John C."}],"issued":{"date-parts":[["1993",11]]}}}],"schema":"https://github.com/citation-style-language/schema/raw/master/csl-citation.json"} </w:instrText>
+      </w:r>
+      <w:r>
+        <w:fldChar w:fldCharType="separate"/>
+      </w:r>
+      <w:r>
+        <w:rPr>
+          <w:rFonts w:ascii="Calibri" w:hAnsi="Calibri" w:cs="Calibri"/>
+        </w:rPr>
+        <w:t>(Morris, 1993)</w:t>
+      </w:r>
+      <w:r>
+        <w:fldChar w:fldCharType="end"/>
+      </w:r>
+      <w:r>
+        <w:t xml:space="preserve">. </w:t>
+      </w:r>
+      <w:proofErr w:type="spellStart"/>
+      <w:r>
+        <w:t>eTIV</w:t>
+      </w:r>
+      <w:proofErr w:type="spellEnd"/>
+      <w:r>
+        <w:t xml:space="preserve">, </w:t>
+      </w:r>
+      <w:proofErr w:type="spellStart"/>
+      <w:r>
+        <w:t>nWBV</w:t>
+      </w:r>
+      <w:proofErr w:type="spellEnd"/>
+      <w:r>
+        <w:t xml:space="preserve">, and ASF columns are the set of normalization techniques applied to brain scans to make them comparable across individuals. </w:t>
+      </w:r>
+      <w:r>
+        <w:t xml:space="preserve">Delay is the return window within 90-days that patients in the longitudinal study returned for additional scans. </w:t>
+      </w:r>
+    </w:p>
+    <w:p>
+      <w:pPr>
+        <w:tabs>
+          <w:tab w:val="left" w:pos="5480"/>
+        </w:tabs>
+        <w:spacing w:after="0" w:line="240" w:lineRule="auto"/>
+      </w:pPr>
+    </w:p>
+    <w:p>
+      <w:pPr>
+        <w:tabs>
+          <w:tab w:val="left" w:pos="5480"/>
+        </w:tabs>
+        <w:spacing w:after="0" w:line="240" w:lineRule="auto"/>
+      </w:pPr>
+      <w:r>
+        <w:t>### PHASE 2 – Data prep, EDA, &amp; Data Viz</w:t>
+      </w:r>
+    </w:p>
+    <w:p>
+      <w:pPr>
+        <w:tabs>
+          <w:tab w:val="left" w:pos="5480"/>
+        </w:tabs>
+        <w:spacing w:after="0" w:line="240" w:lineRule="auto"/>
+      </w:pPr>
+    </w:p>
+    <w:p>
+      <w:pPr>
+        <w:tabs>
+          <w:tab w:val="left" w:pos="5480"/>
+        </w:tabs>
+        <w:spacing w:after="0" w:line="240" w:lineRule="auto"/>
+      </w:pPr>
+      <w:r>
+        <w:t>###### Stats</w:t>
+      </w:r>
+      <w:r>
+        <w:t xml:space="preserve"> &amp; </w:t>
+      </w:r>
+      <w:r>
+        <w:t>Data viz</w:t>
+      </w:r>
+    </w:p>
+    <w:p>
+      <w:pPr>
+        <w:tabs>
+          <w:tab w:val="left" w:pos="5480"/>
+        </w:tabs>
+        <w:spacing w:after="0" w:line="240" w:lineRule="auto"/>
+      </w:pPr>
+      <w:r>
+        <w:t>###### Filtering</w:t>
+      </w:r>
+    </w:p>
+    <w:p>
+      <w:pPr>
+        <w:tabs>
+          <w:tab w:val="left" w:pos="5480"/>
+        </w:tabs>
+        <w:spacing w:after="0" w:line="240" w:lineRule="auto"/>
+      </w:pPr>
+    </w:p>
+    <w:p>
+      <w:pPr>
+        <w:tabs>
+          <w:tab w:val="left" w:pos="5480"/>
+        </w:tabs>
+        <w:spacing w:after="0" w:line="240" w:lineRule="auto"/>
+      </w:pPr>
+      <w:r>
+        <w:t>The age of most</w:t>
+      </w:r>
+      <w:r>
+        <w:t xml:space="preserve"> of the participants </w:t>
+      </w:r>
+      <w:r>
+        <w:t xml:space="preserve">were distributed </w:t>
+      </w:r>
+      <w:r>
+        <w:t>in 2 main age groups</w:t>
+      </w:r>
+      <w:r>
+        <w:t>:</w:t>
+      </w:r>
+      <w:r>
+        <w:t xml:space="preserve"> around 20 and 75</w:t>
+      </w:r>
+      <w:r>
+        <w:t>.</w:t>
+      </w:r>
+    </w:p>
+    <w:p>
+      <w:pPr>
+        <w:tabs>
+          <w:tab w:val="left" w:pos="5480"/>
+        </w:tabs>
+        <w:spacing w:after="0" w:line="240" w:lineRule="auto"/>
+      </w:pPr>
+    </w:p>
+    <w:p>
+      <w:pPr>
+        <w:tabs>
+          <w:tab w:val="left" w:pos="5480"/>
+        </w:tabs>
+        <w:spacing w:after="0" w:line="240" w:lineRule="auto"/>
+      </w:pPr>
+      <w:r>
+        <w:drawing>
+          <wp:inline distT="0" distB="0" distL="0" distR="0" wp14:anchorId="7A69BAD0" wp14:editId="4530C6D5">
+            <wp:extent cx="3705225" cy="2647950"/>
+            <wp:effectExtent l="0" t="0" r="9525" b="0"/>
+            <wp:docPr id="899548518" name="Picture 1" descr="A picture containing rectangle, square, screenshot, diagram&#10;&#10;Description automatically generated"/>
+            <wp:cNvGraphicFramePr>
+              <a:graphicFrameLocks xmlns:a="http://schemas.openxmlformats.org/drawingml/2006/main" noChangeAspect="1"/>
+            </wp:cNvGraphicFramePr>
+            <a:graphic xmlns:a="http://schemas.openxmlformats.org/drawingml/2006/main">
+              <a:graphicData uri="http://schemas.openxmlformats.org/drawingml/2006/picture">
+                <pic:pic xmlns:pic="http://schemas.openxmlformats.org/drawingml/2006/picture">
+                  <pic:nvPicPr>
+                    <pic:cNvPr id="899548518" name="Picture 1" descr="A picture containing rectangle, square, screenshot, diagram&#10;&#10;Description automatically generated"/>
+                    <pic:cNvPicPr/>
+                  </pic:nvPicPr>
+                  <pic:blipFill>
+                    <a:blip r:embed="rId5"/>
+                    <a:stretch>
+                      <a:fillRect/>
+                    </a:stretch>
+                  </pic:blipFill>
+                  <pic:spPr>
+                    <a:xfrm>
+                      <a:off x="0" y="0"/>
+                      <a:ext cx="3705225" cy="2647950"/>
+                    </a:xfrm>
+                    <a:prstGeom prst="rect">
+                      <a:avLst/>
+                    </a:prstGeom>
+                  </pic:spPr>
+                </pic:pic>
+              </a:graphicData>
+            </a:graphic>
+          </wp:inline>
+        </w:drawing>
+      </w:r>
+    </w:p>
+    <w:p>
+      <w:pPr>
+        <w:tabs>
+          <w:tab w:val="left" w:pos="5480"/>
+        </w:tabs>
+        <w:spacing w:after="0" w:line="240" w:lineRule="auto"/>
+      </w:pPr>
+      <w:r>
+        <w:t xml:space="preserve">Education levels were distributed mostly evenly across all bins, with fewer below HS graduate level, and most at HS level. </w:t>
+      </w:r>
+    </w:p>
+    <w:p>
+      <w:pPr>
+        <w:tabs>
+          <w:tab w:val="left" w:pos="5480"/>
+        </w:tabs>
+        <w:spacing w:after="0" w:line="240" w:lineRule="auto"/>
+      </w:pPr>
+    </w:p>
+    <w:p>
+      <w:pPr>
+        <w:tabs>
+          <w:tab w:val="left" w:pos="5480"/>
+        </w:tabs>
+        <w:spacing w:after="0" w:line="240" w:lineRule="auto"/>
+      </w:pPr>
+      <w:r>
+        <w:drawing>
+          <wp:inline distT="0" distB="0" distL="0" distR="0" wp14:anchorId="106AF49D" wp14:editId="7236DDE9">
+            <wp:extent cx="3638550" cy="2647950"/>
+            <wp:effectExtent l="0" t="0" r="0" b="0"/>
+            <wp:docPr id="7883371" name="Picture 1" descr="A picture containing screenshot, rectangle, graphics, square&#10;&#10;Description automatically generated"/>
+            <wp:cNvGraphicFramePr>
+              <a:graphicFrameLocks xmlns:a="http://schemas.openxmlformats.org/drawingml/2006/main" noChangeAspect="1"/>
+            </wp:cNvGraphicFramePr>
+            <a:graphic xmlns:a="http://schemas.openxmlformats.org/drawingml/2006/main">
+              <a:graphicData uri="http://schemas.openxmlformats.org/drawingml/2006/picture">
+                <pic:pic xmlns:pic="http://schemas.openxmlformats.org/drawingml/2006/picture">
+                  <pic:nvPicPr>
+                    <pic:cNvPr id="7883371" name="Picture 1" descr="A picture containing screenshot, rectangle, graphics, square&#10;&#10;Description automatically generated"/>
+                    <pic:cNvPicPr/>
+                  </pic:nvPicPr>
+                  <pic:blipFill>
+                    <a:blip r:embed="rId6"/>
+                    <a:stretch>
+                      <a:fillRect/>
+                    </a:stretch>
+                  </pic:blipFill>
+                  <pic:spPr>
+                    <a:xfrm>
+                      <a:off x="0" y="0"/>
+                      <a:ext cx="3638550" cy="2647950"/>
+                    </a:xfrm>
+                    <a:prstGeom prst="rect">
+                      <a:avLst/>
+                    </a:prstGeom>
+                  </pic:spPr>
+                </pic:pic>
+              </a:graphicData>
+            </a:graphic>
+          </wp:inline>
+        </w:drawing>
+      </w:r>
+    </w:p>
+    <w:p>
+      <w:pPr>
+        <w:tabs>
+          <w:tab w:val="left" w:pos="5480"/>
+        </w:tabs>
+        <w:spacing w:after="0" w:line="240" w:lineRule="auto"/>
+      </w:pPr>
+      <w:r>
+        <w:t xml:space="preserve">SES as noted earlier, did not have any key explaining what the bin labels meant. My </w:t>
+      </w:r>
+      <w:r>
+        <w:t>own exploratory data analysis (EDA) of the SES column showed that for the most part, it was evenly distributed amongst all categories</w:t>
+      </w:r>
+      <w:r>
+        <w:t>,</w:t>
+      </w:r>
+      <w:r>
+        <w:t xml:space="preserve"> except the highest level of which there were very few patients</w:t>
+      </w:r>
+      <w:r>
+        <w:t xml:space="preserve">. Bin 5 is </w:t>
+      </w:r>
+      <w:r>
+        <w:t>presumably is for billionaires and trillionaires, who may be hard to find</w:t>
+      </w:r>
+      <w:r>
+        <w:t>, while bin 2 is probably middle class and more common.</w:t>
+      </w:r>
+    </w:p>
+    <w:p>
+      <w:pPr>
+        <w:tabs>
+          <w:tab w:val="left" w:pos="5480"/>
+        </w:tabs>
+        <w:spacing w:after="0" w:line="240" w:lineRule="auto"/>
+      </w:pPr>
+    </w:p>
+    <w:p>
+      <w:pPr>
+        <w:tabs>
+          <w:tab w:val="left" w:pos="5480"/>
+        </w:tabs>
+        <w:spacing w:after="0" w:line="240" w:lineRule="auto"/>
+      </w:pPr>
+      <w:r>
+        <w:lastRenderedPageBreak/>
+        <w:drawing>
+          <wp:inline distT="0" distB="0" distL="0" distR="0" wp14:anchorId="208A9F1F" wp14:editId="0107246F">
+            <wp:extent cx="3638550" cy="2647950"/>
+            <wp:effectExtent l="0" t="0" r="0" b="0"/>
+            <wp:docPr id="713855610" name="Picture 1" descr="A picture containing screenshot, rectangle, line, square&#10;&#10;Description automatically generated"/>
+            <wp:cNvGraphicFramePr>
+              <a:graphicFrameLocks xmlns:a="http://schemas.openxmlformats.org/drawingml/2006/main" noChangeAspect="1"/>
+            </wp:cNvGraphicFramePr>
+            <a:graphic xmlns:a="http://schemas.openxmlformats.org/drawingml/2006/main">
+              <a:graphicData uri="http://schemas.openxmlformats.org/drawingml/2006/picture">
+                <pic:pic xmlns:pic="http://schemas.openxmlformats.org/drawingml/2006/picture">
+                  <pic:nvPicPr>
+                    <pic:cNvPr id="713855610" name="Picture 1" descr="A picture containing screenshot, rectangle, line, square&#10;&#10;Description automatically generated"/>
+                    <pic:cNvPicPr/>
+                  </pic:nvPicPr>
+                  <pic:blipFill>
+                    <a:blip r:embed="rId7"/>
+                    <a:stretch>
+                      <a:fillRect/>
+                    </a:stretch>
+                  </pic:blipFill>
+                  <pic:spPr>
+                    <a:xfrm>
+                      <a:off x="0" y="0"/>
+                      <a:ext cx="3638550" cy="2647950"/>
+                    </a:xfrm>
+                    <a:prstGeom prst="rect">
+                      <a:avLst/>
+                    </a:prstGeom>
+                  </pic:spPr>
+                </pic:pic>
+              </a:graphicData>
+            </a:graphic>
+          </wp:inline>
+        </w:drawing>
+      </w:r>
+    </w:p>
+    <w:p>
+      <w:pPr>
+        <w:tabs>
+          <w:tab w:val="left" w:pos="5480"/>
+        </w:tabs>
+        <w:spacing w:after="0" w:line="240" w:lineRule="auto"/>
+      </w:pPr>
+    </w:p>
+    <w:p>
+      <w:pPr>
+        <w:tabs>
+          <w:tab w:val="left" w:pos="5480"/>
+        </w:tabs>
+        <w:spacing w:after="0" w:line="240" w:lineRule="auto"/>
+      </w:pPr>
+      <w:r>
+        <w:t>?????????</w:t>
+      </w:r>
+    </w:p>
+    <w:p>
+      <w:pPr>
+        <w:tabs>
+          <w:tab w:val="left" w:pos="5480"/>
+        </w:tabs>
+        <w:spacing w:after="0" w:line="240" w:lineRule="auto"/>
+      </w:pPr>
+    </w:p>
+    <w:p>
+      <w:pPr>
+        <w:tabs>
+          <w:tab w:val="left" w:pos="5480"/>
+        </w:tabs>
+        <w:spacing w:after="0" w:line="240" w:lineRule="auto"/>
+      </w:pPr>
+      <w:r>
+        <w:drawing>
+          <wp:inline distT="0" distB="0" distL="0" distR="0" wp14:anchorId="299EFD57" wp14:editId="5369A8A1">
+            <wp:extent cx="3705225" cy="2647950"/>
+            <wp:effectExtent l="0" t="0" r="9525" b="0"/>
+            <wp:docPr id="585530695" name="Picture 1" descr="A picture containing rectangle, screenshot, square, line&#10;&#10;Description automatically generated"/>
+            <wp:cNvGraphicFramePr>
+              <a:graphicFrameLocks xmlns:a="http://schemas.openxmlformats.org/drawingml/2006/main" noChangeAspect="1"/>
+            </wp:cNvGraphicFramePr>
+            <a:graphic xmlns:a="http://schemas.openxmlformats.org/drawingml/2006/main">
+              <a:graphicData uri="http://schemas.openxmlformats.org/drawingml/2006/picture">
+                <pic:pic xmlns:pic="http://schemas.openxmlformats.org/drawingml/2006/picture">
+                  <pic:nvPicPr>
+                    <pic:cNvPr id="585530695" name="Picture 1" descr="A picture containing rectangle, screenshot, square, line&#10;&#10;Description automatically generated"/>
+                    <pic:cNvPicPr/>
+                  </pic:nvPicPr>
+                  <pic:blipFill>
+                    <a:blip r:embed="rId8"/>
+                    <a:stretch>
+                      <a:fillRect/>
+                    </a:stretch>
+                  </pic:blipFill>
+                  <pic:spPr>
+                    <a:xfrm>
+                      <a:off x="0" y="0"/>
+                      <a:ext cx="3705225" cy="2647950"/>
+                    </a:xfrm>
+                    <a:prstGeom prst="rect">
+                      <a:avLst/>
+                    </a:prstGeom>
+                  </pic:spPr>
+                </pic:pic>
+              </a:graphicData>
+            </a:graphic>
+          </wp:inline>
+        </w:drawing>
+      </w:r>
+    </w:p>
+    <w:p>
+      <w:pPr>
+        <w:tabs>
+          <w:tab w:val="left" w:pos="5480"/>
+        </w:tabs>
+        <w:spacing w:after="0" w:line="240" w:lineRule="auto"/>
+      </w:pPr>
+    </w:p>
+    <w:p>
+      <w:pPr>
+        <w:tabs>
+          <w:tab w:val="left" w:pos="5480"/>
+        </w:tabs>
+        <w:spacing w:after="0" w:line="240" w:lineRule="auto"/>
+      </w:pPr>
+      <w:r>
+        <w:t xml:space="preserve">The distribution of the CDR scores has most of the patients at 0, which is non-demented. The patients with scores &gt; 0 make up &lt; 50%. </w:t>
+      </w:r>
+    </w:p>
+    <w:p>
+      <w:pPr>
+        <w:tabs>
+          <w:tab w:val="left" w:pos="5480"/>
+        </w:tabs>
+        <w:spacing w:after="0" w:line="240" w:lineRule="auto"/>
+      </w:pPr>
+    </w:p>
+    <w:p>
+      <w:pPr>
+        <w:tabs>
+          <w:tab w:val="left" w:pos="5480"/>
+        </w:tabs>
+        <w:spacing w:after="0" w:line="240" w:lineRule="auto"/>
+      </w:pPr>
+      <w:r>
+        <w:lastRenderedPageBreak/>
+        <w:drawing>
+          <wp:inline distT="0" distB="0" distL="0" distR="0" wp14:anchorId="3F695218" wp14:editId="467F2960">
+            <wp:extent cx="3705225" cy="2647950"/>
+            <wp:effectExtent l="0" t="0" r="9525" b="0"/>
+            <wp:docPr id="572438569" name="Picture 1" descr="A picture containing screenshot, rectangle, square, line&#10;&#10;Description automatically generated"/>
+            <wp:cNvGraphicFramePr>
+              <a:graphicFrameLocks xmlns:a="http://schemas.openxmlformats.org/drawingml/2006/main" noChangeAspect="1"/>
+            </wp:cNvGraphicFramePr>
+            <a:graphic xmlns:a="http://schemas.openxmlformats.org/drawingml/2006/main">
+              <a:graphicData uri="http://schemas.openxmlformats.org/drawingml/2006/picture">
+                <pic:pic xmlns:pic="http://schemas.openxmlformats.org/drawingml/2006/picture">
+                  <pic:nvPicPr>
+                    <pic:cNvPr id="572438569" name="Picture 1" descr="A picture containing screenshot, rectangle, square, line&#10;&#10;Description automatically generated"/>
+                    <pic:cNvPicPr/>
+                  </pic:nvPicPr>
+                  <pic:blipFill>
+                    <a:blip r:embed="rId9"/>
+                    <a:stretch>
+                      <a:fillRect/>
+                    </a:stretch>
+                  </pic:blipFill>
+                  <pic:spPr>
+                    <a:xfrm>
+                      <a:off x="0" y="0"/>
+                      <a:ext cx="3705225" cy="2647950"/>
+                    </a:xfrm>
+                    <a:prstGeom prst="rect">
+                      <a:avLst/>
+                    </a:prstGeom>
+                  </pic:spPr>
+                </pic:pic>
+              </a:graphicData>
+            </a:graphic>
+          </wp:inline>
+        </w:drawing>
+      </w:r>
+    </w:p>
+    <w:p>
+      <w:pPr>
+        <w:tabs>
+          <w:tab w:val="left" w:pos="5480"/>
+        </w:tabs>
+        <w:spacing w:after="0" w:line="240" w:lineRule="auto"/>
+      </w:pPr>
+    </w:p>
+    <w:p>
+      <w:pPr>
+        <w:tabs>
+          <w:tab w:val="left" w:pos="5480"/>
+        </w:tabs>
+        <w:spacing w:after="0" w:line="240" w:lineRule="auto"/>
+      </w:pPr>
+      <w:proofErr w:type="spellStart"/>
+      <w:r>
+        <w:t>eTIV</w:t>
+      </w:r>
+      <w:proofErr w:type="spellEnd"/>
+      <w:r>
+        <w:t xml:space="preserve"> is surprisingly almost a perfect normal distribution. This may be a result of having already normalized the patients towards a reference standard. </w:t>
+      </w:r>
+    </w:p>
+    <w:p>
+      <w:pPr>
+        <w:tabs>
+          <w:tab w:val="left" w:pos="5480"/>
+        </w:tabs>
+        <w:spacing w:after="0" w:line="240" w:lineRule="auto"/>
+      </w:pPr>
+    </w:p>
+    <w:p>
+      <w:pPr>
+        <w:tabs>
+          <w:tab w:val="left" w:pos="5480"/>
+        </w:tabs>
+        <w:spacing w:after="0" w:line="240" w:lineRule="auto"/>
+      </w:pPr>
+      <w:r>
+        <w:drawing>
+          <wp:inline distT="0" distB="0" distL="0" distR="0" wp14:anchorId="73B9A3E0" wp14:editId="33D0ACA1">
+            <wp:extent cx="3638550" cy="2647950"/>
+            <wp:effectExtent l="0" t="0" r="0" b="0"/>
+            <wp:docPr id="493980069" name="Picture 1" descr="A picture containing pixel, screenshot, diagram&#10;&#10;Description automatically generated"/>
+            <wp:cNvGraphicFramePr>
+              <a:graphicFrameLocks xmlns:a="http://schemas.openxmlformats.org/drawingml/2006/main" noChangeAspect="1"/>
+            </wp:cNvGraphicFramePr>
+            <a:graphic xmlns:a="http://schemas.openxmlformats.org/drawingml/2006/main">
+              <a:graphicData uri="http://schemas.openxmlformats.org/drawingml/2006/picture">
+                <pic:pic xmlns:pic="http://schemas.openxmlformats.org/drawingml/2006/picture">
+                  <pic:nvPicPr>
+                    <pic:cNvPr id="493980069" name="Picture 1" descr="A picture containing pixel, screenshot, diagram&#10;&#10;Description automatically generated"/>
+                    <pic:cNvPicPr/>
+                  </pic:nvPicPr>
+                  <pic:blipFill>
+                    <a:blip r:embed="rId10"/>
+                    <a:stretch>
+                      <a:fillRect/>
+                    </a:stretch>
+                  </pic:blipFill>
+                  <pic:spPr>
+                    <a:xfrm>
+                      <a:off x="0" y="0"/>
+                      <a:ext cx="3638550" cy="2647950"/>
+                    </a:xfrm>
+                    <a:prstGeom prst="rect">
+                      <a:avLst/>
+                    </a:prstGeom>
+                  </pic:spPr>
+                </pic:pic>
+              </a:graphicData>
+            </a:graphic>
+          </wp:inline>
+        </w:drawing>
+      </w:r>
+    </w:p>
+    <w:p>
+      <w:pPr>
+        <w:tabs>
+          <w:tab w:val="left" w:pos="5480"/>
+        </w:tabs>
+        <w:spacing w:after="0" w:line="240" w:lineRule="auto"/>
+      </w:pPr>
+    </w:p>
+    <w:p>
+      <w:pPr>
+        <w:tabs>
+          <w:tab w:val="left" w:pos="5480"/>
+        </w:tabs>
+        <w:spacing w:after="0" w:line="240" w:lineRule="auto"/>
+      </w:pPr>
+      <w:proofErr w:type="spellStart"/>
+      <w:r>
+        <w:t>nWBV</w:t>
+      </w:r>
+      <w:proofErr w:type="spellEnd"/>
+      <w:r>
+        <w:t xml:space="preserve"> is a little bit skewed, but almost normal. It also needs to undergo a normalization process which may have resulted in this shape. </w:t>
+      </w:r>
+    </w:p>
+    <w:p>
+      <w:pPr>
+        <w:tabs>
+          <w:tab w:val="left" w:pos="5480"/>
+        </w:tabs>
+        <w:spacing w:after="0" w:line="240" w:lineRule="auto"/>
+      </w:pPr>
+      <w:r>
+        <w:lastRenderedPageBreak/>
+        <w:drawing>
+          <wp:inline distT="0" distB="0" distL="0" distR="0" wp14:anchorId="55E8CFC3" wp14:editId="5F775689">
+            <wp:extent cx="3686175" cy="2647950"/>
+            <wp:effectExtent l="0" t="0" r="9525" b="0"/>
+            <wp:docPr id="174770386" name="Picture 1" descr="A picture containing screenshot, rectangle, diagram, square&#10;&#10;Description automatically generated"/>
+            <wp:cNvGraphicFramePr>
+              <a:graphicFrameLocks xmlns:a="http://schemas.openxmlformats.org/drawingml/2006/main" noChangeAspect="1"/>
+            </wp:cNvGraphicFramePr>
+            <a:graphic xmlns:a="http://schemas.openxmlformats.org/drawingml/2006/main">
+              <a:graphicData uri="http://schemas.openxmlformats.org/drawingml/2006/picture">
+                <pic:pic xmlns:pic="http://schemas.openxmlformats.org/drawingml/2006/picture">
+                  <pic:nvPicPr>
+                    <pic:cNvPr id="174770386" name="Picture 1" descr="A picture containing screenshot, rectangle, diagram, square&#10;&#10;Description automatically generated"/>
+                    <pic:cNvPicPr/>
+                  </pic:nvPicPr>
+                  <pic:blipFill>
+                    <a:blip r:embed="rId11"/>
+                    <a:stretch>
+                      <a:fillRect/>
+                    </a:stretch>
+                  </pic:blipFill>
+                  <pic:spPr>
+                    <a:xfrm>
+                      <a:off x="0" y="0"/>
+                      <a:ext cx="3686175" cy="2647950"/>
+                    </a:xfrm>
+                    <a:prstGeom prst="rect">
+                      <a:avLst/>
+                    </a:prstGeom>
+                  </pic:spPr>
+                </pic:pic>
+              </a:graphicData>
+            </a:graphic>
+          </wp:inline>
+        </w:drawing>
+      </w:r>
+    </w:p>
+    <w:p>
+      <w:pPr>
+        <w:tabs>
+          <w:tab w:val="left" w:pos="5480"/>
+        </w:tabs>
+        <w:spacing w:after="0" w:line="240" w:lineRule="auto"/>
+      </w:pPr>
+    </w:p>
+    <w:p>
+      <w:pPr>
+        <w:tabs>
+          <w:tab w:val="left" w:pos="5480"/>
+        </w:tabs>
+        <w:spacing w:after="0" w:line="240" w:lineRule="auto"/>
+      </w:pPr>
+      <w:r>
+        <w:t xml:space="preserve">Similar situation for ASF which also looks like a perfect normal distribution. </w:t>
+      </w:r>
+    </w:p>
+    <w:p>
+      <w:pPr>
+        <w:tabs>
+          <w:tab w:val="left" w:pos="5480"/>
+        </w:tabs>
+        <w:spacing w:after="0" w:line="240" w:lineRule="auto"/>
+      </w:pPr>
+    </w:p>
+    <w:p>
+      <w:pPr>
+        <w:tabs>
+          <w:tab w:val="left" w:pos="5480"/>
+        </w:tabs>
+        <w:spacing w:after="0" w:line="240" w:lineRule="auto"/>
+      </w:pPr>
+      <w:r>
+        <w:drawing>
+          <wp:inline distT="0" distB="0" distL="0" distR="0" wp14:anchorId="6DCF96D8" wp14:editId="4FDABFAC">
+            <wp:extent cx="3638550" cy="2647950"/>
+            <wp:effectExtent l="0" t="0" r="0" b="0"/>
+            <wp:docPr id="1700842157" name="Picture 1" descr="A picture containing pixel, screenshot&#10;&#10;Description automatically generated"/>
+            <wp:cNvGraphicFramePr>
+              <a:graphicFrameLocks xmlns:a="http://schemas.openxmlformats.org/drawingml/2006/main" noChangeAspect="1"/>
+            </wp:cNvGraphicFramePr>
+            <a:graphic xmlns:a="http://schemas.openxmlformats.org/drawingml/2006/main">
+              <a:graphicData uri="http://schemas.openxmlformats.org/drawingml/2006/picture">
+                <pic:pic xmlns:pic="http://schemas.openxmlformats.org/drawingml/2006/picture">
+                  <pic:nvPicPr>
+                    <pic:cNvPr id="1700842157" name="Picture 1" descr="A picture containing pixel, screenshot&#10;&#10;Description automatically generated"/>
+                    <pic:cNvPicPr/>
+                  </pic:nvPicPr>
+                  <pic:blipFill>
+                    <a:blip r:embed="rId12"/>
+                    <a:stretch>
+                      <a:fillRect/>
+                    </a:stretch>
+                  </pic:blipFill>
+                  <pic:spPr>
+                    <a:xfrm>
+                      <a:off x="0" y="0"/>
+                      <a:ext cx="3638550" cy="2647950"/>
+                    </a:xfrm>
+                    <a:prstGeom prst="rect">
+                      <a:avLst/>
+                    </a:prstGeom>
+                  </pic:spPr>
+                </pic:pic>
+              </a:graphicData>
+            </a:graphic>
+          </wp:inline>
+        </w:drawing>
+      </w:r>
+    </w:p>
+    <w:p>
+      <w:pPr>
+        <w:tabs>
+          <w:tab w:val="left" w:pos="5480"/>
+        </w:tabs>
+        <w:spacing w:after="0" w:line="240" w:lineRule="auto"/>
+      </w:pPr>
+    </w:p>
+    <w:p>
+      <w:pPr>
+        <w:tabs>
+          <w:tab w:val="left" w:pos="5480"/>
+        </w:tabs>
+        <w:spacing w:after="0" w:line="240" w:lineRule="auto"/>
+      </w:pPr>
+      <w:r>
+        <w:t xml:space="preserve">As all patients are right-handed, this removes variability from left-handed dominance, </w:t>
+      </w:r>
+      <w:r>
+        <w:t>so this column no longer provides utility in training an ML algorithm and can be removed.</w:t>
+      </w:r>
+    </w:p>
+    <w:p>
+      <w:pPr>
+        <w:tabs>
+          <w:tab w:val="left" w:pos="5480"/>
+        </w:tabs>
+        <w:spacing w:after="0" w:line="240" w:lineRule="auto"/>
+      </w:pPr>
+      <w:r>
+        <w:t>Since I will be focusing on the cross-sectional cohort, I can drop the patient ID column. T</w:t>
+      </w:r>
+    </w:p>
+    <w:p>
+      <w:pPr>
+        <w:tabs>
+          <w:tab w:val="left" w:pos="5480"/>
+        </w:tabs>
+        <w:spacing w:after="0" w:line="240" w:lineRule="auto"/>
+      </w:pPr>
+      <w:r>
+        <w:t>Regroup CDR</w:t>
+      </w:r>
     </w:p>
     <w:p>
       <w:pPr>

</xml_diff>

<commit_message>
Add data viz and more to the stats section
</commit_message>
<xml_diff>
--- a/docs/final report.docx
+++ b/docs/final report.docx
@@ -65,15 +65,7 @@
         <w:t xml:space="preserve">### </w:t>
       </w:r>
       <w:r>
-        <w:t xml:space="preserve">Prof </w:t>
-      </w:r>
-      <w:proofErr w:type="spellStart"/>
-      <w:r>
-        <w:t>Chaojie</w:t>
-      </w:r>
-      <w:proofErr w:type="spellEnd"/>
-      <w:r>
-        <w:t xml:space="preserve"> Wang’s Capstone in Data Science class</w:t>
+        <w:t>Prof Chaojie Wang’s Capstone in Data Science class</w:t>
       </w:r>
     </w:p>
     <w:p>
@@ -306,6 +298,119 @@
       <w:r>
         <w:t>#  Literature search: Alzheimer’s disease (AD)</w:t>
       </w:r>
+    </w:p>
+    <w:p>
+      <w:pPr>
+        <w:tabs>
+          <w:tab w:val="left" w:pos="5480"/>
+        </w:tabs>
+        <w:spacing w:after="0" w:line="240" w:lineRule="auto"/>
+      </w:pPr>
+    </w:p>
+    <w:p>
+      <w:pPr>
+        <w:tabs>
+          <w:tab w:val="left" w:pos="5480"/>
+        </w:tabs>
+        <w:spacing w:after="0" w:line="240" w:lineRule="auto"/>
+      </w:pPr>
+      <w:r>
+        <w:lastRenderedPageBreak/>
+        <w:drawing>
+          <wp:inline distT="0" distB="0" distL="0" distR="0" wp14:anchorId="4F963008" wp14:editId="2D8BB79F">
+            <wp:extent cx="5943600" cy="4392295"/>
+            <wp:effectExtent l="0" t="0" r="0" b="8255"/>
+            <wp:docPr id="3" name="Picture 2" descr="A picture containing drawing, sketch, brain&#10;&#10;Description automatically generated">
+              <a:extLst xmlns:a="http://schemas.openxmlformats.org/drawingml/2006/main">
+                <a:ext uri="{FF2B5EF4-FFF2-40B4-BE49-F238E27FC236}">
+                  <a16:creationId xmlns:a16="http://schemas.microsoft.com/office/drawing/2014/main" id="{37E2D60A-D9E5-E87B-3934-28CB77533ACD}"/>
+                </a:ext>
+              </a:extLst>
+            </wp:docPr>
+            <wp:cNvGraphicFramePr>
+              <a:graphicFrameLocks xmlns:a="http://schemas.openxmlformats.org/drawingml/2006/main" noChangeAspect="1"/>
+            </wp:cNvGraphicFramePr>
+            <a:graphic xmlns:a="http://schemas.openxmlformats.org/drawingml/2006/main">
+              <a:graphicData uri="http://schemas.openxmlformats.org/drawingml/2006/picture">
+                <pic:pic xmlns:pic="http://schemas.openxmlformats.org/drawingml/2006/picture">
+                  <pic:nvPicPr>
+                    <pic:cNvPr id="3" name="Picture 2" descr="A picture containing drawing, sketch, brain&#10;&#10;Description automatically generated">
+                      <a:extLst>
+                        <a:ext uri="{FF2B5EF4-FFF2-40B4-BE49-F238E27FC236}">
+                          <a16:creationId xmlns:a16="http://schemas.microsoft.com/office/drawing/2014/main" id="{37E2D60A-D9E5-E87B-3934-28CB77533ACD}"/>
+                        </a:ext>
+                      </a:extLst>
+                    </pic:cNvPr>
+                    <pic:cNvPicPr>
+                      <a:picLocks noChangeAspect="1" noChangeArrowheads="1"/>
+                    </pic:cNvPicPr>
+                  </pic:nvPicPr>
+                  <pic:blipFill>
+                    <a:blip r:embed="rId5">
+                      <a:extLst>
+                        <a:ext uri="{28A0092B-C50C-407E-A947-70E740481C1C}">
+                          <a14:useLocalDpi xmlns:a14="http://schemas.microsoft.com/office/drawing/2010/main" val="0"/>
+                        </a:ext>
+                      </a:extLst>
+                    </a:blip>
+                    <a:srcRect/>
+                    <a:stretch>
+                      <a:fillRect/>
+                    </a:stretch>
+                  </pic:blipFill>
+                  <pic:spPr bwMode="auto">
+                    <a:xfrm>
+                      <a:off x="0" y="0"/>
+                      <a:ext cx="5943600" cy="4392295"/>
+                    </a:xfrm>
+                    <a:prstGeom prst="rect">
+                      <a:avLst/>
+                    </a:prstGeom>
+                    <a:noFill/>
+                  </pic:spPr>
+                </pic:pic>
+              </a:graphicData>
+            </a:graphic>
+          </wp:inline>
+        </w:drawing>
+      </w:r>
+    </w:p>
+    <w:p>
+      <w:pPr>
+        <w:tabs>
+          <w:tab w:val="left" w:pos="5480"/>
+        </w:tabs>
+        <w:spacing w:after="0" w:line="240" w:lineRule="auto"/>
+      </w:pPr>
+      <w:r>
+        <w:t xml:space="preserve">Figure comparing the changes between healthy brains to Alzheimer’s disease brains </w:t>
+      </w:r>
+      <w:r>
+        <w:fldChar w:fldCharType="begin"/>
+      </w:r>
+      <w:r>
+        <w:instrText xml:space="preserve"> ADDIN ZOTERO_ITEM CSL_CITATION {"citationID":"5wPeWtCH","properties":{"formattedCitation":"(Breijyeh &amp; Karaman, 2020)","plainCitation":"(Breijyeh &amp; Karaman, 2020)","noteIndex":0},"citationItems":[{"id":266,"uris":["http://zotero.org/users/8652042/items/PZ3KPEY3"],"itemData":{"id":266,"type":"article-journal","abstract":"Alzheimer’s disease (AD) is a disorder that causes degeneration of the cells in the brain and it is the main cause of dementia, which is characterized by a decline in thinking and independence in personal daily activities. AD is considered a multifactorial disease: two main hypotheses were proposed as a cause for AD, cholinergic and amyloid hypotheses. Additionally, several risk factors such as increasing age, genetic factors, head injuries, vascular diseases, infections, and environmental factors play a role in the disease. Currently, there are only two classes of approved drugs to treat AD, including inhibitors to cholinesterase enzyme and antagonists to N-methyl d-aspartate (NMDA), which are eﬀective only in treating the symptoms of AD, but do not cure or prevent the disease. Nowadays, the research is focusing on understanding AD pathology by targeting several mechanisms, such as abnormal tau protein metabolism, β-amyloid, inﬂammatory response, and cholinergic and free radical damage, aiming to develop successful treatments that are capable of stopping or modifying the course of AD. This review discusses currently available drugs and future theories for the development of new therapies for AD, such as disease-modifying therapeutics (DMT), chaperones, and natural compounds.","container-title":"Molecules","DOI":"10.3390/molecules25245789","ISSN":"1420-3049","issue":"24","journalAbbreviation":"Molecules","language":"en","page":"5789","source":"DOI.org (Crossref)","title":"Comprehensive Review on Alzheimer’s Disease: Causes and Treatment","title-short":"Comprehensive Review on Alzheimer’s Disease","volume":"25","author":[{"family":"Breijyeh","given":"Zeinab"},{"family":"Karaman","given":"Rafik"}],"issued":{"date-parts":[["2020",12,8]]}}}],"schema":"https://github.com/citation-style-language/schema/raw/master/csl-citation.json"} </w:instrText>
+      </w:r>
+      <w:r>
+        <w:fldChar w:fldCharType="separate"/>
+      </w:r>
+      <w:r>
+        <w:rPr>
+          <w:rFonts w:ascii="Calibri" w:hAnsi="Calibri" w:cs="Calibri"/>
+        </w:rPr>
+        <w:t>(Breijyeh &amp; Karaman, 2020)</w:t>
+      </w:r>
+      <w:r>
+        <w:fldChar w:fldCharType="end"/>
+      </w:r>
+    </w:p>
+    <w:p>
+      <w:pPr>
+        <w:tabs>
+          <w:tab w:val="left" w:pos="5480"/>
+        </w:tabs>
+        <w:spacing w:after="0" w:line="240" w:lineRule="auto"/>
+      </w:pPr>
     </w:p>
     <w:p>
       <w:pPr>
@@ -393,15 +498,7 @@
         <w:t>examination</w:t>
       </w:r>
       <w:r>
-        <w:t xml:space="preserve">, autopsies have revealed </w:t>
-      </w:r>
-      <w:proofErr w:type="spellStart"/>
-      <w:r>
-        <w:t>neuritic</w:t>
-      </w:r>
-      <w:proofErr w:type="spellEnd"/>
-      <w:r>
-        <w:t xml:space="preserve"> pla</w:t>
+        <w:t>, autopsies have revealed neuritic pla</w:t>
       </w:r>
       <w:r>
         <w:t>q</w:t>
@@ -410,23 +507,7 @@
         <w:t>ues and neurofibrillary tangles, which are predicted to be caused by amyloid-beta (AB</w:t>
       </w:r>
       <w:r>
-        <w:t>) plaques interfering with acetylcholine (</w:t>
-      </w:r>
-      <w:proofErr w:type="spellStart"/>
-      <w:r>
-        <w:t>ACh</w:t>
-      </w:r>
-      <w:proofErr w:type="spellEnd"/>
-      <w:r>
-        <w:t xml:space="preserve">), its receptors, and/or production in the nucleus basalis of </w:t>
-      </w:r>
-      <w:proofErr w:type="spellStart"/>
-      <w:r>
-        <w:t>Meynart</w:t>
-      </w:r>
-      <w:proofErr w:type="spellEnd"/>
-      <w:r>
-        <w:t xml:space="preserve"> (NBM) in the basal forebrain </w:t>
+        <w:t xml:space="preserve">) plaques interfering with acetylcholine (ACh), its receptors, and/or production in the nucleus basalis of Meynart (NBM) in the basal forebrain </w:t>
       </w:r>
       <w:r>
         <w:fldChar w:fldCharType="begin"/>
@@ -462,29 +543,8 @@
         <w:t xml:space="preserve">under scrutiny </w:t>
       </w:r>
       <w:r>
-        <w:t xml:space="preserve">after neuroscientist and physician, Matthew </w:t>
-      </w:r>
-      <w:proofErr w:type="spellStart"/>
-      <w:r>
-        <w:t>Schrag</w:t>
-      </w:r>
-      <w:proofErr w:type="spellEnd"/>
-      <w:r>
-        <w:t xml:space="preserve">, reexamined the initial research identifying AB plaques as the root cause by Sylvain </w:t>
-      </w:r>
-      <w:proofErr w:type="spellStart"/>
-      <w:r>
-        <w:t>Lesne</w:t>
-      </w:r>
-      <w:proofErr w:type="spellEnd"/>
-      <w:r>
-        <w:t xml:space="preserve">. Some of the results from </w:t>
-      </w:r>
-      <w:proofErr w:type="spellStart"/>
-      <w:r>
-        <w:t>Lesne’s</w:t>
-      </w:r>
-      <w:proofErr w:type="spellEnd"/>
+        <w:t>after neuroscientist and physician, Matthew Schrag, reexamined the initial research identifying AB plaques as the root cause by Sylvain Lesne. Some of the results from Lesne’s</w:t>
+      </w:r>
       <w:r>
         <w:t xml:space="preserve"> 2006</w:t>
       </w:r>
@@ -563,23 +623,7 @@
         <w:fldChar w:fldCharType="end"/>
       </w:r>
       <w:r>
-        <w:t xml:space="preserve">. Beginning in 2021, the FDA approved 3 new AD drugs: Aducanumab in 2021, </w:t>
-      </w:r>
-      <w:proofErr w:type="spellStart"/>
-      <w:r>
-        <w:t>Lecanemab</w:t>
-      </w:r>
-      <w:proofErr w:type="spellEnd"/>
-      <w:r>
-        <w:t xml:space="preserve"> and </w:t>
-      </w:r>
-      <w:proofErr w:type="spellStart"/>
-      <w:r>
-        <w:t>Donanemeb</w:t>
-      </w:r>
-      <w:proofErr w:type="spellEnd"/>
-      <w:r>
-        <w:t xml:space="preserve"> in 2023</w:t>
+        <w:t>. Beginning in 2021, the FDA approved 3 new AD drugs: Aducanumab in 2021, Lecanemab and Donanemeb in 2023</w:t>
       </w:r>
       <w:r>
         <w:t xml:space="preserve"> – all with their own fair share of controversy</w:t>
@@ -609,6 +653,7 @@
         <w:spacing w:after="0" w:line="240" w:lineRule="auto"/>
       </w:pPr>
       <w:r>
+        <w:lastRenderedPageBreak/>
         <w:t xml:space="preserve"> </w:t>
       </w:r>
       <w:r>
@@ -652,16 +697,7 @@
         <w:spacing w:after="0" w:line="240" w:lineRule="auto"/>
       </w:pPr>
       <w:r>
-        <w:lastRenderedPageBreak/>
-        <w:t>“</w:t>
-      </w:r>
-      <w:proofErr w:type="spellStart"/>
-      <w:r>
-        <w:t>Lecanemab</w:t>
-      </w:r>
-      <w:proofErr w:type="spellEnd"/>
-      <w:r>
-        <w:t xml:space="preserve"> slowed clinical decline by 27%” </w:t>
+        <w:t xml:space="preserve">“Lecanemab slowed clinical decline by 27%” </w:t>
       </w:r>
       <w:r>
         <w:fldChar w:fldCharType="begin"/>
@@ -718,15 +754,7 @@
         <w:spacing w:after="0" w:line="240" w:lineRule="auto"/>
       </w:pPr>
       <w:r>
-        <w:t>“</w:t>
-      </w:r>
-      <w:proofErr w:type="spellStart"/>
-      <w:r>
-        <w:t>Donanemab</w:t>
-      </w:r>
-      <w:proofErr w:type="spellEnd"/>
-      <w:r>
-        <w:t xml:space="preserve"> slowed mental decline by 35%” </w:t>
+        <w:t xml:space="preserve">“Donanemab slowed mental decline by 35%” </w:t>
       </w:r>
       <w:r>
         <w:fldChar w:fldCharType="begin"/>
@@ -809,35 +837,82 @@
     <w:p>
       <w:pPr>
         <w:tabs>
-          <w:tab w:val="left" w:pos="720"/>
-        </w:tabs>
-        <w:spacing w:after="0" w:line="240" w:lineRule="auto"/>
-      </w:pPr>
-    </w:p>
-    <w:p>
-      <w:pPr>
-        <w:tabs>
-          <w:tab w:val="left" w:pos="720"/>
-        </w:tabs>
-        <w:spacing w:after="0" w:line="240" w:lineRule="auto"/>
-      </w:pPr>
-      <w:r>
-        <w:tab/>
-      </w:r>
-      <w:r>
-        <w:t xml:space="preserve">The process of diagnosing AD has changed quite a bit over the decades. The Mini-Mental State Exam (MMSE) was one of the early attempts </w:t>
-      </w:r>
-      <w:r>
-        <w:t xml:space="preserve">in 1973 </w:t>
-      </w:r>
-      <w:r>
-        <w:t xml:space="preserve">to diagnose AD using a simple questionnaire </w:t>
+          <w:tab w:val="left" w:pos="5480"/>
+        </w:tabs>
+        <w:spacing w:after="0" w:line="240" w:lineRule="auto"/>
+      </w:pPr>
+    </w:p>
+    <w:p>
+      <w:pPr>
+        <w:tabs>
+          <w:tab w:val="left" w:pos="5480"/>
+        </w:tabs>
+        <w:spacing w:after="0" w:line="240" w:lineRule="auto"/>
+      </w:pPr>
+      <w:r>
+        <w:rPr>
+          <w:noProof/>
+        </w:rPr>
+        <w:drawing>
+          <wp:inline distT="0" distB="0" distL="0" distR="0" wp14:anchorId="07B443C9" wp14:editId="78D35E52">
+            <wp:extent cx="5943600" cy="2736850"/>
+            <wp:effectExtent l="0" t="0" r="0" b="6350"/>
+            <wp:docPr id="866913631" name="Picture 1" descr="A picture containing text, screenshot, font, number&#10;&#10;Description automatically generated"/>
+            <wp:cNvGraphicFramePr>
+              <a:graphicFrameLocks xmlns:a="http://schemas.openxmlformats.org/drawingml/2006/main" noChangeAspect="1"/>
+            </wp:cNvGraphicFramePr>
+            <a:graphic xmlns:a="http://schemas.openxmlformats.org/drawingml/2006/main">
+              <a:graphicData uri="http://schemas.openxmlformats.org/drawingml/2006/picture">
+                <pic:pic xmlns:pic="http://schemas.openxmlformats.org/drawingml/2006/picture">
+                  <pic:nvPicPr>
+                    <pic:cNvPr id="866913631" name="Picture 1" descr="A picture containing text, screenshot, font, number&#10;&#10;Description automatically generated"/>
+                    <pic:cNvPicPr/>
+                  </pic:nvPicPr>
+                  <pic:blipFill>
+                    <a:blip r:embed="rId6"/>
+                    <a:stretch>
+                      <a:fillRect/>
+                    </a:stretch>
+                  </pic:blipFill>
+                  <pic:spPr>
+                    <a:xfrm>
+                      <a:off x="0" y="0"/>
+                      <a:ext cx="5943600" cy="2736850"/>
+                    </a:xfrm>
+                    <a:prstGeom prst="rect">
+                      <a:avLst/>
+                    </a:prstGeom>
+                  </pic:spPr>
+                </pic:pic>
+              </a:graphicData>
+            </a:graphic>
+          </wp:inline>
+        </w:drawing>
+      </w:r>
+    </w:p>
+    <w:p>
+      <w:pPr>
+        <w:tabs>
+          <w:tab w:val="left" w:pos="5480"/>
+        </w:tabs>
+        <w:spacing w:after="0" w:line="240" w:lineRule="auto"/>
+      </w:pPr>
+    </w:p>
+    <w:p>
+      <w:pPr>
+        <w:tabs>
+          <w:tab w:val="left" w:pos="5480"/>
+        </w:tabs>
+        <w:spacing w:after="0" w:line="240" w:lineRule="auto"/>
+      </w:pPr>
+      <w:r>
+        <w:t xml:space="preserve">MMSE scoring chart </w:t>
       </w:r>
       <w:r>
         <w:fldChar w:fldCharType="begin"/>
       </w:r>
       <w:r>
-        <w:instrText xml:space="preserve"> ADDIN ZOTERO_ITEM CSL_CITATION {"citationID":"TuIfmWYy","properties":{"formattedCitation":"({\\i{}Mini-Mental State Exam (MMSE) Test for Alzheimer\\uc0\\u8217{}s / Dementia}, n.d.)","plainCitation":"(Mini-Mental State Exam (MMSE) Test for Alzheimer’s / Dementia, n.d.)","noteIndex":0},"citationItems":[{"id":335,"uris":["http://zotero.org/users/8652042/items/KQ79NLWS"],"itemData":{"id":335,"type":"post-weblog","abstract":"Learn about the Mini-Mental State Exam (MMSE), an Alzheimer’s / dementia test. Where to get it, how to take it and how to score it.","title":"Mini-Mental State Exam (MMSE) Test for Alzheimer’s / Dementia","URL":"https://www.dementiacarecentral.com/mini-mental-state-exam/","accessed":{"date-parts":[["2023",5,11]]}}}],"schema":"https://github.com/citation-style-language/schema/raw/master/csl-citation.json"} </w:instrText>
+        <w:instrText xml:space="preserve"> ADDIN ZOTERO_ITEM CSL_CITATION {"citationID":"kVUa1x8O","properties":{"formattedCitation":"({\\i{}Mini-Mental State Exam (MMSE) Test for Alzheimer\\uc0\\u8217{}s / Dementia}, n.d.)","plainCitation":"(Mini-Mental State Exam (MMSE) Test for Alzheimer’s / Dementia, n.d.)","noteIndex":0},"citationItems":[{"id":335,"uris":["http://zotero.org/users/8652042/items/KQ79NLWS"],"itemData":{"id":335,"type":"post-weblog","abstract":"Learn about the Mini-Mental State Exam (MMSE), an Alzheimer’s / dementia test. Where to get it, how to take it and how to score it.","title":"Mini-Mental State Exam (MMSE) Test for Alzheimer’s / Dementia","URL":"https://www.dementiacarecentral.com/mini-mental-state-exam/","accessed":{"date-parts":[["2023",5,11]]}}}],"schema":"https://github.com/citation-style-language/schema/raw/master/csl-citation.json"} </w:instrText>
       </w:r>
       <w:r>
         <w:fldChar w:fldCharType="separate"/>
@@ -872,6 +947,75 @@
         <w:fldChar w:fldCharType="end"/>
       </w:r>
       <w:r>
+        <w:t>.</w:t>
+      </w:r>
+    </w:p>
+    <w:p>
+      <w:pPr>
+        <w:tabs>
+          <w:tab w:val="left" w:pos="720"/>
+        </w:tabs>
+        <w:spacing w:after="0" w:line="240" w:lineRule="auto"/>
+      </w:pPr>
+    </w:p>
+    <w:p>
+      <w:pPr>
+        <w:tabs>
+          <w:tab w:val="left" w:pos="720"/>
+        </w:tabs>
+        <w:spacing w:after="0" w:line="240" w:lineRule="auto"/>
+      </w:pPr>
+      <w:r>
+        <w:tab/>
+      </w:r>
+      <w:r>
+        <w:t xml:space="preserve">The process of diagnosing AD has changed quite a bit over the decades. The Mini-Mental State Exam (MMSE) was one of the early attempts </w:t>
+      </w:r>
+      <w:r>
+        <w:t xml:space="preserve">in 1973 </w:t>
+      </w:r>
+      <w:r>
+        <w:t xml:space="preserve">to diagnose AD using a simple questionnaire </w:t>
+      </w:r>
+      <w:r>
+        <w:fldChar w:fldCharType="begin"/>
+      </w:r>
+      <w:r>
+        <w:instrText xml:space="preserve"> ADDIN ZOTERO_ITEM CSL_CITATION {"citationID":"TuIfmWYy","properties":{"formattedCitation":"({\\i{}Mini-Mental State Exam (MMSE) Test for Alzheimer\\uc0\\u8217{}s / Dementia}, n.d.)","plainCitation":"(Mini-Mental State Exam (MMSE) Test for Alzheimer’s / Dementia, n.d.)","noteIndex":0},"citationItems":[{"id":335,"uris":["http://zotero.org/users/8652042/items/KQ79NLWS"],"itemData":{"id":335,"type":"post-weblog","abstract":"Learn about the Mini-Mental State Exam (MMSE), an Alzheimer’s / dementia test. Where to get it, how to take it and how to score it.","title":"Mini-Mental State Exam (MMSE) Test for Alzheimer’s / Dementia","URL":"https://www.dementiacarecentral.com/mini-mental-state-exam/","accessed":{"date-parts":[["2023",5,11]]}}}],"schema":"https://github.com/citation-style-language/schema/raw/master/csl-citation.json"} </w:instrText>
+      </w:r>
+      <w:r>
+        <w:fldChar w:fldCharType="separate"/>
+      </w:r>
+      <w:r>
+        <w:rPr>
+          <w:rFonts w:ascii="Calibri" w:hAnsi="Calibri" w:cs="Calibri"/>
+          <w:kern w:val="0"/>
+          <w:szCs w:val="24"/>
+        </w:rPr>
+        <w:t>(</w:t>
+      </w:r>
+      <w:r>
+        <w:rPr>
+          <w:rFonts w:ascii="Calibri" w:hAnsi="Calibri" w:cs="Calibri"/>
+          <w:i/>
+          <w:iCs/>
+          <w:kern w:val="0"/>
+          <w:szCs w:val="24"/>
+        </w:rPr>
+        <w:t>Mini-Mental State Exam (MMSE) Test for Alzheimer’s / Dementia</w:t>
+      </w:r>
+      <w:r>
+        <w:rPr>
+          <w:rFonts w:ascii="Calibri" w:hAnsi="Calibri" w:cs="Calibri"/>
+          <w:kern w:val="0"/>
+          <w:szCs w:val="24"/>
+        </w:rPr>
+        <w:t>, n.d.)</w:t>
+      </w:r>
+      <w:r>
+        <w:fldChar w:fldCharType="end"/>
+      </w:r>
+      <w:r>
         <w:t xml:space="preserve">. However, the sensitivity ranged from a low 23% up to 76%, while specificity ranged from 40% - 94% </w:t>
       </w:r>
       <w:r>
@@ -1070,7 +1214,11 @@
         <w:t xml:space="preserve">. </w:t>
       </w:r>
       <w:r>
-        <w:t xml:space="preserve">These ranges are certainly an improvement upon the MMSE and NIA-Reagan methods, however, it still leaves </w:t>
+        <w:t xml:space="preserve">These ranges are </w:t>
+      </w:r>
+      <w:r>
+        <w:lastRenderedPageBreak/>
+        <w:t xml:space="preserve">certainly an improvement upon the MMSE and NIA-Reagan methods, however, it still leaves </w:t>
       </w:r>
       <w:r>
         <w:t>a large range of uncertainty.</w:t>
@@ -1097,13 +1245,8 @@
         <w:t>In 2018, a paper by Ammar</w:t>
       </w:r>
       <w:r>
-        <w:t xml:space="preserve"> and </w:t>
-      </w:r>
-      <w:proofErr w:type="spellStart"/>
-      <w:r>
-        <w:t>Ayed</w:t>
-      </w:r>
-      <w:proofErr w:type="spellEnd"/>
+        <w:t xml:space="preserve"> and Ayed</w:t>
+      </w:r>
       <w:r>
         <w:t xml:space="preserve"> use</w:t>
       </w:r>
@@ -1180,15 +1323,7 @@
         <w:fldChar w:fldCharType="end"/>
       </w:r>
       <w:r>
-        <w:t>. ASF is used to compute the estimated Total Intracranial Volume (</w:t>
-      </w:r>
-      <w:proofErr w:type="spellStart"/>
-      <w:r>
-        <w:t>eTIV</w:t>
-      </w:r>
-      <w:proofErr w:type="spellEnd"/>
-      <w:r>
-        <w:t>)</w:t>
+        <w:t>. ASF is used to compute the estimated Total Intracranial Volume (eTIV)</w:t>
       </w:r>
       <w:r>
         <w:t xml:space="preserve">, which includes all of the internal brain structures </w:t>
@@ -1215,15 +1350,7 @@
         <w:t>.</w:t>
       </w:r>
       <w:r>
-        <w:t xml:space="preserve"> Normalized whole-brain volume (</w:t>
-      </w:r>
-      <w:proofErr w:type="spellStart"/>
-      <w:r>
-        <w:t>nWBV</w:t>
-      </w:r>
-      <w:proofErr w:type="spellEnd"/>
-      <w:r>
-        <w:t>)</w:t>
+        <w:t xml:space="preserve"> Normalized whole-brain volume (nWBV)</w:t>
       </w:r>
       <w:r>
         <w:t xml:space="preserve"> uses</w:t>
@@ -1289,15 +1416,7 @@
         <w:t xml:space="preserve"> </w:t>
       </w:r>
       <w:r>
-        <w:t xml:space="preserve">In 2022, </w:t>
-      </w:r>
-      <w:proofErr w:type="spellStart"/>
-      <w:r>
-        <w:t>Goulikar</w:t>
-      </w:r>
-      <w:proofErr w:type="spellEnd"/>
-      <w:r>
-        <w:t xml:space="preserve"> Laxmi Narasimha Deva’s research paper</w:t>
+        <w:t>In 2022, Goulikar Laxmi Narasimha Deva’s research paper</w:t>
       </w:r>
       <w:r>
         <w:t xml:space="preserve"> used these measurements provided in one of the Longitudinal OASIS datasets as the basis for ML Alzheimer’s diagnosis and achieved</w:t>
@@ -1362,6 +1481,116 @@
         <w:spacing w:after="0" w:line="240" w:lineRule="auto"/>
       </w:pPr>
       <w:r>
+        <w:drawing>
+          <wp:inline distT="0" distB="0" distL="0" distR="0" wp14:anchorId="05A51FD8" wp14:editId="3A2F8E1B">
+            <wp:extent cx="5493486" cy="3009973"/>
+            <wp:effectExtent l="0" t="0" r="0" b="0"/>
+            <wp:docPr id="1028" name="Picture 4" descr="A white circle in a black background&#10;&#10;Description automatically generated with low confidence">
+              <a:extLst xmlns:a="http://schemas.openxmlformats.org/drawingml/2006/main">
+                <a:ext uri="{FF2B5EF4-FFF2-40B4-BE49-F238E27FC236}">
+                  <a16:creationId xmlns:a16="http://schemas.microsoft.com/office/drawing/2014/main" id="{324F3C54-0531-2B23-9FFE-5C795162B356}"/>
+                </a:ext>
+              </a:extLst>
+            </wp:docPr>
+            <wp:cNvGraphicFramePr>
+              <a:graphicFrameLocks xmlns:a="http://schemas.openxmlformats.org/drawingml/2006/main" noChangeAspect="1"/>
+            </wp:cNvGraphicFramePr>
+            <a:graphic xmlns:a="http://schemas.openxmlformats.org/drawingml/2006/main">
+              <a:graphicData uri="http://schemas.openxmlformats.org/drawingml/2006/picture">
+                <pic:pic xmlns:pic="http://schemas.openxmlformats.org/drawingml/2006/picture">
+                  <pic:nvPicPr>
+                    <pic:cNvPr id="1028" name="Picture 4" descr="A white circle in a black background&#10;&#10;Description automatically generated with low confidence">
+                      <a:extLst>
+                        <a:ext uri="{FF2B5EF4-FFF2-40B4-BE49-F238E27FC236}">
+                          <a16:creationId xmlns:a16="http://schemas.microsoft.com/office/drawing/2014/main" id="{324F3C54-0531-2B23-9FFE-5C795162B356}"/>
+                        </a:ext>
+                      </a:extLst>
+                    </pic:cNvPr>
+                    <pic:cNvPicPr>
+                      <a:picLocks noChangeAspect="1" noChangeArrowheads="1"/>
+                    </pic:cNvPicPr>
+                  </pic:nvPicPr>
+                  <pic:blipFill>
+                    <a:blip r:embed="rId7" cstate="print">
+                      <a:extLst>
+                        <a:ext uri="{28A0092B-C50C-407E-A947-70E740481C1C}">
+                          <a14:useLocalDpi xmlns:a14="http://schemas.microsoft.com/office/drawing/2010/main" val="0"/>
+                        </a:ext>
+                      </a:extLst>
+                    </a:blip>
+                    <a:srcRect/>
+                    <a:stretch>
+                      <a:fillRect/>
+                    </a:stretch>
+                  </pic:blipFill>
+                  <pic:spPr bwMode="auto">
+                    <a:xfrm>
+                      <a:off x="0" y="0"/>
+                      <a:ext cx="5493486" cy="3009973"/>
+                    </a:xfrm>
+                    <a:prstGeom prst="rect">
+                      <a:avLst/>
+                    </a:prstGeom>
+                    <a:noFill/>
+                    <a:extLst>
+                      <a:ext uri="{909E8E84-426E-40DD-AFC4-6F175D3DCCD1}">
+                        <a14:hiddenFill xmlns:a14="http://schemas.microsoft.com/office/drawing/2010/main">
+                          <a:solidFill>
+                            <a:srgbClr val="FFFFFF"/>
+                          </a:solidFill>
+                        </a14:hiddenFill>
+                      </a:ext>
+                    </a:extLst>
+                  </pic:spPr>
+                </pic:pic>
+              </a:graphicData>
+            </a:graphic>
+          </wp:inline>
+        </w:drawing>
+      </w:r>
+    </w:p>
+    <w:p>
+      <w:pPr>
+        <w:tabs>
+          <w:tab w:val="left" w:pos="720"/>
+        </w:tabs>
+        <w:spacing w:after="0" w:line="240" w:lineRule="auto"/>
+      </w:pPr>
+      <w:r>
+        <w:fldChar w:fldCharType="begin"/>
+      </w:r>
+      <w:r>
+        <w:instrText xml:space="preserve"> ADDIN ZOTERO_ITEM CSL_CITATION {"citationID":"jwSlvEvf","properties":{"formattedCitation":"(Marcus et al., 2007)","plainCitation":"(Marcus et al., 2007)","noteIndex":0},"citationItems":[{"id":333,"uris":["http://zotero.org/users/8652042/items/CKWTCREP"],"itemData":{"id":333,"type":"article-journal","abstract":"Abstract\n            The Open Access Series of Imaging Studies is a series of magnetic resonance imaging data sets that is publicly available for study and analysis. The initial data set consists of a cross-sectional collection of 416 subjects aged 18 to 96 years. One hundred of the included subjects older than 60 years have been clinically diagnosed with very mild to moderate Alzheimer's disease. The subjects are all right-handed and include both men and women. For each subject, three or four individual T1-weighted magnetic resonance imaging scans obtained in single imaging sessions are included. Multiple within-session acquisitions provide extremely high contrast-to-noise ratio, making the data amenable to a wide range of analytic approaches including automated computational analysis. Additionally, a reliability data set is included containing 20 subjects without dementia imaged on a subsequent visit within 90 days of their initial session. Automated calculation of whole-brain volume and estimated total intracranial volume are presented to demonstrate use of the data for measuring differences associated with normal aging and Alzheimer's disease.","container-title":"Journal of Cognitive Neuroscience","DOI":"10.1162/jocn.2007.19.9.1498","ISSN":"0898-929X, 1530-8898","issue":"9","language":"en","page":"1498-1507","source":"DOI.org (Crossref)","title":"Open Access Series of Imaging Studies (OASIS): Cross-sectional MRI Data in Young, Middle Aged, Nondemented, and Demented Older Adults","title-short":"Open Access Series of Imaging Studies (OASIS)","volume":"19","author":[{"family":"Marcus","given":"Daniel S."},{"family":"Wang","given":"Tracy H."},{"family":"Parker","given":"Jamie"},{"family":"Csernansky","given":"John G."},{"family":"Morris","given":"John C."},{"family":"Buckner","given":"Randy L."}],"issued":{"date-parts":[["2007",9,1]]}}}],"schema":"https://github.com/citation-style-language/schema/raw/master/csl-citation.json"} </w:instrText>
+      </w:r>
+      <w:r>
+        <w:fldChar w:fldCharType="separate"/>
+      </w:r>
+      <w:r>
+        <w:rPr>
+          <w:rFonts w:ascii="Calibri" w:hAnsi="Calibri" w:cs="Calibri"/>
+        </w:rPr>
+        <w:t>(Marcus et al., 2007)</w:t>
+      </w:r>
+      <w:r>
+        <w:fldChar w:fldCharType="end"/>
+      </w:r>
+    </w:p>
+    <w:p>
+      <w:pPr>
+        <w:tabs>
+          <w:tab w:val="left" w:pos="720"/>
+        </w:tabs>
+        <w:spacing w:after="0" w:line="240" w:lineRule="auto"/>
+      </w:pPr>
+    </w:p>
+    <w:p>
+      <w:pPr>
+        <w:tabs>
+          <w:tab w:val="left" w:pos="720"/>
+        </w:tabs>
+        <w:spacing w:after="0" w:line="240" w:lineRule="auto"/>
+      </w:pPr>
+      <w:r>
         <w:tab/>
       </w:r>
       <w:r>
@@ -1410,29 +1639,94 @@
         <w:rPr>
           <w:rFonts w:ascii="Calibri" w:hAnsi="Calibri" w:cs="Calibri"/>
         </w:rPr>
-        <w:t xml:space="preserve">(Marcus et </w:t>
-      </w:r>
-      <w:r>
-        <w:rPr>
-          <w:rFonts w:ascii="Calibri" w:hAnsi="Calibri" w:cs="Calibri"/>
-        </w:rPr>
+        <w:t>(Marcus et al., 2007)</w:t>
+      </w:r>
+      <w:r>
+        <w:fldChar w:fldCharType="end"/>
+      </w:r>
+      <w:r>
+        <w:t>.</w:t>
+      </w:r>
+      <w:r>
+        <w:t xml:space="preserve"> There are currently 4 OASIS datasets. published from 2007 – 2020, utilizing several different brain scanning techniques, such as: CT, MRI, PET, and looking at different patient cohorts like healthy non-demented controls VS dementia in various stages, as well as longitudinal studies where patients return for follow-up VS cross-sectional studies with just one observation of each patient </w:t>
+      </w:r>
+      <w:r>
+        <w:fldChar w:fldCharType="begin"/>
+      </w:r>
+      <w:r>
+        <w:instrText xml:space="preserve"> ADDIN ZOTERO_ITEM CSL_CITATION {"citationID":"AFodnHmZ","properties":{"formattedCitation":"(Marcus et al., 2007)","plainCitation":"(Marcus et al., 2007)","noteIndex":0},"citationItems":[{"id":333,"uris":["http://zotero.org/users/8652042/items/CKWTCREP"],"itemData":{"id":333,"type":"article-journal","abstract":"Abstract\n            The Open Access Series of Imaging Studies is a series of magnetic resonance imaging data sets that is publicly available for study and analysis. The initial data set consists of a cross-sectional collection of 416 subjects aged 18 to 96 years. One hundred of the included subjects older than 60 years have been clinically diagnosed with very mild to moderate Alzheimer's disease. The subjects are all right-handed and include both men and women. For each subject, three or four individual T1-weighted magnetic resonance imaging scans obtained in single imaging sessions are included. Multiple within-session acquisitions provide extremely high contrast-to-noise ratio, making the data amenable to a wide range of analytic approaches including automated computational analysis. Additionally, a reliability data set is included containing 20 subjects without dementia imaged on a subsequent visit within 90 days of their initial session. Automated calculation of whole-brain volume and estimated total intracranial volume are presented to demonstrate use of the data for measuring differences associated with normal aging and Alzheimer's disease.","container-title":"Journal of Cognitive Neuroscience","DOI":"10.1162/jocn.2007.19.9.1498","ISSN":"0898-929X, 1530-8898","issue":"9","language":"en","page":"1498-1507","source":"DOI.org (Crossref)","title":"Open Access Series of Imaging Studies (OASIS): Cross-sectional MRI Data in Young, Middle Aged, Nondemented, and Demented Older Adults","title-short":"Open Access Series of Imaging Studies (OASIS)","volume":"19","author":[{"family":"Marcus","given":"Daniel S."},{"family":"Wang","given":"Tracy H."},{"family":"Parker","given":"Jamie"},{"family":"Csernansky","given":"John G."},{"family":"Morris","given":"John C."},{"family":"Buckner","given":"Randy L."}],"issued":{"date-parts":[["2007",9,1]]}}}],"schema":"https://github.com/citation-style-language/schema/raw/master/csl-citation.json"} </w:instrText>
+      </w:r>
+      <w:r>
+        <w:fldChar w:fldCharType="separate"/>
+      </w:r>
+      <w:r>
+        <w:rPr>
+          <w:rFonts w:ascii="Calibri" w:hAnsi="Calibri" w:cs="Calibri"/>
+        </w:rPr>
+        <w:t>(Marcus et al., 2007)</w:t>
+      </w:r>
+      <w:r>
+        <w:fldChar w:fldCharType="end"/>
+      </w:r>
+      <w:r>
+        <w:t>.</w:t>
+      </w:r>
+    </w:p>
+    <w:p>
+      <w:pPr>
+        <w:tabs>
+          <w:tab w:val="left" w:pos="720"/>
+        </w:tabs>
+        <w:spacing w:after="0" w:line="240" w:lineRule="auto"/>
+      </w:pPr>
+      <w:r>
         <w:lastRenderedPageBreak/>
-        <w:t>al., 2007)</w:t>
+        <w:tab/>
+      </w:r>
+      <w:r>
+        <w:t>I located my dataset on Kaggle</w:t>
+      </w:r>
+      <w:r>
+        <w:t xml:space="preserve">, which is a merged </w:t>
+      </w:r>
+      <w:r>
+        <w:t>subset of the OASIS-1 Cross-sectional dataset sans MRI brain scan images</w:t>
+      </w:r>
+      <w:r>
+        <w:t xml:space="preserve"> </w:t>
+      </w:r>
+      <w:r>
+        <w:fldChar w:fldCharType="begin"/>
+      </w:r>
+      <w:r>
+        <w:instrText xml:space="preserve"> ADDIN ZOTERO_ITEM CSL_CITATION {"citationID":"WerUqQwX","properties":{"formattedCitation":"(Boysen, n.d.)","plainCitation":"(Boysen, n.d.)","noteIndex":0},"citationItems":[{"id":340,"uris":["http://zotero.org/users/8652042/items/AWCRHMJY"],"itemData":{"id":340,"type":"webpage","abstract":"Magnetic Resonance Imaging Comparisons of Demented and Nondemented Adults","container-title":"Kaggle","language":"en","title":"MRI and Alzheimers","URL":"https://www.kaggle.com/datasets/jboysen/mri-and-alzheimers","author":[{"family":"Boysen","given":"Jacob"}],"accessed":{"date-parts":[["2023",5,11]]}}}],"schema":"https://github.com/citation-style-language/schema/raw/master/csl-citation.json"} </w:instrText>
+      </w:r>
+      <w:r>
+        <w:fldChar w:fldCharType="separate"/>
+      </w:r>
+      <w:r>
+        <w:rPr>
+          <w:rFonts w:ascii="Calibri" w:hAnsi="Calibri" w:cs="Calibri"/>
+        </w:rPr>
+        <w:t>(Boysen, n.d.)</w:t>
       </w:r>
       <w:r>
         <w:fldChar w:fldCharType="end"/>
       </w:r>
       <w:r>
-        <w:t>.</w:t>
-      </w:r>
-      <w:r>
-        <w:t xml:space="preserve"> There are currently 4 OASIS datasets. published from 2007 – 2020, utilizing several different brain scanning techniques, such as: CT, MRI, PET, and looking at different patient cohorts like healthy non-demented controls VS dementia in various stages, as well as longitudinal studies where patients return for follow-up VS cross-sectional studies with just one observation of each patient </w:t>
+        <w:t xml:space="preserve">. </w:t>
+      </w:r>
+      <w:r>
+        <w:t>Th</w:t>
+      </w:r>
+      <w:r>
+        <w:t xml:space="preserve">is is textual data in a CSV format looking at a cohort of 416 dementia VS non-demented patients </w:t>
       </w:r>
       <w:r>
         <w:fldChar w:fldCharType="begin"/>
       </w:r>
       <w:r>
-        <w:instrText xml:space="preserve"> ADDIN ZOTERO_ITEM CSL_CITATION {"citationID":"AFodnHmZ","properties":{"formattedCitation":"(Marcus et al., 2007)","plainCitation":"(Marcus et al., 2007)","noteIndex":0},"citationItems":[{"id":333,"uris":["http://zotero.org/users/8652042/items/CKWTCREP"],"itemData":{"id":333,"type":"article-journal","abstract":"Abstract\n            The Open Access Series of Imaging Studies is a series of magnetic resonance imaging data sets that is publicly available for study and analysis. The initial data set consists of a cross-sectional collection of 416 subjects aged 18 to 96 years. One hundred of the included subjects older than 60 years have been clinically diagnosed with very mild to moderate Alzheimer's disease. The subjects are all right-handed and include both men and women. For each subject, three or four individual T1-weighted magnetic resonance imaging scans obtained in single imaging sessions are included. Multiple within-session acquisitions provide extremely high contrast-to-noise ratio, making the data amenable to a wide range of analytic approaches including automated computational analysis. Additionally, a reliability data set is included containing 20 subjects without dementia imaged on a subsequent visit within 90 days of their initial session. Automated calculation of whole-brain volume and estimated total intracranial volume are presented to demonstrate use of the data for measuring differences associated with normal aging and Alzheimer's disease.","container-title":"Journal of Cognitive Neuroscience","DOI":"10.1162/jocn.2007.19.9.1498","ISSN":"0898-929X, 1530-8898","issue":"9","language":"en","page":"1498-1507","source":"DOI.org (Crossref)","title":"Open Access Series of Imaging Studies (OASIS): Cross-sectional MRI Data in Young, Middle Aged, Nondemented, and Demented Older Adults","title-short":"Open Access Series of Imaging Studies (OASIS)","volume":"19","author":[{"family":"Marcus","given":"Daniel S."},{"family":"Wang","given":"Tracy H."},{"family":"Parker","given":"Jamie"},{"family":"Csernansky","given":"John G."},{"family":"Morris","given":"John C."},{"family":"Buckner","given":"Randy L."}],"issued":{"date-parts":[["2007",9,1]]}}}],"schema":"https://github.com/citation-style-language/schema/raw/master/csl-citation.json"} </w:instrText>
+        <w:instrText xml:space="preserve"> ADDIN ZOTERO_ITEM CSL_CITATION {"citationID":"woLYCzAY","properties":{"formattedCitation":"(Marcus et al., 2007)","plainCitation":"(Marcus et al., 2007)","noteIndex":0},"citationItems":[{"id":333,"uris":["http://zotero.org/users/8652042/items/CKWTCREP"],"itemData":{"id":333,"type":"article-journal","abstract":"Abstract\n            The Open Access Series of Imaging Studies is a series of magnetic resonance imaging data sets that is publicly available for study and analysis. The initial data set consists of a cross-sectional collection of 416 subjects aged 18 to 96 years. One hundred of the included subjects older than 60 years have been clinically diagnosed with very mild to moderate Alzheimer's disease. The subjects are all right-handed and include both men and women. For each subject, three or four individual T1-weighted magnetic resonance imaging scans obtained in single imaging sessions are included. Multiple within-session acquisitions provide extremely high contrast-to-noise ratio, making the data amenable to a wide range of analytic approaches including automated computational analysis. Additionally, a reliability data set is included containing 20 subjects without dementia imaged on a subsequent visit within 90 days of their initial session. Automated calculation of whole-brain volume and estimated total intracranial volume are presented to demonstrate use of the data for measuring differences associated with normal aging and Alzheimer's disease.","container-title":"Journal of Cognitive Neuroscience","DOI":"10.1162/jocn.2007.19.9.1498","ISSN":"0898-929X, 1530-8898","issue":"9","language":"en","page":"1498-1507","source":"DOI.org (Crossref)","title":"Open Access Series of Imaging Studies (OASIS): Cross-sectional MRI Data in Young, Middle Aged, Nondemented, and Demented Older Adults","title-short":"Open Access Series of Imaging Studies (OASIS)","volume":"19","author":[{"family":"Marcus","given":"Daniel S."},{"family":"Wang","given":"Tracy H."},{"family":"Parker","given":"Jamie"},{"family":"Csernansky","given":"John G."},{"family":"Morris","given":"John C."},{"family":"Buckner","given":"Randy L."}],"issued":{"date-parts":[["2007",9,1]]}}}],"schema":"https://github.com/citation-style-language/schema/raw/master/csl-citation.json"} </w:instrText>
       </w:r>
       <w:r>
         <w:fldChar w:fldCharType="separate"/>
@@ -1447,78 +1741,13 @@
         <w:fldChar w:fldCharType="end"/>
       </w:r>
       <w:r>
-        <w:t>.</w:t>
-      </w:r>
-    </w:p>
-    <w:p>
-      <w:pPr>
-        <w:tabs>
-          <w:tab w:val="left" w:pos="720"/>
-        </w:tabs>
-        <w:spacing w:after="0" w:line="240" w:lineRule="auto"/>
-      </w:pPr>
-      <w:r>
-        <w:tab/>
-      </w:r>
-      <w:r>
-        <w:t>I located my dataset on Kaggle</w:t>
-      </w:r>
-      <w:r>
-        <w:t xml:space="preserve">, which is a merged </w:t>
-      </w:r>
-      <w:r>
-        <w:t>subset of the OASIS-1 Cross-sectional dataset sans MRI brain scan images</w:t>
-      </w:r>
-      <w:r>
-        <w:t xml:space="preserve"> </w:t>
-      </w:r>
-      <w:r>
-        <w:fldChar w:fldCharType="begin"/>
-      </w:r>
-      <w:r>
-        <w:instrText xml:space="preserve"> ADDIN ZOTERO_ITEM CSL_CITATION {"citationID":"WerUqQwX","properties":{"formattedCitation":"(Boysen, n.d.)","plainCitation":"(Boysen, n.d.)","noteIndex":0},"citationItems":[{"id":340,"uris":["http://zotero.org/users/8652042/items/AWCRHMJY"],"itemData":{"id":340,"type":"webpage","abstract":"Magnetic Resonance Imaging Comparisons of Demented and Nondemented Adults","container-title":"Kaggle","language":"en","title":"MRI and Alzheimers","URL":"https://www.kaggle.com/datasets/jboysen/mri-and-alzheimers","author":[{"family":"Boysen","given":"Jacob"}],"accessed":{"date-parts":[["2023",5,11]]}}}],"schema":"https://github.com/citation-style-language/schema/raw/master/csl-citation.json"} </w:instrText>
-      </w:r>
-      <w:r>
-        <w:fldChar w:fldCharType="separate"/>
-      </w:r>
-      <w:r>
-        <w:rPr>
-          <w:rFonts w:ascii="Calibri" w:hAnsi="Calibri" w:cs="Calibri"/>
-        </w:rPr>
-        <w:t>(Boysen, n.d.)</w:t>
-      </w:r>
-      <w:r>
-        <w:fldChar w:fldCharType="end"/>
-      </w:r>
-      <w:r>
-        <w:t xml:space="preserve">. </w:t>
-      </w:r>
-      <w:r>
-        <w:t>Th</w:t>
-      </w:r>
-      <w:r>
-        <w:t xml:space="preserve">is is textual data in a CSV format looking at a cohort of 416 dementia VS non-demented patients </w:t>
-      </w:r>
-      <w:r>
-        <w:fldChar w:fldCharType="begin"/>
-      </w:r>
-      <w:r>
-        <w:instrText xml:space="preserve"> ADDIN ZOTERO_ITEM CSL_CITATION {"citationID":"woLYCzAY","properties":{"formattedCitation":"(Marcus et al., 2007)","plainCitation":"(Marcus et al., 2007)","noteIndex":0},"citationItems":[{"id":333,"uris":["http://zotero.org/users/8652042/items/CKWTCREP"],"itemData":{"id":333,"type":"article-journal","abstract":"Abstract\n            The Open Access Series of Imaging Studies is a series of magnetic resonance imaging data sets that is publicly available for study and analysis. The initial data set consists of a cross-sectional collection of 416 subjects aged 18 to 96 years. One hundred of the included subjects older than 60 years have been clinically diagnosed with very mild to moderate Alzheimer's disease. The subjects are all right-handed and include both men and women. For each subject, three or four individual T1-weighted magnetic resonance imaging scans obtained in single imaging sessions are included. Multiple within-session acquisitions provide extremely high contrast-to-noise ratio, making the data amenable to a wide range of analytic approaches including automated computational analysis. Additionally, a reliability data set is included containing 20 subjects without dementia imaged on a subsequent visit within 90 days of their initial session. Automated calculation of whole-brain volume and estimated total intracranial volume are presented to demonstrate use of the data for measuring differences associated with normal aging and Alzheimer's disease.","container-title":"Journal of Cognitive Neuroscience","DOI":"10.1162/jocn.2007.19.9.1498","ISSN":"0898-929X, 1530-8898","issue":"9","language":"en","page":"1498-1507","source":"DOI.org (Crossref)","title":"Open Access Series of Imaging Studies (OASIS): Cross-sectional MRI Data in Young, Middle Aged, Nondemented, and Demented Older Adults","title-short":"Open Access Series of Imaging Studies (OASIS)","volume":"19","author":[{"family":"Marcus","given":"Daniel S."},{"family":"Wang","given":"Tracy H."},{"family":"Parker","given":"Jamie"},{"family":"Csernansky","given":"John G."},{"family":"Morris","given":"John C."},{"family":"Buckner","given":"Randy L."}],"issued":{"date-parts":[["2007",9,1]]}}}],"schema":"https://github.com/citation-style-language/schema/raw/master/csl-citation.json"} </w:instrText>
-      </w:r>
-      <w:r>
-        <w:fldChar w:fldCharType="separate"/>
-      </w:r>
-      <w:r>
-        <w:rPr>
-          <w:rFonts w:ascii="Calibri" w:hAnsi="Calibri" w:cs="Calibri"/>
-        </w:rPr>
-        <w:t>(Marcus et al., 2007)</w:t>
-      </w:r>
-      <w:r>
-        <w:fldChar w:fldCharType="end"/>
-      </w:r>
-      <w:r>
-        <w:t xml:space="preserve">. They have MRI scans at one point in time and while some do appear again for follow-up, I will not be using the follow-up or Longitudinal data, nor will I be </w:t>
+        <w:t>. They have MRI scans at one point in time and while some do appear again for follow-up, I will not be using the follow-up or Longitudinal data</w:t>
+      </w:r>
+      <w:r>
+        <w:t>set</w:t>
+      </w:r>
+      <w:r>
+        <w:t xml:space="preserve">, nor will I be </w:t>
       </w:r>
       <w:r>
         <w:t>analyzing</w:t>
@@ -1714,21 +1943,8 @@
         </w:tabs>
         <w:spacing w:after="0" w:line="240" w:lineRule="auto"/>
       </w:pPr>
-      <w:proofErr w:type="spellStart"/>
-      <w:r>
-        <w:t>eTIV</w:t>
-      </w:r>
-      <w:proofErr w:type="spellEnd"/>
-      <w:r>
-        <w:t xml:space="preserve"> = Estimated Total </w:t>
-      </w:r>
-      <w:proofErr w:type="spellStart"/>
-      <w:r>
-        <w:t>Intracrananial</w:t>
-      </w:r>
-      <w:proofErr w:type="spellEnd"/>
-      <w:r>
-        <w:t xml:space="preserve"> Volume</w:t>
+      <w:r>
+        <w:t>eTIV = Estimated Total Intracrananial Volume</w:t>
       </w:r>
     </w:p>
     <w:p>
@@ -1743,13 +1959,8 @@
         </w:tabs>
         <w:spacing w:after="0" w:line="240" w:lineRule="auto"/>
       </w:pPr>
-      <w:proofErr w:type="spellStart"/>
-      <w:r>
-        <w:t>nWBV</w:t>
-      </w:r>
-      <w:proofErr w:type="spellEnd"/>
-      <w:r>
-        <w:t xml:space="preserve"> = Normalized Whole Brain Volume</w:t>
+      <w:r>
+        <w:t>nWBV = Normalized Whole Brain Volume</w:t>
       </w:r>
     </w:p>
     <w:p>
@@ -1877,15 +2088,7 @@
         <w:t xml:space="preserve"> male/female differences </w:t>
       </w:r>
       <w:r>
-        <w:t xml:space="preserve">in the </w:t>
-      </w:r>
-      <w:proofErr w:type="spellStart"/>
-      <w:r>
-        <w:t>eTIV</w:t>
-      </w:r>
-      <w:proofErr w:type="spellEnd"/>
-      <w:r>
-        <w:t xml:space="preserve"> measurements, so it’s important to account for this </w:t>
+        <w:t xml:space="preserve">in the eTIV measurements, so it’s important to account for this </w:t>
       </w:r>
       <w:r>
         <w:fldChar w:fldCharType="begin"/>
@@ -2066,21 +2269,8 @@
       <w:r>
         <w:t xml:space="preserve">. </w:t>
       </w:r>
-      <w:proofErr w:type="spellStart"/>
-      <w:r>
-        <w:t>eTIV</w:t>
-      </w:r>
-      <w:proofErr w:type="spellEnd"/>
-      <w:r>
-        <w:t xml:space="preserve">, </w:t>
-      </w:r>
-      <w:proofErr w:type="spellStart"/>
-      <w:r>
-        <w:t>nWBV</w:t>
-      </w:r>
-      <w:proofErr w:type="spellEnd"/>
-      <w:r>
-        <w:t xml:space="preserve">, and ASF columns are the set of normalization techniques applied to brain scans to make them comparable across individuals. </w:t>
+      <w:r>
+        <w:t xml:space="preserve">eTIV, nWBV, and ASF columns are the set of normalization techniques applied to brain scans to make them comparable across individuals. </w:t>
       </w:r>
       <w:r>
         <w:t xml:space="preserve">Delay is the return window within 90-days that patients in the longitudinal study returned for additional scans. </w:t>
@@ -2089,6 +2279,114 @@
     <w:p>
       <w:pPr>
         <w:tabs>
+          <w:tab w:val="left" w:pos="720"/>
+        </w:tabs>
+        <w:spacing w:after="0" w:line="240" w:lineRule="auto"/>
+      </w:pPr>
+    </w:p>
+    <w:p>
+      <w:pPr>
+        <w:tabs>
+          <w:tab w:val="left" w:pos="720"/>
+        </w:tabs>
+        <w:spacing w:after="0" w:line="240" w:lineRule="auto"/>
+      </w:pPr>
+      <w:r>
+        <w:lastRenderedPageBreak/>
+        <w:drawing>
+          <wp:inline distT="0" distB="0" distL="0" distR="0" wp14:anchorId="423C77BD" wp14:editId="4ADF75A3">
+            <wp:extent cx="5943600" cy="4542790"/>
+            <wp:effectExtent l="0" t="0" r="0" b="0"/>
+            <wp:docPr id="4" name="Picture 3" descr="A picture containing text, screenshot, font, document&#10;&#10;Description automatically generated">
+              <a:extLst xmlns:a="http://schemas.openxmlformats.org/drawingml/2006/main">
+                <a:ext uri="{FF2B5EF4-FFF2-40B4-BE49-F238E27FC236}">
+                  <a16:creationId xmlns:a16="http://schemas.microsoft.com/office/drawing/2014/main" id="{0305AE23-3C8F-327D-9009-CCF40C8A3586}"/>
+                </a:ext>
+              </a:extLst>
+            </wp:docPr>
+            <wp:cNvGraphicFramePr>
+              <a:graphicFrameLocks xmlns:a="http://schemas.openxmlformats.org/drawingml/2006/main" noChangeAspect="1"/>
+            </wp:cNvGraphicFramePr>
+            <a:graphic xmlns:a="http://schemas.openxmlformats.org/drawingml/2006/main">
+              <a:graphicData uri="http://schemas.openxmlformats.org/drawingml/2006/picture">
+                <pic:pic xmlns:pic="http://schemas.openxmlformats.org/drawingml/2006/picture">
+                  <pic:nvPicPr>
+                    <pic:cNvPr id="4" name="Picture 3" descr="A picture containing text, screenshot, font, document&#10;&#10;Description automatically generated">
+                      <a:extLst>
+                        <a:ext uri="{FF2B5EF4-FFF2-40B4-BE49-F238E27FC236}">
+                          <a16:creationId xmlns:a16="http://schemas.microsoft.com/office/drawing/2014/main" id="{0305AE23-3C8F-327D-9009-CCF40C8A3586}"/>
+                        </a:ext>
+                      </a:extLst>
+                    </pic:cNvPr>
+                    <pic:cNvPicPr>
+                      <a:picLocks noChangeAspect="1"/>
+                    </pic:cNvPicPr>
+                  </pic:nvPicPr>
+                  <pic:blipFill>
+                    <a:blip r:embed="rId8"/>
+                    <a:stretch>
+                      <a:fillRect/>
+                    </a:stretch>
+                  </pic:blipFill>
+                  <pic:spPr>
+                    <a:xfrm>
+                      <a:off x="0" y="0"/>
+                      <a:ext cx="5943600" cy="4542790"/>
+                    </a:xfrm>
+                    <a:prstGeom prst="rect">
+                      <a:avLst/>
+                    </a:prstGeom>
+                  </pic:spPr>
+                </pic:pic>
+              </a:graphicData>
+            </a:graphic>
+          </wp:inline>
+        </w:drawing>
+      </w:r>
+    </w:p>
+    <w:p>
+      <w:pPr>
+        <w:tabs>
+          <w:tab w:val="left" w:pos="720"/>
+        </w:tabs>
+        <w:spacing w:after="0" w:line="240" w:lineRule="auto"/>
+      </w:pPr>
+    </w:p>
+    <w:p>
+      <w:pPr>
+        <w:tabs>
+          <w:tab w:val="left" w:pos="720"/>
+        </w:tabs>
+        <w:spacing w:after="0" w:line="240" w:lineRule="auto"/>
+      </w:pPr>
+      <w:r>
+        <w:t xml:space="preserve">CDR criteria for ranking AD severity </w:t>
+      </w:r>
+      <w:r>
+        <w:fldChar w:fldCharType="begin"/>
+      </w:r>
+      <w:r>
+        <w:instrText xml:space="preserve"> ADDIN ZOTERO_ITEM CSL_CITATION {"citationID":"JXKAxfp0","properties":{"formattedCitation":"(Morris, 1993)","plainCitation":"(Morris, 1993)","noteIndex":0},"citationItems":[{"id":270,"uris":["http://zotero.org/users/8652042/items/DGVF687W"],"itemData":{"id":270,"type":"article-journal","container-title":"Neurology","DOI":"10.1212/WNL.43.11.2412","ISSN":"0028-3878, 1526-632X","issue":"11","journalAbbreviation":"Neurology","language":"en","page":"2412.1-2412","source":"DOI.org (Crossref)","title":"The Clinical Dementia Rating (CDR): Current version and scoring rules","volume":"43","author":[{"family":"Morris","given":"John C."}],"issued":{"date-parts":[["1993",11]]}}}],"schema":"https://github.com/citation-style-language/schema/raw/master/csl-citation.json"} </w:instrText>
+      </w:r>
+      <w:r>
+        <w:fldChar w:fldCharType="separate"/>
+      </w:r>
+      <w:r>
+        <w:rPr>
+          <w:rFonts w:ascii="Calibri" w:hAnsi="Calibri" w:cs="Calibri"/>
+        </w:rPr>
+        <w:t>(Morris, 1993)</w:t>
+      </w:r>
+      <w:r>
+        <w:fldChar w:fldCharType="end"/>
+      </w:r>
+      <w:r>
+        <w:t>.</w:t>
+      </w:r>
+    </w:p>
+    <w:p>
+      <w:pPr>
+        <w:tabs>
           <w:tab w:val="left" w:pos="5480"/>
         </w:tabs>
         <w:spacing w:after="0" w:line="240" w:lineRule="auto"/>
@@ -2133,46 +2431,213 @@
     <w:p>
       <w:pPr>
         <w:tabs>
-          <w:tab w:val="left" w:pos="5480"/>
-        </w:tabs>
-        <w:spacing w:after="0" w:line="240" w:lineRule="auto"/>
-      </w:pPr>
-      <w:r>
-        <w:t>###### Filtering</w:t>
-      </w:r>
-    </w:p>
-    <w:p>
-      <w:pPr>
-        <w:tabs>
-          <w:tab w:val="left" w:pos="5480"/>
-        </w:tabs>
-        <w:spacing w:after="0" w:line="240" w:lineRule="auto"/>
-      </w:pPr>
-    </w:p>
-    <w:p>
-      <w:pPr>
-        <w:tabs>
-          <w:tab w:val="left" w:pos="5480"/>
-        </w:tabs>
-        <w:spacing w:after="0" w:line="240" w:lineRule="auto"/>
-      </w:pPr>
-      <w:r>
-        <w:t>The age of most</w:t>
-      </w:r>
-      <w:r>
-        <w:t xml:space="preserve"> of the participants </w:t>
-      </w:r>
-      <w:r>
-        <w:t xml:space="preserve">were distributed </w:t>
-      </w:r>
-      <w:r>
-        <w:t>in 2 main age groups</w:t>
-      </w:r>
-      <w:r>
-        <w:t>:</w:t>
-      </w:r>
-      <w:r>
-        <w:t xml:space="preserve"> around 20 and 75</w:t>
+          <w:tab w:val="left" w:pos="720"/>
+        </w:tabs>
+        <w:spacing w:after="0" w:line="240" w:lineRule="auto"/>
+      </w:pPr>
+    </w:p>
+    <w:p>
+      <w:pPr>
+        <w:tabs>
+          <w:tab w:val="left" w:pos="720"/>
+        </w:tabs>
+        <w:spacing w:after="0" w:line="240" w:lineRule="auto"/>
+      </w:pPr>
+      <w:r>
+        <w:tab/>
+        <w:t xml:space="preserve">Initial inspection of the dataset columns shows that its shape is 436 rows by 12 columns. There are 416 patients, with 20 who returned after a delay for follow-up, which adds up nicely to the 436 rows. Most of the column data types are numerical: 7 floats and 2 integers. 3 of the columns are categorical. Checking for null values, most of them have values, but almost all of delay is null, which is expected since only 20 patients returned for follow-up. A concerning number of rows in Educ, SES, MMSE, and CDR are null as well. If I look at the unique values instead, I can see that the ID column is 100% unique, while the Hand and M/F columns have 1 and 2 unique values respectively. </w:t>
+      </w:r>
+    </w:p>
+    <w:p>
+      <w:pPr>
+        <w:tabs>
+          <w:tab w:val="left" w:pos="720"/>
+        </w:tabs>
+        <w:spacing w:after="0" w:line="240" w:lineRule="auto"/>
+      </w:pPr>
+    </w:p>
+    <w:p>
+      <w:pPr>
+        <w:tabs>
+          <w:tab w:val="left" w:pos="720"/>
+        </w:tabs>
+        <w:spacing w:after="0" w:line="240" w:lineRule="auto"/>
+      </w:pPr>
+      <w:r>
+        <w:lastRenderedPageBreak/>
+        <w:drawing>
+          <wp:inline distT="0" distB="0" distL="0" distR="0" wp14:anchorId="36B20160" wp14:editId="052A5AB7">
+            <wp:extent cx="5943600" cy="3903345"/>
+            <wp:effectExtent l="19050" t="19050" r="19050" b="20955"/>
+            <wp:docPr id="9" name="Picture 8" descr="A picture containing screenshot, colorfulness, rectangle, window blind&#10;&#10;Description automatically generated">
+              <a:extLst xmlns:a="http://schemas.openxmlformats.org/drawingml/2006/main">
+                <a:ext uri="{FF2B5EF4-FFF2-40B4-BE49-F238E27FC236}">
+                  <a16:creationId xmlns:a16="http://schemas.microsoft.com/office/drawing/2014/main" id="{5797F3C7-8EAF-06EE-5044-E8EFD65A2693}"/>
+                </a:ext>
+              </a:extLst>
+            </wp:docPr>
+            <wp:cNvGraphicFramePr>
+              <a:graphicFrameLocks xmlns:a="http://schemas.openxmlformats.org/drawingml/2006/main" noChangeAspect="1"/>
+            </wp:cNvGraphicFramePr>
+            <a:graphic xmlns:a="http://schemas.openxmlformats.org/drawingml/2006/main">
+              <a:graphicData uri="http://schemas.openxmlformats.org/drawingml/2006/picture">
+                <pic:pic xmlns:pic="http://schemas.openxmlformats.org/drawingml/2006/picture">
+                  <pic:nvPicPr>
+                    <pic:cNvPr id="9" name="Picture 8" descr="A picture containing screenshot, colorfulness, rectangle, window blind&#10;&#10;Description automatically generated">
+                      <a:extLst>
+                        <a:ext uri="{FF2B5EF4-FFF2-40B4-BE49-F238E27FC236}">
+                          <a16:creationId xmlns:a16="http://schemas.microsoft.com/office/drawing/2014/main" id="{5797F3C7-8EAF-06EE-5044-E8EFD65A2693}"/>
+                        </a:ext>
+                      </a:extLst>
+                    </pic:cNvPr>
+                    <pic:cNvPicPr>
+                      <a:picLocks noChangeAspect="1"/>
+                    </pic:cNvPicPr>
+                  </pic:nvPicPr>
+                  <pic:blipFill>
+                    <a:blip r:embed="rId9"/>
+                    <a:stretch>
+                      <a:fillRect/>
+                    </a:stretch>
+                  </pic:blipFill>
+                  <pic:spPr>
+                    <a:xfrm>
+                      <a:off x="0" y="0"/>
+                      <a:ext cx="5943600" cy="3903345"/>
+                    </a:xfrm>
+                    <a:prstGeom prst="rect">
+                      <a:avLst/>
+                    </a:prstGeom>
+                    <a:solidFill>
+                      <a:schemeClr val="bg1"/>
+                    </a:solidFill>
+                    <a:ln>
+                      <a:solidFill>
+                        <a:schemeClr val="tx1"/>
+                      </a:solidFill>
+                    </a:ln>
+                  </pic:spPr>
+                </pic:pic>
+              </a:graphicData>
+            </a:graphic>
+          </wp:inline>
+        </w:drawing>
+      </w:r>
+    </w:p>
+    <w:p>
+      <w:pPr>
+        <w:tabs>
+          <w:tab w:val="left" w:pos="720"/>
+        </w:tabs>
+        <w:spacing w:after="0" w:line="240" w:lineRule="auto"/>
+      </w:pPr>
+    </w:p>
+    <w:p>
+      <w:pPr>
+        <w:tabs>
+          <w:tab w:val="left" w:pos="720"/>
+        </w:tabs>
+        <w:spacing w:after="0" w:line="240" w:lineRule="auto"/>
+      </w:pPr>
+      <w:r>
+        <w:lastRenderedPageBreak/>
+        <w:drawing>
+          <wp:inline distT="0" distB="0" distL="0" distR="0" wp14:anchorId="5D2EDB0F" wp14:editId="6996AC08">
+            <wp:extent cx="4523287" cy="5622933"/>
+            <wp:effectExtent l="0" t="0" r="0" b="0"/>
+            <wp:docPr id="11" name="Picture 10" descr="A picture containing screenshot, rectangle, line, design&#10;&#10;Description automatically generated">
+              <a:extLst xmlns:a="http://schemas.openxmlformats.org/drawingml/2006/main">
+                <a:ext uri="{FF2B5EF4-FFF2-40B4-BE49-F238E27FC236}">
+                  <a16:creationId xmlns:a16="http://schemas.microsoft.com/office/drawing/2014/main" id="{A9BB1626-CAAB-7939-E415-D5E2C912724A}"/>
+                </a:ext>
+              </a:extLst>
+            </wp:docPr>
+            <wp:cNvGraphicFramePr>
+              <a:graphicFrameLocks xmlns:a="http://schemas.openxmlformats.org/drawingml/2006/main" noChangeAspect="1"/>
+            </wp:cNvGraphicFramePr>
+            <a:graphic xmlns:a="http://schemas.openxmlformats.org/drawingml/2006/main">
+              <a:graphicData uri="http://schemas.openxmlformats.org/drawingml/2006/picture">
+                <pic:pic xmlns:pic="http://schemas.openxmlformats.org/drawingml/2006/picture">
+                  <pic:nvPicPr>
+                    <pic:cNvPr id="11" name="Picture 10" descr="A picture containing screenshot, rectangle, line, design&#10;&#10;Description automatically generated">
+                      <a:extLst>
+                        <a:ext uri="{FF2B5EF4-FFF2-40B4-BE49-F238E27FC236}">
+                          <a16:creationId xmlns:a16="http://schemas.microsoft.com/office/drawing/2014/main" id="{A9BB1626-CAAB-7939-E415-D5E2C912724A}"/>
+                        </a:ext>
+                      </a:extLst>
+                    </pic:cNvPr>
+                    <pic:cNvPicPr>
+                      <a:picLocks noChangeAspect="1"/>
+                    </pic:cNvPicPr>
+                  </pic:nvPicPr>
+                  <pic:blipFill>
+                    <a:blip r:embed="rId10">
+                      <a:alphaModFix/>
+                    </a:blip>
+                    <a:stretch>
+                      <a:fillRect/>
+                    </a:stretch>
+                  </pic:blipFill>
+                  <pic:spPr>
+                    <a:xfrm>
+                      <a:off x="0" y="0"/>
+                      <a:ext cx="4523287" cy="5622933"/>
+                    </a:xfrm>
+                    <a:prstGeom prst="rect">
+                      <a:avLst/>
+                    </a:prstGeom>
+                  </pic:spPr>
+                </pic:pic>
+              </a:graphicData>
+            </a:graphic>
+          </wp:inline>
+        </w:drawing>
+      </w:r>
+    </w:p>
+    <w:p>
+      <w:pPr>
+        <w:tabs>
+          <w:tab w:val="left" w:pos="5480"/>
+        </w:tabs>
+        <w:spacing w:after="0" w:line="240" w:lineRule="auto"/>
+      </w:pPr>
+    </w:p>
+    <w:p>
+      <w:pPr>
+        <w:tabs>
+          <w:tab w:val="left" w:pos="5480"/>
+        </w:tabs>
+        <w:spacing w:after="0" w:line="240" w:lineRule="auto"/>
+      </w:pPr>
+      <w:r>
+        <w:t>Since most of the columns are numerical, it makes sense to look at the distribution of dat</w:t>
+      </w:r>
+      <w:r>
+        <w:t xml:space="preserve">a. </w:t>
+      </w:r>
+      <w:r>
+        <w:t xml:space="preserve">The age of most of the participants were distributed </w:t>
+      </w:r>
+      <w:r>
+        <w:t>from around 20 to around 90</w:t>
+      </w:r>
+      <w:r>
+        <w:t xml:space="preserve">, with </w:t>
+      </w:r>
+      <w:r>
+        <w:t xml:space="preserve">2 </w:t>
+      </w:r>
+      <w:r>
+        <w:t xml:space="preserve">larger </w:t>
+      </w:r>
+      <w:r>
+        <w:t>groups</w:t>
+      </w:r>
+      <w:r>
+        <w:t xml:space="preserve"> </w:t>
+      </w:r>
+      <w:r>
+        <w:t>around 20 and 75</w:t>
       </w:r>
       <w:r>
         <w:t>.</w:t>
@@ -2194,6 +2659,10 @@
         <w:spacing w:after="0" w:line="240" w:lineRule="auto"/>
       </w:pPr>
       <w:r>
+        <w:rPr>
+          <w:noProof/>
+        </w:rPr>
+        <w:lastRenderedPageBreak/>
         <w:drawing>
           <wp:inline distT="0" distB="0" distL="0" distR="0" wp14:anchorId="7A69BAD0" wp14:editId="4530C6D5">
             <wp:extent cx="3705225" cy="2647950"/>
@@ -2210,7 +2679,7 @@
                     <pic:cNvPicPr/>
                   </pic:nvPicPr>
                   <pic:blipFill>
-                    <a:blip r:embed="rId5"/>
+                    <a:blip r:embed="rId11"/>
                     <a:stretch>
                       <a:fillRect/>
                     </a:stretch>
@@ -2258,6 +2727,9 @@
         <w:spacing w:after="0" w:line="240" w:lineRule="auto"/>
       </w:pPr>
       <w:r>
+        <w:rPr>
+          <w:noProof/>
+        </w:rPr>
         <w:drawing>
           <wp:inline distT="0" distB="0" distL="0" distR="0" wp14:anchorId="106AF49D" wp14:editId="7236DDE9">
             <wp:extent cx="3638550" cy="2647950"/>
@@ -2271,453 +2743,6 @@
                 <pic:pic xmlns:pic="http://schemas.openxmlformats.org/drawingml/2006/picture">
                   <pic:nvPicPr>
                     <pic:cNvPr id="7883371" name="Picture 1" descr="A picture containing screenshot, rectangle, graphics, square&#10;&#10;Description automatically generated"/>
-                    <pic:cNvPicPr/>
-                  </pic:nvPicPr>
-                  <pic:blipFill>
-                    <a:blip r:embed="rId6"/>
-                    <a:stretch>
-                      <a:fillRect/>
-                    </a:stretch>
-                  </pic:blipFill>
-                  <pic:spPr>
-                    <a:xfrm>
-                      <a:off x="0" y="0"/>
-                      <a:ext cx="3638550" cy="2647950"/>
-                    </a:xfrm>
-                    <a:prstGeom prst="rect">
-                      <a:avLst/>
-                    </a:prstGeom>
-                  </pic:spPr>
-                </pic:pic>
-              </a:graphicData>
-            </a:graphic>
-          </wp:inline>
-        </w:drawing>
-      </w:r>
-    </w:p>
-    <w:p>
-      <w:pPr>
-        <w:tabs>
-          <w:tab w:val="left" w:pos="5480"/>
-        </w:tabs>
-        <w:spacing w:after="0" w:line="240" w:lineRule="auto"/>
-      </w:pPr>
-      <w:r>
-        <w:t xml:space="preserve">SES as noted earlier, did not have any key explaining what the bin labels meant. My </w:t>
-      </w:r>
-      <w:r>
-        <w:t>own exploratory data analysis (EDA) of the SES column showed that for the most part, it was evenly distributed amongst all categories</w:t>
-      </w:r>
-      <w:r>
-        <w:t>,</w:t>
-      </w:r>
-      <w:r>
-        <w:t xml:space="preserve"> except the highest level of which there were very few patients</w:t>
-      </w:r>
-      <w:r>
-        <w:t xml:space="preserve">. Bin 5 is </w:t>
-      </w:r>
-      <w:r>
-        <w:t>presumably is for billionaires and trillionaires, who may be hard to find</w:t>
-      </w:r>
-      <w:r>
-        <w:t>, while bin 2 is probably middle class and more common.</w:t>
-      </w:r>
-    </w:p>
-    <w:p>
-      <w:pPr>
-        <w:tabs>
-          <w:tab w:val="left" w:pos="5480"/>
-        </w:tabs>
-        <w:spacing w:after="0" w:line="240" w:lineRule="auto"/>
-      </w:pPr>
-    </w:p>
-    <w:p>
-      <w:pPr>
-        <w:tabs>
-          <w:tab w:val="left" w:pos="5480"/>
-        </w:tabs>
-        <w:spacing w:after="0" w:line="240" w:lineRule="auto"/>
-      </w:pPr>
-      <w:r>
-        <w:lastRenderedPageBreak/>
-        <w:drawing>
-          <wp:inline distT="0" distB="0" distL="0" distR="0" wp14:anchorId="208A9F1F" wp14:editId="0107246F">
-            <wp:extent cx="3638550" cy="2647950"/>
-            <wp:effectExtent l="0" t="0" r="0" b="0"/>
-            <wp:docPr id="713855610" name="Picture 1" descr="A picture containing screenshot, rectangle, line, square&#10;&#10;Description automatically generated"/>
-            <wp:cNvGraphicFramePr>
-              <a:graphicFrameLocks xmlns:a="http://schemas.openxmlformats.org/drawingml/2006/main" noChangeAspect="1"/>
-            </wp:cNvGraphicFramePr>
-            <a:graphic xmlns:a="http://schemas.openxmlformats.org/drawingml/2006/main">
-              <a:graphicData uri="http://schemas.openxmlformats.org/drawingml/2006/picture">
-                <pic:pic xmlns:pic="http://schemas.openxmlformats.org/drawingml/2006/picture">
-                  <pic:nvPicPr>
-                    <pic:cNvPr id="713855610" name="Picture 1" descr="A picture containing screenshot, rectangle, line, square&#10;&#10;Description automatically generated"/>
-                    <pic:cNvPicPr/>
-                  </pic:nvPicPr>
-                  <pic:blipFill>
-                    <a:blip r:embed="rId7"/>
-                    <a:stretch>
-                      <a:fillRect/>
-                    </a:stretch>
-                  </pic:blipFill>
-                  <pic:spPr>
-                    <a:xfrm>
-                      <a:off x="0" y="0"/>
-                      <a:ext cx="3638550" cy="2647950"/>
-                    </a:xfrm>
-                    <a:prstGeom prst="rect">
-                      <a:avLst/>
-                    </a:prstGeom>
-                  </pic:spPr>
-                </pic:pic>
-              </a:graphicData>
-            </a:graphic>
-          </wp:inline>
-        </w:drawing>
-      </w:r>
-    </w:p>
-    <w:p>
-      <w:pPr>
-        <w:tabs>
-          <w:tab w:val="left" w:pos="5480"/>
-        </w:tabs>
-        <w:spacing w:after="0" w:line="240" w:lineRule="auto"/>
-      </w:pPr>
-    </w:p>
-    <w:p>
-      <w:pPr>
-        <w:tabs>
-          <w:tab w:val="left" w:pos="5480"/>
-        </w:tabs>
-        <w:spacing w:after="0" w:line="240" w:lineRule="auto"/>
-      </w:pPr>
-      <w:r>
-        <w:t>?????????</w:t>
-      </w:r>
-    </w:p>
-    <w:p>
-      <w:pPr>
-        <w:tabs>
-          <w:tab w:val="left" w:pos="5480"/>
-        </w:tabs>
-        <w:spacing w:after="0" w:line="240" w:lineRule="auto"/>
-      </w:pPr>
-    </w:p>
-    <w:p>
-      <w:pPr>
-        <w:tabs>
-          <w:tab w:val="left" w:pos="5480"/>
-        </w:tabs>
-        <w:spacing w:after="0" w:line="240" w:lineRule="auto"/>
-      </w:pPr>
-      <w:r>
-        <w:drawing>
-          <wp:inline distT="0" distB="0" distL="0" distR="0" wp14:anchorId="299EFD57" wp14:editId="5369A8A1">
-            <wp:extent cx="3705225" cy="2647950"/>
-            <wp:effectExtent l="0" t="0" r="9525" b="0"/>
-            <wp:docPr id="585530695" name="Picture 1" descr="A picture containing rectangle, screenshot, square, line&#10;&#10;Description automatically generated"/>
-            <wp:cNvGraphicFramePr>
-              <a:graphicFrameLocks xmlns:a="http://schemas.openxmlformats.org/drawingml/2006/main" noChangeAspect="1"/>
-            </wp:cNvGraphicFramePr>
-            <a:graphic xmlns:a="http://schemas.openxmlformats.org/drawingml/2006/main">
-              <a:graphicData uri="http://schemas.openxmlformats.org/drawingml/2006/picture">
-                <pic:pic xmlns:pic="http://schemas.openxmlformats.org/drawingml/2006/picture">
-                  <pic:nvPicPr>
-                    <pic:cNvPr id="585530695" name="Picture 1" descr="A picture containing rectangle, screenshot, square, line&#10;&#10;Description automatically generated"/>
-                    <pic:cNvPicPr/>
-                  </pic:nvPicPr>
-                  <pic:blipFill>
-                    <a:blip r:embed="rId8"/>
-                    <a:stretch>
-                      <a:fillRect/>
-                    </a:stretch>
-                  </pic:blipFill>
-                  <pic:spPr>
-                    <a:xfrm>
-                      <a:off x="0" y="0"/>
-                      <a:ext cx="3705225" cy="2647950"/>
-                    </a:xfrm>
-                    <a:prstGeom prst="rect">
-                      <a:avLst/>
-                    </a:prstGeom>
-                  </pic:spPr>
-                </pic:pic>
-              </a:graphicData>
-            </a:graphic>
-          </wp:inline>
-        </w:drawing>
-      </w:r>
-    </w:p>
-    <w:p>
-      <w:pPr>
-        <w:tabs>
-          <w:tab w:val="left" w:pos="5480"/>
-        </w:tabs>
-        <w:spacing w:after="0" w:line="240" w:lineRule="auto"/>
-      </w:pPr>
-    </w:p>
-    <w:p>
-      <w:pPr>
-        <w:tabs>
-          <w:tab w:val="left" w:pos="5480"/>
-        </w:tabs>
-        <w:spacing w:after="0" w:line="240" w:lineRule="auto"/>
-      </w:pPr>
-      <w:r>
-        <w:t xml:space="preserve">The distribution of the CDR scores has most of the patients at 0, which is non-demented. The patients with scores &gt; 0 make up &lt; 50%. </w:t>
-      </w:r>
-    </w:p>
-    <w:p>
-      <w:pPr>
-        <w:tabs>
-          <w:tab w:val="left" w:pos="5480"/>
-        </w:tabs>
-        <w:spacing w:after="0" w:line="240" w:lineRule="auto"/>
-      </w:pPr>
-    </w:p>
-    <w:p>
-      <w:pPr>
-        <w:tabs>
-          <w:tab w:val="left" w:pos="5480"/>
-        </w:tabs>
-        <w:spacing w:after="0" w:line="240" w:lineRule="auto"/>
-      </w:pPr>
-      <w:r>
-        <w:lastRenderedPageBreak/>
-        <w:drawing>
-          <wp:inline distT="0" distB="0" distL="0" distR="0" wp14:anchorId="3F695218" wp14:editId="467F2960">
-            <wp:extent cx="3705225" cy="2647950"/>
-            <wp:effectExtent l="0" t="0" r="9525" b="0"/>
-            <wp:docPr id="572438569" name="Picture 1" descr="A picture containing screenshot, rectangle, square, line&#10;&#10;Description automatically generated"/>
-            <wp:cNvGraphicFramePr>
-              <a:graphicFrameLocks xmlns:a="http://schemas.openxmlformats.org/drawingml/2006/main" noChangeAspect="1"/>
-            </wp:cNvGraphicFramePr>
-            <a:graphic xmlns:a="http://schemas.openxmlformats.org/drawingml/2006/main">
-              <a:graphicData uri="http://schemas.openxmlformats.org/drawingml/2006/picture">
-                <pic:pic xmlns:pic="http://schemas.openxmlformats.org/drawingml/2006/picture">
-                  <pic:nvPicPr>
-                    <pic:cNvPr id="572438569" name="Picture 1" descr="A picture containing screenshot, rectangle, square, line&#10;&#10;Description automatically generated"/>
-                    <pic:cNvPicPr/>
-                  </pic:nvPicPr>
-                  <pic:blipFill>
-                    <a:blip r:embed="rId9"/>
-                    <a:stretch>
-                      <a:fillRect/>
-                    </a:stretch>
-                  </pic:blipFill>
-                  <pic:spPr>
-                    <a:xfrm>
-                      <a:off x="0" y="0"/>
-                      <a:ext cx="3705225" cy="2647950"/>
-                    </a:xfrm>
-                    <a:prstGeom prst="rect">
-                      <a:avLst/>
-                    </a:prstGeom>
-                  </pic:spPr>
-                </pic:pic>
-              </a:graphicData>
-            </a:graphic>
-          </wp:inline>
-        </w:drawing>
-      </w:r>
-    </w:p>
-    <w:p>
-      <w:pPr>
-        <w:tabs>
-          <w:tab w:val="left" w:pos="5480"/>
-        </w:tabs>
-        <w:spacing w:after="0" w:line="240" w:lineRule="auto"/>
-      </w:pPr>
-    </w:p>
-    <w:p>
-      <w:pPr>
-        <w:tabs>
-          <w:tab w:val="left" w:pos="5480"/>
-        </w:tabs>
-        <w:spacing w:after="0" w:line="240" w:lineRule="auto"/>
-      </w:pPr>
-      <w:proofErr w:type="spellStart"/>
-      <w:r>
-        <w:t>eTIV</w:t>
-      </w:r>
-      <w:proofErr w:type="spellEnd"/>
-      <w:r>
-        <w:t xml:space="preserve"> is surprisingly almost a perfect normal distribution. This may be a result of having already normalized the patients towards a reference standard. </w:t>
-      </w:r>
-    </w:p>
-    <w:p>
-      <w:pPr>
-        <w:tabs>
-          <w:tab w:val="left" w:pos="5480"/>
-        </w:tabs>
-        <w:spacing w:after="0" w:line="240" w:lineRule="auto"/>
-      </w:pPr>
-    </w:p>
-    <w:p>
-      <w:pPr>
-        <w:tabs>
-          <w:tab w:val="left" w:pos="5480"/>
-        </w:tabs>
-        <w:spacing w:after="0" w:line="240" w:lineRule="auto"/>
-      </w:pPr>
-      <w:r>
-        <w:drawing>
-          <wp:inline distT="0" distB="0" distL="0" distR="0" wp14:anchorId="73B9A3E0" wp14:editId="33D0ACA1">
-            <wp:extent cx="3638550" cy="2647950"/>
-            <wp:effectExtent l="0" t="0" r="0" b="0"/>
-            <wp:docPr id="493980069" name="Picture 1" descr="A picture containing pixel, screenshot, diagram&#10;&#10;Description automatically generated"/>
-            <wp:cNvGraphicFramePr>
-              <a:graphicFrameLocks xmlns:a="http://schemas.openxmlformats.org/drawingml/2006/main" noChangeAspect="1"/>
-            </wp:cNvGraphicFramePr>
-            <a:graphic xmlns:a="http://schemas.openxmlformats.org/drawingml/2006/main">
-              <a:graphicData uri="http://schemas.openxmlformats.org/drawingml/2006/picture">
-                <pic:pic xmlns:pic="http://schemas.openxmlformats.org/drawingml/2006/picture">
-                  <pic:nvPicPr>
-                    <pic:cNvPr id="493980069" name="Picture 1" descr="A picture containing pixel, screenshot, diagram&#10;&#10;Description automatically generated"/>
-                    <pic:cNvPicPr/>
-                  </pic:nvPicPr>
-                  <pic:blipFill>
-                    <a:blip r:embed="rId10"/>
-                    <a:stretch>
-                      <a:fillRect/>
-                    </a:stretch>
-                  </pic:blipFill>
-                  <pic:spPr>
-                    <a:xfrm>
-                      <a:off x="0" y="0"/>
-                      <a:ext cx="3638550" cy="2647950"/>
-                    </a:xfrm>
-                    <a:prstGeom prst="rect">
-                      <a:avLst/>
-                    </a:prstGeom>
-                  </pic:spPr>
-                </pic:pic>
-              </a:graphicData>
-            </a:graphic>
-          </wp:inline>
-        </w:drawing>
-      </w:r>
-    </w:p>
-    <w:p>
-      <w:pPr>
-        <w:tabs>
-          <w:tab w:val="left" w:pos="5480"/>
-        </w:tabs>
-        <w:spacing w:after="0" w:line="240" w:lineRule="auto"/>
-      </w:pPr>
-    </w:p>
-    <w:p>
-      <w:pPr>
-        <w:tabs>
-          <w:tab w:val="left" w:pos="5480"/>
-        </w:tabs>
-        <w:spacing w:after="0" w:line="240" w:lineRule="auto"/>
-      </w:pPr>
-      <w:proofErr w:type="spellStart"/>
-      <w:r>
-        <w:t>nWBV</w:t>
-      </w:r>
-      <w:proofErr w:type="spellEnd"/>
-      <w:r>
-        <w:t xml:space="preserve"> is a little bit skewed, but almost normal. It also needs to undergo a normalization process which may have resulted in this shape. </w:t>
-      </w:r>
-    </w:p>
-    <w:p>
-      <w:pPr>
-        <w:tabs>
-          <w:tab w:val="left" w:pos="5480"/>
-        </w:tabs>
-        <w:spacing w:after="0" w:line="240" w:lineRule="auto"/>
-      </w:pPr>
-      <w:r>
-        <w:lastRenderedPageBreak/>
-        <w:drawing>
-          <wp:inline distT="0" distB="0" distL="0" distR="0" wp14:anchorId="55E8CFC3" wp14:editId="5F775689">
-            <wp:extent cx="3686175" cy="2647950"/>
-            <wp:effectExtent l="0" t="0" r="9525" b="0"/>
-            <wp:docPr id="174770386" name="Picture 1" descr="A picture containing screenshot, rectangle, diagram, square&#10;&#10;Description automatically generated"/>
-            <wp:cNvGraphicFramePr>
-              <a:graphicFrameLocks xmlns:a="http://schemas.openxmlformats.org/drawingml/2006/main" noChangeAspect="1"/>
-            </wp:cNvGraphicFramePr>
-            <a:graphic xmlns:a="http://schemas.openxmlformats.org/drawingml/2006/main">
-              <a:graphicData uri="http://schemas.openxmlformats.org/drawingml/2006/picture">
-                <pic:pic xmlns:pic="http://schemas.openxmlformats.org/drawingml/2006/picture">
-                  <pic:nvPicPr>
-                    <pic:cNvPr id="174770386" name="Picture 1" descr="A picture containing screenshot, rectangle, diagram, square&#10;&#10;Description automatically generated"/>
-                    <pic:cNvPicPr/>
-                  </pic:nvPicPr>
-                  <pic:blipFill>
-                    <a:blip r:embed="rId11"/>
-                    <a:stretch>
-                      <a:fillRect/>
-                    </a:stretch>
-                  </pic:blipFill>
-                  <pic:spPr>
-                    <a:xfrm>
-                      <a:off x="0" y="0"/>
-                      <a:ext cx="3686175" cy="2647950"/>
-                    </a:xfrm>
-                    <a:prstGeom prst="rect">
-                      <a:avLst/>
-                    </a:prstGeom>
-                  </pic:spPr>
-                </pic:pic>
-              </a:graphicData>
-            </a:graphic>
-          </wp:inline>
-        </w:drawing>
-      </w:r>
-    </w:p>
-    <w:p>
-      <w:pPr>
-        <w:tabs>
-          <w:tab w:val="left" w:pos="5480"/>
-        </w:tabs>
-        <w:spacing w:after="0" w:line="240" w:lineRule="auto"/>
-      </w:pPr>
-    </w:p>
-    <w:p>
-      <w:pPr>
-        <w:tabs>
-          <w:tab w:val="left" w:pos="5480"/>
-        </w:tabs>
-        <w:spacing w:after="0" w:line="240" w:lineRule="auto"/>
-      </w:pPr>
-      <w:r>
-        <w:t xml:space="preserve">Similar situation for ASF which also looks like a perfect normal distribution. </w:t>
-      </w:r>
-    </w:p>
-    <w:p>
-      <w:pPr>
-        <w:tabs>
-          <w:tab w:val="left" w:pos="5480"/>
-        </w:tabs>
-        <w:spacing w:after="0" w:line="240" w:lineRule="auto"/>
-      </w:pPr>
-    </w:p>
-    <w:p>
-      <w:pPr>
-        <w:tabs>
-          <w:tab w:val="left" w:pos="5480"/>
-        </w:tabs>
-        <w:spacing w:after="0" w:line="240" w:lineRule="auto"/>
-      </w:pPr>
-      <w:r>
-        <w:drawing>
-          <wp:inline distT="0" distB="0" distL="0" distR="0" wp14:anchorId="6DCF96D8" wp14:editId="4FDABFAC">
-            <wp:extent cx="3638550" cy="2647950"/>
-            <wp:effectExtent l="0" t="0" r="0" b="0"/>
-            <wp:docPr id="1700842157" name="Picture 1" descr="A picture containing pixel, screenshot&#10;&#10;Description automatically generated"/>
-            <wp:cNvGraphicFramePr>
-              <a:graphicFrameLocks xmlns:a="http://schemas.openxmlformats.org/drawingml/2006/main" noChangeAspect="1"/>
-            </wp:cNvGraphicFramePr>
-            <a:graphic xmlns:a="http://schemas.openxmlformats.org/drawingml/2006/main">
-              <a:graphicData uri="http://schemas.openxmlformats.org/drawingml/2006/picture">
-                <pic:pic xmlns:pic="http://schemas.openxmlformats.org/drawingml/2006/picture">
-                  <pic:nvPicPr>
-                    <pic:cNvPr id="1700842157" name="Picture 1" descr="A picture containing pixel, screenshot&#10;&#10;Description automatically generated"/>
                     <pic:cNvPicPr/>
                   </pic:nvPicPr>
                   <pic:blipFill>
@@ -2749,19 +2774,652 @@
         </w:tabs>
         <w:spacing w:after="0" w:line="240" w:lineRule="auto"/>
       </w:pPr>
-    </w:p>
-    <w:p>
-      <w:pPr>
-        <w:tabs>
-          <w:tab w:val="left" w:pos="5480"/>
-        </w:tabs>
-        <w:spacing w:after="0" w:line="240" w:lineRule="auto"/>
-      </w:pPr>
-      <w:r>
-        <w:t xml:space="preserve">As all patients are right-handed, this removes variability from left-handed dominance, </w:t>
-      </w:r>
-      <w:r>
-        <w:t>so this column no longer provides utility in training an ML algorithm and can be removed.</w:t>
+      <w:r>
+        <w:t>SES as noted earlier, did not have any key explaining what the bin labels meant. My own exploratory data analysis (EDA) of the SES column showed that for the most part, it was evenly distributed amongst all categories, except the highest level of which there were very few patients</w:t>
+      </w:r>
+      <w:r>
+        <w:t xml:space="preserve">. Bin 5 is </w:t>
+      </w:r>
+      <w:r>
+        <w:t>presumably is for billionaires and trillionaires, who may be hard to find</w:t>
+      </w:r>
+      <w:r>
+        <w:t xml:space="preserve">, while bin 2 is probably middle class and </w:t>
+      </w:r>
+      <w:r>
+        <w:t xml:space="preserve">would make sense to be </w:t>
+      </w:r>
+      <w:r>
+        <w:t xml:space="preserve">more </w:t>
+      </w:r>
+      <w:r>
+        <w:t xml:space="preserve">common then the other groups. </w:t>
+      </w:r>
+    </w:p>
+    <w:p>
+      <w:pPr>
+        <w:tabs>
+          <w:tab w:val="left" w:pos="5480"/>
+        </w:tabs>
+        <w:spacing w:after="0" w:line="240" w:lineRule="auto"/>
+      </w:pPr>
+    </w:p>
+    <w:p>
+      <w:pPr>
+        <w:tabs>
+          <w:tab w:val="left" w:pos="5480"/>
+        </w:tabs>
+        <w:spacing w:after="0" w:line="240" w:lineRule="auto"/>
+      </w:pPr>
+      <w:r>
+        <w:rPr>
+          <w:noProof/>
+        </w:rPr>
+        <w:lastRenderedPageBreak/>
+        <w:drawing>
+          <wp:inline distT="0" distB="0" distL="0" distR="0" wp14:anchorId="208A9F1F" wp14:editId="0107246F">
+            <wp:extent cx="3638550" cy="2647950"/>
+            <wp:effectExtent l="0" t="0" r="0" b="0"/>
+            <wp:docPr id="713855610" name="Picture 1" descr="A picture containing screenshot, rectangle, line, square&#10;&#10;Description automatically generated"/>
+            <wp:cNvGraphicFramePr>
+              <a:graphicFrameLocks xmlns:a="http://schemas.openxmlformats.org/drawingml/2006/main" noChangeAspect="1"/>
+            </wp:cNvGraphicFramePr>
+            <a:graphic xmlns:a="http://schemas.openxmlformats.org/drawingml/2006/main">
+              <a:graphicData uri="http://schemas.openxmlformats.org/drawingml/2006/picture">
+                <pic:pic xmlns:pic="http://schemas.openxmlformats.org/drawingml/2006/picture">
+                  <pic:nvPicPr>
+                    <pic:cNvPr id="713855610" name="Picture 1" descr="A picture containing screenshot, rectangle, line, square&#10;&#10;Description automatically generated"/>
+                    <pic:cNvPicPr/>
+                  </pic:nvPicPr>
+                  <pic:blipFill>
+                    <a:blip r:embed="rId13"/>
+                    <a:stretch>
+                      <a:fillRect/>
+                    </a:stretch>
+                  </pic:blipFill>
+                  <pic:spPr>
+                    <a:xfrm>
+                      <a:off x="0" y="0"/>
+                      <a:ext cx="3638550" cy="2647950"/>
+                    </a:xfrm>
+                    <a:prstGeom prst="rect">
+                      <a:avLst/>
+                    </a:prstGeom>
+                  </pic:spPr>
+                </pic:pic>
+              </a:graphicData>
+            </a:graphic>
+          </wp:inline>
+        </w:drawing>
+      </w:r>
+    </w:p>
+    <w:p>
+      <w:pPr>
+        <w:tabs>
+          <w:tab w:val="left" w:pos="5480"/>
+        </w:tabs>
+        <w:spacing w:after="0" w:line="240" w:lineRule="auto"/>
+      </w:pPr>
+    </w:p>
+    <w:p>
+      <w:pPr>
+        <w:tabs>
+          <w:tab w:val="left" w:pos="5480"/>
+        </w:tabs>
+        <w:spacing w:after="0" w:line="240" w:lineRule="auto"/>
+      </w:pPr>
+      <w:r>
+        <w:t>The higher MMSE scores indicate normal cognitive function, while decreasing scores indicate increasing severity of dementia</w:t>
+      </w:r>
+      <w:r>
+        <w:t xml:space="preserve"> </w:t>
+      </w:r>
+      <w:r>
+        <w:fldChar w:fldCharType="begin"/>
+      </w:r>
+      <w:r>
+        <w:instrText xml:space="preserve"> ADDIN ZOTERO_ITEM CSL_CITATION {"citationID":"SUI2dD7P","properties":{"formattedCitation":"({\\i{}Mini-Mental State Exam (MMSE) Test for Alzheimer\\uc0\\u8217{}s / Dementia}, n.d.)","plainCitation":"(Mini-Mental State Exam (MMSE) Test for Alzheimer’s / Dementia, n.d.)","noteIndex":0},"citationItems":[{"id":335,"uris":["http://zotero.org/users/8652042/items/KQ79NLWS"],"itemData":{"id":335,"type":"post-weblog","abstract":"Learn about the Mini-Mental State Exam (MMSE), an Alzheimer’s / dementia test. Where to get it, how to take it and how to score it.","title":"Mini-Mental State Exam (MMSE) Test for Alzheimer’s / Dementia","URL":"https://www.dementiacarecentral.com/mini-mental-state-exam/","accessed":{"date-parts":[["2023",5,11]]}}}],"schema":"https://github.com/citation-style-language/schema/raw/master/csl-citation.json"} </w:instrText>
+      </w:r>
+      <w:r>
+        <w:fldChar w:fldCharType="separate"/>
+      </w:r>
+      <w:r>
+        <w:rPr>
+          <w:rFonts w:ascii="Calibri" w:hAnsi="Calibri" w:cs="Calibri"/>
+          <w:kern w:val="0"/>
+          <w:szCs w:val="24"/>
+        </w:rPr>
+        <w:t>(</w:t>
+      </w:r>
+      <w:r>
+        <w:rPr>
+          <w:rFonts w:ascii="Calibri" w:hAnsi="Calibri" w:cs="Calibri"/>
+          <w:i/>
+          <w:iCs/>
+          <w:kern w:val="0"/>
+          <w:szCs w:val="24"/>
+        </w:rPr>
+        <w:t>Mini-Mental State Exam (MMSE) Test for Alzheimer’s / Dementia</w:t>
+      </w:r>
+      <w:r>
+        <w:rPr>
+          <w:rFonts w:ascii="Calibri" w:hAnsi="Calibri" w:cs="Calibri"/>
+          <w:kern w:val="0"/>
+          <w:szCs w:val="24"/>
+        </w:rPr>
+        <w:t>, n.d.)</w:t>
+      </w:r>
+      <w:r>
+        <w:fldChar w:fldCharType="end"/>
+      </w:r>
+      <w:r>
+        <w:t xml:space="preserve">. We can see that the vast majority of the patients are in the normal range. There is a spread of patients with decreasing scores tapering off before reaching the lowest score of 0. Using the MMSE criteria then, the patients with the most extreme AD cases reach moderate levels of dementia. </w:t>
+      </w:r>
+    </w:p>
+    <w:p>
+      <w:pPr>
+        <w:tabs>
+          <w:tab w:val="left" w:pos="5480"/>
+        </w:tabs>
+        <w:spacing w:after="0" w:line="240" w:lineRule="auto"/>
+      </w:pPr>
+    </w:p>
+    <w:p>
+      <w:pPr>
+        <w:tabs>
+          <w:tab w:val="left" w:pos="5480"/>
+        </w:tabs>
+        <w:spacing w:after="0" w:line="240" w:lineRule="auto"/>
+      </w:pPr>
+      <w:r>
+        <w:rPr>
+          <w:noProof/>
+        </w:rPr>
+        <w:drawing>
+          <wp:inline distT="0" distB="0" distL="0" distR="0" wp14:anchorId="299EFD57" wp14:editId="5369A8A1">
+            <wp:extent cx="3705225" cy="2647950"/>
+            <wp:effectExtent l="0" t="0" r="9525" b="0"/>
+            <wp:docPr id="585530695" name="Picture 1" descr="A picture containing rectangle, screenshot, square, line&#10;&#10;Description automatically generated"/>
+            <wp:cNvGraphicFramePr>
+              <a:graphicFrameLocks xmlns:a="http://schemas.openxmlformats.org/drawingml/2006/main" noChangeAspect="1"/>
+            </wp:cNvGraphicFramePr>
+            <a:graphic xmlns:a="http://schemas.openxmlformats.org/drawingml/2006/main">
+              <a:graphicData uri="http://schemas.openxmlformats.org/drawingml/2006/picture">
+                <pic:pic xmlns:pic="http://schemas.openxmlformats.org/drawingml/2006/picture">
+                  <pic:nvPicPr>
+                    <pic:cNvPr id="585530695" name="Picture 1" descr="A picture containing rectangle, screenshot, square, line&#10;&#10;Description automatically generated"/>
+                    <pic:cNvPicPr/>
+                  </pic:nvPicPr>
+                  <pic:blipFill>
+                    <a:blip r:embed="rId14"/>
+                    <a:stretch>
+                      <a:fillRect/>
+                    </a:stretch>
+                  </pic:blipFill>
+                  <pic:spPr>
+                    <a:xfrm>
+                      <a:off x="0" y="0"/>
+                      <a:ext cx="3705225" cy="2647950"/>
+                    </a:xfrm>
+                    <a:prstGeom prst="rect">
+                      <a:avLst/>
+                    </a:prstGeom>
+                  </pic:spPr>
+                </pic:pic>
+              </a:graphicData>
+            </a:graphic>
+          </wp:inline>
+        </w:drawing>
+      </w:r>
+    </w:p>
+    <w:p>
+      <w:pPr>
+        <w:tabs>
+          <w:tab w:val="left" w:pos="5480"/>
+        </w:tabs>
+        <w:spacing w:after="0" w:line="240" w:lineRule="auto"/>
+      </w:pPr>
+    </w:p>
+    <w:p>
+      <w:pPr>
+        <w:tabs>
+          <w:tab w:val="left" w:pos="5480"/>
+        </w:tabs>
+        <w:spacing w:after="0" w:line="240" w:lineRule="auto"/>
+      </w:pPr>
+      <w:r>
+        <w:t xml:space="preserve">The distribution of the CDR scores has most of the patients at 0, which is non-demented. The patients with scores &gt; 0 make up &lt; 50%. </w:t>
+      </w:r>
+      <w:r>
+        <w:t>Some of these patients are categorized as questionable or mild impairment, with a few reaching moderate. Notably, this corroborates with the MMSE results which have similar gradings, with</w:t>
+      </w:r>
+      <w:r>
+        <w:t xml:space="preserve"> fewer and fewer patients as severity increases, and</w:t>
+      </w:r>
+      <w:r>
+        <w:t xml:space="preserve"> none of the patients reaching the most severe level of dementia. </w:t>
+      </w:r>
+    </w:p>
+    <w:p>
+      <w:pPr>
+        <w:tabs>
+          <w:tab w:val="left" w:pos="5480"/>
+        </w:tabs>
+        <w:spacing w:after="0" w:line="240" w:lineRule="auto"/>
+      </w:pPr>
+    </w:p>
+    <w:p>
+      <w:pPr>
+        <w:tabs>
+          <w:tab w:val="left" w:pos="5480"/>
+        </w:tabs>
+        <w:spacing w:after="0" w:line="240" w:lineRule="auto"/>
+      </w:pPr>
+      <w:r>
+        <w:rPr>
+          <w:noProof/>
+        </w:rPr>
+        <w:lastRenderedPageBreak/>
+        <w:drawing>
+          <wp:inline distT="0" distB="0" distL="0" distR="0" wp14:anchorId="3F695218" wp14:editId="467F2960">
+            <wp:extent cx="3705225" cy="2647950"/>
+            <wp:effectExtent l="0" t="0" r="9525" b="0"/>
+            <wp:docPr id="572438569" name="Picture 1" descr="A picture containing screenshot, rectangle, square, line&#10;&#10;Description automatically generated"/>
+            <wp:cNvGraphicFramePr>
+              <a:graphicFrameLocks xmlns:a="http://schemas.openxmlformats.org/drawingml/2006/main" noChangeAspect="1"/>
+            </wp:cNvGraphicFramePr>
+            <a:graphic xmlns:a="http://schemas.openxmlformats.org/drawingml/2006/main">
+              <a:graphicData uri="http://schemas.openxmlformats.org/drawingml/2006/picture">
+                <pic:pic xmlns:pic="http://schemas.openxmlformats.org/drawingml/2006/picture">
+                  <pic:nvPicPr>
+                    <pic:cNvPr id="572438569" name="Picture 1" descr="A picture containing screenshot, rectangle, square, line&#10;&#10;Description automatically generated"/>
+                    <pic:cNvPicPr/>
+                  </pic:nvPicPr>
+                  <pic:blipFill>
+                    <a:blip r:embed="rId15"/>
+                    <a:stretch>
+                      <a:fillRect/>
+                    </a:stretch>
+                  </pic:blipFill>
+                  <pic:spPr>
+                    <a:xfrm>
+                      <a:off x="0" y="0"/>
+                      <a:ext cx="3705225" cy="2647950"/>
+                    </a:xfrm>
+                    <a:prstGeom prst="rect">
+                      <a:avLst/>
+                    </a:prstGeom>
+                  </pic:spPr>
+                </pic:pic>
+              </a:graphicData>
+            </a:graphic>
+          </wp:inline>
+        </w:drawing>
+      </w:r>
+    </w:p>
+    <w:p>
+      <w:pPr>
+        <w:tabs>
+          <w:tab w:val="left" w:pos="5480"/>
+        </w:tabs>
+        <w:spacing w:after="0" w:line="240" w:lineRule="auto"/>
+      </w:pPr>
+    </w:p>
+    <w:p>
+      <w:pPr>
+        <w:tabs>
+          <w:tab w:val="left" w:pos="5480"/>
+        </w:tabs>
+        <w:spacing w:after="0" w:line="240" w:lineRule="auto"/>
+      </w:pPr>
+      <w:r>
+        <w:t xml:space="preserve">eTIV is surprisingly almost a perfect normal distribution. This may be a result of having already normalized the patients towards a reference standard. </w:t>
+      </w:r>
+    </w:p>
+    <w:p>
+      <w:pPr>
+        <w:tabs>
+          <w:tab w:val="left" w:pos="5480"/>
+        </w:tabs>
+        <w:spacing w:after="0" w:line="240" w:lineRule="auto"/>
+      </w:pPr>
+    </w:p>
+    <w:p>
+      <w:pPr>
+        <w:tabs>
+          <w:tab w:val="left" w:pos="5480"/>
+        </w:tabs>
+        <w:spacing w:after="0" w:line="240" w:lineRule="auto"/>
+      </w:pPr>
+      <w:r>
+        <w:rPr>
+          <w:noProof/>
+        </w:rPr>
+        <w:drawing>
+          <wp:inline distT="0" distB="0" distL="0" distR="0" wp14:anchorId="73B9A3E0" wp14:editId="33D0ACA1">
+            <wp:extent cx="3638550" cy="2647950"/>
+            <wp:effectExtent l="0" t="0" r="0" b="0"/>
+            <wp:docPr id="493980069" name="Picture 1" descr="A picture containing pixel, screenshot, diagram&#10;&#10;Description automatically generated"/>
+            <wp:cNvGraphicFramePr>
+              <a:graphicFrameLocks xmlns:a="http://schemas.openxmlformats.org/drawingml/2006/main" noChangeAspect="1"/>
+            </wp:cNvGraphicFramePr>
+            <a:graphic xmlns:a="http://schemas.openxmlformats.org/drawingml/2006/main">
+              <a:graphicData uri="http://schemas.openxmlformats.org/drawingml/2006/picture">
+                <pic:pic xmlns:pic="http://schemas.openxmlformats.org/drawingml/2006/picture">
+                  <pic:nvPicPr>
+                    <pic:cNvPr id="493980069" name="Picture 1" descr="A picture containing pixel, screenshot, diagram&#10;&#10;Description automatically generated"/>
+                    <pic:cNvPicPr/>
+                  </pic:nvPicPr>
+                  <pic:blipFill>
+                    <a:blip r:embed="rId16"/>
+                    <a:stretch>
+                      <a:fillRect/>
+                    </a:stretch>
+                  </pic:blipFill>
+                  <pic:spPr>
+                    <a:xfrm>
+                      <a:off x="0" y="0"/>
+                      <a:ext cx="3638550" cy="2647950"/>
+                    </a:xfrm>
+                    <a:prstGeom prst="rect">
+                      <a:avLst/>
+                    </a:prstGeom>
+                  </pic:spPr>
+                </pic:pic>
+              </a:graphicData>
+            </a:graphic>
+          </wp:inline>
+        </w:drawing>
+      </w:r>
+    </w:p>
+    <w:p>
+      <w:pPr>
+        <w:tabs>
+          <w:tab w:val="left" w:pos="5480"/>
+        </w:tabs>
+        <w:spacing w:after="0" w:line="240" w:lineRule="auto"/>
+      </w:pPr>
+    </w:p>
+    <w:p>
+      <w:pPr>
+        <w:tabs>
+          <w:tab w:val="left" w:pos="5480"/>
+        </w:tabs>
+        <w:spacing w:after="0" w:line="240" w:lineRule="auto"/>
+      </w:pPr>
+      <w:r>
+        <w:t xml:space="preserve">nWBV is a little bit skewed, but almost normal. It also needs to undergo a normalization process which may have resulted in this shape. </w:t>
+      </w:r>
+    </w:p>
+    <w:p>
+      <w:pPr>
+        <w:tabs>
+          <w:tab w:val="left" w:pos="5480"/>
+        </w:tabs>
+        <w:spacing w:after="0" w:line="240" w:lineRule="auto"/>
+      </w:pPr>
+    </w:p>
+    <w:p>
+      <w:pPr>
+        <w:tabs>
+          <w:tab w:val="left" w:pos="5480"/>
+        </w:tabs>
+        <w:spacing w:after="0" w:line="240" w:lineRule="auto"/>
+      </w:pPr>
+      <w:r>
+        <w:rPr>
+          <w:noProof/>
+        </w:rPr>
+        <w:lastRenderedPageBreak/>
+        <w:drawing>
+          <wp:inline distT="0" distB="0" distL="0" distR="0" wp14:anchorId="55E8CFC3" wp14:editId="5F775689">
+            <wp:extent cx="3686175" cy="2647950"/>
+            <wp:effectExtent l="0" t="0" r="9525" b="0"/>
+            <wp:docPr id="174770386" name="Picture 1" descr="A picture containing screenshot, rectangle, diagram, square&#10;&#10;Description automatically generated"/>
+            <wp:cNvGraphicFramePr>
+              <a:graphicFrameLocks xmlns:a="http://schemas.openxmlformats.org/drawingml/2006/main" noChangeAspect="1"/>
+            </wp:cNvGraphicFramePr>
+            <a:graphic xmlns:a="http://schemas.openxmlformats.org/drawingml/2006/main">
+              <a:graphicData uri="http://schemas.openxmlformats.org/drawingml/2006/picture">
+                <pic:pic xmlns:pic="http://schemas.openxmlformats.org/drawingml/2006/picture">
+                  <pic:nvPicPr>
+                    <pic:cNvPr id="174770386" name="Picture 1" descr="A picture containing screenshot, rectangle, diagram, square&#10;&#10;Description automatically generated"/>
+                    <pic:cNvPicPr/>
+                  </pic:nvPicPr>
+                  <pic:blipFill>
+                    <a:blip r:embed="rId17"/>
+                    <a:stretch>
+                      <a:fillRect/>
+                    </a:stretch>
+                  </pic:blipFill>
+                  <pic:spPr>
+                    <a:xfrm>
+                      <a:off x="0" y="0"/>
+                      <a:ext cx="3686175" cy="2647950"/>
+                    </a:xfrm>
+                    <a:prstGeom prst="rect">
+                      <a:avLst/>
+                    </a:prstGeom>
+                  </pic:spPr>
+                </pic:pic>
+              </a:graphicData>
+            </a:graphic>
+          </wp:inline>
+        </w:drawing>
+      </w:r>
+    </w:p>
+    <w:p>
+      <w:pPr>
+        <w:tabs>
+          <w:tab w:val="left" w:pos="5480"/>
+        </w:tabs>
+        <w:spacing w:after="0" w:line="240" w:lineRule="auto"/>
+      </w:pPr>
+    </w:p>
+    <w:p>
+      <w:pPr>
+        <w:tabs>
+          <w:tab w:val="left" w:pos="5480"/>
+        </w:tabs>
+        <w:spacing w:after="0" w:line="240" w:lineRule="auto"/>
+      </w:pPr>
+      <w:r>
+        <w:t xml:space="preserve">Similar situation for ASF which also looks like a perfect normal distribution. </w:t>
+      </w:r>
+    </w:p>
+    <w:p>
+      <w:pPr>
+        <w:tabs>
+          <w:tab w:val="left" w:pos="5480"/>
+        </w:tabs>
+        <w:spacing w:after="0" w:line="240" w:lineRule="auto"/>
+      </w:pPr>
+    </w:p>
+    <w:p>
+      <w:pPr>
+        <w:tabs>
+          <w:tab w:val="left" w:pos="5480"/>
+        </w:tabs>
+        <w:spacing w:after="0" w:line="240" w:lineRule="auto"/>
+      </w:pPr>
+      <w:r>
+        <w:rPr>
+          <w:noProof/>
+        </w:rPr>
+        <w:drawing>
+          <wp:inline distT="0" distB="0" distL="0" distR="0" wp14:anchorId="6DCF96D8" wp14:editId="4FDABFAC">
+            <wp:extent cx="3638550" cy="2647950"/>
+            <wp:effectExtent l="0" t="0" r="0" b="0"/>
+            <wp:docPr id="1700842157" name="Picture 1" descr="A picture containing pixel, screenshot&#10;&#10;Description automatically generated"/>
+            <wp:cNvGraphicFramePr>
+              <a:graphicFrameLocks xmlns:a="http://schemas.openxmlformats.org/drawingml/2006/main" noChangeAspect="1"/>
+            </wp:cNvGraphicFramePr>
+            <a:graphic xmlns:a="http://schemas.openxmlformats.org/drawingml/2006/main">
+              <a:graphicData uri="http://schemas.openxmlformats.org/drawingml/2006/picture">
+                <pic:pic xmlns:pic="http://schemas.openxmlformats.org/drawingml/2006/picture">
+                  <pic:nvPicPr>
+                    <pic:cNvPr id="1700842157" name="Picture 1" descr="A picture containing pixel, screenshot&#10;&#10;Description automatically generated"/>
+                    <pic:cNvPicPr/>
+                  </pic:nvPicPr>
+                  <pic:blipFill>
+                    <a:blip r:embed="rId18"/>
+                    <a:stretch>
+                      <a:fillRect/>
+                    </a:stretch>
+                  </pic:blipFill>
+                  <pic:spPr>
+                    <a:xfrm>
+                      <a:off x="0" y="0"/>
+                      <a:ext cx="3638550" cy="2647950"/>
+                    </a:xfrm>
+                    <a:prstGeom prst="rect">
+                      <a:avLst/>
+                    </a:prstGeom>
+                  </pic:spPr>
+                </pic:pic>
+              </a:graphicData>
+            </a:graphic>
+          </wp:inline>
+        </w:drawing>
+      </w:r>
+    </w:p>
+    <w:p>
+      <w:pPr>
+        <w:tabs>
+          <w:tab w:val="left" w:pos="5480"/>
+        </w:tabs>
+        <w:spacing w:after="0" w:line="240" w:lineRule="auto"/>
+      </w:pPr>
+    </w:p>
+    <w:p>
+      <w:pPr>
+        <w:tabs>
+          <w:tab w:val="left" w:pos="720"/>
+        </w:tabs>
+        <w:spacing w:after="0" w:line="240" w:lineRule="auto"/>
+      </w:pPr>
+      <w:r>
+        <w:tab/>
+        <w:t>The boxplots for this data shows varying levels of outliers and whether they are mostly within the 2 center quartiles of IQR. Since I have so few samples</w:t>
+      </w:r>
+      <w:r>
+        <w:t>,</w:t>
+      </w:r>
+      <w:r>
+        <w:t xml:space="preserve"> I think it’s best not to remove the outliers. Most of the patients are healthy, non-demented controls</w:t>
+      </w:r>
+      <w:r>
+        <w:t>, thus, r</w:t>
+      </w:r>
+      <w:r>
+        <w:t xml:space="preserve">emoving outliers would likely remove many of the AD patients who are the ones </w:t>
+      </w:r>
+      <w:r>
+        <w:t xml:space="preserve">I intend to </w:t>
+      </w:r>
+      <w:r>
+        <w:t xml:space="preserve">diagnose. </w:t>
+      </w:r>
+      <w:r>
+        <w:t>Many</w:t>
+      </w:r>
+      <w:r>
+        <w:t xml:space="preserve"> of the hallmarks of Alzheimer’s should be outliers compared to healthy controls. </w:t>
+      </w:r>
+    </w:p>
+    <w:p>
+      <w:pPr>
+        <w:tabs>
+          <w:tab w:val="left" w:pos="720"/>
+        </w:tabs>
+        <w:spacing w:after="0" w:line="240" w:lineRule="auto"/>
+      </w:pPr>
+    </w:p>
+    <w:p>
+      <w:pPr>
+        <w:tabs>
+          <w:tab w:val="left" w:pos="720"/>
+        </w:tabs>
+        <w:spacing w:after="0" w:line="240" w:lineRule="auto"/>
+      </w:pPr>
+      <w:r>
+        <w:rPr>
+          <w:noProof/>
+        </w:rPr>
+        <w:lastRenderedPageBreak/>
+        <w:drawing>
+          <wp:inline distT="0" distB="0" distL="0" distR="0" wp14:anchorId="6C431D66" wp14:editId="1F71DA56">
+            <wp:extent cx="5943600" cy="3557905"/>
+            <wp:effectExtent l="0" t="0" r="0" b="4445"/>
+            <wp:docPr id="379345568" name="Picture 1" descr="A picture containing text, screenshot, diagram, rectangle&#10;&#10;Description automatically generated"/>
+            <wp:cNvGraphicFramePr>
+              <a:graphicFrameLocks xmlns:a="http://schemas.openxmlformats.org/drawingml/2006/main" noChangeAspect="1"/>
+            </wp:cNvGraphicFramePr>
+            <a:graphic xmlns:a="http://schemas.openxmlformats.org/drawingml/2006/main">
+              <a:graphicData uri="http://schemas.openxmlformats.org/drawingml/2006/picture">
+                <pic:pic xmlns:pic="http://schemas.openxmlformats.org/drawingml/2006/picture">
+                  <pic:nvPicPr>
+                    <pic:cNvPr id="379345568" name="Picture 1" descr="A picture containing text, screenshot, diagram, rectangle&#10;&#10;Description automatically generated"/>
+                    <pic:cNvPicPr/>
+                  </pic:nvPicPr>
+                  <pic:blipFill>
+                    <a:blip r:embed="rId19"/>
+                    <a:stretch>
+                      <a:fillRect/>
+                    </a:stretch>
+                  </pic:blipFill>
+                  <pic:spPr>
+                    <a:xfrm>
+                      <a:off x="0" y="0"/>
+                      <a:ext cx="5943600" cy="3557905"/>
+                    </a:xfrm>
+                    <a:prstGeom prst="rect">
+                      <a:avLst/>
+                    </a:prstGeom>
+                  </pic:spPr>
+                </pic:pic>
+              </a:graphicData>
+            </a:graphic>
+          </wp:inline>
+        </w:drawing>
+      </w:r>
+    </w:p>
+    <w:p>
+      <w:pPr>
+        <w:tabs>
+          <w:tab w:val="left" w:pos="720"/>
+        </w:tabs>
+        <w:spacing w:after="0" w:line="240" w:lineRule="auto"/>
+      </w:pPr>
+    </w:p>
+    <w:p>
+      <w:pPr>
+        <w:tabs>
+          <w:tab w:val="left" w:pos="5480"/>
+        </w:tabs>
+        <w:spacing w:after="0" w:line="240" w:lineRule="auto"/>
+      </w:pPr>
+      <w:r>
+        <w:t>###### Filtering</w:t>
+      </w:r>
+    </w:p>
+    <w:p>
+      <w:pPr>
+        <w:tabs>
+          <w:tab w:val="left" w:pos="5480"/>
+        </w:tabs>
+        <w:spacing w:after="0" w:line="240" w:lineRule="auto"/>
+      </w:pPr>
+    </w:p>
+    <w:p>
+      <w:pPr>
+        <w:tabs>
+          <w:tab w:val="left" w:pos="5480"/>
+        </w:tabs>
+        <w:spacing w:after="0" w:line="240" w:lineRule="auto"/>
+      </w:pPr>
+      <w:r>
+        <w:t>As all patients are right-handed, this removes variability from left-handed dominance, so this column no longer provides utility in training an ML algorithm and can be removed.</w:t>
       </w:r>
     </w:p>
     <w:p>

</xml_diff>

<commit_message>
Finish up Phase 2 section
</commit_message>
<xml_diff>
--- a/docs/final report.docx
+++ b/docs/final report.docx
@@ -65,7 +65,15 @@
         <w:t xml:space="preserve">### </w:t>
       </w:r>
       <w:r>
-        <w:t>Prof Chaojie Wang’s Capstone in Data Science class</w:t>
+        <w:t xml:space="preserve">Prof </w:t>
+      </w:r>
+      <w:proofErr w:type="spellStart"/>
+      <w:r>
+        <w:t>Chaojie</w:t>
+      </w:r>
+      <w:proofErr w:type="spellEnd"/>
+      <w:r>
+        <w:t xml:space="preserve"> Wang’s Capstone in Data Science class</w:t>
       </w:r>
     </w:p>
     <w:p>
@@ -189,7 +197,7 @@
         <w:spacing w:after="0" w:line="240" w:lineRule="auto"/>
       </w:pPr>
       <w:r>
-        <w:t>###### Filtering</w:t>
+        <w:t>###### Data cleansing &amp; transformation</w:t>
       </w:r>
     </w:p>
     <w:p>
@@ -219,17 +227,6 @@
         <w:spacing w:after="0" w:line="240" w:lineRule="auto"/>
       </w:pPr>
       <w:r>
-        <w:t>###### Data cleansing &amp; transformation</w:t>
-      </w:r>
-    </w:p>
-    <w:p>
-      <w:pPr>
-        <w:tabs>
-          <w:tab w:val="left" w:pos="5480"/>
-        </w:tabs>
-        <w:spacing w:after="0" w:line="240" w:lineRule="auto"/>
-      </w:pPr>
-      <w:r>
         <w:t>###### Stratified train/test split</w:t>
       </w:r>
     </w:p>
@@ -315,6 +312,9 @@
         <w:spacing w:after="0" w:line="240" w:lineRule="auto"/>
       </w:pPr>
       <w:r>
+        <w:rPr>
+          <w:noProof/>
+        </w:rPr>
         <w:lastRenderedPageBreak/>
         <w:drawing>
           <wp:inline distT="0" distB="0" distL="0" distR="0" wp14:anchorId="4F963008" wp14:editId="2D8BB79F">
@@ -429,7 +429,15 @@
       </w:pPr>
       <w:r>
         <w:tab/>
-        <w:t>Alzheimer’s disease (AD) is a progressive neurodegenerative disease which causes a decline in cognitive functions until death. It is the main cause of dementia and rapidly increasing worldwide</w:t>
+        <w:t xml:space="preserve">Alzheimer’s disease (AD) is a progressive neurodegenerative disease which causes a decline in cognitive functions until death. It is the main cause of dementia and </w:t>
+      </w:r>
+      <w:proofErr w:type="gramStart"/>
+      <w:r>
+        <w:t>rapidly</w:t>
+      </w:r>
+      <w:proofErr w:type="gramEnd"/>
+      <w:r>
+        <w:t xml:space="preserve"> increasing worldwide</w:t>
       </w:r>
       <w:r>
         <w:t xml:space="preserve">, roughly doubling every 5 years. The direct cause  is still an issue of hot debate, but the literature has many risk factors listed such as: “increasing age, genetic factors, head injuries, vascular diseases, infections, and environmental factors” </w:t>
@@ -498,7 +506,15 @@
         <w:t>examination</w:t>
       </w:r>
       <w:r>
-        <w:t>, autopsies have revealed neuritic pla</w:t>
+        <w:t xml:space="preserve">, autopsies have revealed </w:t>
+      </w:r>
+      <w:proofErr w:type="spellStart"/>
+      <w:r>
+        <w:t>neuritic</w:t>
+      </w:r>
+      <w:proofErr w:type="spellEnd"/>
+      <w:r>
+        <w:t xml:space="preserve"> pla</w:t>
       </w:r>
       <w:r>
         <w:t>q</w:t>
@@ -507,7 +523,23 @@
         <w:t>ues and neurofibrillary tangles, which are predicted to be caused by amyloid-beta (AB</w:t>
       </w:r>
       <w:r>
-        <w:t xml:space="preserve">) plaques interfering with acetylcholine (ACh), its receptors, and/or production in the nucleus basalis of Meynart (NBM) in the basal forebrain </w:t>
+        <w:t>) plaques interfering with acetylcholine (</w:t>
+      </w:r>
+      <w:proofErr w:type="spellStart"/>
+      <w:r>
+        <w:t>ACh</w:t>
+      </w:r>
+      <w:proofErr w:type="spellEnd"/>
+      <w:r>
+        <w:t xml:space="preserve">), its receptors, and/or production in the nucleus basalis of </w:t>
+      </w:r>
+      <w:proofErr w:type="spellStart"/>
+      <w:r>
+        <w:t>Meynart</w:t>
+      </w:r>
+      <w:proofErr w:type="spellEnd"/>
+      <w:r>
+        <w:t xml:space="preserve"> (NBM) in the basal forebrain </w:t>
       </w:r>
       <w:r>
         <w:fldChar w:fldCharType="begin"/>
@@ -543,8 +575,29 @@
         <w:t xml:space="preserve">under scrutiny </w:t>
       </w:r>
       <w:r>
-        <w:t>after neuroscientist and physician, Matthew Schrag, reexamined the initial research identifying AB plaques as the root cause by Sylvain Lesne. Some of the results from Lesne’s</w:t>
-      </w:r>
+        <w:t xml:space="preserve">after neuroscientist and physician, Matthew </w:t>
+      </w:r>
+      <w:proofErr w:type="spellStart"/>
+      <w:r>
+        <w:t>Schrag</w:t>
+      </w:r>
+      <w:proofErr w:type="spellEnd"/>
+      <w:r>
+        <w:t xml:space="preserve">, reexamined the initial research identifying AB plaques as the root cause by Sylvain </w:t>
+      </w:r>
+      <w:proofErr w:type="spellStart"/>
+      <w:r>
+        <w:t>Lesne</w:t>
+      </w:r>
+      <w:proofErr w:type="spellEnd"/>
+      <w:r>
+        <w:t xml:space="preserve">. Some of the results from </w:t>
+      </w:r>
+      <w:proofErr w:type="spellStart"/>
+      <w:r>
+        <w:t>Lesne’s</w:t>
+      </w:r>
+      <w:proofErr w:type="spellEnd"/>
       <w:r>
         <w:t xml:space="preserve"> 2006</w:t>
       </w:r>
@@ -623,7 +676,23 @@
         <w:fldChar w:fldCharType="end"/>
       </w:r>
       <w:r>
-        <w:t>. Beginning in 2021, the FDA approved 3 new AD drugs: Aducanumab in 2021, Lecanemab and Donanemeb in 2023</w:t>
+        <w:t xml:space="preserve">. Beginning in 2021, the FDA approved 3 new AD drugs: Aducanumab in 2021, </w:t>
+      </w:r>
+      <w:proofErr w:type="spellStart"/>
+      <w:r>
+        <w:t>Lecanemab</w:t>
+      </w:r>
+      <w:proofErr w:type="spellEnd"/>
+      <w:r>
+        <w:t xml:space="preserve"> and </w:t>
+      </w:r>
+      <w:proofErr w:type="spellStart"/>
+      <w:r>
+        <w:t>Donanemeb</w:t>
+      </w:r>
+      <w:proofErr w:type="spellEnd"/>
+      <w:r>
+        <w:t xml:space="preserve"> in 2023</w:t>
       </w:r>
       <w:r>
         <w:t xml:space="preserve"> – all with their own fair share of controversy</w:t>
@@ -697,7 +766,15 @@
         <w:spacing w:after="0" w:line="240" w:lineRule="auto"/>
       </w:pPr>
       <w:r>
-        <w:t xml:space="preserve">“Lecanemab slowed clinical decline by 27%” </w:t>
+        <w:t>“</w:t>
+      </w:r>
+      <w:proofErr w:type="spellStart"/>
+      <w:r>
+        <w:t>Lecanemab</w:t>
+      </w:r>
+      <w:proofErr w:type="spellEnd"/>
+      <w:r>
+        <w:t xml:space="preserve"> slowed clinical decline by 27%” </w:t>
       </w:r>
       <w:r>
         <w:fldChar w:fldCharType="begin"/>
@@ -754,7 +831,15 @@
         <w:spacing w:after="0" w:line="240" w:lineRule="auto"/>
       </w:pPr>
       <w:r>
-        <w:t xml:space="preserve">“Donanemab slowed mental decline by 35%” </w:t>
+        <w:t>“</w:t>
+      </w:r>
+      <w:proofErr w:type="spellStart"/>
+      <w:r>
+        <w:t>Donanemab</w:t>
+      </w:r>
+      <w:proofErr w:type="spellEnd"/>
+      <w:r>
+        <w:t xml:space="preserve"> slowed mental decline by 35%” </w:t>
       </w:r>
       <w:r>
         <w:fldChar w:fldCharType="begin"/>
@@ -812,7 +897,15 @@
         <w:t>, which may be an indication that AB plaques may not be the root cause of Alzheimer’s</w:t>
       </w:r>
       <w:r>
-        <w:t xml:space="preserve"> and that as a result of fabricated research results, researchers have been pursuing the wrong target. </w:t>
+        <w:t xml:space="preserve"> and that </w:t>
+      </w:r>
+      <w:proofErr w:type="gramStart"/>
+      <w:r>
+        <w:t>as a result of</w:t>
+      </w:r>
+      <w:proofErr w:type="gramEnd"/>
+      <w:r>
+        <w:t xml:space="preserve"> fabricated research results, researchers have been pursuing the wrong target. </w:t>
       </w:r>
     </w:p>
     <w:p>
@@ -1245,8 +1338,13 @@
         <w:t>In 2018, a paper by Ammar</w:t>
       </w:r>
       <w:r>
-        <w:t xml:space="preserve"> and Ayed</w:t>
-      </w:r>
+        <w:t xml:space="preserve"> and </w:t>
+      </w:r>
+      <w:proofErr w:type="spellStart"/>
+      <w:r>
+        <w:t>Ayed</w:t>
+      </w:r>
+      <w:proofErr w:type="spellEnd"/>
       <w:r>
         <w:t xml:space="preserve"> use</w:t>
       </w:r>
@@ -1323,7 +1421,15 @@
         <w:fldChar w:fldCharType="end"/>
       </w:r>
       <w:r>
-        <w:t>. ASF is used to compute the estimated Total Intracranial Volume (eTIV)</w:t>
+        <w:t>. ASF is used to compute the estimated Total Intracranial Volume (</w:t>
+      </w:r>
+      <w:proofErr w:type="spellStart"/>
+      <w:r>
+        <w:t>eTIV</w:t>
+      </w:r>
+      <w:proofErr w:type="spellEnd"/>
+      <w:r>
+        <w:t>)</w:t>
       </w:r>
       <w:r>
         <w:t xml:space="preserve">, which includes all of the internal brain structures </w:t>
@@ -1350,7 +1456,15 @@
         <w:t>.</w:t>
       </w:r>
       <w:r>
-        <w:t xml:space="preserve"> Normalized whole-brain volume (nWBV)</w:t>
+        <w:t xml:space="preserve"> Normalized whole-brain volume (</w:t>
+      </w:r>
+      <w:proofErr w:type="spellStart"/>
+      <w:r>
+        <w:t>nWBV</w:t>
+      </w:r>
+      <w:proofErr w:type="spellEnd"/>
+      <w:r>
+        <w:t>)</w:t>
       </w:r>
       <w:r>
         <w:t xml:space="preserve"> uses</w:t>
@@ -1416,7 +1530,15 @@
         <w:t xml:space="preserve"> </w:t>
       </w:r>
       <w:r>
-        <w:t>In 2022, Goulikar Laxmi Narasimha Deva’s research paper</w:t>
+        <w:t xml:space="preserve">In 2022, </w:t>
+      </w:r>
+      <w:proofErr w:type="spellStart"/>
+      <w:r>
+        <w:t>Goulikar</w:t>
+      </w:r>
+      <w:proofErr w:type="spellEnd"/>
+      <w:r>
+        <w:t xml:space="preserve"> Laxmi Narasimha Deva’s research paper</w:t>
       </w:r>
       <w:r>
         <w:t xml:space="preserve"> used these measurements provided in one of the Longitudinal OASIS datasets as the basis for ML Alzheimer’s diagnosis and achieved</w:t>
@@ -1481,6 +1603,9 @@
         <w:spacing w:after="0" w:line="240" w:lineRule="auto"/>
       </w:pPr>
       <w:r>
+        <w:rPr>
+          <w:noProof/>
+        </w:rPr>
         <w:drawing>
           <wp:inline distT="0" distB="0" distL="0" distR="0" wp14:anchorId="05A51FD8" wp14:editId="3A2F8E1B">
             <wp:extent cx="5493486" cy="3009973"/>
@@ -1943,8 +2068,21 @@
         </w:tabs>
         <w:spacing w:after="0" w:line="240" w:lineRule="auto"/>
       </w:pPr>
-      <w:r>
-        <w:t>eTIV = Estimated Total Intracrananial Volume</w:t>
+      <w:proofErr w:type="spellStart"/>
+      <w:r>
+        <w:t>eTIV</w:t>
+      </w:r>
+      <w:proofErr w:type="spellEnd"/>
+      <w:r>
+        <w:t xml:space="preserve"> = Estimated Total </w:t>
+      </w:r>
+      <w:proofErr w:type="spellStart"/>
+      <w:r>
+        <w:t>Intracrananial</w:t>
+      </w:r>
+      <w:proofErr w:type="spellEnd"/>
+      <w:r>
+        <w:t xml:space="preserve"> Volume</w:t>
       </w:r>
     </w:p>
     <w:p>
@@ -1959,8 +2097,13 @@
         </w:tabs>
         <w:spacing w:after="0" w:line="240" w:lineRule="auto"/>
       </w:pPr>
-      <w:r>
-        <w:t>nWBV = Normalized Whole Brain Volume</w:t>
+      <w:proofErr w:type="spellStart"/>
+      <w:r>
+        <w:t>nWBV</w:t>
+      </w:r>
+      <w:proofErr w:type="spellEnd"/>
+      <w:r>
+        <w:t xml:space="preserve"> = Normalized Whole Brain Volume</w:t>
       </w:r>
     </w:p>
     <w:p>
@@ -2088,7 +2231,15 @@
         <w:t xml:space="preserve"> male/female differences </w:t>
       </w:r>
       <w:r>
-        <w:t xml:space="preserve">in the eTIV measurements, so it’s important to account for this </w:t>
+        <w:t xml:space="preserve">in the </w:t>
+      </w:r>
+      <w:proofErr w:type="spellStart"/>
+      <w:r>
+        <w:t>eTIV</w:t>
+      </w:r>
+      <w:proofErr w:type="spellEnd"/>
+      <w:r>
+        <w:t xml:space="preserve"> measurements, so it’s important to account for this </w:t>
       </w:r>
       <w:r>
         <w:fldChar w:fldCharType="begin"/>
@@ -2269,11 +2420,40 @@
       <w:r>
         <w:t xml:space="preserve">. </w:t>
       </w:r>
-      <w:r>
-        <w:t xml:space="preserve">eTIV, nWBV, and ASF columns are the set of normalization techniques applied to brain scans to make them comparable across individuals. </w:t>
-      </w:r>
-      <w:r>
-        <w:t xml:space="preserve">Delay is the return window within 90-days that patients in the longitudinal study returned for additional scans. </w:t>
+      <w:proofErr w:type="spellStart"/>
+      <w:r>
+        <w:t>eTIV</w:t>
+      </w:r>
+      <w:proofErr w:type="spellEnd"/>
+      <w:r>
+        <w:t xml:space="preserve">, </w:t>
+      </w:r>
+      <w:proofErr w:type="spellStart"/>
+      <w:r>
+        <w:t>nWBV</w:t>
+      </w:r>
+      <w:proofErr w:type="spellEnd"/>
+      <w:r>
+        <w:t xml:space="preserve">, and ASF columns are </w:t>
+      </w:r>
+      <w:proofErr w:type="gramStart"/>
+      <w:r>
+        <w:t>the</w:t>
+      </w:r>
+      <w:proofErr w:type="gramEnd"/>
+      <w:r>
+        <w:t xml:space="preserve"> set of normalization techniques applied to brain scans to make them comparable across individuals. </w:t>
+      </w:r>
+      <w:r>
+        <w:t xml:space="preserve">Delay is the return window within 90-days </w:t>
+      </w:r>
+      <w:proofErr w:type="gramStart"/>
+      <w:r>
+        <w:t>that patients</w:t>
+      </w:r>
+      <w:proofErr w:type="gramEnd"/>
+      <w:r>
+        <w:t xml:space="preserve"> in the longitudinal study returned for additional scans. </w:t>
       </w:r>
     </w:p>
     <w:p>
@@ -2292,6 +2472,9 @@
         <w:spacing w:after="0" w:line="240" w:lineRule="auto"/>
       </w:pPr>
       <w:r>
+        <w:rPr>
+          <w:noProof/>
+        </w:rPr>
         <w:lastRenderedPageBreak/>
         <w:drawing>
           <wp:inline distT="0" distB="0" distL="0" distR="0" wp14:anchorId="423C77BD" wp14:editId="4ADF75A3">
@@ -2445,7 +2628,15 @@
       </w:pPr>
       <w:r>
         <w:tab/>
-        <w:t xml:space="preserve">Initial inspection of the dataset columns shows that its shape is 436 rows by 12 columns. There are 416 patients, with 20 who returned after a delay for follow-up, which adds up nicely to the 436 rows. Most of the column data types are numerical: 7 floats and 2 integers. 3 of the columns are categorical. Checking for null values, most of them have values, but almost all of delay is null, which is expected since only 20 patients returned for follow-up. A concerning number of rows in Educ, SES, MMSE, and CDR are null as well. If I look at the unique values instead, I can see that the ID column is 100% unique, while the Hand and M/F columns have 1 and 2 unique values respectively. </w:t>
+        <w:t xml:space="preserve">Initial inspection of the dataset columns shows that its shape is 436 rows by 12 columns. There are 416 patients, with 20 who returned after a delay for follow-up, which adds up nicely to the 436 rows. Most of the column data types are numerical: 7 floats and 2 integers. 3 of the columns are categorical. Checking for null values, most of them have values, but almost all of delay is null, which is expected since only 20 patients returned for follow-up. </w:t>
+      </w:r>
+      <w:proofErr w:type="gramStart"/>
+      <w:r>
+        <w:t>A concerning</w:t>
+      </w:r>
+      <w:proofErr w:type="gramEnd"/>
+      <w:r>
+        <w:t xml:space="preserve"> number of rows in Educ, SES, MMSE, and CDR are null as well. If I look at the unique values instead, I can see that the ID column is 100% unique, while the Hand and M/F columns have 1 and 2 unique values respectively. </w:t>
       </w:r>
     </w:p>
     <w:p>
@@ -2464,6 +2655,9 @@
         <w:spacing w:after="0" w:line="240" w:lineRule="auto"/>
       </w:pPr>
       <w:r>
+        <w:rPr>
+          <w:noProof/>
+        </w:rPr>
         <w:lastRenderedPageBreak/>
         <w:drawing>
           <wp:inline distT="0" distB="0" distL="0" distR="0" wp14:anchorId="36B20160" wp14:editId="052A5AB7">
@@ -2540,6 +2734,9 @@
         <w:spacing w:after="0" w:line="240" w:lineRule="auto"/>
       </w:pPr>
       <w:r>
+        <w:rPr>
+          <w:noProof/>
+        </w:rPr>
         <w:lastRenderedPageBreak/>
         <w:drawing>
           <wp:inline distT="0" distB="0" distL="0" distR="0" wp14:anchorId="5D2EDB0F" wp14:editId="6996AC08">
@@ -2619,10 +2816,7 @@
         <w:t xml:space="preserve">The age of most of the participants were distributed </w:t>
       </w:r>
       <w:r>
-        <w:t>from around 20 to around 90</w:t>
-      </w:r>
-      <w:r>
-        <w:t xml:space="preserve">, with </w:t>
+        <w:t xml:space="preserve">from around 20 to around 90, with </w:t>
       </w:r>
       <w:r>
         <w:t xml:space="preserve">2 </w:t>
@@ -2774,14 +2968,27 @@
         </w:tabs>
         <w:spacing w:after="0" w:line="240" w:lineRule="auto"/>
       </w:pPr>
-      <w:r>
-        <w:t>SES as noted earlier, did not have any key explaining what the bin labels meant. My own exploratory data analysis (EDA) of the SES column showed that for the most part, it was evenly distributed amongst all categories, except the highest level of which there were very few patients</w:t>
-      </w:r>
-      <w:r>
-        <w:t xml:space="preserve">. Bin 5 is </w:t>
-      </w:r>
-      <w:r>
-        <w:t>presumably is for billionaires and trillionaires, who may be hard to find</w:t>
+      <w:proofErr w:type="gramStart"/>
+      <w:r>
+        <w:t>SES</w:t>
+      </w:r>
+      <w:proofErr w:type="gramEnd"/>
+      <w:r>
+        <w:t xml:space="preserve"> as noted earlier, did not have any key explaining what the bin labels meant. My own exploratory data analysis (EDA) of the SES column showed that for the most part, it was evenly distributed amongst all categories, except the highest level of which there were very few patients</w:t>
+      </w:r>
+      <w:r>
+        <w:t xml:space="preserve">. Bin 5 </w:t>
+      </w:r>
+      <w:proofErr w:type="gramStart"/>
+      <w:r>
+        <w:t xml:space="preserve">is </w:t>
+      </w:r>
+      <w:r>
+        <w:t>presumably is</w:t>
+      </w:r>
+      <w:proofErr w:type="gramEnd"/>
+      <w:r>
+        <w:t xml:space="preserve"> for billionaires and trillionaires, who may be hard to find</w:t>
       </w:r>
       <w:r>
         <w:t xml:space="preserve">, while bin 2 is probably middle class and </w:t>
@@ -2793,7 +3000,15 @@
         <w:t xml:space="preserve">more </w:t>
       </w:r>
       <w:r>
-        <w:t xml:space="preserve">common then the other groups. </w:t>
+        <w:t xml:space="preserve">common </w:t>
+      </w:r>
+      <w:proofErr w:type="spellStart"/>
+      <w:r>
+        <w:t>then</w:t>
+      </w:r>
+      <w:proofErr w:type="spellEnd"/>
+      <w:r>
+        <w:t xml:space="preserve"> the other groups. </w:t>
       </w:r>
     </w:p>
     <w:p>
@@ -2913,7 +3128,15 @@
         <w:fldChar w:fldCharType="end"/>
       </w:r>
       <w:r>
-        <w:t xml:space="preserve">. We can see that the vast majority of the patients are in the normal range. There is a spread of patients with decreasing scores tapering off before reaching the lowest score of 0. Using the MMSE criteria then, the patients with the most extreme AD cases reach moderate levels of dementia. </w:t>
+        <w:t xml:space="preserve">. We can see that </w:t>
+      </w:r>
+      <w:proofErr w:type="gramStart"/>
+      <w:r>
+        <w:t>the vast majority of</w:t>
+      </w:r>
+      <w:proofErr w:type="gramEnd"/>
+      <w:r>
+        <w:t xml:space="preserve"> the patients are in the normal range. There is a spread of patients with decreasing scores tapering off before reaching the lowest score of 0. Using the MMSE criteria then, the patients with the most extreme AD cases reach moderate levels of dementia. </w:t>
       </w:r>
     </w:p>
     <w:p>
@@ -2991,13 +3214,29 @@
         <w:t xml:space="preserve">The distribution of the CDR scores has most of the patients at 0, which is non-demented. The patients with scores &gt; 0 make up &lt; 50%. </w:t>
       </w:r>
       <w:r>
-        <w:t>Some of these patients are categorized as questionable or mild impairment, with a few reaching moderate. Notably, this corroborates with the MMSE results which have similar gradings, with</w:t>
+        <w:t xml:space="preserve">Some of these patients are categorized as questionable or mild impairment, with a few reaching </w:t>
+      </w:r>
+      <w:proofErr w:type="gramStart"/>
+      <w:r>
+        <w:t>moderate</w:t>
+      </w:r>
+      <w:proofErr w:type="gramEnd"/>
+      <w:r>
+        <w:t>. Notably, this corroborates with the MMSE results which have similar gradings, with</w:t>
       </w:r>
       <w:r>
         <w:t xml:space="preserve"> fewer and fewer patients as severity increases, and</w:t>
       </w:r>
       <w:r>
-        <w:t xml:space="preserve"> none of the patients reaching the most severe level of dementia. </w:t>
+        <w:t xml:space="preserve"> </w:t>
+      </w:r>
+      <w:proofErr w:type="gramStart"/>
+      <w:r>
+        <w:t>none</w:t>
+      </w:r>
+      <w:proofErr w:type="gramEnd"/>
+      <w:r>
+        <w:t xml:space="preserve"> of the patients reaching the most severe level of dementia. </w:t>
       </w:r>
     </w:p>
     <w:p>
@@ -3072,8 +3311,13 @@
         </w:tabs>
         <w:spacing w:after="0" w:line="240" w:lineRule="auto"/>
       </w:pPr>
-      <w:r>
-        <w:t xml:space="preserve">eTIV is surprisingly almost a perfect normal distribution. This may be a result of having already normalized the patients towards a reference standard. </w:t>
+      <w:proofErr w:type="spellStart"/>
+      <w:r>
+        <w:t>eTIV</w:t>
+      </w:r>
+      <w:proofErr w:type="spellEnd"/>
+      <w:r>
+        <w:t xml:space="preserve"> is surprisingly almost a perfect normal distribution. This may be a result of having already normalized the patients towards a reference standard. </w:t>
       </w:r>
     </w:p>
     <w:p>
@@ -3147,8 +3391,13 @@
         </w:tabs>
         <w:spacing w:after="0" w:line="240" w:lineRule="auto"/>
       </w:pPr>
-      <w:r>
-        <w:t xml:space="preserve">nWBV is a little bit skewed, but almost normal. It also needs to undergo a normalization process which may have resulted in this shape. </w:t>
+      <w:proofErr w:type="spellStart"/>
+      <w:r>
+        <w:t>nWBV</w:t>
+      </w:r>
+      <w:proofErr w:type="spellEnd"/>
+      <w:r>
+        <w:t xml:space="preserve"> is a little bit skewed, but almost normal. It also needs to undergo a normalization process which may have resulted in this shape. </w:t>
       </w:r>
     </w:p>
     <w:p>
@@ -3300,7 +3549,15 @@
       </w:pPr>
       <w:r>
         <w:tab/>
-        <w:t>The boxplots for this data shows varying levels of outliers and whether they are mostly within the 2 center quartiles of IQR. Since I have so few samples</w:t>
+        <w:t xml:space="preserve">The </w:t>
+      </w:r>
+      <w:proofErr w:type="gramStart"/>
+      <w:r>
+        <w:t>boxplots</w:t>
+      </w:r>
+      <w:proofErr w:type="gramEnd"/>
+      <w:r>
+        <w:t xml:space="preserve"> for this data shows varying levels of outliers and whether they are mostly within the 2 center quartiles of IQR. Since I have so few samples</w:t>
       </w:r>
       <w:r>
         <w:t>,</w:t>
@@ -3395,53 +3652,1467 @@
     <w:p>
       <w:pPr>
         <w:tabs>
-          <w:tab w:val="left" w:pos="5480"/>
-        </w:tabs>
-        <w:spacing w:after="0" w:line="240" w:lineRule="auto"/>
-      </w:pPr>
-      <w:r>
-        <w:t>###### Filtering</w:t>
-      </w:r>
-    </w:p>
-    <w:p>
-      <w:pPr>
-        <w:tabs>
-          <w:tab w:val="left" w:pos="5480"/>
-        </w:tabs>
-        <w:spacing w:after="0" w:line="240" w:lineRule="auto"/>
-      </w:pPr>
-    </w:p>
-    <w:p>
-      <w:pPr>
-        <w:tabs>
-          <w:tab w:val="left" w:pos="5480"/>
-        </w:tabs>
-        <w:spacing w:after="0" w:line="240" w:lineRule="auto"/>
-      </w:pPr>
-      <w:r>
-        <w:t>As all patients are right-handed, this removes variability from left-handed dominance, so this column no longer provides utility in training an ML algorithm and can be removed.</w:t>
-      </w:r>
-    </w:p>
-    <w:p>
-      <w:pPr>
-        <w:tabs>
-          <w:tab w:val="left" w:pos="5480"/>
-        </w:tabs>
-        <w:spacing w:after="0" w:line="240" w:lineRule="auto"/>
-      </w:pPr>
-      <w:r>
-        <w:t>Since I will be focusing on the cross-sectional cohort, I can drop the patient ID column. T</w:t>
-      </w:r>
-    </w:p>
-    <w:p>
-      <w:pPr>
-        <w:tabs>
-          <w:tab w:val="left" w:pos="5480"/>
-        </w:tabs>
-        <w:spacing w:after="0" w:line="240" w:lineRule="auto"/>
-      </w:pPr>
-      <w:r>
-        <w:t>Regroup CDR</w:t>
+          <w:tab w:val="left" w:pos="720"/>
+        </w:tabs>
+        <w:spacing w:after="0" w:line="240" w:lineRule="auto"/>
+      </w:pPr>
+      <w:r>
+        <w:tab/>
+        <w:t xml:space="preserve">A Pearson Correlation heatmap plot shows that MMSE, CDR, Age, and </w:t>
+      </w:r>
+      <w:proofErr w:type="spellStart"/>
+      <w:r>
+        <w:t>nWBV</w:t>
+      </w:r>
+      <w:proofErr w:type="spellEnd"/>
+      <w:r>
+        <w:t xml:space="preserve"> are the top recurring variables that have the most extreme correlations – considering both positively and negatively correlated results. In this case, I want to look at both sides of this correlation because we know that Alzheimer’s correlates with increased age. Decreasing </w:t>
+      </w:r>
+      <w:proofErr w:type="gramStart"/>
+      <w:r>
+        <w:t>age</w:t>
+      </w:r>
+      <w:proofErr w:type="gramEnd"/>
+      <w:r>
+        <w:t xml:space="preserve"> therefore, should also correlate negatively with AD diagnosis.</w:t>
+      </w:r>
+      <w:r>
+        <w:t xml:space="preserve"> MMSE and CDR both should be good predictors of AD and we can also see both represented among the top lowest and negative values as well. </w:t>
+      </w:r>
+    </w:p>
+    <w:p>
+      <w:pPr>
+        <w:tabs>
+          <w:tab w:val="left" w:pos="720"/>
+        </w:tabs>
+        <w:spacing w:after="0" w:line="240" w:lineRule="auto"/>
+      </w:pPr>
+    </w:p>
+    <w:p>
+      <w:pPr>
+        <w:tabs>
+          <w:tab w:val="left" w:pos="720"/>
+        </w:tabs>
+        <w:spacing w:after="0" w:line="240" w:lineRule="auto"/>
+      </w:pPr>
+      <w:r>
+        <w:drawing>
+          <wp:inline distT="0" distB="0" distL="0" distR="0" wp14:anchorId="50A6F0B2" wp14:editId="2F6CB36F">
+            <wp:extent cx="3467100" cy="2400300"/>
+            <wp:effectExtent l="0" t="0" r="0" b="0"/>
+            <wp:docPr id="151631442" name="Picture 1" descr="A screenshot of a computer&#10;&#10;Description automatically generated with low confidence"/>
+            <wp:cNvGraphicFramePr>
+              <a:graphicFrameLocks xmlns:a="http://schemas.openxmlformats.org/drawingml/2006/main" noChangeAspect="1"/>
+            </wp:cNvGraphicFramePr>
+            <a:graphic xmlns:a="http://schemas.openxmlformats.org/drawingml/2006/main">
+              <a:graphicData uri="http://schemas.openxmlformats.org/drawingml/2006/picture">
+                <pic:pic xmlns:pic="http://schemas.openxmlformats.org/drawingml/2006/picture">
+                  <pic:nvPicPr>
+                    <pic:cNvPr id="151631442" name="Picture 1" descr="A screenshot of a computer&#10;&#10;Description automatically generated with low confidence"/>
+                    <pic:cNvPicPr/>
+                  </pic:nvPicPr>
+                  <pic:blipFill>
+                    <a:blip r:embed="rId20"/>
+                    <a:stretch>
+                      <a:fillRect/>
+                    </a:stretch>
+                  </pic:blipFill>
+                  <pic:spPr>
+                    <a:xfrm>
+                      <a:off x="0" y="0"/>
+                      <a:ext cx="3467100" cy="2400300"/>
+                    </a:xfrm>
+                    <a:prstGeom prst="rect">
+                      <a:avLst/>
+                    </a:prstGeom>
+                  </pic:spPr>
+                </pic:pic>
+              </a:graphicData>
+            </a:graphic>
+          </wp:inline>
+        </w:drawing>
+      </w:r>
+    </w:p>
+    <w:p>
+      <w:pPr>
+        <w:tabs>
+          <w:tab w:val="left" w:pos="720"/>
+        </w:tabs>
+        <w:spacing w:after="0" w:line="240" w:lineRule="auto"/>
+      </w:pPr>
+    </w:p>
+    <w:p>
+      <w:pPr>
+        <w:tabs>
+          <w:tab w:val="left" w:pos="720"/>
+        </w:tabs>
+        <w:spacing w:after="0" w:line="240" w:lineRule="auto"/>
+      </w:pPr>
+      <w:r>
+        <w:lastRenderedPageBreak/>
+        <w:drawing>
+          <wp:inline distT="0" distB="0" distL="0" distR="0" wp14:anchorId="75405319" wp14:editId="3E62DA5F">
+            <wp:extent cx="3401117" cy="1704975"/>
+            <wp:effectExtent l="0" t="0" r="8890" b="0"/>
+            <wp:docPr id="2056309984" name="Picture 2056309984" descr="A picture containing text, font, screenshot, number&#10;&#10;Description automatically generated">
+              <a:extLst xmlns:a="http://schemas.openxmlformats.org/drawingml/2006/main">
+                <a:ext uri="{FF2B5EF4-FFF2-40B4-BE49-F238E27FC236}">
+                  <a16:creationId xmlns:a16="http://schemas.microsoft.com/office/drawing/2014/main" id="{8FB927B4-C234-BE4B-9FE8-59169538503A}"/>
+                </a:ext>
+              </a:extLst>
+            </wp:docPr>
+            <wp:cNvGraphicFramePr>
+              <a:graphicFrameLocks xmlns:a="http://schemas.openxmlformats.org/drawingml/2006/main" noGrp="1" noChangeAspect="1"/>
+            </wp:cNvGraphicFramePr>
+            <a:graphic xmlns:a="http://schemas.openxmlformats.org/drawingml/2006/main">
+              <a:graphicData uri="http://schemas.openxmlformats.org/drawingml/2006/picture">
+                <pic:pic xmlns:pic="http://schemas.openxmlformats.org/drawingml/2006/picture">
+                  <pic:nvPicPr>
+                    <pic:cNvPr id="2056309984" name="Picture 2056309984" descr="A picture containing text, font, screenshot, number&#10;&#10;Description automatically generated">
+                      <a:extLst>
+                        <a:ext uri="{FF2B5EF4-FFF2-40B4-BE49-F238E27FC236}">
+                          <a16:creationId xmlns:a16="http://schemas.microsoft.com/office/drawing/2014/main" id="{8FB927B4-C234-BE4B-9FE8-59169538503A}"/>
+                        </a:ext>
+                      </a:extLst>
+                    </pic:cNvPr>
+                    <pic:cNvPicPr>
+                      <a:picLocks noGrp="1" noChangeAspect="1"/>
+                    </pic:cNvPicPr>
+                  </pic:nvPicPr>
+                  <pic:blipFill>
+                    <a:blip r:embed="rId21"/>
+                    <a:stretch>
+                      <a:fillRect/>
+                    </a:stretch>
+                  </pic:blipFill>
+                  <pic:spPr>
+                    <a:xfrm>
+                      <a:off x="0" y="0"/>
+                      <a:ext cx="3405517" cy="1707181"/>
+                    </a:xfrm>
+                    <a:prstGeom prst="rect">
+                      <a:avLst/>
+                    </a:prstGeom>
+                  </pic:spPr>
+                </pic:pic>
+              </a:graphicData>
+            </a:graphic>
+          </wp:inline>
+        </w:drawing>
+      </w:r>
+    </w:p>
+    <w:p>
+      <w:pPr>
+        <w:tabs>
+          <w:tab w:val="left" w:pos="720"/>
+        </w:tabs>
+        <w:spacing w:after="0" w:line="240" w:lineRule="auto"/>
+      </w:pPr>
+    </w:p>
+    <w:p>
+      <w:pPr>
+        <w:tabs>
+          <w:tab w:val="left" w:pos="5480"/>
+        </w:tabs>
+        <w:spacing w:after="0" w:line="240" w:lineRule="auto"/>
+      </w:pPr>
+      <w:r>
+        <w:t>###### Data cleansing &amp; transformation</w:t>
+      </w:r>
+    </w:p>
+    <w:p>
+      <w:pPr>
+        <w:tabs>
+          <w:tab w:val="left" w:pos="5480"/>
+        </w:tabs>
+        <w:spacing w:after="0" w:line="240" w:lineRule="auto"/>
+      </w:pPr>
+    </w:p>
+    <w:p>
+      <w:pPr>
+        <w:tabs>
+          <w:tab w:val="left" w:pos="720"/>
+        </w:tabs>
+        <w:spacing w:after="0" w:line="240" w:lineRule="auto"/>
+      </w:pPr>
+      <w:r>
+        <w:tab/>
+        <w:t xml:space="preserve">After all that EDA, I decided that the </w:t>
+      </w:r>
+      <w:r>
+        <w:t>`</w:t>
+      </w:r>
+      <w:r>
+        <w:t>ID</w:t>
+      </w:r>
+      <w:r>
+        <w:t>`</w:t>
+      </w:r>
+      <w:r>
+        <w:t xml:space="preserve"> column can be removed as it’s 100% unique and not valuable for differentiating diagnoses, I can just rely on the built-in index to reference rows. The </w:t>
+      </w:r>
+      <w:r>
+        <w:t>`</w:t>
+      </w:r>
+      <w:r>
+        <w:t>M/F</w:t>
+      </w:r>
+      <w:r>
+        <w:t xml:space="preserve">` </w:t>
+      </w:r>
+      <w:r>
+        <w:t xml:space="preserve">column can be renamed `Gender` and converted into dummy variables as needed for ML ingestion. The </w:t>
+      </w:r>
+      <w:r>
+        <w:t>`</w:t>
+      </w:r>
+      <w:r>
+        <w:t>Hand</w:t>
+      </w:r>
+      <w:r>
+        <w:t>`</w:t>
+      </w:r>
+      <w:r>
+        <w:t xml:space="preserve"> column only has 1 unique value because all subjects are right-handed. This was probably useful in selecting patients at the outset of the study</w:t>
+      </w:r>
+      <w:r>
+        <w:t xml:space="preserve"> to guarantee all are right-handed to remove brain differences from left-handed </w:t>
+      </w:r>
+      <w:proofErr w:type="gramStart"/>
+      <w:r>
+        <w:t>persons</w:t>
+      </w:r>
+      <w:r>
+        <w:t>, but</w:t>
+      </w:r>
+      <w:proofErr w:type="gramEnd"/>
+      <w:r>
+        <w:t xml:space="preserve"> </w:t>
+      </w:r>
+      <w:r>
+        <w:t xml:space="preserve">is </w:t>
+      </w:r>
+      <w:r>
+        <w:t>no longer of value for an ML algorithm since all values are the same</w:t>
+      </w:r>
+      <w:r>
+        <w:t xml:space="preserve"> </w:t>
+      </w:r>
+      <w:r>
+        <w:t xml:space="preserve">so this can be removed. The `CDR` column can be regrouped based upon the bins for nondemented (0) and any level of dementia (any value &gt; 0) for a binary classification task. The `Delay` column can be removed since I don’t want </w:t>
+      </w:r>
+      <w:proofErr w:type="gramStart"/>
+      <w:r>
+        <w:t>repeat</w:t>
+      </w:r>
+      <w:proofErr w:type="gramEnd"/>
+      <w:r>
+        <w:t xml:space="preserve"> patients or the longitudinal data. </w:t>
+      </w:r>
+      <w:r>
+        <w:t xml:space="preserve">There are around half the rows which are missing data, including the CDR column, which is my target column. </w:t>
+      </w:r>
+      <w:proofErr w:type="gramStart"/>
+      <w:r>
+        <w:t>So</w:t>
+      </w:r>
+      <w:proofErr w:type="gramEnd"/>
+      <w:r>
+        <w:t xml:space="preserve"> I decided to drop any row missing a CDR value since that definitely should not be imputed as they are the official medical diagnoses. </w:t>
+      </w:r>
+      <w:r>
+        <w:t xml:space="preserve">Finally, I want to rename all the columns into their full names instead of medical abbreviations for easy to comprehend reading. </w:t>
+      </w:r>
+    </w:p>
+    <w:p>
+      <w:pPr>
+        <w:tabs>
+          <w:tab w:val="left" w:pos="720"/>
+        </w:tabs>
+        <w:spacing w:after="0" w:line="240" w:lineRule="auto"/>
+      </w:pPr>
+    </w:p>
+    <w:p>
+      <w:pPr>
+        <w:tabs>
+          <w:tab w:val="left" w:pos="720"/>
+        </w:tabs>
+        <w:spacing w:after="0" w:line="240" w:lineRule="auto"/>
+      </w:pPr>
+      <w:r>
+        <w:tab/>
+        <w:t>The renamed columns are as follows:</w:t>
+      </w:r>
+    </w:p>
+    <w:p>
+      <w:pPr>
+        <w:shd w:val="clear" w:color="auto" w:fill="FDF6E3"/>
+        <w:spacing w:after="0" w:line="285" w:lineRule="atLeast"/>
+        <w:rPr>
+          <w:rFonts w:ascii="Consolas" w:eastAsia="Times New Roman" w:hAnsi="Consolas" w:cs="Times New Roman"/>
+          <w:color w:val="333333"/>
+          <w:kern w:val="0"/>
+          <w:sz w:val="21"/>
+          <w:szCs w:val="21"/>
+          <w14:ligatures w14:val="none"/>
+        </w:rPr>
+      </w:pPr>
+      <w:r>
+        <w:rPr>
+          <w:rFonts w:ascii="Consolas" w:eastAsia="Times New Roman" w:hAnsi="Consolas" w:cs="Times New Roman"/>
+          <w:color w:val="333333"/>
+          <w:kern w:val="0"/>
+          <w:sz w:val="21"/>
+          <w:szCs w:val="21"/>
+          <w14:ligatures w14:val="none"/>
+        </w:rPr>
+        <w:t xml:space="preserve">    </w:t>
+      </w:r>
+      <w:r>
+        <w:rPr>
+          <w:rFonts w:ascii="Consolas" w:eastAsia="Times New Roman" w:hAnsi="Consolas" w:cs="Times New Roman"/>
+          <w:color w:val="2AA198"/>
+          <w:kern w:val="0"/>
+          <w:sz w:val="21"/>
+          <w:szCs w:val="21"/>
+          <w14:ligatures w14:val="none"/>
+        </w:rPr>
+        <w:t>'</w:t>
+      </w:r>
+      <w:r>
+        <w:rPr>
+          <w:rFonts w:ascii="Consolas" w:eastAsia="Times New Roman" w:hAnsi="Consolas" w:cs="Times New Roman"/>
+          <w:color w:val="859900"/>
+          <w:kern w:val="0"/>
+          <w:sz w:val="21"/>
+          <w:szCs w:val="21"/>
+          <w14:ligatures w14:val="none"/>
+        </w:rPr>
+        <w:t>M/F</w:t>
+      </w:r>
+      <w:r>
+        <w:rPr>
+          <w:rFonts w:ascii="Consolas" w:eastAsia="Times New Roman" w:hAnsi="Consolas" w:cs="Times New Roman"/>
+          <w:color w:val="2AA198"/>
+          <w:kern w:val="0"/>
+          <w:sz w:val="21"/>
+          <w:szCs w:val="21"/>
+          <w14:ligatures w14:val="none"/>
+        </w:rPr>
+        <w:t>'</w:t>
+      </w:r>
+      <w:r>
+        <w:rPr>
+          <w:rFonts w:ascii="Consolas" w:eastAsia="Times New Roman" w:hAnsi="Consolas" w:cs="Times New Roman"/>
+          <w:color w:val="333333"/>
+          <w:kern w:val="0"/>
+          <w:sz w:val="21"/>
+          <w:szCs w:val="21"/>
+          <w14:ligatures w14:val="none"/>
+        </w:rPr>
+        <w:t xml:space="preserve">  </w:t>
+      </w:r>
+      <w:proofErr w:type="gramStart"/>
+      <w:r>
+        <w:rPr>
+          <w:rFonts w:ascii="Consolas" w:eastAsia="Times New Roman" w:hAnsi="Consolas" w:cs="Times New Roman"/>
+          <w:color w:val="333333"/>
+          <w:kern w:val="0"/>
+          <w:sz w:val="21"/>
+          <w:szCs w:val="21"/>
+          <w14:ligatures w14:val="none"/>
+        </w:rPr>
+        <w:t xml:space="preserve">  </w:t>
+      </w:r>
+      <w:r>
+        <w:rPr>
+          <w:rFonts w:ascii="Consolas" w:eastAsia="Times New Roman" w:hAnsi="Consolas" w:cs="Times New Roman"/>
+          <w:color w:val="2AA198"/>
+          <w:kern w:val="0"/>
+          <w:sz w:val="21"/>
+          <w:szCs w:val="21"/>
+          <w14:ligatures w14:val="none"/>
+        </w:rPr>
+        <w:t>:</w:t>
+      </w:r>
+      <w:proofErr w:type="gramEnd"/>
+      <w:r>
+        <w:rPr>
+          <w:rFonts w:ascii="Consolas" w:eastAsia="Times New Roman" w:hAnsi="Consolas" w:cs="Times New Roman"/>
+          <w:color w:val="333333"/>
+          <w:kern w:val="0"/>
+          <w:sz w:val="21"/>
+          <w:szCs w:val="21"/>
+          <w14:ligatures w14:val="none"/>
+        </w:rPr>
+        <w:t xml:space="preserve"> </w:t>
+      </w:r>
+      <w:r>
+        <w:rPr>
+          <w:rFonts w:ascii="Consolas" w:eastAsia="Times New Roman" w:hAnsi="Consolas" w:cs="Times New Roman"/>
+          <w:color w:val="2AA198"/>
+          <w:kern w:val="0"/>
+          <w:sz w:val="21"/>
+          <w:szCs w:val="21"/>
+          <w14:ligatures w14:val="none"/>
+        </w:rPr>
+        <w:t>'</w:t>
+      </w:r>
+      <w:r>
+        <w:rPr>
+          <w:rFonts w:ascii="Consolas" w:eastAsia="Times New Roman" w:hAnsi="Consolas" w:cs="Times New Roman"/>
+          <w:color w:val="859900"/>
+          <w:kern w:val="0"/>
+          <w:sz w:val="21"/>
+          <w:szCs w:val="21"/>
+          <w14:ligatures w14:val="none"/>
+        </w:rPr>
+        <w:t>Gender</w:t>
+      </w:r>
+      <w:r>
+        <w:rPr>
+          <w:rFonts w:ascii="Consolas" w:eastAsia="Times New Roman" w:hAnsi="Consolas" w:cs="Times New Roman"/>
+          <w:color w:val="2AA198"/>
+          <w:kern w:val="0"/>
+          <w:sz w:val="21"/>
+          <w:szCs w:val="21"/>
+          <w14:ligatures w14:val="none"/>
+        </w:rPr>
+        <w:t>',</w:t>
+      </w:r>
+      <w:r>
+        <w:rPr>
+          <w:rFonts w:ascii="Consolas" w:eastAsia="Times New Roman" w:hAnsi="Consolas" w:cs="Times New Roman"/>
+          <w:color w:val="333333"/>
+          <w:kern w:val="0"/>
+          <w:sz w:val="21"/>
+          <w:szCs w:val="21"/>
+          <w14:ligatures w14:val="none"/>
+        </w:rPr>
+        <w:t xml:space="preserve"> </w:t>
+      </w:r>
+    </w:p>
+    <w:p>
+      <w:pPr>
+        <w:shd w:val="clear" w:color="auto" w:fill="FDF6E3"/>
+        <w:spacing w:after="0" w:line="285" w:lineRule="atLeast"/>
+        <w:rPr>
+          <w:rFonts w:ascii="Consolas" w:eastAsia="Times New Roman" w:hAnsi="Consolas" w:cs="Times New Roman"/>
+          <w:color w:val="333333"/>
+          <w:kern w:val="0"/>
+          <w:sz w:val="21"/>
+          <w:szCs w:val="21"/>
+          <w14:ligatures w14:val="none"/>
+        </w:rPr>
+      </w:pPr>
+      <w:r>
+        <w:rPr>
+          <w:rFonts w:ascii="Consolas" w:eastAsia="Times New Roman" w:hAnsi="Consolas" w:cs="Times New Roman"/>
+          <w:color w:val="333333"/>
+          <w:kern w:val="0"/>
+          <w:sz w:val="21"/>
+          <w:szCs w:val="21"/>
+          <w14:ligatures w14:val="none"/>
+        </w:rPr>
+        <w:t xml:space="preserve">    </w:t>
+      </w:r>
+      <w:r>
+        <w:rPr>
+          <w:rFonts w:ascii="Consolas" w:eastAsia="Times New Roman" w:hAnsi="Consolas" w:cs="Times New Roman"/>
+          <w:color w:val="2AA198"/>
+          <w:kern w:val="0"/>
+          <w:sz w:val="21"/>
+          <w:szCs w:val="21"/>
+          <w14:ligatures w14:val="none"/>
+        </w:rPr>
+        <w:t>'</w:t>
+      </w:r>
+      <w:r>
+        <w:rPr>
+          <w:rFonts w:ascii="Consolas" w:eastAsia="Times New Roman" w:hAnsi="Consolas" w:cs="Times New Roman"/>
+          <w:color w:val="859900"/>
+          <w:kern w:val="0"/>
+          <w:sz w:val="21"/>
+          <w:szCs w:val="21"/>
+          <w14:ligatures w14:val="none"/>
+        </w:rPr>
+        <w:t>Educ</w:t>
+      </w:r>
+      <w:r>
+        <w:rPr>
+          <w:rFonts w:ascii="Consolas" w:eastAsia="Times New Roman" w:hAnsi="Consolas" w:cs="Times New Roman"/>
+          <w:color w:val="2AA198"/>
+          <w:kern w:val="0"/>
+          <w:sz w:val="21"/>
+          <w:szCs w:val="21"/>
+          <w14:ligatures w14:val="none"/>
+        </w:rPr>
+        <w:t>'</w:t>
+      </w:r>
+      <w:r>
+        <w:rPr>
+          <w:rFonts w:ascii="Consolas" w:eastAsia="Times New Roman" w:hAnsi="Consolas" w:cs="Times New Roman"/>
+          <w:color w:val="333333"/>
+          <w:kern w:val="0"/>
+          <w:sz w:val="21"/>
+          <w:szCs w:val="21"/>
+          <w14:ligatures w14:val="none"/>
+        </w:rPr>
+        <w:t xml:space="preserve"> </w:t>
+      </w:r>
+      <w:proofErr w:type="gramStart"/>
+      <w:r>
+        <w:rPr>
+          <w:rFonts w:ascii="Consolas" w:eastAsia="Times New Roman" w:hAnsi="Consolas" w:cs="Times New Roman"/>
+          <w:color w:val="333333"/>
+          <w:kern w:val="0"/>
+          <w:sz w:val="21"/>
+          <w:szCs w:val="21"/>
+          <w14:ligatures w14:val="none"/>
+        </w:rPr>
+        <w:t xml:space="preserve">  </w:t>
+      </w:r>
+      <w:r>
+        <w:rPr>
+          <w:rFonts w:ascii="Consolas" w:eastAsia="Times New Roman" w:hAnsi="Consolas" w:cs="Times New Roman"/>
+          <w:color w:val="2AA198"/>
+          <w:kern w:val="0"/>
+          <w:sz w:val="21"/>
+          <w:szCs w:val="21"/>
+          <w14:ligatures w14:val="none"/>
+        </w:rPr>
+        <w:t>:</w:t>
+      </w:r>
+      <w:proofErr w:type="gramEnd"/>
+      <w:r>
+        <w:rPr>
+          <w:rFonts w:ascii="Consolas" w:eastAsia="Times New Roman" w:hAnsi="Consolas" w:cs="Times New Roman"/>
+          <w:color w:val="333333"/>
+          <w:kern w:val="0"/>
+          <w:sz w:val="21"/>
+          <w:szCs w:val="21"/>
+          <w14:ligatures w14:val="none"/>
+        </w:rPr>
+        <w:t xml:space="preserve"> </w:t>
+      </w:r>
+      <w:r>
+        <w:rPr>
+          <w:rFonts w:ascii="Consolas" w:eastAsia="Times New Roman" w:hAnsi="Consolas" w:cs="Times New Roman"/>
+          <w:color w:val="2AA198"/>
+          <w:kern w:val="0"/>
+          <w:sz w:val="21"/>
+          <w:szCs w:val="21"/>
+          <w14:ligatures w14:val="none"/>
+        </w:rPr>
+        <w:t>'</w:t>
+      </w:r>
+      <w:r>
+        <w:rPr>
+          <w:rFonts w:ascii="Consolas" w:eastAsia="Times New Roman" w:hAnsi="Consolas" w:cs="Times New Roman"/>
+          <w:color w:val="859900"/>
+          <w:kern w:val="0"/>
+          <w:sz w:val="21"/>
+          <w:szCs w:val="21"/>
+          <w14:ligatures w14:val="none"/>
+        </w:rPr>
+        <w:t>Education</w:t>
+      </w:r>
+      <w:r>
+        <w:rPr>
+          <w:rFonts w:ascii="Consolas" w:eastAsia="Times New Roman" w:hAnsi="Consolas" w:cs="Times New Roman"/>
+          <w:color w:val="2AA198"/>
+          <w:kern w:val="0"/>
+          <w:sz w:val="21"/>
+          <w:szCs w:val="21"/>
+          <w14:ligatures w14:val="none"/>
+        </w:rPr>
+        <w:t>',</w:t>
+      </w:r>
+    </w:p>
+    <w:p>
+      <w:pPr>
+        <w:shd w:val="clear" w:color="auto" w:fill="FDF6E3"/>
+        <w:spacing w:after="0" w:line="285" w:lineRule="atLeast"/>
+        <w:rPr>
+          <w:rFonts w:ascii="Consolas" w:eastAsia="Times New Roman" w:hAnsi="Consolas" w:cs="Times New Roman"/>
+          <w:color w:val="333333"/>
+          <w:kern w:val="0"/>
+          <w:sz w:val="21"/>
+          <w:szCs w:val="21"/>
+          <w14:ligatures w14:val="none"/>
+        </w:rPr>
+      </w:pPr>
+      <w:r>
+        <w:rPr>
+          <w:rFonts w:ascii="Consolas" w:eastAsia="Times New Roman" w:hAnsi="Consolas" w:cs="Times New Roman"/>
+          <w:color w:val="333333"/>
+          <w:kern w:val="0"/>
+          <w:sz w:val="21"/>
+          <w:szCs w:val="21"/>
+          <w14:ligatures w14:val="none"/>
+        </w:rPr>
+        <w:t xml:space="preserve">    </w:t>
+      </w:r>
+      <w:r>
+        <w:rPr>
+          <w:rFonts w:ascii="Consolas" w:eastAsia="Times New Roman" w:hAnsi="Consolas" w:cs="Times New Roman"/>
+          <w:color w:val="2AA198"/>
+          <w:kern w:val="0"/>
+          <w:sz w:val="21"/>
+          <w:szCs w:val="21"/>
+          <w14:ligatures w14:val="none"/>
+        </w:rPr>
+        <w:t>'</w:t>
+      </w:r>
+      <w:r>
+        <w:rPr>
+          <w:rFonts w:ascii="Consolas" w:eastAsia="Times New Roman" w:hAnsi="Consolas" w:cs="Times New Roman"/>
+          <w:color w:val="859900"/>
+          <w:kern w:val="0"/>
+          <w:sz w:val="21"/>
+          <w:szCs w:val="21"/>
+          <w14:ligatures w14:val="none"/>
+        </w:rPr>
+        <w:t>SES</w:t>
+      </w:r>
+      <w:r>
+        <w:rPr>
+          <w:rFonts w:ascii="Consolas" w:eastAsia="Times New Roman" w:hAnsi="Consolas" w:cs="Times New Roman"/>
+          <w:color w:val="2AA198"/>
+          <w:kern w:val="0"/>
+          <w:sz w:val="21"/>
+          <w:szCs w:val="21"/>
+          <w14:ligatures w14:val="none"/>
+        </w:rPr>
+        <w:t>'</w:t>
+      </w:r>
+      <w:r>
+        <w:rPr>
+          <w:rFonts w:ascii="Consolas" w:eastAsia="Times New Roman" w:hAnsi="Consolas" w:cs="Times New Roman"/>
+          <w:color w:val="333333"/>
+          <w:kern w:val="0"/>
+          <w:sz w:val="21"/>
+          <w:szCs w:val="21"/>
+          <w14:ligatures w14:val="none"/>
+        </w:rPr>
+        <w:t xml:space="preserve">  </w:t>
+      </w:r>
+      <w:proofErr w:type="gramStart"/>
+      <w:r>
+        <w:rPr>
+          <w:rFonts w:ascii="Consolas" w:eastAsia="Times New Roman" w:hAnsi="Consolas" w:cs="Times New Roman"/>
+          <w:color w:val="333333"/>
+          <w:kern w:val="0"/>
+          <w:sz w:val="21"/>
+          <w:szCs w:val="21"/>
+          <w14:ligatures w14:val="none"/>
+        </w:rPr>
+        <w:t xml:space="preserve">  </w:t>
+      </w:r>
+      <w:r>
+        <w:rPr>
+          <w:rFonts w:ascii="Consolas" w:eastAsia="Times New Roman" w:hAnsi="Consolas" w:cs="Times New Roman"/>
+          <w:color w:val="2AA198"/>
+          <w:kern w:val="0"/>
+          <w:sz w:val="21"/>
+          <w:szCs w:val="21"/>
+          <w14:ligatures w14:val="none"/>
+        </w:rPr>
+        <w:t>:</w:t>
+      </w:r>
+      <w:proofErr w:type="gramEnd"/>
+      <w:r>
+        <w:rPr>
+          <w:rFonts w:ascii="Consolas" w:eastAsia="Times New Roman" w:hAnsi="Consolas" w:cs="Times New Roman"/>
+          <w:color w:val="333333"/>
+          <w:kern w:val="0"/>
+          <w:sz w:val="21"/>
+          <w:szCs w:val="21"/>
+          <w14:ligatures w14:val="none"/>
+        </w:rPr>
+        <w:t xml:space="preserve"> </w:t>
+      </w:r>
+      <w:r>
+        <w:rPr>
+          <w:rFonts w:ascii="Consolas" w:eastAsia="Times New Roman" w:hAnsi="Consolas" w:cs="Times New Roman"/>
+          <w:color w:val="2AA198"/>
+          <w:kern w:val="0"/>
+          <w:sz w:val="21"/>
+          <w:szCs w:val="21"/>
+          <w14:ligatures w14:val="none"/>
+        </w:rPr>
+        <w:t>'</w:t>
+      </w:r>
+      <w:r>
+        <w:rPr>
+          <w:rFonts w:ascii="Consolas" w:eastAsia="Times New Roman" w:hAnsi="Consolas" w:cs="Times New Roman"/>
+          <w:color w:val="859900"/>
+          <w:kern w:val="0"/>
+          <w:sz w:val="21"/>
+          <w:szCs w:val="21"/>
+          <w14:ligatures w14:val="none"/>
+        </w:rPr>
+        <w:t>Socioeconomic Status</w:t>
+      </w:r>
+      <w:r>
+        <w:rPr>
+          <w:rFonts w:ascii="Consolas" w:eastAsia="Times New Roman" w:hAnsi="Consolas" w:cs="Times New Roman"/>
+          <w:color w:val="2AA198"/>
+          <w:kern w:val="0"/>
+          <w:sz w:val="21"/>
+          <w:szCs w:val="21"/>
+          <w14:ligatures w14:val="none"/>
+        </w:rPr>
+        <w:t>',</w:t>
+      </w:r>
+    </w:p>
+    <w:p>
+      <w:pPr>
+        <w:shd w:val="clear" w:color="auto" w:fill="FDF6E3"/>
+        <w:spacing w:after="0" w:line="285" w:lineRule="atLeast"/>
+        <w:rPr>
+          <w:rFonts w:ascii="Consolas" w:eastAsia="Times New Roman" w:hAnsi="Consolas" w:cs="Times New Roman"/>
+          <w:color w:val="333333"/>
+          <w:kern w:val="0"/>
+          <w:sz w:val="21"/>
+          <w:szCs w:val="21"/>
+          <w14:ligatures w14:val="none"/>
+        </w:rPr>
+      </w:pPr>
+      <w:r>
+        <w:rPr>
+          <w:rFonts w:ascii="Consolas" w:eastAsia="Times New Roman" w:hAnsi="Consolas" w:cs="Times New Roman"/>
+          <w:color w:val="333333"/>
+          <w:kern w:val="0"/>
+          <w:sz w:val="21"/>
+          <w:szCs w:val="21"/>
+          <w14:ligatures w14:val="none"/>
+        </w:rPr>
+        <w:t xml:space="preserve">    </w:t>
+      </w:r>
+      <w:r>
+        <w:rPr>
+          <w:rFonts w:ascii="Consolas" w:eastAsia="Times New Roman" w:hAnsi="Consolas" w:cs="Times New Roman"/>
+          <w:color w:val="2AA198"/>
+          <w:kern w:val="0"/>
+          <w:sz w:val="21"/>
+          <w:szCs w:val="21"/>
+          <w14:ligatures w14:val="none"/>
+        </w:rPr>
+        <w:t>'</w:t>
+      </w:r>
+      <w:r>
+        <w:rPr>
+          <w:rFonts w:ascii="Consolas" w:eastAsia="Times New Roman" w:hAnsi="Consolas" w:cs="Times New Roman"/>
+          <w:color w:val="859900"/>
+          <w:kern w:val="0"/>
+          <w:sz w:val="21"/>
+          <w:szCs w:val="21"/>
+          <w14:ligatures w14:val="none"/>
+        </w:rPr>
+        <w:t>MMSE</w:t>
+      </w:r>
+      <w:r>
+        <w:rPr>
+          <w:rFonts w:ascii="Consolas" w:eastAsia="Times New Roman" w:hAnsi="Consolas" w:cs="Times New Roman"/>
+          <w:color w:val="2AA198"/>
+          <w:kern w:val="0"/>
+          <w:sz w:val="21"/>
+          <w:szCs w:val="21"/>
+          <w14:ligatures w14:val="none"/>
+        </w:rPr>
+        <w:t>'</w:t>
+      </w:r>
+      <w:r>
+        <w:rPr>
+          <w:rFonts w:ascii="Consolas" w:eastAsia="Times New Roman" w:hAnsi="Consolas" w:cs="Times New Roman"/>
+          <w:color w:val="333333"/>
+          <w:kern w:val="0"/>
+          <w:sz w:val="21"/>
+          <w:szCs w:val="21"/>
+          <w14:ligatures w14:val="none"/>
+        </w:rPr>
+        <w:t xml:space="preserve"> </w:t>
+      </w:r>
+      <w:proofErr w:type="gramStart"/>
+      <w:r>
+        <w:rPr>
+          <w:rFonts w:ascii="Consolas" w:eastAsia="Times New Roman" w:hAnsi="Consolas" w:cs="Times New Roman"/>
+          <w:color w:val="333333"/>
+          <w:kern w:val="0"/>
+          <w:sz w:val="21"/>
+          <w:szCs w:val="21"/>
+          <w14:ligatures w14:val="none"/>
+        </w:rPr>
+        <w:t xml:space="preserve">  </w:t>
+      </w:r>
+      <w:r>
+        <w:rPr>
+          <w:rFonts w:ascii="Consolas" w:eastAsia="Times New Roman" w:hAnsi="Consolas" w:cs="Times New Roman"/>
+          <w:color w:val="2AA198"/>
+          <w:kern w:val="0"/>
+          <w:sz w:val="21"/>
+          <w:szCs w:val="21"/>
+          <w14:ligatures w14:val="none"/>
+        </w:rPr>
+        <w:t>:</w:t>
+      </w:r>
+      <w:proofErr w:type="gramEnd"/>
+      <w:r>
+        <w:rPr>
+          <w:rFonts w:ascii="Consolas" w:eastAsia="Times New Roman" w:hAnsi="Consolas" w:cs="Times New Roman"/>
+          <w:color w:val="333333"/>
+          <w:kern w:val="0"/>
+          <w:sz w:val="21"/>
+          <w:szCs w:val="21"/>
+          <w14:ligatures w14:val="none"/>
+        </w:rPr>
+        <w:t xml:space="preserve"> </w:t>
+      </w:r>
+      <w:r>
+        <w:rPr>
+          <w:rFonts w:ascii="Consolas" w:eastAsia="Times New Roman" w:hAnsi="Consolas" w:cs="Times New Roman"/>
+          <w:color w:val="2AA198"/>
+          <w:kern w:val="0"/>
+          <w:sz w:val="21"/>
+          <w:szCs w:val="21"/>
+          <w14:ligatures w14:val="none"/>
+        </w:rPr>
+        <w:t>'</w:t>
+      </w:r>
+      <w:r>
+        <w:rPr>
+          <w:rFonts w:ascii="Consolas" w:eastAsia="Times New Roman" w:hAnsi="Consolas" w:cs="Times New Roman"/>
+          <w:color w:val="859900"/>
+          <w:kern w:val="0"/>
+          <w:sz w:val="21"/>
+          <w:szCs w:val="21"/>
+          <w14:ligatures w14:val="none"/>
+        </w:rPr>
+        <w:t>Mini-Mental State Examination</w:t>
+      </w:r>
+      <w:r>
+        <w:rPr>
+          <w:rFonts w:ascii="Consolas" w:eastAsia="Times New Roman" w:hAnsi="Consolas" w:cs="Times New Roman"/>
+          <w:color w:val="2AA198"/>
+          <w:kern w:val="0"/>
+          <w:sz w:val="21"/>
+          <w:szCs w:val="21"/>
+          <w14:ligatures w14:val="none"/>
+        </w:rPr>
+        <w:t>',</w:t>
+      </w:r>
+    </w:p>
+    <w:p>
+      <w:pPr>
+        <w:shd w:val="clear" w:color="auto" w:fill="FDF6E3"/>
+        <w:spacing w:after="0" w:line="285" w:lineRule="atLeast"/>
+        <w:rPr>
+          <w:rFonts w:ascii="Consolas" w:eastAsia="Times New Roman" w:hAnsi="Consolas" w:cs="Times New Roman"/>
+          <w:color w:val="333333"/>
+          <w:kern w:val="0"/>
+          <w:sz w:val="21"/>
+          <w:szCs w:val="21"/>
+          <w14:ligatures w14:val="none"/>
+        </w:rPr>
+      </w:pPr>
+      <w:r>
+        <w:rPr>
+          <w:rFonts w:ascii="Consolas" w:eastAsia="Times New Roman" w:hAnsi="Consolas" w:cs="Times New Roman"/>
+          <w:color w:val="333333"/>
+          <w:kern w:val="0"/>
+          <w:sz w:val="21"/>
+          <w:szCs w:val="21"/>
+          <w14:ligatures w14:val="none"/>
+        </w:rPr>
+        <w:t xml:space="preserve">    </w:t>
+      </w:r>
+      <w:r>
+        <w:rPr>
+          <w:rFonts w:ascii="Consolas" w:eastAsia="Times New Roman" w:hAnsi="Consolas" w:cs="Times New Roman"/>
+          <w:color w:val="2AA198"/>
+          <w:kern w:val="0"/>
+          <w:sz w:val="21"/>
+          <w:szCs w:val="21"/>
+          <w14:ligatures w14:val="none"/>
+        </w:rPr>
+        <w:t>'</w:t>
+      </w:r>
+      <w:r>
+        <w:rPr>
+          <w:rFonts w:ascii="Consolas" w:eastAsia="Times New Roman" w:hAnsi="Consolas" w:cs="Times New Roman"/>
+          <w:color w:val="859900"/>
+          <w:kern w:val="0"/>
+          <w:sz w:val="21"/>
+          <w:szCs w:val="21"/>
+          <w14:ligatures w14:val="none"/>
+        </w:rPr>
+        <w:t>CDR</w:t>
+      </w:r>
+      <w:r>
+        <w:rPr>
+          <w:rFonts w:ascii="Consolas" w:eastAsia="Times New Roman" w:hAnsi="Consolas" w:cs="Times New Roman"/>
+          <w:color w:val="2AA198"/>
+          <w:kern w:val="0"/>
+          <w:sz w:val="21"/>
+          <w:szCs w:val="21"/>
+          <w14:ligatures w14:val="none"/>
+        </w:rPr>
+        <w:t>'</w:t>
+      </w:r>
+      <w:r>
+        <w:rPr>
+          <w:rFonts w:ascii="Consolas" w:eastAsia="Times New Roman" w:hAnsi="Consolas" w:cs="Times New Roman"/>
+          <w:color w:val="333333"/>
+          <w:kern w:val="0"/>
+          <w:sz w:val="21"/>
+          <w:szCs w:val="21"/>
+          <w14:ligatures w14:val="none"/>
+        </w:rPr>
+        <w:t xml:space="preserve">  </w:t>
+      </w:r>
+      <w:proofErr w:type="gramStart"/>
+      <w:r>
+        <w:rPr>
+          <w:rFonts w:ascii="Consolas" w:eastAsia="Times New Roman" w:hAnsi="Consolas" w:cs="Times New Roman"/>
+          <w:color w:val="333333"/>
+          <w:kern w:val="0"/>
+          <w:sz w:val="21"/>
+          <w:szCs w:val="21"/>
+          <w14:ligatures w14:val="none"/>
+        </w:rPr>
+        <w:t xml:space="preserve">  </w:t>
+      </w:r>
+      <w:r>
+        <w:rPr>
+          <w:rFonts w:ascii="Consolas" w:eastAsia="Times New Roman" w:hAnsi="Consolas" w:cs="Times New Roman"/>
+          <w:color w:val="2AA198"/>
+          <w:kern w:val="0"/>
+          <w:sz w:val="21"/>
+          <w:szCs w:val="21"/>
+          <w14:ligatures w14:val="none"/>
+        </w:rPr>
+        <w:t>:</w:t>
+      </w:r>
+      <w:proofErr w:type="gramEnd"/>
+      <w:r>
+        <w:rPr>
+          <w:rFonts w:ascii="Consolas" w:eastAsia="Times New Roman" w:hAnsi="Consolas" w:cs="Times New Roman"/>
+          <w:color w:val="333333"/>
+          <w:kern w:val="0"/>
+          <w:sz w:val="21"/>
+          <w:szCs w:val="21"/>
+          <w14:ligatures w14:val="none"/>
+        </w:rPr>
+        <w:t xml:space="preserve"> </w:t>
+      </w:r>
+      <w:r>
+        <w:rPr>
+          <w:rFonts w:ascii="Consolas" w:eastAsia="Times New Roman" w:hAnsi="Consolas" w:cs="Times New Roman"/>
+          <w:color w:val="2AA198"/>
+          <w:kern w:val="0"/>
+          <w:sz w:val="21"/>
+          <w:szCs w:val="21"/>
+          <w14:ligatures w14:val="none"/>
+        </w:rPr>
+        <w:t>'</w:t>
+      </w:r>
+      <w:r>
+        <w:rPr>
+          <w:rFonts w:ascii="Consolas" w:eastAsia="Times New Roman" w:hAnsi="Consolas" w:cs="Times New Roman"/>
+          <w:color w:val="859900"/>
+          <w:kern w:val="0"/>
+          <w:sz w:val="21"/>
+          <w:szCs w:val="21"/>
+          <w14:ligatures w14:val="none"/>
+        </w:rPr>
+        <w:t>Clinical Dementia Rating</w:t>
+      </w:r>
+      <w:r>
+        <w:rPr>
+          <w:rFonts w:ascii="Consolas" w:eastAsia="Times New Roman" w:hAnsi="Consolas" w:cs="Times New Roman"/>
+          <w:color w:val="2AA198"/>
+          <w:kern w:val="0"/>
+          <w:sz w:val="21"/>
+          <w:szCs w:val="21"/>
+          <w14:ligatures w14:val="none"/>
+        </w:rPr>
+        <w:t>',</w:t>
+      </w:r>
+    </w:p>
+    <w:p>
+      <w:pPr>
+        <w:shd w:val="clear" w:color="auto" w:fill="FDF6E3"/>
+        <w:spacing w:after="0" w:line="285" w:lineRule="atLeast"/>
+        <w:rPr>
+          <w:rFonts w:ascii="Consolas" w:eastAsia="Times New Roman" w:hAnsi="Consolas" w:cs="Times New Roman"/>
+          <w:color w:val="333333"/>
+          <w:kern w:val="0"/>
+          <w:sz w:val="21"/>
+          <w:szCs w:val="21"/>
+          <w14:ligatures w14:val="none"/>
+        </w:rPr>
+      </w:pPr>
+      <w:r>
+        <w:rPr>
+          <w:rFonts w:ascii="Consolas" w:eastAsia="Times New Roman" w:hAnsi="Consolas" w:cs="Times New Roman"/>
+          <w:color w:val="333333"/>
+          <w:kern w:val="0"/>
+          <w:sz w:val="21"/>
+          <w:szCs w:val="21"/>
+          <w14:ligatures w14:val="none"/>
+        </w:rPr>
+        <w:t xml:space="preserve">    </w:t>
+      </w:r>
+      <w:r>
+        <w:rPr>
+          <w:rFonts w:ascii="Consolas" w:eastAsia="Times New Roman" w:hAnsi="Consolas" w:cs="Times New Roman"/>
+          <w:color w:val="2AA198"/>
+          <w:kern w:val="0"/>
+          <w:sz w:val="21"/>
+          <w:szCs w:val="21"/>
+          <w14:ligatures w14:val="none"/>
+        </w:rPr>
+        <w:t>'</w:t>
+      </w:r>
+      <w:proofErr w:type="spellStart"/>
+      <w:r>
+        <w:rPr>
+          <w:rFonts w:ascii="Consolas" w:eastAsia="Times New Roman" w:hAnsi="Consolas" w:cs="Times New Roman"/>
+          <w:color w:val="859900"/>
+          <w:kern w:val="0"/>
+          <w:sz w:val="21"/>
+          <w:szCs w:val="21"/>
+          <w14:ligatures w14:val="none"/>
+        </w:rPr>
+        <w:t>eTIV</w:t>
+      </w:r>
+      <w:proofErr w:type="spellEnd"/>
+      <w:r>
+        <w:rPr>
+          <w:rFonts w:ascii="Consolas" w:eastAsia="Times New Roman" w:hAnsi="Consolas" w:cs="Times New Roman"/>
+          <w:color w:val="2AA198"/>
+          <w:kern w:val="0"/>
+          <w:sz w:val="21"/>
+          <w:szCs w:val="21"/>
+          <w14:ligatures w14:val="none"/>
+        </w:rPr>
+        <w:t>'</w:t>
+      </w:r>
+      <w:r>
+        <w:rPr>
+          <w:rFonts w:ascii="Consolas" w:eastAsia="Times New Roman" w:hAnsi="Consolas" w:cs="Times New Roman"/>
+          <w:color w:val="333333"/>
+          <w:kern w:val="0"/>
+          <w:sz w:val="21"/>
+          <w:szCs w:val="21"/>
+          <w14:ligatures w14:val="none"/>
+        </w:rPr>
+        <w:t xml:space="preserve"> </w:t>
+      </w:r>
+      <w:proofErr w:type="gramStart"/>
+      <w:r>
+        <w:rPr>
+          <w:rFonts w:ascii="Consolas" w:eastAsia="Times New Roman" w:hAnsi="Consolas" w:cs="Times New Roman"/>
+          <w:color w:val="333333"/>
+          <w:kern w:val="0"/>
+          <w:sz w:val="21"/>
+          <w:szCs w:val="21"/>
+          <w14:ligatures w14:val="none"/>
+        </w:rPr>
+        <w:t xml:space="preserve">  </w:t>
+      </w:r>
+      <w:r>
+        <w:rPr>
+          <w:rFonts w:ascii="Consolas" w:eastAsia="Times New Roman" w:hAnsi="Consolas" w:cs="Times New Roman"/>
+          <w:color w:val="2AA198"/>
+          <w:kern w:val="0"/>
+          <w:sz w:val="21"/>
+          <w:szCs w:val="21"/>
+          <w14:ligatures w14:val="none"/>
+        </w:rPr>
+        <w:t>:</w:t>
+      </w:r>
+      <w:proofErr w:type="gramEnd"/>
+      <w:r>
+        <w:rPr>
+          <w:rFonts w:ascii="Consolas" w:eastAsia="Times New Roman" w:hAnsi="Consolas" w:cs="Times New Roman"/>
+          <w:color w:val="333333"/>
+          <w:kern w:val="0"/>
+          <w:sz w:val="21"/>
+          <w:szCs w:val="21"/>
+          <w14:ligatures w14:val="none"/>
+        </w:rPr>
+        <w:t xml:space="preserve"> </w:t>
+      </w:r>
+      <w:r>
+        <w:rPr>
+          <w:rFonts w:ascii="Consolas" w:eastAsia="Times New Roman" w:hAnsi="Consolas" w:cs="Times New Roman"/>
+          <w:color w:val="2AA198"/>
+          <w:kern w:val="0"/>
+          <w:sz w:val="21"/>
+          <w:szCs w:val="21"/>
+          <w14:ligatures w14:val="none"/>
+        </w:rPr>
+        <w:t>'</w:t>
+      </w:r>
+      <w:r>
+        <w:rPr>
+          <w:rFonts w:ascii="Consolas" w:eastAsia="Times New Roman" w:hAnsi="Consolas" w:cs="Times New Roman"/>
+          <w:color w:val="859900"/>
+          <w:kern w:val="0"/>
+          <w:sz w:val="21"/>
+          <w:szCs w:val="21"/>
+          <w14:ligatures w14:val="none"/>
+        </w:rPr>
+        <w:t>Estimated total intracranial volume (mm^3)</w:t>
+      </w:r>
+      <w:r>
+        <w:rPr>
+          <w:rFonts w:ascii="Consolas" w:eastAsia="Times New Roman" w:hAnsi="Consolas" w:cs="Times New Roman"/>
+          <w:color w:val="2AA198"/>
+          <w:kern w:val="0"/>
+          <w:sz w:val="21"/>
+          <w:szCs w:val="21"/>
+          <w14:ligatures w14:val="none"/>
+        </w:rPr>
+        <w:t>',</w:t>
+      </w:r>
+    </w:p>
+    <w:p>
+      <w:pPr>
+        <w:shd w:val="clear" w:color="auto" w:fill="FDF6E3"/>
+        <w:spacing w:after="0" w:line="285" w:lineRule="atLeast"/>
+        <w:rPr>
+          <w:rFonts w:ascii="Consolas" w:eastAsia="Times New Roman" w:hAnsi="Consolas" w:cs="Times New Roman"/>
+          <w:color w:val="333333"/>
+          <w:kern w:val="0"/>
+          <w:sz w:val="21"/>
+          <w:szCs w:val="21"/>
+          <w14:ligatures w14:val="none"/>
+        </w:rPr>
+      </w:pPr>
+      <w:r>
+        <w:rPr>
+          <w:rFonts w:ascii="Consolas" w:eastAsia="Times New Roman" w:hAnsi="Consolas" w:cs="Times New Roman"/>
+          <w:color w:val="333333"/>
+          <w:kern w:val="0"/>
+          <w:sz w:val="21"/>
+          <w:szCs w:val="21"/>
+          <w14:ligatures w14:val="none"/>
+        </w:rPr>
+        <w:t xml:space="preserve">    </w:t>
+      </w:r>
+      <w:r>
+        <w:rPr>
+          <w:rFonts w:ascii="Consolas" w:eastAsia="Times New Roman" w:hAnsi="Consolas" w:cs="Times New Roman"/>
+          <w:color w:val="2AA198"/>
+          <w:kern w:val="0"/>
+          <w:sz w:val="21"/>
+          <w:szCs w:val="21"/>
+          <w14:ligatures w14:val="none"/>
+        </w:rPr>
+        <w:t>'</w:t>
+      </w:r>
+      <w:proofErr w:type="spellStart"/>
+      <w:r>
+        <w:rPr>
+          <w:rFonts w:ascii="Consolas" w:eastAsia="Times New Roman" w:hAnsi="Consolas" w:cs="Times New Roman"/>
+          <w:color w:val="859900"/>
+          <w:kern w:val="0"/>
+          <w:sz w:val="21"/>
+          <w:szCs w:val="21"/>
+          <w14:ligatures w14:val="none"/>
+        </w:rPr>
+        <w:t>nWBV</w:t>
+      </w:r>
+      <w:proofErr w:type="spellEnd"/>
+      <w:r>
+        <w:rPr>
+          <w:rFonts w:ascii="Consolas" w:eastAsia="Times New Roman" w:hAnsi="Consolas" w:cs="Times New Roman"/>
+          <w:color w:val="2AA198"/>
+          <w:kern w:val="0"/>
+          <w:sz w:val="21"/>
+          <w:szCs w:val="21"/>
+          <w14:ligatures w14:val="none"/>
+        </w:rPr>
+        <w:t>'</w:t>
+      </w:r>
+      <w:r>
+        <w:rPr>
+          <w:rFonts w:ascii="Consolas" w:eastAsia="Times New Roman" w:hAnsi="Consolas" w:cs="Times New Roman"/>
+          <w:color w:val="333333"/>
+          <w:kern w:val="0"/>
+          <w:sz w:val="21"/>
+          <w:szCs w:val="21"/>
+          <w14:ligatures w14:val="none"/>
+        </w:rPr>
+        <w:t xml:space="preserve"> </w:t>
+      </w:r>
+      <w:proofErr w:type="gramStart"/>
+      <w:r>
+        <w:rPr>
+          <w:rFonts w:ascii="Consolas" w:eastAsia="Times New Roman" w:hAnsi="Consolas" w:cs="Times New Roman"/>
+          <w:color w:val="333333"/>
+          <w:kern w:val="0"/>
+          <w:sz w:val="21"/>
+          <w:szCs w:val="21"/>
+          <w14:ligatures w14:val="none"/>
+        </w:rPr>
+        <w:t xml:space="preserve">  </w:t>
+      </w:r>
+      <w:r>
+        <w:rPr>
+          <w:rFonts w:ascii="Consolas" w:eastAsia="Times New Roman" w:hAnsi="Consolas" w:cs="Times New Roman"/>
+          <w:color w:val="2AA198"/>
+          <w:kern w:val="0"/>
+          <w:sz w:val="21"/>
+          <w:szCs w:val="21"/>
+          <w14:ligatures w14:val="none"/>
+        </w:rPr>
+        <w:t>:</w:t>
+      </w:r>
+      <w:proofErr w:type="gramEnd"/>
+      <w:r>
+        <w:rPr>
+          <w:rFonts w:ascii="Consolas" w:eastAsia="Times New Roman" w:hAnsi="Consolas" w:cs="Times New Roman"/>
+          <w:color w:val="333333"/>
+          <w:kern w:val="0"/>
+          <w:sz w:val="21"/>
+          <w:szCs w:val="21"/>
+          <w14:ligatures w14:val="none"/>
+        </w:rPr>
+        <w:t xml:space="preserve"> </w:t>
+      </w:r>
+      <w:r>
+        <w:rPr>
+          <w:rFonts w:ascii="Consolas" w:eastAsia="Times New Roman" w:hAnsi="Consolas" w:cs="Times New Roman"/>
+          <w:color w:val="2AA198"/>
+          <w:kern w:val="0"/>
+          <w:sz w:val="21"/>
+          <w:szCs w:val="21"/>
+          <w14:ligatures w14:val="none"/>
+        </w:rPr>
+        <w:t>'</w:t>
+      </w:r>
+      <w:r>
+        <w:rPr>
+          <w:rFonts w:ascii="Consolas" w:eastAsia="Times New Roman" w:hAnsi="Consolas" w:cs="Times New Roman"/>
+          <w:color w:val="859900"/>
+          <w:kern w:val="0"/>
+          <w:sz w:val="21"/>
+          <w:szCs w:val="21"/>
+          <w14:ligatures w14:val="none"/>
+        </w:rPr>
+        <w:t>Normalized whole brain volume</w:t>
+      </w:r>
+      <w:r>
+        <w:rPr>
+          <w:rFonts w:ascii="Consolas" w:eastAsia="Times New Roman" w:hAnsi="Consolas" w:cs="Times New Roman"/>
+          <w:color w:val="2AA198"/>
+          <w:kern w:val="0"/>
+          <w:sz w:val="21"/>
+          <w:szCs w:val="21"/>
+          <w14:ligatures w14:val="none"/>
+        </w:rPr>
+        <w:t>',</w:t>
+      </w:r>
+    </w:p>
+    <w:p>
+      <w:pPr>
+        <w:shd w:val="clear" w:color="auto" w:fill="FDF6E3"/>
+        <w:spacing w:after="0" w:line="285" w:lineRule="atLeast"/>
+        <w:rPr>
+          <w:rFonts w:ascii="Consolas" w:eastAsia="Times New Roman" w:hAnsi="Consolas" w:cs="Times New Roman"/>
+          <w:color w:val="333333"/>
+          <w:kern w:val="0"/>
+          <w:sz w:val="21"/>
+          <w:szCs w:val="21"/>
+          <w14:ligatures w14:val="none"/>
+        </w:rPr>
+      </w:pPr>
+      <w:r>
+        <w:rPr>
+          <w:rFonts w:ascii="Consolas" w:eastAsia="Times New Roman" w:hAnsi="Consolas" w:cs="Times New Roman"/>
+          <w:color w:val="333333"/>
+          <w:kern w:val="0"/>
+          <w:sz w:val="21"/>
+          <w:szCs w:val="21"/>
+          <w14:ligatures w14:val="none"/>
+        </w:rPr>
+        <w:t xml:space="preserve">    </w:t>
+      </w:r>
+      <w:r>
+        <w:rPr>
+          <w:rFonts w:ascii="Consolas" w:eastAsia="Times New Roman" w:hAnsi="Consolas" w:cs="Times New Roman"/>
+          <w:color w:val="2AA198"/>
+          <w:kern w:val="0"/>
+          <w:sz w:val="21"/>
+          <w:szCs w:val="21"/>
+          <w14:ligatures w14:val="none"/>
+        </w:rPr>
+        <w:t>'</w:t>
+      </w:r>
+      <w:r>
+        <w:rPr>
+          <w:rFonts w:ascii="Consolas" w:eastAsia="Times New Roman" w:hAnsi="Consolas" w:cs="Times New Roman"/>
+          <w:color w:val="859900"/>
+          <w:kern w:val="0"/>
+          <w:sz w:val="21"/>
+          <w:szCs w:val="21"/>
+          <w14:ligatures w14:val="none"/>
+        </w:rPr>
+        <w:t>ASF</w:t>
+      </w:r>
+      <w:r>
+        <w:rPr>
+          <w:rFonts w:ascii="Consolas" w:eastAsia="Times New Roman" w:hAnsi="Consolas" w:cs="Times New Roman"/>
+          <w:color w:val="2AA198"/>
+          <w:kern w:val="0"/>
+          <w:sz w:val="21"/>
+          <w:szCs w:val="21"/>
+          <w14:ligatures w14:val="none"/>
+        </w:rPr>
+        <w:t>'</w:t>
+      </w:r>
+      <w:r>
+        <w:rPr>
+          <w:rFonts w:ascii="Consolas" w:eastAsia="Times New Roman" w:hAnsi="Consolas" w:cs="Times New Roman"/>
+          <w:color w:val="333333"/>
+          <w:kern w:val="0"/>
+          <w:sz w:val="21"/>
+          <w:szCs w:val="21"/>
+          <w14:ligatures w14:val="none"/>
+        </w:rPr>
+        <w:t xml:space="preserve">  </w:t>
+      </w:r>
+      <w:proofErr w:type="gramStart"/>
+      <w:r>
+        <w:rPr>
+          <w:rFonts w:ascii="Consolas" w:eastAsia="Times New Roman" w:hAnsi="Consolas" w:cs="Times New Roman"/>
+          <w:color w:val="333333"/>
+          <w:kern w:val="0"/>
+          <w:sz w:val="21"/>
+          <w:szCs w:val="21"/>
+          <w14:ligatures w14:val="none"/>
+        </w:rPr>
+        <w:t xml:space="preserve">  </w:t>
+      </w:r>
+      <w:r>
+        <w:rPr>
+          <w:rFonts w:ascii="Consolas" w:eastAsia="Times New Roman" w:hAnsi="Consolas" w:cs="Times New Roman"/>
+          <w:color w:val="2AA198"/>
+          <w:kern w:val="0"/>
+          <w:sz w:val="21"/>
+          <w:szCs w:val="21"/>
+          <w14:ligatures w14:val="none"/>
+        </w:rPr>
+        <w:t>:</w:t>
+      </w:r>
+      <w:proofErr w:type="gramEnd"/>
+      <w:r>
+        <w:rPr>
+          <w:rFonts w:ascii="Consolas" w:eastAsia="Times New Roman" w:hAnsi="Consolas" w:cs="Times New Roman"/>
+          <w:color w:val="333333"/>
+          <w:kern w:val="0"/>
+          <w:sz w:val="21"/>
+          <w:szCs w:val="21"/>
+          <w14:ligatures w14:val="none"/>
+        </w:rPr>
+        <w:t xml:space="preserve"> </w:t>
+      </w:r>
+      <w:r>
+        <w:rPr>
+          <w:rFonts w:ascii="Consolas" w:eastAsia="Times New Roman" w:hAnsi="Consolas" w:cs="Times New Roman"/>
+          <w:color w:val="2AA198"/>
+          <w:kern w:val="0"/>
+          <w:sz w:val="21"/>
+          <w:szCs w:val="21"/>
+          <w14:ligatures w14:val="none"/>
+        </w:rPr>
+        <w:t>'</w:t>
+      </w:r>
+      <w:r>
+        <w:rPr>
+          <w:rFonts w:ascii="Consolas" w:eastAsia="Times New Roman" w:hAnsi="Consolas" w:cs="Times New Roman"/>
+          <w:color w:val="859900"/>
+          <w:kern w:val="0"/>
+          <w:sz w:val="21"/>
+          <w:szCs w:val="21"/>
+          <w14:ligatures w14:val="none"/>
+        </w:rPr>
+        <w:t>Atlas scaling factor</w:t>
+      </w:r>
+      <w:r>
+        <w:rPr>
+          <w:rFonts w:ascii="Consolas" w:eastAsia="Times New Roman" w:hAnsi="Consolas" w:cs="Times New Roman"/>
+          <w:color w:val="2AA198"/>
+          <w:kern w:val="0"/>
+          <w:sz w:val="21"/>
+          <w:szCs w:val="21"/>
+          <w14:ligatures w14:val="none"/>
+        </w:rPr>
+        <w:t>'}</w:t>
+      </w:r>
+    </w:p>
+    <w:p>
+      <w:pPr>
+        <w:tabs>
+          <w:tab w:val="left" w:pos="720"/>
+        </w:tabs>
+        <w:spacing w:after="0" w:line="240" w:lineRule="auto"/>
+      </w:pPr>
+    </w:p>
+    <w:p>
+      <w:pPr>
+        <w:tabs>
+          <w:tab w:val="left" w:pos="5480"/>
+        </w:tabs>
+        <w:spacing w:after="0" w:line="240" w:lineRule="auto"/>
+      </w:pPr>
+      <w:r>
+        <w:t>### PHASE 3 – Model training &amp; Deployment</w:t>
+      </w:r>
+    </w:p>
+    <w:p>
+      <w:pPr>
+        <w:tabs>
+          <w:tab w:val="left" w:pos="5480"/>
+        </w:tabs>
+        <w:spacing w:after="0" w:line="240" w:lineRule="auto"/>
+      </w:pPr>
+    </w:p>
+    <w:p>
+      <w:pPr>
+        <w:tabs>
+          <w:tab w:val="left" w:pos="5480"/>
+        </w:tabs>
+        <w:spacing w:after="0" w:line="240" w:lineRule="auto"/>
+      </w:pPr>
+      <w:r>
+        <w:t>###### Stratified train/test split</w:t>
+      </w:r>
+    </w:p>
+    <w:p>
+      <w:pPr>
+        <w:tabs>
+          <w:tab w:val="left" w:pos="5480"/>
+        </w:tabs>
+        <w:spacing w:after="0" w:line="240" w:lineRule="auto"/>
+      </w:pPr>
+      <w:r>
+        <w:t>###### Model training</w:t>
+      </w:r>
+    </w:p>
+    <w:p>
+      <w:pPr>
+        <w:tabs>
+          <w:tab w:val="left" w:pos="5480"/>
+        </w:tabs>
+        <w:spacing w:after="0" w:line="240" w:lineRule="auto"/>
+      </w:pPr>
+      <w:r>
+        <w:t>###### Prediction evaluation</w:t>
       </w:r>
     </w:p>
     <w:p>
@@ -3476,8 +5147,13 @@
         <w:spacing w:after="0" w:line="240" w:lineRule="auto"/>
       </w:pPr>
       <w:r>
-        <w:t>Convert into MD format</w:t>
-      </w:r>
+        <w:t xml:space="preserve">Convert into MD </w:t>
+      </w:r>
+      <w:proofErr w:type="gramStart"/>
+      <w:r>
+        <w:t>format</w:t>
+      </w:r>
+      <w:proofErr w:type="gramEnd"/>
     </w:p>
     <w:sectPr>
       <w:pgSz w:w="12240" w:h="15840"/>

</xml_diff>

<commit_message>
Start Phase 3 section
</commit_message>
<xml_diff>
--- a/docs/final report.docx
+++ b/docs/final report.docx
@@ -3666,36 +3666,61 @@
       </w:r>
       <w:proofErr w:type="spellEnd"/>
       <w:r>
-        <w:t xml:space="preserve"> are the top recurring variables that have the most extreme correlations – considering both positively and negatively correlated results. In this case, I want to look at both sides of this correlation because we know that Alzheimer’s correlates with increased age. Decreasing </w:t>
-      </w:r>
-      <w:proofErr w:type="gramStart"/>
-      <w:r>
-        <w:t>age</w:t>
-      </w:r>
-      <w:proofErr w:type="gramEnd"/>
-      <w:r>
-        <w:t xml:space="preserve"> therefore, should also correlate negatively with AD diagnosis.</w:t>
-      </w:r>
-      <w:r>
-        <w:t xml:space="preserve"> MMSE and CDR both should be good predictors of AD and we can also see both represented among the top lowest and negative values as well. </w:t>
-      </w:r>
-    </w:p>
-    <w:p>
-      <w:pPr>
-        <w:tabs>
-          <w:tab w:val="left" w:pos="720"/>
-        </w:tabs>
-        <w:spacing w:after="0" w:line="240" w:lineRule="auto"/>
-      </w:pPr>
-    </w:p>
-    <w:p>
-      <w:pPr>
-        <w:tabs>
-          <w:tab w:val="left" w:pos="720"/>
-        </w:tabs>
-        <w:spacing w:after="0" w:line="240" w:lineRule="auto"/>
-      </w:pPr>
-      <w:r>
+        <w:t xml:space="preserve"> are the top recurring variables that have the most extreme correlations –</w:t>
+      </w:r>
+      <w:r>
+        <w:t xml:space="preserve"> </w:t>
+      </w:r>
+      <w:r>
+        <w:t xml:space="preserve">both positively and negatively correlated results. In this case, I want to look at both sides of this correlation because we know </w:t>
+      </w:r>
+      <w:r>
+        <w:t xml:space="preserve">generally </w:t>
+      </w:r>
+      <w:r>
+        <w:t xml:space="preserve">that Alzheimer’s correlates with increased age. Decreasing </w:t>
+      </w:r>
+      <w:r>
+        <w:t>age,</w:t>
+      </w:r>
+      <w:r>
+        <w:t xml:space="preserve"> therefore, should correlate negatively with AD diagnosis.</w:t>
+      </w:r>
+      <w:r>
+        <w:t xml:space="preserve"> MMSE and CDR both should be good predictors of AD and we can also see both represented among the top </w:t>
+      </w:r>
+      <w:r>
+        <w:t xml:space="preserve">positive </w:t>
+      </w:r>
+      <w:r>
+        <w:t xml:space="preserve">and </w:t>
+      </w:r>
+      <w:r>
+        <w:t xml:space="preserve">top </w:t>
+      </w:r>
+      <w:r>
+        <w:t xml:space="preserve">negative values as well. </w:t>
+      </w:r>
+    </w:p>
+    <w:p>
+      <w:pPr>
+        <w:tabs>
+          <w:tab w:val="left" w:pos="720"/>
+        </w:tabs>
+        <w:spacing w:after="0" w:line="240" w:lineRule="auto"/>
+      </w:pPr>
+    </w:p>
+    <w:p>
+      <w:pPr>
+        <w:tabs>
+          <w:tab w:val="left" w:pos="720"/>
+        </w:tabs>
+        <w:spacing w:after="0" w:line="240" w:lineRule="auto"/>
+      </w:pPr>
+      <w:r>
+        <w:rPr>
+          <w:noProof/>
+        </w:rPr>
         <w:drawing>
           <wp:inline distT="0" distB="0" distL="0" distR="0" wp14:anchorId="50A6F0B2" wp14:editId="2F6CB36F">
             <wp:extent cx="3467100" cy="2400300"/>
@@ -3749,6 +3774,9 @@
         <w:spacing w:after="0" w:line="240" w:lineRule="auto"/>
       </w:pPr>
       <w:r>
+        <w:rPr>
+          <w:noProof/>
+        </w:rPr>
         <w:lastRenderedPageBreak/>
         <w:drawing>
           <wp:inline distT="0" distB="0" distL="0" distR="0" wp14:anchorId="75405319" wp14:editId="3E62DA5F">
@@ -3837,7 +3865,7 @@
       </w:pPr>
       <w:r>
         <w:tab/>
-        <w:t xml:space="preserve">After all that EDA, I decided that the </w:t>
+        <w:t xml:space="preserve">After EDA, I decided that the </w:t>
       </w:r>
       <w:r>
         <w:t>`</w:t>
@@ -3878,50 +3906,57 @@
       <w:r>
         <w:t xml:space="preserve"> to guarantee all are right-handed to remove brain differences from left-handed </w:t>
       </w:r>
+      <w:r>
+        <w:t>persons but</w:t>
+      </w:r>
+      <w:r>
+        <w:t xml:space="preserve"> </w:t>
+      </w:r>
+      <w:r>
+        <w:t xml:space="preserve">is </w:t>
+      </w:r>
+      <w:r>
+        <w:t>no longer of value for an ML algorithm since all values are the same</w:t>
+      </w:r>
+      <w:r>
+        <w:t xml:space="preserve"> </w:t>
+      </w:r>
+      <w:r>
+        <w:t xml:space="preserve">so this can be removed. The `CDR` column can be regrouped based upon the bins for nondemented (0) and any level of dementia (any value &gt; 0) for a binary classification task. The `Delay` column can be removed since I don’t want </w:t>
+      </w:r>
       <w:proofErr w:type="gramStart"/>
       <w:r>
-        <w:t>persons</w:t>
-      </w:r>
-      <w:r>
-        <w:t>, but</w:t>
+        <w:t>repeat</w:t>
       </w:r>
       <w:proofErr w:type="gramEnd"/>
       <w:r>
-        <w:t xml:space="preserve"> </w:t>
-      </w:r>
-      <w:r>
-        <w:t xml:space="preserve">is </w:t>
-      </w:r>
-      <w:r>
-        <w:t>no longer of value for an ML algorithm since all values are the same</w:t>
-      </w:r>
-      <w:r>
-        <w:t xml:space="preserve"> </w:t>
-      </w:r>
-      <w:r>
-        <w:t xml:space="preserve">so this can be removed. The `CDR` column can be regrouped based upon the bins for nondemented (0) and any level of dementia (any value &gt; 0) for a binary classification task. The `Delay` column can be removed since I don’t want </w:t>
+        <w:t xml:space="preserve"> patients or the longitudinal data. </w:t>
+      </w:r>
+      <w:r>
+        <w:t xml:space="preserve">There are around half the rows which are missing data, including the CDR column, which is my target column. I decided to drop any row missing a CDR value since that </w:t>
       </w:r>
       <w:proofErr w:type="gramStart"/>
       <w:r>
-        <w:t>repeat</w:t>
+        <w:t>definitely should</w:t>
       </w:r>
       <w:proofErr w:type="gramEnd"/>
       <w:r>
-        <w:t xml:space="preserve"> patients or the longitudinal data. </w:t>
-      </w:r>
-      <w:r>
-        <w:t xml:space="preserve">There are around half the rows which are missing data, including the CDR column, which is my target column. </w:t>
-      </w:r>
-      <w:proofErr w:type="gramStart"/>
-      <w:r>
-        <w:t>So</w:t>
-      </w:r>
-      <w:proofErr w:type="gramEnd"/>
-      <w:r>
-        <w:t xml:space="preserve"> I decided to drop any row missing a CDR value since that definitely should not be imputed as they are the official medical diagnoses. </w:t>
-      </w:r>
-      <w:r>
-        <w:t xml:space="preserve">Finally, I want to rename all the columns into their full names instead of medical abbreviations for easy to comprehend reading. </w:t>
+        <w:t xml:space="preserve"> not be imputed as they are official medical diagnoses. </w:t>
+      </w:r>
+      <w:r>
+        <w:t xml:space="preserve">Finally, I want to rename all the columns into their full names instead of medical abbreviations </w:t>
+      </w:r>
+      <w:r>
+        <w:t>which will be easier to understand</w:t>
+      </w:r>
+      <w:r>
+        <w:t xml:space="preserve"> for anyone viewing my data,</w:t>
+      </w:r>
+      <w:r>
+        <w:t xml:space="preserve"> without needing a comprehensive background in neuroscience</w:t>
+      </w:r>
+      <w:r>
+        <w:t xml:space="preserve">. </w:t>
       </w:r>
     </w:p>
     <w:p>
@@ -5052,7 +5087,7 @@
           <w:szCs w:val="21"/>
           <w14:ligatures w14:val="none"/>
         </w:rPr>
-        <w:t>'}</w:t>
+        <w:t>'</w:t>
       </w:r>
     </w:p>
     <w:p>
@@ -5100,9 +5135,404 @@
         </w:tabs>
         <w:spacing w:after="0" w:line="240" w:lineRule="auto"/>
       </w:pPr>
+    </w:p>
+    <w:p>
+      <w:pPr>
+        <w:tabs>
+          <w:tab w:val="left" w:pos="720"/>
+        </w:tabs>
+        <w:spacing w:after="0" w:line="240" w:lineRule="auto"/>
+      </w:pPr>
+      <w:r>
+        <w:tab/>
+      </w:r>
+      <w:r>
+        <w:t>In preparation for ML, I split my dataset into a data partition named X, comprised of all columns except the CDR column, which is going to become my target data partition named y.</w:t>
+      </w:r>
+      <w:r>
+        <w:t xml:space="preserve"> This results in an X dataset of 235 rows x 8 columns and a y dataset</w:t>
+      </w:r>
+      <w:r>
+        <w:t xml:space="preserve"> </w:t>
+      </w:r>
+      <w:r>
+        <w:t xml:space="preserve">of 235 rows x 1 column. </w:t>
+      </w:r>
+      <w:r>
+        <w:t xml:space="preserve">I decided to apply stratified train/test split because I wanted to maintain the same ratio of healthy, nondemented patients to demented AD patients in the resulting train/test partitions. This results in 4 subsets: </w:t>
+      </w:r>
+      <w:proofErr w:type="spellStart"/>
+      <w:r>
+        <w:t>X_test</w:t>
+      </w:r>
+      <w:proofErr w:type="spellEnd"/>
+      <w:r>
+        <w:t xml:space="preserve">, </w:t>
+      </w:r>
+      <w:proofErr w:type="spellStart"/>
+      <w:r>
+        <w:t>X_train</w:t>
+      </w:r>
+      <w:proofErr w:type="spellEnd"/>
+      <w:r>
+        <w:t xml:space="preserve">, </w:t>
+      </w:r>
+      <w:proofErr w:type="spellStart"/>
+      <w:r>
+        <w:lastRenderedPageBreak/>
+        <w:t>y_test</w:t>
+      </w:r>
+      <w:proofErr w:type="spellEnd"/>
+      <w:r>
+        <w:t xml:space="preserve">, </w:t>
+      </w:r>
+      <w:proofErr w:type="spellStart"/>
+      <w:r>
+        <w:t>y_train</w:t>
+      </w:r>
+      <w:proofErr w:type="spellEnd"/>
+      <w:r>
+        <w:t xml:space="preserve">. </w:t>
+      </w:r>
+      <w:r>
+        <w:t xml:space="preserve">I’ve decided to reserve 20% of the data for testing purposes, resulting in training subsets of 188 rows and testing subsets of 47 rows. </w:t>
+      </w:r>
+    </w:p>
+    <w:p>
+      <w:pPr>
+        <w:tabs>
+          <w:tab w:val="left" w:pos="720"/>
+        </w:tabs>
+        <w:spacing w:after="0" w:line="240" w:lineRule="auto"/>
+      </w:pPr>
+      <w:r>
+        <w:tab/>
+      </w:r>
+    </w:p>
+    <w:p>
+      <w:pPr>
+        <w:spacing w:after="0" w:line="240" w:lineRule="auto"/>
+        <w:ind w:left="720"/>
+        <w:rPr>
+          <w:rFonts w:ascii="Consolas" w:eastAsia="Times New Roman" w:hAnsi="Consolas" w:cs="Times New Roman"/>
+          <w:color w:val="333333"/>
+          <w:kern w:val="0"/>
+          <w:sz w:val="21"/>
+          <w:szCs w:val="21"/>
+          <w14:ligatures w14:val="none"/>
+        </w:rPr>
+      </w:pPr>
+      <w:proofErr w:type="spellStart"/>
+      <w:r>
+        <w:rPr>
+          <w:rFonts w:ascii="Consolas" w:eastAsia="Times New Roman" w:hAnsi="Consolas" w:cs="Times New Roman"/>
+          <w:color w:val="333333"/>
+          <w:kern w:val="0"/>
+          <w:sz w:val="21"/>
+          <w:szCs w:val="21"/>
+          <w14:ligatures w14:val="none"/>
+        </w:rPr>
+        <w:t>X_</w:t>
+      </w:r>
+      <w:proofErr w:type="gramStart"/>
+      <w:r>
+        <w:rPr>
+          <w:rFonts w:ascii="Consolas" w:eastAsia="Times New Roman" w:hAnsi="Consolas" w:cs="Times New Roman"/>
+          <w:color w:val="333333"/>
+          <w:kern w:val="0"/>
+          <w:sz w:val="21"/>
+          <w:szCs w:val="21"/>
+          <w14:ligatures w14:val="none"/>
+        </w:rPr>
+        <w:t>test.shape</w:t>
+      </w:r>
+      <w:proofErr w:type="spellEnd"/>
+      <w:proofErr w:type="gramEnd"/>
+      <w:r>
+        <w:rPr>
+          <w:rFonts w:ascii="Consolas" w:eastAsia="Times New Roman" w:hAnsi="Consolas" w:cs="Times New Roman"/>
+          <w:color w:val="333333"/>
+          <w:kern w:val="0"/>
+          <w:sz w:val="21"/>
+          <w:szCs w:val="21"/>
+          <w14:ligatures w14:val="none"/>
+        </w:rPr>
+        <w:t>: (47, 8)</w:t>
+      </w:r>
+    </w:p>
+    <w:p>
+      <w:pPr>
+        <w:spacing w:after="0" w:line="240" w:lineRule="auto"/>
+        <w:ind w:left="720"/>
+        <w:rPr>
+          <w:rFonts w:ascii="Consolas" w:eastAsia="Times New Roman" w:hAnsi="Consolas" w:cs="Times New Roman"/>
+          <w:color w:val="333333"/>
+          <w:kern w:val="0"/>
+          <w:sz w:val="21"/>
+          <w:szCs w:val="21"/>
+          <w14:ligatures w14:val="none"/>
+        </w:rPr>
+      </w:pPr>
+      <w:proofErr w:type="spellStart"/>
+      <w:r>
+        <w:rPr>
+          <w:rFonts w:ascii="Consolas" w:eastAsia="Times New Roman" w:hAnsi="Consolas" w:cs="Times New Roman"/>
+          <w:color w:val="333333"/>
+          <w:kern w:val="0"/>
+          <w:sz w:val="21"/>
+          <w:szCs w:val="21"/>
+          <w14:ligatures w14:val="none"/>
+        </w:rPr>
+        <w:t>X_</w:t>
+      </w:r>
+      <w:proofErr w:type="gramStart"/>
+      <w:r>
+        <w:rPr>
+          <w:rFonts w:ascii="Consolas" w:eastAsia="Times New Roman" w:hAnsi="Consolas" w:cs="Times New Roman"/>
+          <w:color w:val="333333"/>
+          <w:kern w:val="0"/>
+          <w:sz w:val="21"/>
+          <w:szCs w:val="21"/>
+          <w14:ligatures w14:val="none"/>
+        </w:rPr>
+        <w:t>train.shape</w:t>
+      </w:r>
+      <w:proofErr w:type="spellEnd"/>
+      <w:proofErr w:type="gramEnd"/>
+      <w:r>
+        <w:rPr>
+          <w:rFonts w:ascii="Consolas" w:eastAsia="Times New Roman" w:hAnsi="Consolas" w:cs="Times New Roman"/>
+          <w:color w:val="333333"/>
+          <w:kern w:val="0"/>
+          <w:sz w:val="21"/>
+          <w:szCs w:val="21"/>
+          <w14:ligatures w14:val="none"/>
+        </w:rPr>
+        <w:t>: (188, 8)</w:t>
+      </w:r>
+    </w:p>
+    <w:p>
+      <w:pPr>
+        <w:spacing w:after="0" w:line="240" w:lineRule="auto"/>
+        <w:ind w:left="720"/>
+        <w:rPr>
+          <w:rFonts w:ascii="Consolas" w:eastAsia="Times New Roman" w:hAnsi="Consolas" w:cs="Times New Roman"/>
+          <w:color w:val="333333"/>
+          <w:kern w:val="0"/>
+          <w:sz w:val="21"/>
+          <w:szCs w:val="21"/>
+          <w14:ligatures w14:val="none"/>
+        </w:rPr>
+      </w:pPr>
+      <w:proofErr w:type="spellStart"/>
+      <w:r>
+        <w:rPr>
+          <w:rFonts w:ascii="Consolas" w:eastAsia="Times New Roman" w:hAnsi="Consolas" w:cs="Times New Roman"/>
+          <w:color w:val="333333"/>
+          <w:kern w:val="0"/>
+          <w:sz w:val="21"/>
+          <w:szCs w:val="21"/>
+          <w14:ligatures w14:val="none"/>
+        </w:rPr>
+        <w:t>y_</w:t>
+      </w:r>
+      <w:proofErr w:type="gramStart"/>
+      <w:r>
+        <w:rPr>
+          <w:rFonts w:ascii="Consolas" w:eastAsia="Times New Roman" w:hAnsi="Consolas" w:cs="Times New Roman"/>
+          <w:color w:val="333333"/>
+          <w:kern w:val="0"/>
+          <w:sz w:val="21"/>
+          <w:szCs w:val="21"/>
+          <w14:ligatures w14:val="none"/>
+        </w:rPr>
+        <w:t>test.shape</w:t>
+      </w:r>
+      <w:proofErr w:type="spellEnd"/>
+      <w:proofErr w:type="gramEnd"/>
+      <w:r>
+        <w:rPr>
+          <w:rFonts w:ascii="Consolas" w:eastAsia="Times New Roman" w:hAnsi="Consolas" w:cs="Times New Roman"/>
+          <w:color w:val="333333"/>
+          <w:kern w:val="0"/>
+          <w:sz w:val="21"/>
+          <w:szCs w:val="21"/>
+          <w14:ligatures w14:val="none"/>
+        </w:rPr>
+        <w:t>: (47, 1)</w:t>
+      </w:r>
+    </w:p>
+    <w:p>
+      <w:pPr>
+        <w:tabs>
+          <w:tab w:val="left" w:pos="720"/>
+        </w:tabs>
+        <w:spacing w:after="0" w:line="240" w:lineRule="auto"/>
+        <w:ind w:left="720"/>
+      </w:pPr>
+      <w:proofErr w:type="spellStart"/>
+      <w:r>
+        <w:rPr>
+          <w:rFonts w:ascii="Consolas" w:eastAsia="Times New Roman" w:hAnsi="Consolas" w:cs="Times New Roman"/>
+          <w:color w:val="333333"/>
+          <w:kern w:val="0"/>
+          <w:sz w:val="21"/>
+          <w:szCs w:val="21"/>
+          <w14:ligatures w14:val="none"/>
+        </w:rPr>
+        <w:t>y_</w:t>
+      </w:r>
+      <w:proofErr w:type="gramStart"/>
+      <w:r>
+        <w:rPr>
+          <w:rFonts w:ascii="Consolas" w:eastAsia="Times New Roman" w:hAnsi="Consolas" w:cs="Times New Roman"/>
+          <w:color w:val="333333"/>
+          <w:kern w:val="0"/>
+          <w:sz w:val="21"/>
+          <w:szCs w:val="21"/>
+          <w14:ligatures w14:val="none"/>
+        </w:rPr>
+        <w:t>train.shape</w:t>
+      </w:r>
+      <w:proofErr w:type="spellEnd"/>
+      <w:proofErr w:type="gramEnd"/>
+      <w:r>
+        <w:rPr>
+          <w:rFonts w:ascii="Consolas" w:eastAsia="Times New Roman" w:hAnsi="Consolas" w:cs="Times New Roman"/>
+          <w:color w:val="333333"/>
+          <w:kern w:val="0"/>
+          <w:sz w:val="21"/>
+          <w:szCs w:val="21"/>
+          <w14:ligatures w14:val="none"/>
+        </w:rPr>
+        <w:t>: (188, 1)</w:t>
+      </w:r>
+    </w:p>
+    <w:p>
+      <w:pPr>
+        <w:tabs>
+          <w:tab w:val="left" w:pos="5480"/>
+        </w:tabs>
+        <w:spacing w:after="0" w:line="240" w:lineRule="auto"/>
+      </w:pPr>
+    </w:p>
+    <w:p>
+      <w:pPr>
+        <w:tabs>
+          <w:tab w:val="left" w:pos="720"/>
+        </w:tabs>
+        <w:spacing w:after="0" w:line="240" w:lineRule="auto"/>
+      </w:pPr>
+      <w:r>
+        <w:tab/>
+      </w:r>
+      <w:r>
+        <w:t xml:space="preserve">After the train/test split is when I impute missing data on each individual dataset to prevent any leakage. </w:t>
+      </w:r>
+      <w:r>
+        <w:t xml:space="preserve">The histograms from the EDA phase showed that many of the variables were non-normal distributions, even when they were continuous numerical values. However, </w:t>
+      </w:r>
+      <w:r>
+        <w:t>several</w:t>
+      </w:r>
+      <w:r>
+        <w:t xml:space="preserve"> of them were also discrete numerical values, meaning they were binned into groups and the numbers were just for multi-labelling of multiple different subcategories, such as: CDR, education levels, and SES</w:t>
+      </w:r>
+      <w:r>
+        <w:t xml:space="preserve">. </w:t>
+      </w:r>
+      <w:r>
+        <w:t>This calls for choosing `median` as the imputing strategy.</w:t>
+      </w:r>
+    </w:p>
+    <w:p>
+      <w:pPr>
+        <w:tabs>
+          <w:tab w:val="left" w:pos="5480"/>
+        </w:tabs>
+        <w:spacing w:after="0" w:line="240" w:lineRule="auto"/>
+      </w:pPr>
+    </w:p>
+    <w:p>
+      <w:pPr>
+        <w:tabs>
+          <w:tab w:val="left" w:pos="5480"/>
+        </w:tabs>
+        <w:spacing w:after="0" w:line="240" w:lineRule="auto"/>
+      </w:pPr>
       <w:r>
         <w:t>###### Model training</w:t>
       </w:r>
+    </w:p>
+    <w:p>
+      <w:pPr>
+        <w:tabs>
+          <w:tab w:val="left" w:pos="5480"/>
+        </w:tabs>
+        <w:spacing w:after="0" w:line="240" w:lineRule="auto"/>
+      </w:pPr>
+    </w:p>
+    <w:p>
+      <w:pPr>
+        <w:tabs>
+          <w:tab w:val="left" w:pos="720"/>
+        </w:tabs>
+        <w:spacing w:after="0" w:line="240" w:lineRule="auto"/>
+      </w:pPr>
+      <w:r>
+        <w:tab/>
+      </w:r>
+      <w:r>
+        <w:t xml:space="preserve">The goal for my ML task is to solve a binary classification problem: demented or nondemented? Using the CDR column as the target with my newly subdivided groups, I want </w:t>
+      </w:r>
+      <w:r>
+        <w:t>to see how accurately AD can be predicted</w:t>
+      </w:r>
+      <w:r>
+        <w:t xml:space="preserve">. </w:t>
+      </w:r>
+      <w:r>
+        <w:t xml:space="preserve">My initial guess was that this should be easily solvable via Logistic Regression. </w:t>
+      </w:r>
+    </w:p>
+    <w:p>
+      <w:pPr>
+        <w:tabs>
+          <w:tab w:val="left" w:pos="720"/>
+        </w:tabs>
+        <w:spacing w:after="0" w:line="240" w:lineRule="auto"/>
+      </w:pPr>
+    </w:p>
+    <w:p>
+      <w:pPr>
+        <w:tabs>
+          <w:tab w:val="left" w:pos="720"/>
+        </w:tabs>
+        <w:spacing w:after="0" w:line="240" w:lineRule="auto"/>
+      </w:pPr>
+      <w:r>
+        <w:tab/>
+        <w:t xml:space="preserve">Decided to include: …. </w:t>
+      </w:r>
+      <w:r>
+        <w:t>and then compare the model results against other models.</w:t>
+      </w:r>
+    </w:p>
+    <w:p>
+      <w:pPr>
+        <w:tabs>
+          <w:tab w:val="left" w:pos="720"/>
+        </w:tabs>
+        <w:spacing w:after="0" w:line="240" w:lineRule="auto"/>
+      </w:pPr>
+    </w:p>
+    <w:p>
+      <w:pPr>
+        <w:tabs>
+          <w:tab w:val="left" w:pos="5480"/>
+        </w:tabs>
+        <w:spacing w:after="0" w:line="240" w:lineRule="auto"/>
+      </w:pPr>
     </w:p>
     <w:p>
       <w:pPr>
@@ -5805,6 +6235,7 @@
   <w:style w:type="character" w:default="1" w:styleId="DefaultParagraphFont">
     <w:name w:val="Default Paragraph Font"/>
     <w:uiPriority w:val="1"/>
+    <w:semiHidden/>
     <w:unhideWhenUsed/>
   </w:style>
   <w:style w:type="table" w:default="1" w:styleId="TableNormal">

</xml_diff>

<commit_message>
Elaborate on Phase 3 contents, add charts
</commit_message>
<xml_diff>
--- a/docs/final report.docx
+++ b/docs/final report.docx
@@ -65,15 +65,7 @@
         <w:t xml:space="preserve">### </w:t>
       </w:r>
       <w:r>
-        <w:t xml:space="preserve">Prof </w:t>
-      </w:r>
-      <w:proofErr w:type="spellStart"/>
-      <w:r>
-        <w:t>Chaojie</w:t>
-      </w:r>
-      <w:proofErr w:type="spellEnd"/>
-      <w:r>
-        <w:t xml:space="preserve"> Wang’s Capstone in Data Science class</w:t>
+        <w:t>Prof Chaojie Wang’s Capstone in Data Science class</w:t>
       </w:r>
     </w:p>
     <w:p>
@@ -429,15 +421,7 @@
       </w:pPr>
       <w:r>
         <w:tab/>
-        <w:t xml:space="preserve">Alzheimer’s disease (AD) is a progressive neurodegenerative disease which causes a decline in cognitive functions until death. It is the main cause of dementia and </w:t>
-      </w:r>
-      <w:proofErr w:type="gramStart"/>
-      <w:r>
-        <w:t>rapidly</w:t>
-      </w:r>
-      <w:proofErr w:type="gramEnd"/>
-      <w:r>
-        <w:t xml:space="preserve"> increasing worldwide</w:t>
+        <w:t>Alzheimer’s disease (AD) is a progressive neurodegenerative disease which causes a decline in cognitive functions until death. It is the main cause of dementia and rapidly increasing worldwide</w:t>
       </w:r>
       <w:r>
         <w:t xml:space="preserve">, roughly doubling every 5 years. The direct cause  is still an issue of hot debate, but the literature has many risk factors listed such as: “increasing age, genetic factors, head injuries, vascular diseases, infections, and environmental factors” </w:t>
@@ -506,15 +490,7 @@
         <w:t>examination</w:t>
       </w:r>
       <w:r>
-        <w:t xml:space="preserve">, autopsies have revealed </w:t>
-      </w:r>
-      <w:proofErr w:type="spellStart"/>
-      <w:r>
-        <w:t>neuritic</w:t>
-      </w:r>
-      <w:proofErr w:type="spellEnd"/>
-      <w:r>
-        <w:t xml:space="preserve"> pla</w:t>
+        <w:t>, autopsies have revealed neuritic pla</w:t>
       </w:r>
       <w:r>
         <w:t>q</w:t>
@@ -523,23 +499,7 @@
         <w:t>ues and neurofibrillary tangles, which are predicted to be caused by amyloid-beta (AB</w:t>
       </w:r>
       <w:r>
-        <w:t>) plaques interfering with acetylcholine (</w:t>
-      </w:r>
-      <w:proofErr w:type="spellStart"/>
-      <w:r>
-        <w:t>ACh</w:t>
-      </w:r>
-      <w:proofErr w:type="spellEnd"/>
-      <w:r>
-        <w:t xml:space="preserve">), its receptors, and/or production in the nucleus basalis of </w:t>
-      </w:r>
-      <w:proofErr w:type="spellStart"/>
-      <w:r>
-        <w:t>Meynart</w:t>
-      </w:r>
-      <w:proofErr w:type="spellEnd"/>
-      <w:r>
-        <w:t xml:space="preserve"> (NBM) in the basal forebrain </w:t>
+        <w:t xml:space="preserve">) plaques interfering with acetylcholine (ACh), its receptors, and/or production in the nucleus basalis of Meynart (NBM) in the basal forebrain </w:t>
       </w:r>
       <w:r>
         <w:fldChar w:fldCharType="begin"/>
@@ -575,29 +535,8 @@
         <w:t xml:space="preserve">under scrutiny </w:t>
       </w:r>
       <w:r>
-        <w:t xml:space="preserve">after neuroscientist and physician, Matthew </w:t>
-      </w:r>
-      <w:proofErr w:type="spellStart"/>
-      <w:r>
-        <w:t>Schrag</w:t>
-      </w:r>
-      <w:proofErr w:type="spellEnd"/>
-      <w:r>
-        <w:t xml:space="preserve">, reexamined the initial research identifying AB plaques as the root cause by Sylvain </w:t>
-      </w:r>
-      <w:proofErr w:type="spellStart"/>
-      <w:r>
-        <w:t>Lesne</w:t>
-      </w:r>
-      <w:proofErr w:type="spellEnd"/>
-      <w:r>
-        <w:t xml:space="preserve">. Some of the results from </w:t>
-      </w:r>
-      <w:proofErr w:type="spellStart"/>
-      <w:r>
-        <w:t>Lesne’s</w:t>
-      </w:r>
-      <w:proofErr w:type="spellEnd"/>
+        <w:t>after neuroscientist and physician, Matthew Schrag, reexamined the initial research identifying AB plaques as the root cause by Sylvain Lesne. Some of the results from Lesne’s</w:t>
+      </w:r>
       <w:r>
         <w:t xml:space="preserve"> 2006</w:t>
       </w:r>
@@ -676,23 +615,7 @@
         <w:fldChar w:fldCharType="end"/>
       </w:r>
       <w:r>
-        <w:t xml:space="preserve">. Beginning in 2021, the FDA approved 3 new AD drugs: Aducanumab in 2021, </w:t>
-      </w:r>
-      <w:proofErr w:type="spellStart"/>
-      <w:r>
-        <w:t>Lecanemab</w:t>
-      </w:r>
-      <w:proofErr w:type="spellEnd"/>
-      <w:r>
-        <w:t xml:space="preserve"> and </w:t>
-      </w:r>
-      <w:proofErr w:type="spellStart"/>
-      <w:r>
-        <w:t>Donanemeb</w:t>
-      </w:r>
-      <w:proofErr w:type="spellEnd"/>
-      <w:r>
-        <w:t xml:space="preserve"> in 2023</w:t>
+        <w:t>. Beginning in 2021, the FDA approved 3 new AD drugs: Aducanumab in 2021, Lecanemab and Donanemeb in 2023</w:t>
       </w:r>
       <w:r>
         <w:t xml:space="preserve"> – all with their own fair share of controversy</w:t>
@@ -766,15 +689,7 @@
         <w:spacing w:after="0" w:line="240" w:lineRule="auto"/>
       </w:pPr>
       <w:r>
-        <w:t>“</w:t>
-      </w:r>
-      <w:proofErr w:type="spellStart"/>
-      <w:r>
-        <w:t>Lecanemab</w:t>
-      </w:r>
-      <w:proofErr w:type="spellEnd"/>
-      <w:r>
-        <w:t xml:space="preserve"> slowed clinical decline by 27%” </w:t>
+        <w:t xml:space="preserve">“Lecanemab slowed clinical decline by 27%” </w:t>
       </w:r>
       <w:r>
         <w:fldChar w:fldCharType="begin"/>
@@ -831,15 +746,7 @@
         <w:spacing w:after="0" w:line="240" w:lineRule="auto"/>
       </w:pPr>
       <w:r>
-        <w:t>“</w:t>
-      </w:r>
-      <w:proofErr w:type="spellStart"/>
-      <w:r>
-        <w:t>Donanemab</w:t>
-      </w:r>
-      <w:proofErr w:type="spellEnd"/>
-      <w:r>
-        <w:t xml:space="preserve"> slowed mental decline by 35%” </w:t>
+        <w:t xml:space="preserve">“Donanemab slowed mental decline by 35%” </w:t>
       </w:r>
       <w:r>
         <w:fldChar w:fldCharType="begin"/>
@@ -897,15 +804,7 @@
         <w:t>, which may be an indication that AB plaques may not be the root cause of Alzheimer’s</w:t>
       </w:r>
       <w:r>
-        <w:t xml:space="preserve"> and that </w:t>
-      </w:r>
-      <w:proofErr w:type="gramStart"/>
-      <w:r>
-        <w:t>as a result of</w:t>
-      </w:r>
-      <w:proofErr w:type="gramEnd"/>
-      <w:r>
-        <w:t xml:space="preserve"> fabricated research results, researchers have been pursuing the wrong target. </w:t>
+        <w:t xml:space="preserve"> and that as a result of fabricated research results, researchers have been pursuing the wrong target. </w:t>
       </w:r>
     </w:p>
     <w:p>
@@ -1338,13 +1237,8 @@
         <w:t>In 2018, a paper by Ammar</w:t>
       </w:r>
       <w:r>
-        <w:t xml:space="preserve"> and </w:t>
-      </w:r>
-      <w:proofErr w:type="spellStart"/>
-      <w:r>
-        <w:t>Ayed</w:t>
-      </w:r>
-      <w:proofErr w:type="spellEnd"/>
+        <w:t xml:space="preserve"> and Ayed</w:t>
+      </w:r>
       <w:r>
         <w:t xml:space="preserve"> use</w:t>
       </w:r>
@@ -1421,15 +1315,7 @@
         <w:fldChar w:fldCharType="end"/>
       </w:r>
       <w:r>
-        <w:t>. ASF is used to compute the estimated Total Intracranial Volume (</w:t>
-      </w:r>
-      <w:proofErr w:type="spellStart"/>
-      <w:r>
-        <w:t>eTIV</w:t>
-      </w:r>
-      <w:proofErr w:type="spellEnd"/>
-      <w:r>
-        <w:t>)</w:t>
+        <w:t>. ASF is used to compute the estimated Total Intracranial Volume (eTIV)</w:t>
       </w:r>
       <w:r>
         <w:t xml:space="preserve">, which includes all of the internal brain structures </w:t>
@@ -1456,15 +1342,7 @@
         <w:t>.</w:t>
       </w:r>
       <w:r>
-        <w:t xml:space="preserve"> Normalized whole-brain volume (</w:t>
-      </w:r>
-      <w:proofErr w:type="spellStart"/>
-      <w:r>
-        <w:t>nWBV</w:t>
-      </w:r>
-      <w:proofErr w:type="spellEnd"/>
-      <w:r>
-        <w:t>)</w:t>
+        <w:t xml:space="preserve"> Normalized whole-brain volume (nWBV)</w:t>
       </w:r>
       <w:r>
         <w:t xml:space="preserve"> uses</w:t>
@@ -1530,15 +1408,7 @@
         <w:t xml:space="preserve"> </w:t>
       </w:r>
       <w:r>
-        <w:t xml:space="preserve">In 2022, </w:t>
-      </w:r>
-      <w:proofErr w:type="spellStart"/>
-      <w:r>
-        <w:t>Goulikar</w:t>
-      </w:r>
-      <w:proofErr w:type="spellEnd"/>
-      <w:r>
-        <w:t xml:space="preserve"> Laxmi Narasimha Deva’s research paper</w:t>
+        <w:t>In 2022, Goulikar Laxmi Narasimha Deva’s research paper</w:t>
       </w:r>
       <w:r>
         <w:t xml:space="preserve"> used these measurements provided in one of the Longitudinal OASIS datasets as the basis for ML Alzheimer’s diagnosis and achieved</w:t>
@@ -1584,6 +1454,62 @@
         <w:spacing w:after="0" w:line="240" w:lineRule="auto"/>
       </w:pPr>
       <w:r>
+        <w:rPr>
+          <w:noProof/>
+        </w:rPr>
+        <w:drawing>
+          <wp:inline distT="0" distB="0" distL="0" distR="0" wp14:anchorId="77B5E4F0" wp14:editId="0F45892A">
+            <wp:extent cx="5943600" cy="2826385"/>
+            <wp:effectExtent l="0" t="0" r="0" b="0"/>
+            <wp:docPr id="1506834366" name="Picture 1" descr="A picture containing text, screenshot, font, number&#10;&#10;Description automatically generated"/>
+            <wp:cNvGraphicFramePr>
+              <a:graphicFrameLocks xmlns:a="http://schemas.openxmlformats.org/drawingml/2006/main" noChangeAspect="1"/>
+            </wp:cNvGraphicFramePr>
+            <a:graphic xmlns:a="http://schemas.openxmlformats.org/drawingml/2006/main">
+              <a:graphicData uri="http://schemas.openxmlformats.org/drawingml/2006/picture">
+                <pic:pic xmlns:pic="http://schemas.openxmlformats.org/drawingml/2006/picture">
+                  <pic:nvPicPr>
+                    <pic:cNvPr id="1506834366" name="Picture 1" descr="A picture containing text, screenshot, font, number&#10;&#10;Description automatically generated"/>
+                    <pic:cNvPicPr/>
+                  </pic:nvPicPr>
+                  <pic:blipFill>
+                    <a:blip r:embed="rId7"/>
+                    <a:stretch>
+                      <a:fillRect/>
+                    </a:stretch>
+                  </pic:blipFill>
+                  <pic:spPr>
+                    <a:xfrm>
+                      <a:off x="0" y="0"/>
+                      <a:ext cx="5943600" cy="2826385"/>
+                    </a:xfrm>
+                    <a:prstGeom prst="rect">
+                      <a:avLst/>
+                    </a:prstGeom>
+                  </pic:spPr>
+                </pic:pic>
+              </a:graphicData>
+            </a:graphic>
+          </wp:inline>
+        </w:drawing>
+      </w:r>
+    </w:p>
+    <w:p>
+      <w:pPr>
+        <w:tabs>
+          <w:tab w:val="left" w:pos="720"/>
+        </w:tabs>
+        <w:spacing w:after="0" w:line="240" w:lineRule="auto"/>
+      </w:pPr>
+    </w:p>
+    <w:p>
+      <w:pPr>
+        <w:tabs>
+          <w:tab w:val="left" w:pos="720"/>
+        </w:tabs>
+        <w:spacing w:after="0" w:line="240" w:lineRule="auto"/>
+      </w:pPr>
+      <w:r>
         <w:t>###### OASIS dataset</w:t>
       </w:r>
     </w:p>
@@ -1606,6 +1532,7 @@
         <w:rPr>
           <w:noProof/>
         </w:rPr>
+        <w:lastRenderedPageBreak/>
         <w:drawing>
           <wp:inline distT="0" distB="0" distL="0" distR="0" wp14:anchorId="05A51FD8" wp14:editId="3A2F8E1B">
             <wp:extent cx="5493486" cy="3009973"/>
@@ -1636,7 +1563,7 @@
                     </pic:cNvPicPr>
                   </pic:nvPicPr>
                   <pic:blipFill>
-                    <a:blip r:embed="rId7" cstate="print">
+                    <a:blip r:embed="rId8" cstate="print">
                       <a:extLst>
                         <a:ext uri="{28A0092B-C50C-407E-A947-70E740481C1C}">
                           <a14:useLocalDpi xmlns:a14="http://schemas.microsoft.com/office/drawing/2010/main" val="0"/>
@@ -1805,7 +1732,6 @@
         <w:spacing w:after="0" w:line="240" w:lineRule="auto"/>
       </w:pPr>
       <w:r>
-        <w:lastRenderedPageBreak/>
         <w:tab/>
       </w:r>
       <w:r>
@@ -2068,21 +1994,8 @@
         </w:tabs>
         <w:spacing w:after="0" w:line="240" w:lineRule="auto"/>
       </w:pPr>
-      <w:proofErr w:type="spellStart"/>
-      <w:r>
-        <w:t>eTIV</w:t>
-      </w:r>
-      <w:proofErr w:type="spellEnd"/>
-      <w:r>
-        <w:t xml:space="preserve"> = Estimated Total </w:t>
-      </w:r>
-      <w:proofErr w:type="spellStart"/>
-      <w:r>
-        <w:t>Intracrananial</w:t>
-      </w:r>
-      <w:proofErr w:type="spellEnd"/>
-      <w:r>
-        <w:t xml:space="preserve"> Volume</w:t>
+      <w:r>
+        <w:t>eTIV = Estimated Total Intracrananial Volume</w:t>
       </w:r>
     </w:p>
     <w:p>
@@ -2097,13 +2010,8 @@
         </w:tabs>
         <w:spacing w:after="0" w:line="240" w:lineRule="auto"/>
       </w:pPr>
-      <w:proofErr w:type="spellStart"/>
-      <w:r>
-        <w:t>nWBV</w:t>
-      </w:r>
-      <w:proofErr w:type="spellEnd"/>
-      <w:r>
-        <w:t xml:space="preserve"> = Normalized Whole Brain Volume</w:t>
+      <w:r>
+        <w:t>nWBV = Normalized Whole Brain Volume</w:t>
       </w:r>
     </w:p>
     <w:p>
@@ -2135,6 +2043,7 @@
         <w:spacing w:after="0" w:line="240" w:lineRule="auto"/>
       </w:pPr>
       <w:r>
+        <w:lastRenderedPageBreak/>
         <w:t xml:space="preserve">Delay = When patients returned </w:t>
       </w:r>
       <w:r>
@@ -2231,15 +2140,7 @@
         <w:t xml:space="preserve"> male/female differences </w:t>
       </w:r>
       <w:r>
-        <w:t xml:space="preserve">in the </w:t>
-      </w:r>
-      <w:proofErr w:type="spellStart"/>
-      <w:r>
-        <w:t>eTIV</w:t>
-      </w:r>
-      <w:proofErr w:type="spellEnd"/>
-      <w:r>
-        <w:t xml:space="preserve"> measurements, so it’s important to account for this </w:t>
+        <w:t xml:space="preserve">in the eTIV measurements, so it’s important to account for this </w:t>
       </w:r>
       <w:r>
         <w:fldChar w:fldCharType="begin"/>
@@ -2420,40 +2321,11 @@
       <w:r>
         <w:t xml:space="preserve">. </w:t>
       </w:r>
-      <w:proofErr w:type="spellStart"/>
-      <w:r>
-        <w:t>eTIV</w:t>
-      </w:r>
-      <w:proofErr w:type="spellEnd"/>
-      <w:r>
-        <w:t xml:space="preserve">, </w:t>
-      </w:r>
-      <w:proofErr w:type="spellStart"/>
-      <w:r>
-        <w:t>nWBV</w:t>
-      </w:r>
-      <w:proofErr w:type="spellEnd"/>
-      <w:r>
-        <w:t xml:space="preserve">, and ASF columns are </w:t>
-      </w:r>
-      <w:proofErr w:type="gramStart"/>
-      <w:r>
-        <w:t>the</w:t>
-      </w:r>
-      <w:proofErr w:type="gramEnd"/>
-      <w:r>
-        <w:t xml:space="preserve"> set of normalization techniques applied to brain scans to make them comparable across individuals. </w:t>
-      </w:r>
-      <w:r>
-        <w:t xml:space="preserve">Delay is the return window within 90-days </w:t>
-      </w:r>
-      <w:proofErr w:type="gramStart"/>
-      <w:r>
-        <w:t>that patients</w:t>
-      </w:r>
-      <w:proofErr w:type="gramEnd"/>
-      <w:r>
-        <w:t xml:space="preserve"> in the longitudinal study returned for additional scans. </w:t>
+      <w:r>
+        <w:t xml:space="preserve">eTIV, nWBV, and ASF columns are the set of normalization techniques applied to brain scans to make them comparable across individuals. </w:t>
+      </w:r>
+      <w:r>
+        <w:t xml:space="preserve">Delay is the return window within 90-days that patients in the longitudinal study returned for additional scans. </w:t>
       </w:r>
     </w:p>
     <w:p>
@@ -2506,7 +2378,7 @@
                     </pic:cNvPicPr>
                   </pic:nvPicPr>
                   <pic:blipFill>
-                    <a:blip r:embed="rId8"/>
+                    <a:blip r:embed="rId9"/>
                     <a:stretch>
                       <a:fillRect/>
                     </a:stretch>
@@ -2628,15 +2500,7 @@
       </w:pPr>
       <w:r>
         <w:tab/>
-        <w:t xml:space="preserve">Initial inspection of the dataset columns shows that its shape is 436 rows by 12 columns. There are 416 patients, with 20 who returned after a delay for follow-up, which adds up nicely to the 436 rows. Most of the column data types are numerical: 7 floats and 2 integers. 3 of the columns are categorical. Checking for null values, most of them have values, but almost all of delay is null, which is expected since only 20 patients returned for follow-up. </w:t>
-      </w:r>
-      <w:proofErr w:type="gramStart"/>
-      <w:r>
-        <w:t>A concerning</w:t>
-      </w:r>
-      <w:proofErr w:type="gramEnd"/>
-      <w:r>
-        <w:t xml:space="preserve"> number of rows in Educ, SES, MMSE, and CDR are null as well. If I look at the unique values instead, I can see that the ID column is 100% unique, while the Hand and M/F columns have 1 and 2 unique values respectively. </w:t>
+        <w:t xml:space="preserve">Initial inspection of the dataset columns shows that its shape is 436 rows by 12 columns. There are 416 patients, with 20 who returned after a delay for follow-up, which adds up nicely to the 436 rows. Most of the column data types are numerical: 7 floats and 2 integers. 3 of the columns are categorical. Checking for null values, most of them have values, but almost all of delay is null, which is expected since only 20 patients returned for follow-up. A concerning number of rows in Educ, SES, MMSE, and CDR are null as well. If I look at the unique values instead, I can see that the ID column is 100% unique, while the Hand and M/F columns have 1 and 2 unique values respectively. </w:t>
       </w:r>
     </w:p>
     <w:p>
@@ -2689,7 +2553,7 @@
                     </pic:cNvPicPr>
                   </pic:nvPicPr>
                   <pic:blipFill>
-                    <a:blip r:embed="rId9"/>
+                    <a:blip r:embed="rId10"/>
                     <a:stretch>
                       <a:fillRect/>
                     </a:stretch>
@@ -2768,7 +2632,7 @@
                     </pic:cNvPicPr>
                   </pic:nvPicPr>
                   <pic:blipFill>
-                    <a:blip r:embed="rId10">
+                    <a:blip r:embed="rId11">
                       <a:alphaModFix/>
                     </a:blip>
                     <a:stretch>
@@ -2873,7 +2737,7 @@
                     <pic:cNvPicPr/>
                   </pic:nvPicPr>
                   <pic:blipFill>
-                    <a:blip r:embed="rId11"/>
+                    <a:blip r:embed="rId12"/>
                     <a:stretch>
                       <a:fillRect/>
                     </a:stretch>
@@ -2937,113 +2801,6 @@
                 <pic:pic xmlns:pic="http://schemas.openxmlformats.org/drawingml/2006/picture">
                   <pic:nvPicPr>
                     <pic:cNvPr id="7883371" name="Picture 1" descr="A picture containing screenshot, rectangle, graphics, square&#10;&#10;Description automatically generated"/>
-                    <pic:cNvPicPr/>
-                  </pic:nvPicPr>
-                  <pic:blipFill>
-                    <a:blip r:embed="rId12"/>
-                    <a:stretch>
-                      <a:fillRect/>
-                    </a:stretch>
-                  </pic:blipFill>
-                  <pic:spPr>
-                    <a:xfrm>
-                      <a:off x="0" y="0"/>
-                      <a:ext cx="3638550" cy="2647950"/>
-                    </a:xfrm>
-                    <a:prstGeom prst="rect">
-                      <a:avLst/>
-                    </a:prstGeom>
-                  </pic:spPr>
-                </pic:pic>
-              </a:graphicData>
-            </a:graphic>
-          </wp:inline>
-        </w:drawing>
-      </w:r>
-    </w:p>
-    <w:p>
-      <w:pPr>
-        <w:tabs>
-          <w:tab w:val="left" w:pos="5480"/>
-        </w:tabs>
-        <w:spacing w:after="0" w:line="240" w:lineRule="auto"/>
-      </w:pPr>
-      <w:proofErr w:type="gramStart"/>
-      <w:r>
-        <w:t>SES</w:t>
-      </w:r>
-      <w:proofErr w:type="gramEnd"/>
-      <w:r>
-        <w:t xml:space="preserve"> as noted earlier, did not have any key explaining what the bin labels meant. My own exploratory data analysis (EDA) of the SES column showed that for the most part, it was evenly distributed amongst all categories, except the highest level of which there were very few patients</w:t>
-      </w:r>
-      <w:r>
-        <w:t xml:space="preserve">. Bin 5 </w:t>
-      </w:r>
-      <w:proofErr w:type="gramStart"/>
-      <w:r>
-        <w:t xml:space="preserve">is </w:t>
-      </w:r>
-      <w:r>
-        <w:t>presumably is</w:t>
-      </w:r>
-      <w:proofErr w:type="gramEnd"/>
-      <w:r>
-        <w:t xml:space="preserve"> for billionaires and trillionaires, who may be hard to find</w:t>
-      </w:r>
-      <w:r>
-        <w:t xml:space="preserve">, while bin 2 is probably middle class and </w:t>
-      </w:r>
-      <w:r>
-        <w:t xml:space="preserve">would make sense to be </w:t>
-      </w:r>
-      <w:r>
-        <w:t xml:space="preserve">more </w:t>
-      </w:r>
-      <w:r>
-        <w:t xml:space="preserve">common </w:t>
-      </w:r>
-      <w:proofErr w:type="spellStart"/>
-      <w:r>
-        <w:t>then</w:t>
-      </w:r>
-      <w:proofErr w:type="spellEnd"/>
-      <w:r>
-        <w:t xml:space="preserve"> the other groups. </w:t>
-      </w:r>
-    </w:p>
-    <w:p>
-      <w:pPr>
-        <w:tabs>
-          <w:tab w:val="left" w:pos="5480"/>
-        </w:tabs>
-        <w:spacing w:after="0" w:line="240" w:lineRule="auto"/>
-      </w:pPr>
-    </w:p>
-    <w:p>
-      <w:pPr>
-        <w:tabs>
-          <w:tab w:val="left" w:pos="5480"/>
-        </w:tabs>
-        <w:spacing w:after="0" w:line="240" w:lineRule="auto"/>
-      </w:pPr>
-      <w:r>
-        <w:rPr>
-          <w:noProof/>
-        </w:rPr>
-        <w:lastRenderedPageBreak/>
-        <w:drawing>
-          <wp:inline distT="0" distB="0" distL="0" distR="0" wp14:anchorId="208A9F1F" wp14:editId="0107246F">
-            <wp:extent cx="3638550" cy="2647950"/>
-            <wp:effectExtent l="0" t="0" r="0" b="0"/>
-            <wp:docPr id="713855610" name="Picture 1" descr="A picture containing screenshot, rectangle, line, square&#10;&#10;Description automatically generated"/>
-            <wp:cNvGraphicFramePr>
-              <a:graphicFrameLocks xmlns:a="http://schemas.openxmlformats.org/drawingml/2006/main" noChangeAspect="1"/>
-            </wp:cNvGraphicFramePr>
-            <a:graphic xmlns:a="http://schemas.openxmlformats.org/drawingml/2006/main">
-              <a:graphicData uri="http://schemas.openxmlformats.org/drawingml/2006/picture">
-                <pic:pic xmlns:pic="http://schemas.openxmlformats.org/drawingml/2006/picture">
-                  <pic:nvPicPr>
-                    <pic:cNvPr id="713855610" name="Picture 1" descr="A picture containing screenshot, rectangle, line, square&#10;&#10;Description automatically generated"/>
                     <pic:cNvPicPr/>
                   </pic:nvPicPr>
                   <pic:blipFill>
@@ -3075,6 +2832,92 @@
         </w:tabs>
         <w:spacing w:after="0" w:line="240" w:lineRule="auto"/>
       </w:pPr>
+      <w:r>
+        <w:t>SES as noted earlier, did not have any key explaining what the bin labels meant. My own exploratory data analysis (EDA) of the SES column showed that for the most part, it was evenly distributed amongst all categories, except the highest level of which there were very few patients</w:t>
+      </w:r>
+      <w:r>
+        <w:t xml:space="preserve">. Bin 5 is </w:t>
+      </w:r>
+      <w:r>
+        <w:t>presumably is for billionaires and trillionaires, who may be hard to find</w:t>
+      </w:r>
+      <w:r>
+        <w:t xml:space="preserve">, while bin 2 is probably middle class and </w:t>
+      </w:r>
+      <w:r>
+        <w:t xml:space="preserve">would make sense to be </w:t>
+      </w:r>
+      <w:r>
+        <w:t xml:space="preserve">more </w:t>
+      </w:r>
+      <w:r>
+        <w:t xml:space="preserve">common then the other groups. </w:t>
+      </w:r>
+    </w:p>
+    <w:p>
+      <w:pPr>
+        <w:tabs>
+          <w:tab w:val="left" w:pos="5480"/>
+        </w:tabs>
+        <w:spacing w:after="0" w:line="240" w:lineRule="auto"/>
+      </w:pPr>
+    </w:p>
+    <w:p>
+      <w:pPr>
+        <w:tabs>
+          <w:tab w:val="left" w:pos="5480"/>
+        </w:tabs>
+        <w:spacing w:after="0" w:line="240" w:lineRule="auto"/>
+      </w:pPr>
+      <w:r>
+        <w:rPr>
+          <w:noProof/>
+        </w:rPr>
+        <w:lastRenderedPageBreak/>
+        <w:drawing>
+          <wp:inline distT="0" distB="0" distL="0" distR="0" wp14:anchorId="208A9F1F" wp14:editId="0107246F">
+            <wp:extent cx="3638550" cy="2647950"/>
+            <wp:effectExtent l="0" t="0" r="0" b="0"/>
+            <wp:docPr id="713855610" name="Picture 1" descr="A picture containing screenshot, rectangle, line, square&#10;&#10;Description automatically generated"/>
+            <wp:cNvGraphicFramePr>
+              <a:graphicFrameLocks xmlns:a="http://schemas.openxmlformats.org/drawingml/2006/main" noChangeAspect="1"/>
+            </wp:cNvGraphicFramePr>
+            <a:graphic xmlns:a="http://schemas.openxmlformats.org/drawingml/2006/main">
+              <a:graphicData uri="http://schemas.openxmlformats.org/drawingml/2006/picture">
+                <pic:pic xmlns:pic="http://schemas.openxmlformats.org/drawingml/2006/picture">
+                  <pic:nvPicPr>
+                    <pic:cNvPr id="713855610" name="Picture 1" descr="A picture containing screenshot, rectangle, line, square&#10;&#10;Description automatically generated"/>
+                    <pic:cNvPicPr/>
+                  </pic:nvPicPr>
+                  <pic:blipFill>
+                    <a:blip r:embed="rId14"/>
+                    <a:stretch>
+                      <a:fillRect/>
+                    </a:stretch>
+                  </pic:blipFill>
+                  <pic:spPr>
+                    <a:xfrm>
+                      <a:off x="0" y="0"/>
+                      <a:ext cx="3638550" cy="2647950"/>
+                    </a:xfrm>
+                    <a:prstGeom prst="rect">
+                      <a:avLst/>
+                    </a:prstGeom>
+                  </pic:spPr>
+                </pic:pic>
+              </a:graphicData>
+            </a:graphic>
+          </wp:inline>
+        </w:drawing>
+      </w:r>
+    </w:p>
+    <w:p>
+      <w:pPr>
+        <w:tabs>
+          <w:tab w:val="left" w:pos="5480"/>
+        </w:tabs>
+        <w:spacing w:after="0" w:line="240" w:lineRule="auto"/>
+      </w:pPr>
     </w:p>
     <w:p>
       <w:pPr>
@@ -3128,15 +2971,7 @@
         <w:fldChar w:fldCharType="end"/>
       </w:r>
       <w:r>
-        <w:t xml:space="preserve">. We can see that </w:t>
-      </w:r>
-      <w:proofErr w:type="gramStart"/>
-      <w:r>
-        <w:t>the vast majority of</w:t>
-      </w:r>
-      <w:proofErr w:type="gramEnd"/>
-      <w:r>
-        <w:t xml:space="preserve"> the patients are in the normal range. There is a spread of patients with decreasing scores tapering off before reaching the lowest score of 0. Using the MMSE criteria then, the patients with the most extreme AD cases reach moderate levels of dementia. </w:t>
+        <w:t xml:space="preserve">. We can see that the vast majority of the patients are in the normal range. There is a spread of patients with decreasing scores tapering off before reaching the lowest score of 0. Using the MMSE criteria then, the patients with the most extreme AD cases reach moderate levels of dementia. </w:t>
       </w:r>
     </w:p>
     <w:p>
@@ -3171,107 +3006,6 @@
                 <pic:pic xmlns:pic="http://schemas.openxmlformats.org/drawingml/2006/picture">
                   <pic:nvPicPr>
                     <pic:cNvPr id="585530695" name="Picture 1" descr="A picture containing rectangle, screenshot, square, line&#10;&#10;Description automatically generated"/>
-                    <pic:cNvPicPr/>
-                  </pic:nvPicPr>
-                  <pic:blipFill>
-                    <a:blip r:embed="rId14"/>
-                    <a:stretch>
-                      <a:fillRect/>
-                    </a:stretch>
-                  </pic:blipFill>
-                  <pic:spPr>
-                    <a:xfrm>
-                      <a:off x="0" y="0"/>
-                      <a:ext cx="3705225" cy="2647950"/>
-                    </a:xfrm>
-                    <a:prstGeom prst="rect">
-                      <a:avLst/>
-                    </a:prstGeom>
-                  </pic:spPr>
-                </pic:pic>
-              </a:graphicData>
-            </a:graphic>
-          </wp:inline>
-        </w:drawing>
-      </w:r>
-    </w:p>
-    <w:p>
-      <w:pPr>
-        <w:tabs>
-          <w:tab w:val="left" w:pos="5480"/>
-        </w:tabs>
-        <w:spacing w:after="0" w:line="240" w:lineRule="auto"/>
-      </w:pPr>
-    </w:p>
-    <w:p>
-      <w:pPr>
-        <w:tabs>
-          <w:tab w:val="left" w:pos="5480"/>
-        </w:tabs>
-        <w:spacing w:after="0" w:line="240" w:lineRule="auto"/>
-      </w:pPr>
-      <w:r>
-        <w:t xml:space="preserve">The distribution of the CDR scores has most of the patients at 0, which is non-demented. The patients with scores &gt; 0 make up &lt; 50%. </w:t>
-      </w:r>
-      <w:r>
-        <w:t xml:space="preserve">Some of these patients are categorized as questionable or mild impairment, with a few reaching </w:t>
-      </w:r>
-      <w:proofErr w:type="gramStart"/>
-      <w:r>
-        <w:t>moderate</w:t>
-      </w:r>
-      <w:proofErr w:type="gramEnd"/>
-      <w:r>
-        <w:t>. Notably, this corroborates with the MMSE results which have similar gradings, with</w:t>
-      </w:r>
-      <w:r>
-        <w:t xml:space="preserve"> fewer and fewer patients as severity increases, and</w:t>
-      </w:r>
-      <w:r>
-        <w:t xml:space="preserve"> </w:t>
-      </w:r>
-      <w:proofErr w:type="gramStart"/>
-      <w:r>
-        <w:t>none</w:t>
-      </w:r>
-      <w:proofErr w:type="gramEnd"/>
-      <w:r>
-        <w:t xml:space="preserve"> of the patients reaching the most severe level of dementia. </w:t>
-      </w:r>
-    </w:p>
-    <w:p>
-      <w:pPr>
-        <w:tabs>
-          <w:tab w:val="left" w:pos="5480"/>
-        </w:tabs>
-        <w:spacing w:after="0" w:line="240" w:lineRule="auto"/>
-      </w:pPr>
-    </w:p>
-    <w:p>
-      <w:pPr>
-        <w:tabs>
-          <w:tab w:val="left" w:pos="5480"/>
-        </w:tabs>
-        <w:spacing w:after="0" w:line="240" w:lineRule="auto"/>
-      </w:pPr>
-      <w:r>
-        <w:rPr>
-          <w:noProof/>
-        </w:rPr>
-        <w:lastRenderedPageBreak/>
-        <w:drawing>
-          <wp:inline distT="0" distB="0" distL="0" distR="0" wp14:anchorId="3F695218" wp14:editId="467F2960">
-            <wp:extent cx="3705225" cy="2647950"/>
-            <wp:effectExtent l="0" t="0" r="9525" b="0"/>
-            <wp:docPr id="572438569" name="Picture 1" descr="A picture containing screenshot, rectangle, square, line&#10;&#10;Description automatically generated"/>
-            <wp:cNvGraphicFramePr>
-              <a:graphicFrameLocks xmlns:a="http://schemas.openxmlformats.org/drawingml/2006/main" noChangeAspect="1"/>
-            </wp:cNvGraphicFramePr>
-            <a:graphic xmlns:a="http://schemas.openxmlformats.org/drawingml/2006/main">
-              <a:graphicData uri="http://schemas.openxmlformats.org/drawingml/2006/picture">
-                <pic:pic xmlns:pic="http://schemas.openxmlformats.org/drawingml/2006/picture">
-                  <pic:nvPicPr>
-                    <pic:cNvPr id="572438569" name="Picture 1" descr="A picture containing screenshot, rectangle, square, line&#10;&#10;Description automatically generated"/>
                     <pic:cNvPicPr/>
                   </pic:nvPicPr>
                   <pic:blipFill>
@@ -3311,13 +3045,93 @@
         </w:tabs>
         <w:spacing w:after="0" w:line="240" w:lineRule="auto"/>
       </w:pPr>
-      <w:proofErr w:type="spellStart"/>
-      <w:r>
-        <w:t>eTIV</w:t>
-      </w:r>
-      <w:proofErr w:type="spellEnd"/>
-      <w:r>
-        <w:t xml:space="preserve"> is surprisingly almost a perfect normal distribution. This may be a result of having already normalized the patients towards a reference standard. </w:t>
+      <w:r>
+        <w:t xml:space="preserve">The distribution of the CDR scores has most of the patients at 0, which is non-demented. The patients with scores &gt; 0 make up &lt; 50%. </w:t>
+      </w:r>
+      <w:r>
+        <w:t>Some of these patients are categorized as questionable or mild impairment, with a few reaching moderate. Notably, this corroborates with the MMSE results which have similar gradings, with</w:t>
+      </w:r>
+      <w:r>
+        <w:t xml:space="preserve"> fewer and fewer patients as severity increases, and</w:t>
+      </w:r>
+      <w:r>
+        <w:t xml:space="preserve"> none of the patients reaching the most severe level of dementia. </w:t>
+      </w:r>
+    </w:p>
+    <w:p>
+      <w:pPr>
+        <w:tabs>
+          <w:tab w:val="left" w:pos="5480"/>
+        </w:tabs>
+        <w:spacing w:after="0" w:line="240" w:lineRule="auto"/>
+      </w:pPr>
+    </w:p>
+    <w:p>
+      <w:pPr>
+        <w:tabs>
+          <w:tab w:val="left" w:pos="5480"/>
+        </w:tabs>
+        <w:spacing w:after="0" w:line="240" w:lineRule="auto"/>
+      </w:pPr>
+      <w:r>
+        <w:rPr>
+          <w:noProof/>
+        </w:rPr>
+        <w:lastRenderedPageBreak/>
+        <w:drawing>
+          <wp:inline distT="0" distB="0" distL="0" distR="0" wp14:anchorId="3F695218" wp14:editId="467F2960">
+            <wp:extent cx="3705225" cy="2647950"/>
+            <wp:effectExtent l="0" t="0" r="9525" b="0"/>
+            <wp:docPr id="572438569" name="Picture 1" descr="A picture containing screenshot, rectangle, square, line&#10;&#10;Description automatically generated"/>
+            <wp:cNvGraphicFramePr>
+              <a:graphicFrameLocks xmlns:a="http://schemas.openxmlformats.org/drawingml/2006/main" noChangeAspect="1"/>
+            </wp:cNvGraphicFramePr>
+            <a:graphic xmlns:a="http://schemas.openxmlformats.org/drawingml/2006/main">
+              <a:graphicData uri="http://schemas.openxmlformats.org/drawingml/2006/picture">
+                <pic:pic xmlns:pic="http://schemas.openxmlformats.org/drawingml/2006/picture">
+                  <pic:nvPicPr>
+                    <pic:cNvPr id="572438569" name="Picture 1" descr="A picture containing screenshot, rectangle, square, line&#10;&#10;Description automatically generated"/>
+                    <pic:cNvPicPr/>
+                  </pic:nvPicPr>
+                  <pic:blipFill>
+                    <a:blip r:embed="rId16"/>
+                    <a:stretch>
+                      <a:fillRect/>
+                    </a:stretch>
+                  </pic:blipFill>
+                  <pic:spPr>
+                    <a:xfrm>
+                      <a:off x="0" y="0"/>
+                      <a:ext cx="3705225" cy="2647950"/>
+                    </a:xfrm>
+                    <a:prstGeom prst="rect">
+                      <a:avLst/>
+                    </a:prstGeom>
+                  </pic:spPr>
+                </pic:pic>
+              </a:graphicData>
+            </a:graphic>
+          </wp:inline>
+        </w:drawing>
+      </w:r>
+    </w:p>
+    <w:p>
+      <w:pPr>
+        <w:tabs>
+          <w:tab w:val="left" w:pos="5480"/>
+        </w:tabs>
+        <w:spacing w:after="0" w:line="240" w:lineRule="auto"/>
+      </w:pPr>
+    </w:p>
+    <w:p>
+      <w:pPr>
+        <w:tabs>
+          <w:tab w:val="left" w:pos="5480"/>
+        </w:tabs>
+        <w:spacing w:after="0" w:line="240" w:lineRule="auto"/>
+      </w:pPr>
+      <w:r>
+        <w:t xml:space="preserve">eTIV is surprisingly almost a perfect normal distribution. This may be a result of having already normalized the patients towards a reference standard. </w:t>
       </w:r>
     </w:p>
     <w:p>
@@ -3355,7 +3169,7 @@
                     <pic:cNvPicPr/>
                   </pic:nvPicPr>
                   <pic:blipFill>
-                    <a:blip r:embed="rId16"/>
+                    <a:blip r:embed="rId17"/>
                     <a:stretch>
                       <a:fillRect/>
                     </a:stretch>
@@ -3391,13 +3205,8 @@
         </w:tabs>
         <w:spacing w:after="0" w:line="240" w:lineRule="auto"/>
       </w:pPr>
-      <w:proofErr w:type="spellStart"/>
-      <w:r>
-        <w:t>nWBV</w:t>
-      </w:r>
-      <w:proofErr w:type="spellEnd"/>
-      <w:r>
-        <w:t xml:space="preserve"> is a little bit skewed, but almost normal. It also needs to undergo a normalization process which may have resulted in this shape. </w:t>
+      <w:r>
+        <w:t xml:space="preserve">nWBV is a little bit skewed, but almost normal. It also needs to undergo a normalization process which may have resulted in this shape. </w:t>
       </w:r>
     </w:p>
     <w:p>
@@ -3436,7 +3245,7 @@
                     <pic:cNvPicPr/>
                   </pic:nvPicPr>
                   <pic:blipFill>
-                    <a:blip r:embed="rId17"/>
+                    <a:blip r:embed="rId18"/>
                     <a:stretch>
                       <a:fillRect/>
                     </a:stretch>
@@ -3511,7 +3320,7 @@
                     <pic:cNvPicPr/>
                   </pic:nvPicPr>
                   <pic:blipFill>
-                    <a:blip r:embed="rId18"/>
+                    <a:blip r:embed="rId19"/>
                     <a:stretch>
                       <a:fillRect/>
                     </a:stretch>
@@ -3549,15 +3358,7 @@
       </w:pPr>
       <w:r>
         <w:tab/>
-        <w:t xml:space="preserve">The </w:t>
-      </w:r>
-      <w:proofErr w:type="gramStart"/>
-      <w:r>
-        <w:t>boxplots</w:t>
-      </w:r>
-      <w:proofErr w:type="gramEnd"/>
-      <w:r>
-        <w:t xml:space="preserve"> for this data shows varying levels of outliers and whether they are mostly within the 2 center quartiles of IQR. Since I have so few samples</w:t>
+        <w:t>The boxplots for this data shows varying levels of outliers and whether they are mostly within the 2 center quartiles of IQR. Since I have so few samples</w:t>
       </w:r>
       <w:r>
         <w:t>,</w:t>
@@ -3620,7 +3421,7 @@
                     <pic:cNvPicPr/>
                   </pic:nvPicPr>
                   <pic:blipFill>
-                    <a:blip r:embed="rId19"/>
+                    <a:blip r:embed="rId20"/>
                     <a:stretch>
                       <a:fillRect/>
                     </a:stretch>
@@ -3658,15 +3459,7 @@
       </w:pPr>
       <w:r>
         <w:tab/>
-        <w:t xml:space="preserve">A Pearson Correlation heatmap plot shows that MMSE, CDR, Age, and </w:t>
-      </w:r>
-      <w:proofErr w:type="spellStart"/>
-      <w:r>
-        <w:t>nWBV</w:t>
-      </w:r>
-      <w:proofErr w:type="spellEnd"/>
-      <w:r>
-        <w:t xml:space="preserve"> are the top recurring variables that have the most extreme correlations –</w:t>
+        <w:t>A Pearson Correlation heatmap plot shows that MMSE, CDR, Age, and nWBV are the top recurring variables that have the most extreme correlations –</w:t>
       </w:r>
       <w:r>
         <w:t xml:space="preserve"> </w:t>
@@ -3737,7 +3530,7 @@
                     <pic:cNvPicPr/>
                   </pic:nvPicPr>
                   <pic:blipFill>
-                    <a:blip r:embed="rId20"/>
+                    <a:blip r:embed="rId21"/>
                     <a:stretch>
                       <a:fillRect/>
                     </a:stretch>
@@ -3808,7 +3601,7 @@
                     </pic:cNvPicPr>
                   </pic:nvPicPr>
                   <pic:blipFill>
-                    <a:blip r:embed="rId21"/>
+                    <a:blip r:embed="rId22"/>
                     <a:stretch>
                       <a:fillRect/>
                     </a:stretch>
@@ -3922,26 +3715,10 @@
         <w:t xml:space="preserve"> </w:t>
       </w:r>
       <w:r>
-        <w:t xml:space="preserve">so this can be removed. The `CDR` column can be regrouped based upon the bins for nondemented (0) and any level of dementia (any value &gt; 0) for a binary classification task. The `Delay` column can be removed since I don’t want </w:t>
-      </w:r>
-      <w:proofErr w:type="gramStart"/>
-      <w:r>
-        <w:t>repeat</w:t>
-      </w:r>
-      <w:proofErr w:type="gramEnd"/>
-      <w:r>
-        <w:t xml:space="preserve"> patients or the longitudinal data. </w:t>
-      </w:r>
-      <w:r>
-        <w:t xml:space="preserve">There are around half the rows which are missing data, including the CDR column, which is my target column. I decided to drop any row missing a CDR value since that </w:t>
-      </w:r>
-      <w:proofErr w:type="gramStart"/>
-      <w:r>
-        <w:t>definitely should</w:t>
-      </w:r>
-      <w:proofErr w:type="gramEnd"/>
-      <w:r>
-        <w:t xml:space="preserve"> not be imputed as they are official medical diagnoses. </w:t>
+        <w:t xml:space="preserve">so this can be removed. The `CDR` column can be regrouped based upon the bins for nondemented (0) and any level of dementia (any value &gt; 0) for a binary classification task. The `Delay` column can be removed since I don’t want repeat patients or the longitudinal data. </w:t>
+      </w:r>
+      <w:r>
+        <w:t xml:space="preserve">There are around half the rows which are missing data, including the CDR column, which is my target column. I decided to drop any row missing a CDR value since that definitely should not be imputed as they are official medical diagnoses. </w:t>
       </w:r>
       <w:r>
         <w:t xml:space="preserve">Finally, I want to rename all the columns into their full names instead of medical abbreviations </w:t>
@@ -4045,19 +3822,7 @@
           <w:szCs w:val="21"/>
           <w14:ligatures w14:val="none"/>
         </w:rPr>
-        <w:t xml:space="preserve">  </w:t>
-      </w:r>
-      <w:proofErr w:type="gramStart"/>
-      <w:r>
-        <w:rPr>
-          <w:rFonts w:ascii="Consolas" w:eastAsia="Times New Roman" w:hAnsi="Consolas" w:cs="Times New Roman"/>
-          <w:color w:val="333333"/>
-          <w:kern w:val="0"/>
-          <w:sz w:val="21"/>
-          <w:szCs w:val="21"/>
-          <w14:ligatures w14:val="none"/>
-        </w:rPr>
-        <w:t xml:space="preserve">  </w:t>
+        <w:t xml:space="preserve">    </w:t>
       </w:r>
       <w:r>
         <w:rPr>
@@ -4070,7 +3835,6 @@
         </w:rPr>
         <w:t>:</w:t>
       </w:r>
-      <w:proofErr w:type="gramEnd"/>
       <w:r>
         <w:rPr>
           <w:rFonts w:ascii="Consolas" w:eastAsia="Times New Roman" w:hAnsi="Consolas" w:cs="Times New Roman"/>
@@ -4193,19 +3957,7 @@
           <w:szCs w:val="21"/>
           <w14:ligatures w14:val="none"/>
         </w:rPr>
-        <w:t xml:space="preserve"> </w:t>
-      </w:r>
-      <w:proofErr w:type="gramStart"/>
-      <w:r>
-        <w:rPr>
-          <w:rFonts w:ascii="Consolas" w:eastAsia="Times New Roman" w:hAnsi="Consolas" w:cs="Times New Roman"/>
-          <w:color w:val="333333"/>
-          <w:kern w:val="0"/>
-          <w:sz w:val="21"/>
-          <w:szCs w:val="21"/>
-          <w14:ligatures w14:val="none"/>
-        </w:rPr>
-        <w:t xml:space="preserve">  </w:t>
+        <w:t xml:space="preserve">   </w:t>
       </w:r>
       <w:r>
         <w:rPr>
@@ -4218,7 +3970,6 @@
         </w:rPr>
         <w:t>:</w:t>
       </w:r>
-      <w:proofErr w:type="gramEnd"/>
       <w:r>
         <w:rPr>
           <w:rFonts w:ascii="Consolas" w:eastAsia="Times New Roman" w:hAnsi="Consolas" w:cs="Times New Roman"/>
@@ -4330,19 +4081,7 @@
           <w:szCs w:val="21"/>
           <w14:ligatures w14:val="none"/>
         </w:rPr>
-        <w:t xml:space="preserve">  </w:t>
-      </w:r>
-      <w:proofErr w:type="gramStart"/>
-      <w:r>
-        <w:rPr>
-          <w:rFonts w:ascii="Consolas" w:eastAsia="Times New Roman" w:hAnsi="Consolas" w:cs="Times New Roman"/>
-          <w:color w:val="333333"/>
-          <w:kern w:val="0"/>
-          <w:sz w:val="21"/>
-          <w:szCs w:val="21"/>
-          <w14:ligatures w14:val="none"/>
-        </w:rPr>
-        <w:t xml:space="preserve">  </w:t>
+        <w:t xml:space="preserve">    </w:t>
       </w:r>
       <w:r>
         <w:rPr>
@@ -4355,7 +4094,6 @@
         </w:rPr>
         <w:t>:</w:t>
       </w:r>
-      <w:proofErr w:type="gramEnd"/>
       <w:r>
         <w:rPr>
           <w:rFonts w:ascii="Consolas" w:eastAsia="Times New Roman" w:hAnsi="Consolas" w:cs="Times New Roman"/>
@@ -4467,19 +4205,7 @@
           <w:szCs w:val="21"/>
           <w14:ligatures w14:val="none"/>
         </w:rPr>
-        <w:t xml:space="preserve"> </w:t>
-      </w:r>
-      <w:proofErr w:type="gramStart"/>
-      <w:r>
-        <w:rPr>
-          <w:rFonts w:ascii="Consolas" w:eastAsia="Times New Roman" w:hAnsi="Consolas" w:cs="Times New Roman"/>
-          <w:color w:val="333333"/>
-          <w:kern w:val="0"/>
-          <w:sz w:val="21"/>
-          <w:szCs w:val="21"/>
-          <w14:ligatures w14:val="none"/>
-        </w:rPr>
-        <w:t xml:space="preserve">  </w:t>
+        <w:t xml:space="preserve">   </w:t>
       </w:r>
       <w:r>
         <w:rPr>
@@ -4492,7 +4218,6 @@
         </w:rPr>
         <w:t>:</w:t>
       </w:r>
-      <w:proofErr w:type="gramEnd"/>
       <w:r>
         <w:rPr>
           <w:rFonts w:ascii="Consolas" w:eastAsia="Times New Roman" w:hAnsi="Consolas" w:cs="Times New Roman"/>
@@ -4604,19 +4329,7 @@
           <w:szCs w:val="21"/>
           <w14:ligatures w14:val="none"/>
         </w:rPr>
-        <w:t xml:space="preserve">  </w:t>
-      </w:r>
-      <w:proofErr w:type="gramStart"/>
-      <w:r>
-        <w:rPr>
-          <w:rFonts w:ascii="Consolas" w:eastAsia="Times New Roman" w:hAnsi="Consolas" w:cs="Times New Roman"/>
-          <w:color w:val="333333"/>
-          <w:kern w:val="0"/>
-          <w:sz w:val="21"/>
-          <w:szCs w:val="21"/>
-          <w14:ligatures w14:val="none"/>
-        </w:rPr>
-        <w:t xml:space="preserve">  </w:t>
+        <w:t xml:space="preserve">    </w:t>
       </w:r>
       <w:r>
         <w:rPr>
@@ -4629,7 +4342,6 @@
         </w:rPr>
         <w:t>:</w:t>
       </w:r>
-      <w:proofErr w:type="gramEnd"/>
       <w:r>
         <w:rPr>
           <w:rFonts w:ascii="Consolas" w:eastAsia="Times New Roman" w:hAnsi="Consolas" w:cs="Times New Roman"/>
@@ -4710,7 +4422,6 @@
         </w:rPr>
         <w:t>'</w:t>
       </w:r>
-      <w:proofErr w:type="spellStart"/>
       <w:r>
         <w:rPr>
           <w:rFonts w:ascii="Consolas" w:eastAsia="Times New Roman" w:hAnsi="Consolas" w:cs="Times New Roman"/>
@@ -4722,7 +4433,6 @@
         </w:rPr>
         <w:t>eTIV</w:t>
       </w:r>
-      <w:proofErr w:type="spellEnd"/>
       <w:r>
         <w:rPr>
           <w:rFonts w:ascii="Consolas" w:eastAsia="Times New Roman" w:hAnsi="Consolas" w:cs="Times New Roman"/>
@@ -4743,19 +4453,7 @@
           <w:szCs w:val="21"/>
           <w14:ligatures w14:val="none"/>
         </w:rPr>
-        <w:t xml:space="preserve"> </w:t>
-      </w:r>
-      <w:proofErr w:type="gramStart"/>
-      <w:r>
-        <w:rPr>
-          <w:rFonts w:ascii="Consolas" w:eastAsia="Times New Roman" w:hAnsi="Consolas" w:cs="Times New Roman"/>
-          <w:color w:val="333333"/>
-          <w:kern w:val="0"/>
-          <w:sz w:val="21"/>
-          <w:szCs w:val="21"/>
-          <w14:ligatures w14:val="none"/>
-        </w:rPr>
-        <w:t xml:space="preserve">  </w:t>
+        <w:t xml:space="preserve">   </w:t>
       </w:r>
       <w:r>
         <w:rPr>
@@ -4768,7 +4466,6 @@
         </w:rPr>
         <w:t>:</w:t>
       </w:r>
-      <w:proofErr w:type="gramEnd"/>
       <w:r>
         <w:rPr>
           <w:rFonts w:ascii="Consolas" w:eastAsia="Times New Roman" w:hAnsi="Consolas" w:cs="Times New Roman"/>
@@ -4849,7 +4546,6 @@
         </w:rPr>
         <w:t>'</w:t>
       </w:r>
-      <w:proofErr w:type="spellStart"/>
       <w:r>
         <w:rPr>
           <w:rFonts w:ascii="Consolas" w:eastAsia="Times New Roman" w:hAnsi="Consolas" w:cs="Times New Roman"/>
@@ -4861,7 +4557,6 @@
         </w:rPr>
         <w:t>nWBV</w:t>
       </w:r>
-      <w:proofErr w:type="spellEnd"/>
       <w:r>
         <w:rPr>
           <w:rFonts w:ascii="Consolas" w:eastAsia="Times New Roman" w:hAnsi="Consolas" w:cs="Times New Roman"/>
@@ -4882,19 +4577,7 @@
           <w:szCs w:val="21"/>
           <w14:ligatures w14:val="none"/>
         </w:rPr>
-        <w:t xml:space="preserve"> </w:t>
-      </w:r>
-      <w:proofErr w:type="gramStart"/>
-      <w:r>
-        <w:rPr>
-          <w:rFonts w:ascii="Consolas" w:eastAsia="Times New Roman" w:hAnsi="Consolas" w:cs="Times New Roman"/>
-          <w:color w:val="333333"/>
-          <w:kern w:val="0"/>
-          <w:sz w:val="21"/>
-          <w:szCs w:val="21"/>
-          <w14:ligatures w14:val="none"/>
-        </w:rPr>
-        <w:t xml:space="preserve">  </w:t>
+        <w:t xml:space="preserve">   </w:t>
       </w:r>
       <w:r>
         <w:rPr>
@@ -4907,7 +4590,6 @@
         </w:rPr>
         <w:t>:</w:t>
       </w:r>
-      <w:proofErr w:type="gramEnd"/>
       <w:r>
         <w:rPr>
           <w:rFonts w:ascii="Consolas" w:eastAsia="Times New Roman" w:hAnsi="Consolas" w:cs="Times New Roman"/>
@@ -5019,9 +4701,19 @@
           <w:szCs w:val="21"/>
           <w14:ligatures w14:val="none"/>
         </w:rPr>
-        <w:t xml:space="preserve">  </w:t>
-      </w:r>
-      <w:proofErr w:type="gramStart"/>
+        <w:t xml:space="preserve">    </w:t>
+      </w:r>
+      <w:r>
+        <w:rPr>
+          <w:rFonts w:ascii="Consolas" w:eastAsia="Times New Roman" w:hAnsi="Consolas" w:cs="Times New Roman"/>
+          <w:color w:val="2AA198"/>
+          <w:kern w:val="0"/>
+          <w:sz w:val="21"/>
+          <w:szCs w:val="21"/>
+          <w14:ligatures w14:val="none"/>
+        </w:rPr>
+        <w:t>:</w:t>
+      </w:r>
       <w:r>
         <w:rPr>
           <w:rFonts w:ascii="Consolas" w:eastAsia="Times New Roman" w:hAnsi="Consolas" w:cs="Times New Roman"/>
@@ -5031,7 +4723,7 @@
           <w:szCs w:val="21"/>
           <w14:ligatures w14:val="none"/>
         </w:rPr>
-        <w:t xml:space="preserve">  </w:t>
+        <w:t xml:space="preserve"> </w:t>
       </w:r>
       <w:r>
         <w:rPr>
@@ -5042,10 +4734,413 @@
           <w:szCs w:val="21"/>
           <w14:ligatures w14:val="none"/>
         </w:rPr>
+        <w:t>'</w:t>
+      </w:r>
+      <w:r>
+        <w:rPr>
+          <w:rFonts w:ascii="Consolas" w:eastAsia="Times New Roman" w:hAnsi="Consolas" w:cs="Times New Roman"/>
+          <w:color w:val="859900"/>
+          <w:kern w:val="0"/>
+          <w:sz w:val="21"/>
+          <w:szCs w:val="21"/>
+          <w14:ligatures w14:val="none"/>
+        </w:rPr>
+        <w:t>Atlas scaling factor</w:t>
+      </w:r>
+      <w:r>
+        <w:rPr>
+          <w:rFonts w:ascii="Consolas" w:eastAsia="Times New Roman" w:hAnsi="Consolas" w:cs="Times New Roman"/>
+          <w:color w:val="2AA198"/>
+          <w:kern w:val="0"/>
+          <w:sz w:val="21"/>
+          <w:szCs w:val="21"/>
+          <w14:ligatures w14:val="none"/>
+        </w:rPr>
+        <w:t>'</w:t>
+      </w:r>
+    </w:p>
+    <w:p>
+      <w:pPr>
+        <w:tabs>
+          <w:tab w:val="left" w:pos="720"/>
+        </w:tabs>
+        <w:spacing w:after="0" w:line="240" w:lineRule="auto"/>
+      </w:pPr>
+    </w:p>
+    <w:p>
+      <w:pPr>
+        <w:tabs>
+          <w:tab w:val="left" w:pos="5480"/>
+        </w:tabs>
+        <w:spacing w:after="0" w:line="240" w:lineRule="auto"/>
+      </w:pPr>
+      <w:r>
+        <w:t>### PHASE 3 – Model training &amp; Deployment</w:t>
+      </w:r>
+    </w:p>
+    <w:p>
+      <w:pPr>
+        <w:tabs>
+          <w:tab w:val="left" w:pos="5480"/>
+        </w:tabs>
+        <w:spacing w:after="0" w:line="240" w:lineRule="auto"/>
+      </w:pPr>
+    </w:p>
+    <w:p>
+      <w:pPr>
+        <w:tabs>
+          <w:tab w:val="left" w:pos="5480"/>
+        </w:tabs>
+        <w:spacing w:after="0" w:line="240" w:lineRule="auto"/>
+      </w:pPr>
+      <w:r>
+        <w:t>###### Stratified train/test split</w:t>
+      </w:r>
+    </w:p>
+    <w:p>
+      <w:pPr>
+        <w:tabs>
+          <w:tab w:val="left" w:pos="5480"/>
+        </w:tabs>
+        <w:spacing w:after="0" w:line="240" w:lineRule="auto"/>
+      </w:pPr>
+    </w:p>
+    <w:p>
+      <w:pPr>
+        <w:tabs>
+          <w:tab w:val="left" w:pos="720"/>
+        </w:tabs>
+        <w:spacing w:after="0" w:line="240" w:lineRule="auto"/>
+      </w:pPr>
+      <w:r>
+        <w:tab/>
+      </w:r>
+      <w:r>
+        <w:t>In preparation for ML, I split my dataset into a data partition named X, comprised of all columns except the CDR column, which is going to become my target data partition named y.</w:t>
+      </w:r>
+      <w:r>
+        <w:t xml:space="preserve"> This results in an X dataset of 235 rows x 8 columns and a y dataset</w:t>
+      </w:r>
+      <w:r>
+        <w:t xml:space="preserve"> </w:t>
+      </w:r>
+      <w:r>
+        <w:t xml:space="preserve">of 235 rows x 1 column. </w:t>
+      </w:r>
+      <w:r>
+        <w:t xml:space="preserve">I decided to apply stratified train/test split because I wanted to maintain the same ratio of healthy, nondemented patients to demented AD patients in the resulting train/test partitions. This results in 4 subsets: X_test, X_train, </w:t>
+      </w:r>
+      <w:r>
+        <w:lastRenderedPageBreak/>
+        <w:t xml:space="preserve">y_test, y_train. </w:t>
+      </w:r>
+      <w:r>
+        <w:t xml:space="preserve">I’ve decided to reserve 20% of the data for testing purposes, resulting in training subsets of 188 rows and testing subsets of 47 rows. </w:t>
+      </w:r>
+    </w:p>
+    <w:p>
+      <w:pPr>
+        <w:tabs>
+          <w:tab w:val="left" w:pos="720"/>
+        </w:tabs>
+        <w:spacing w:after="0" w:line="240" w:lineRule="auto"/>
+      </w:pPr>
+      <w:r>
+        <w:tab/>
+      </w:r>
+    </w:p>
+    <w:p>
+      <w:pPr>
+        <w:spacing w:after="0" w:line="240" w:lineRule="auto"/>
+        <w:ind w:left="720"/>
+        <w:rPr>
+          <w:rFonts w:ascii="Consolas" w:eastAsia="Times New Roman" w:hAnsi="Consolas" w:cs="Times New Roman"/>
+          <w:color w:val="333333"/>
+          <w:kern w:val="0"/>
+          <w:sz w:val="21"/>
+          <w:szCs w:val="21"/>
+          <w14:ligatures w14:val="none"/>
+        </w:rPr>
+      </w:pPr>
+      <w:r>
+        <w:rPr>
+          <w:rFonts w:ascii="Consolas" w:eastAsia="Times New Roman" w:hAnsi="Consolas" w:cs="Times New Roman"/>
+          <w:color w:val="333333"/>
+          <w:kern w:val="0"/>
+          <w:sz w:val="21"/>
+          <w:szCs w:val="21"/>
+          <w14:ligatures w14:val="none"/>
+        </w:rPr>
+        <w:t>X_test.shape: (47, 8)</w:t>
+      </w:r>
+    </w:p>
+    <w:p>
+      <w:pPr>
+        <w:spacing w:after="0" w:line="240" w:lineRule="auto"/>
+        <w:ind w:left="720"/>
+        <w:rPr>
+          <w:rFonts w:ascii="Consolas" w:eastAsia="Times New Roman" w:hAnsi="Consolas" w:cs="Times New Roman"/>
+          <w:color w:val="333333"/>
+          <w:kern w:val="0"/>
+          <w:sz w:val="21"/>
+          <w:szCs w:val="21"/>
+          <w14:ligatures w14:val="none"/>
+        </w:rPr>
+      </w:pPr>
+      <w:r>
+        <w:rPr>
+          <w:rFonts w:ascii="Consolas" w:eastAsia="Times New Roman" w:hAnsi="Consolas" w:cs="Times New Roman"/>
+          <w:color w:val="333333"/>
+          <w:kern w:val="0"/>
+          <w:sz w:val="21"/>
+          <w:szCs w:val="21"/>
+          <w14:ligatures w14:val="none"/>
+        </w:rPr>
+        <w:t>X_train.shape: (188, 8)</w:t>
+      </w:r>
+    </w:p>
+    <w:p>
+      <w:pPr>
+        <w:spacing w:after="0" w:line="240" w:lineRule="auto"/>
+        <w:ind w:left="720"/>
+        <w:rPr>
+          <w:rFonts w:ascii="Consolas" w:eastAsia="Times New Roman" w:hAnsi="Consolas" w:cs="Times New Roman"/>
+          <w:color w:val="333333"/>
+          <w:kern w:val="0"/>
+          <w:sz w:val="21"/>
+          <w:szCs w:val="21"/>
+          <w14:ligatures w14:val="none"/>
+        </w:rPr>
+      </w:pPr>
+      <w:r>
+        <w:rPr>
+          <w:rFonts w:ascii="Consolas" w:eastAsia="Times New Roman" w:hAnsi="Consolas" w:cs="Times New Roman"/>
+          <w:color w:val="333333"/>
+          <w:kern w:val="0"/>
+          <w:sz w:val="21"/>
+          <w:szCs w:val="21"/>
+          <w14:ligatures w14:val="none"/>
+        </w:rPr>
+        <w:t>y_test.shape: (47, 1)</w:t>
+      </w:r>
+    </w:p>
+    <w:p>
+      <w:pPr>
+        <w:tabs>
+          <w:tab w:val="left" w:pos="720"/>
+        </w:tabs>
+        <w:spacing w:after="0" w:line="240" w:lineRule="auto"/>
+        <w:ind w:left="720"/>
+      </w:pPr>
+      <w:r>
+        <w:rPr>
+          <w:rFonts w:ascii="Consolas" w:eastAsia="Times New Roman" w:hAnsi="Consolas" w:cs="Times New Roman"/>
+          <w:color w:val="333333"/>
+          <w:kern w:val="0"/>
+          <w:sz w:val="21"/>
+          <w:szCs w:val="21"/>
+          <w14:ligatures w14:val="none"/>
+        </w:rPr>
+        <w:t>y_train.shape: (188, 1)</w:t>
+      </w:r>
+    </w:p>
+    <w:p>
+      <w:pPr>
+        <w:tabs>
+          <w:tab w:val="left" w:pos="5480"/>
+        </w:tabs>
+        <w:spacing w:after="0" w:line="240" w:lineRule="auto"/>
+      </w:pPr>
+    </w:p>
+    <w:p>
+      <w:pPr>
+        <w:tabs>
+          <w:tab w:val="left" w:pos="720"/>
+        </w:tabs>
+        <w:spacing w:after="0" w:line="240" w:lineRule="auto"/>
+      </w:pPr>
+      <w:r>
+        <w:tab/>
+      </w:r>
+      <w:r>
+        <w:t xml:space="preserve">After the train/test split is when I impute missing data on each individual dataset to prevent any leakage. </w:t>
+      </w:r>
+      <w:r>
+        <w:t xml:space="preserve">The histograms from the EDA phase showed that many of the variables were non-normal distributions, even when they were continuous numerical values. However, </w:t>
+      </w:r>
+      <w:r>
+        <w:t>several</w:t>
+      </w:r>
+      <w:r>
+        <w:t xml:space="preserve"> of them were also discrete numerical values, meaning they were binned into groups and the numbers were for multi-labelling of different subcategories, such as: CDR, education levels, and SES</w:t>
+      </w:r>
+      <w:r>
+        <w:t xml:space="preserve">. </w:t>
+      </w:r>
+      <w:r>
+        <w:t>This calls for choosing `median` as the imputing strategy.</w:t>
+      </w:r>
+    </w:p>
+    <w:p>
+      <w:pPr>
+        <w:tabs>
+          <w:tab w:val="left" w:pos="5480"/>
+        </w:tabs>
+        <w:spacing w:after="0" w:line="240" w:lineRule="auto"/>
+      </w:pPr>
+    </w:p>
+    <w:p>
+      <w:pPr>
+        <w:tabs>
+          <w:tab w:val="left" w:pos="5480"/>
+        </w:tabs>
+        <w:spacing w:after="0" w:line="240" w:lineRule="auto"/>
+      </w:pPr>
+      <w:r>
+        <w:t>###### Model training</w:t>
+      </w:r>
+    </w:p>
+    <w:p>
+      <w:pPr>
+        <w:tabs>
+          <w:tab w:val="left" w:pos="5480"/>
+        </w:tabs>
+        <w:spacing w:after="0" w:line="240" w:lineRule="auto"/>
+      </w:pPr>
+    </w:p>
+    <w:p>
+      <w:pPr>
+        <w:tabs>
+          <w:tab w:val="left" w:pos="720"/>
+        </w:tabs>
+        <w:spacing w:after="0" w:line="240" w:lineRule="auto"/>
+      </w:pPr>
+      <w:r>
+        <w:tab/>
+      </w:r>
+      <w:r>
+        <w:t xml:space="preserve">The goal for my ML task is to solve a binary classification problem: demented or nondemented? Using the CDR column as the target with my newly subdivided groups, I want </w:t>
+      </w:r>
+      <w:r>
+        <w:t>to see how accurately AD can be predicted</w:t>
+      </w:r>
+      <w:r>
+        <w:t xml:space="preserve">. </w:t>
+      </w:r>
+      <w:r>
+        <w:t>My initial guess was that this should be easily solvable via Logistic Regression</w:t>
+      </w:r>
+      <w:r>
+        <w:t>, since that’s usually intended for yes/no binary values. But I didn’t want to limit</w:t>
+      </w:r>
+      <w:r>
+        <w:t xml:space="preserve"> it</w:t>
+      </w:r>
+      <w:r>
+        <w:t xml:space="preserve"> to just one guess without evidence. So I dec</w:t>
+      </w:r>
+      <w:r>
+        <w:t>ided to include</w:t>
+      </w:r>
+      <w:r>
+        <w:t xml:space="preserve"> more models that are capable of binary classification</w:t>
+      </w:r>
+      <w:r>
         <w:t>:</w:t>
       </w:r>
-      <w:proofErr w:type="gramEnd"/>
-      <w:r>
+      <w:r>
+        <w:t xml:space="preserve"> Decision Trees, K-Nearest Neighbors (KNN), Naïve Bayes, Random Forest, and Support Vector Machines (SVM). </w:t>
+      </w:r>
+      <w:r>
+        <w:t xml:space="preserve">After running all models on the same training/testing data, I can </w:t>
+      </w:r>
+      <w:r>
+        <w:t>compare the model results against other models</w:t>
+      </w:r>
+      <w:r>
+        <w:t xml:space="preserve"> using a Confusion Matrix to see how well each performed. </w:t>
+      </w:r>
+    </w:p>
+    <w:p>
+      <w:pPr>
+        <w:tabs>
+          <w:tab w:val="left" w:pos="5480"/>
+        </w:tabs>
+        <w:spacing w:after="0" w:line="240" w:lineRule="auto"/>
+      </w:pPr>
+    </w:p>
+    <w:p>
+      <w:pPr>
+        <w:tabs>
+          <w:tab w:val="left" w:pos="5480"/>
+        </w:tabs>
+        <w:spacing w:after="0" w:line="240" w:lineRule="auto"/>
+      </w:pPr>
+      <w:r>
+        <w:t>Short blurb on each model???</w:t>
+      </w:r>
+    </w:p>
+    <w:p>
+      <w:pPr>
+        <w:tabs>
+          <w:tab w:val="left" w:pos="5480"/>
+        </w:tabs>
+        <w:spacing w:after="0" w:line="240" w:lineRule="auto"/>
+      </w:pPr>
+    </w:p>
+    <w:p>
+      <w:pPr>
+        <w:tabs>
+          <w:tab w:val="left" w:pos="5480"/>
+        </w:tabs>
+        <w:spacing w:after="0" w:line="240" w:lineRule="auto"/>
+      </w:pPr>
+      <w:r>
+        <w:t>###### Prediction evaluation</w:t>
+      </w:r>
+    </w:p>
+    <w:p>
+      <w:pPr>
+        <w:tabs>
+          <w:tab w:val="left" w:pos="5480"/>
+        </w:tabs>
+        <w:spacing w:after="0" w:line="240" w:lineRule="auto"/>
+      </w:pPr>
+    </w:p>
+    <w:p>
+      <w:pPr>
+        <w:tabs>
+          <w:tab w:val="left" w:pos="5480"/>
+        </w:tabs>
+        <w:spacing w:after="0" w:line="240" w:lineRule="auto"/>
+      </w:pPr>
+    </w:p>
+    <w:p>
+      <w:pPr>
+        <w:tabs>
+          <w:tab w:val="left" w:pos="5480"/>
+        </w:tabs>
+        <w:spacing w:after="0" w:line="240" w:lineRule="auto"/>
+      </w:pPr>
+    </w:p>
+    <w:p>
+      <w:pPr>
+        <w:tabs>
+          <w:tab w:val="left" w:pos="5480"/>
+        </w:tabs>
+        <w:spacing w:after="0" w:line="240" w:lineRule="auto"/>
+      </w:pPr>
+      <w:r>
+        <w:t>Defining variables</w:t>
+      </w:r>
+      <w:r>
+        <w:t>:</w:t>
+      </w:r>
+    </w:p>
+    <w:p>
+      <w:pPr>
+        <w:shd w:val="clear" w:color="auto" w:fill="FDF6E3"/>
+        <w:spacing w:after="0" w:line="285" w:lineRule="atLeast"/>
         <w:rPr>
           <w:rFonts w:ascii="Consolas" w:eastAsia="Times New Roman" w:hAnsi="Consolas" w:cs="Times New Roman"/>
           <w:color w:val="333333"/>
@@ -5054,17 +5149,151 @@
           <w:szCs w:val="21"/>
           <w14:ligatures w14:val="none"/>
         </w:rPr>
+      </w:pPr>
+      <w:r>
+        <w:rPr>
+          <w:rFonts w:ascii="Consolas" w:eastAsia="Times New Roman" w:hAnsi="Consolas" w:cs="Times New Roman"/>
+          <w:color w:val="333333"/>
+          <w:kern w:val="0"/>
+          <w:sz w:val="21"/>
+          <w:szCs w:val="21"/>
+          <w14:ligatures w14:val="none"/>
+        </w:rPr>
+        <w:t xml:space="preserve">    </w:t>
+      </w:r>
+      <w:r>
+        <w:rPr>
+          <w:rFonts w:ascii="Consolas" w:eastAsia="Times New Roman" w:hAnsi="Consolas" w:cs="Times New Roman"/>
+          <w:color w:val="2AA198"/>
+          <w:kern w:val="0"/>
+          <w:sz w:val="21"/>
+          <w:szCs w:val="21"/>
+          <w14:ligatures w14:val="none"/>
+        </w:rPr>
+        <w:t>'</w:t>
+      </w:r>
+      <w:r>
+        <w:rPr>
+          <w:rFonts w:ascii="Consolas" w:eastAsia="Times New Roman" w:hAnsi="Consolas" w:cs="Times New Roman"/>
+          <w:color w:val="859900"/>
+          <w:kern w:val="0"/>
+          <w:sz w:val="21"/>
+          <w:szCs w:val="21"/>
+          <w14:ligatures w14:val="none"/>
+        </w:rPr>
+        <w:t>True Negative (TN)</w:t>
+      </w:r>
+      <w:r>
+        <w:rPr>
+          <w:rFonts w:ascii="Consolas" w:eastAsia="Times New Roman" w:hAnsi="Consolas" w:cs="Times New Roman"/>
+          <w:color w:val="2AA198"/>
+          <w:kern w:val="0"/>
+          <w:sz w:val="21"/>
+          <w:szCs w:val="21"/>
+          <w14:ligatures w14:val="none"/>
+        </w:rPr>
+        <w:t>'</w:t>
+      </w:r>
+      <w:r>
+        <w:rPr>
+          <w:rFonts w:ascii="Consolas" w:eastAsia="Times New Roman" w:hAnsi="Consolas" w:cs="Times New Roman"/>
+          <w:color w:val="333333"/>
+          <w:kern w:val="0"/>
+          <w:sz w:val="21"/>
+          <w:szCs w:val="21"/>
+          <w14:ligatures w14:val="none"/>
+        </w:rPr>
+        <w:t xml:space="preserve">    </w:t>
+      </w:r>
+      <w:r>
+        <w:rPr>
+          <w:rFonts w:ascii="Consolas" w:eastAsia="Times New Roman" w:hAnsi="Consolas" w:cs="Times New Roman"/>
+          <w:color w:val="2AA198"/>
+          <w:kern w:val="0"/>
+          <w:sz w:val="21"/>
+          <w:szCs w:val="21"/>
+          <w14:ligatures w14:val="none"/>
+        </w:rPr>
+        <w:t>:</w:t>
+      </w:r>
+      <w:r>
+        <w:rPr>
+          <w:rFonts w:ascii="Consolas" w:eastAsia="Times New Roman" w:hAnsi="Consolas" w:cs="Times New Roman"/>
+          <w:color w:val="333333"/>
+          <w:kern w:val="0"/>
+          <w:sz w:val="21"/>
+          <w:szCs w:val="21"/>
+          <w14:ligatures w14:val="none"/>
+        </w:rPr>
         <w:t xml:space="preserve"> </w:t>
       </w:r>
       <w:r>
         <w:rPr>
           <w:rFonts w:ascii="Consolas" w:eastAsia="Times New Roman" w:hAnsi="Consolas" w:cs="Times New Roman"/>
+          <w:color w:val="657B83"/>
+          <w:kern w:val="0"/>
+          <w:sz w:val="21"/>
+          <w:szCs w:val="21"/>
+          <w14:ligatures w14:val="none"/>
+        </w:rPr>
+        <w:t>TN</w:t>
+      </w:r>
+      <w:r>
+        <w:rPr>
+          <w:rFonts w:ascii="Consolas" w:eastAsia="Times New Roman" w:hAnsi="Consolas" w:cs="Times New Roman"/>
           <w:color w:val="2AA198"/>
           <w:kern w:val="0"/>
           <w:sz w:val="21"/>
           <w:szCs w:val="21"/>
           <w14:ligatures w14:val="none"/>
         </w:rPr>
+        <w:t>,</w:t>
+      </w:r>
+      <w:r>
+        <w:rPr>
+          <w:rFonts w:ascii="Consolas" w:eastAsia="Times New Roman" w:hAnsi="Consolas" w:cs="Times New Roman"/>
+          <w:color w:val="333333"/>
+          <w:kern w:val="0"/>
+          <w:sz w:val="21"/>
+          <w:szCs w:val="21"/>
+          <w14:ligatures w14:val="none"/>
+        </w:rPr>
+        <w:t xml:space="preserve"> </w:t>
+      </w:r>
+    </w:p>
+    <w:p>
+      <w:pPr>
+        <w:shd w:val="clear" w:color="auto" w:fill="FDF6E3"/>
+        <w:spacing w:after="0" w:line="285" w:lineRule="atLeast"/>
+        <w:rPr>
+          <w:rFonts w:ascii="Consolas" w:eastAsia="Times New Roman" w:hAnsi="Consolas" w:cs="Times New Roman"/>
+          <w:color w:val="333333"/>
+          <w:kern w:val="0"/>
+          <w:sz w:val="21"/>
+          <w:szCs w:val="21"/>
+          <w14:ligatures w14:val="none"/>
+        </w:rPr>
+      </w:pPr>
+      <w:r>
+        <w:rPr>
+          <w:rFonts w:ascii="Consolas" w:eastAsia="Times New Roman" w:hAnsi="Consolas" w:cs="Times New Roman"/>
+          <w:color w:val="333333"/>
+          <w:kern w:val="0"/>
+          <w:sz w:val="21"/>
+          <w:szCs w:val="21"/>
+          <w14:ligatures w14:val="none"/>
+        </w:rPr>
+        <w:t xml:space="preserve">    </w:t>
+      </w:r>
+      <w:r>
+        <w:rPr>
+          <w:rFonts w:ascii="Consolas" w:eastAsia="Times New Roman" w:hAnsi="Consolas" w:cs="Times New Roman"/>
+          <w:color w:val="2AA198"/>
+          <w:kern w:val="0"/>
+          <w:sz w:val="21"/>
+          <w:szCs w:val="21"/>
+          <w14:ligatures w14:val="none"/>
+        </w:rPr>
         <w:t>'</w:t>
       </w:r>
       <w:r>
@@ -5076,7 +5305,7 @@
           <w:szCs w:val="21"/>
           <w14:ligatures w14:val="none"/>
         </w:rPr>
-        <w:t>Atlas scaling factor</w:t>
+        <w:t>False Positive (FP)</w:t>
       </w:r>
       <w:r>
         <w:rPr>
@@ -5089,460 +5318,2154 @@
         </w:rPr>
         <w:t>'</w:t>
       </w:r>
-    </w:p>
-    <w:p>
-      <w:pPr>
-        <w:tabs>
-          <w:tab w:val="left" w:pos="720"/>
-        </w:tabs>
-        <w:spacing w:after="0" w:line="240" w:lineRule="auto"/>
-      </w:pPr>
-    </w:p>
-    <w:p>
-      <w:pPr>
-        <w:tabs>
-          <w:tab w:val="left" w:pos="5480"/>
-        </w:tabs>
-        <w:spacing w:after="0" w:line="240" w:lineRule="auto"/>
-      </w:pPr>
-      <w:r>
-        <w:t>### PHASE 3 – Model training &amp; Deployment</w:t>
-      </w:r>
-    </w:p>
-    <w:p>
-      <w:pPr>
-        <w:tabs>
-          <w:tab w:val="left" w:pos="5480"/>
-        </w:tabs>
-        <w:spacing w:after="0" w:line="240" w:lineRule="auto"/>
-      </w:pPr>
-    </w:p>
-    <w:p>
-      <w:pPr>
-        <w:tabs>
-          <w:tab w:val="left" w:pos="5480"/>
-        </w:tabs>
-        <w:spacing w:after="0" w:line="240" w:lineRule="auto"/>
-      </w:pPr>
-      <w:r>
-        <w:t>###### Stratified train/test split</w:t>
-      </w:r>
-    </w:p>
-    <w:p>
-      <w:pPr>
-        <w:tabs>
-          <w:tab w:val="left" w:pos="5480"/>
-        </w:tabs>
-        <w:spacing w:after="0" w:line="240" w:lineRule="auto"/>
-      </w:pPr>
-    </w:p>
-    <w:p>
-      <w:pPr>
-        <w:tabs>
-          <w:tab w:val="left" w:pos="720"/>
-        </w:tabs>
-        <w:spacing w:after="0" w:line="240" w:lineRule="auto"/>
-      </w:pPr>
-      <w:r>
-        <w:tab/>
-      </w:r>
-      <w:r>
-        <w:t>In preparation for ML, I split my dataset into a data partition named X, comprised of all columns except the CDR column, which is going to become my target data partition named y.</w:t>
-      </w:r>
-      <w:r>
-        <w:t xml:space="preserve"> This results in an X dataset of 235 rows x 8 columns and a y dataset</w:t>
-      </w:r>
-      <w:r>
+      <w:r>
+        <w:rPr>
+          <w:rFonts w:ascii="Consolas" w:eastAsia="Times New Roman" w:hAnsi="Consolas" w:cs="Times New Roman"/>
+          <w:color w:val="333333"/>
+          <w:kern w:val="0"/>
+          <w:sz w:val="21"/>
+          <w:szCs w:val="21"/>
+          <w14:ligatures w14:val="none"/>
+        </w:rPr>
+        <w:t xml:space="preserve">   </w:t>
+      </w:r>
+      <w:r>
+        <w:rPr>
+          <w:rFonts w:ascii="Consolas" w:eastAsia="Times New Roman" w:hAnsi="Consolas" w:cs="Times New Roman"/>
+          <w:color w:val="2AA198"/>
+          <w:kern w:val="0"/>
+          <w:sz w:val="21"/>
+          <w:szCs w:val="21"/>
+          <w14:ligatures w14:val="none"/>
+        </w:rPr>
+        <w:t>:</w:t>
+      </w:r>
+      <w:r>
+        <w:rPr>
+          <w:rFonts w:ascii="Consolas" w:eastAsia="Times New Roman" w:hAnsi="Consolas" w:cs="Times New Roman"/>
+          <w:color w:val="333333"/>
+          <w:kern w:val="0"/>
+          <w:sz w:val="21"/>
+          <w:szCs w:val="21"/>
+          <w14:ligatures w14:val="none"/>
+        </w:rPr>
         <w:t xml:space="preserve"> </w:t>
       </w:r>
       <w:r>
-        <w:t xml:space="preserve">of 235 rows x 1 column. </w:t>
-      </w:r>
-      <w:r>
-        <w:t xml:space="preserve">I decided to apply stratified train/test split because I wanted to maintain the same ratio of healthy, nondemented patients to demented AD patients in the resulting train/test partitions. This results in 4 subsets: </w:t>
-      </w:r>
-      <w:proofErr w:type="spellStart"/>
-      <w:r>
-        <w:t>X_test</w:t>
-      </w:r>
-      <w:proofErr w:type="spellEnd"/>
-      <w:r>
-        <w:t xml:space="preserve">, </w:t>
-      </w:r>
-      <w:proofErr w:type="spellStart"/>
-      <w:r>
-        <w:t>X_train</w:t>
-      </w:r>
-      <w:proofErr w:type="spellEnd"/>
-      <w:r>
-        <w:t xml:space="preserve">, </w:t>
-      </w:r>
-      <w:proofErr w:type="spellStart"/>
+        <w:rPr>
+          <w:rFonts w:ascii="Consolas" w:eastAsia="Times New Roman" w:hAnsi="Consolas" w:cs="Times New Roman"/>
+          <w:color w:val="657B83"/>
+          <w:kern w:val="0"/>
+          <w:sz w:val="21"/>
+          <w:szCs w:val="21"/>
+          <w14:ligatures w14:val="none"/>
+        </w:rPr>
+        <w:t>FP</w:t>
+      </w:r>
+      <w:r>
+        <w:rPr>
+          <w:rFonts w:ascii="Consolas" w:eastAsia="Times New Roman" w:hAnsi="Consolas" w:cs="Times New Roman"/>
+          <w:color w:val="2AA198"/>
+          <w:kern w:val="0"/>
+          <w:sz w:val="21"/>
+          <w:szCs w:val="21"/>
+          <w14:ligatures w14:val="none"/>
+        </w:rPr>
+        <w:t>,</w:t>
+      </w:r>
+      <w:r>
+        <w:rPr>
+          <w:rFonts w:ascii="Consolas" w:eastAsia="Times New Roman" w:hAnsi="Consolas" w:cs="Times New Roman"/>
+          <w:color w:val="333333"/>
+          <w:kern w:val="0"/>
+          <w:sz w:val="21"/>
+          <w:szCs w:val="21"/>
+          <w14:ligatures w14:val="none"/>
+        </w:rPr>
+        <w:t xml:space="preserve"> </w:t>
+      </w:r>
+    </w:p>
+    <w:p>
+      <w:pPr>
+        <w:shd w:val="clear" w:color="auto" w:fill="FDF6E3"/>
+        <w:spacing w:after="0" w:line="285" w:lineRule="atLeast"/>
+        <w:rPr>
+          <w:rFonts w:ascii="Consolas" w:eastAsia="Times New Roman" w:hAnsi="Consolas" w:cs="Times New Roman"/>
+          <w:color w:val="333333"/>
+          <w:kern w:val="0"/>
+          <w:sz w:val="21"/>
+          <w:szCs w:val="21"/>
+          <w14:ligatures w14:val="none"/>
+        </w:rPr>
+      </w:pPr>
+      <w:r>
+        <w:rPr>
+          <w:rFonts w:ascii="Consolas" w:eastAsia="Times New Roman" w:hAnsi="Consolas" w:cs="Times New Roman"/>
+          <w:color w:val="333333"/>
+          <w:kern w:val="0"/>
+          <w:sz w:val="21"/>
+          <w:szCs w:val="21"/>
+          <w14:ligatures w14:val="none"/>
+        </w:rPr>
+        <w:t xml:space="preserve">    </w:t>
+      </w:r>
+      <w:r>
+        <w:rPr>
+          <w:rFonts w:ascii="Consolas" w:eastAsia="Times New Roman" w:hAnsi="Consolas" w:cs="Times New Roman"/>
+          <w:color w:val="2AA198"/>
+          <w:kern w:val="0"/>
+          <w:sz w:val="21"/>
+          <w:szCs w:val="21"/>
+          <w14:ligatures w14:val="none"/>
+        </w:rPr>
+        <w:t>'</w:t>
+      </w:r>
+      <w:r>
+        <w:rPr>
+          <w:rFonts w:ascii="Consolas" w:eastAsia="Times New Roman" w:hAnsi="Consolas" w:cs="Times New Roman"/>
+          <w:color w:val="859900"/>
+          <w:kern w:val="0"/>
+          <w:sz w:val="21"/>
+          <w:szCs w:val="21"/>
+          <w14:ligatures w14:val="none"/>
+        </w:rPr>
+        <w:t>False Negative (FN)</w:t>
+      </w:r>
+      <w:r>
+        <w:rPr>
+          <w:rFonts w:ascii="Consolas" w:eastAsia="Times New Roman" w:hAnsi="Consolas" w:cs="Times New Roman"/>
+          <w:color w:val="2AA198"/>
+          <w:kern w:val="0"/>
+          <w:sz w:val="21"/>
+          <w:szCs w:val="21"/>
+          <w14:ligatures w14:val="none"/>
+        </w:rPr>
+        <w:t>'</w:t>
+      </w:r>
+      <w:r>
+        <w:rPr>
+          <w:rFonts w:ascii="Consolas" w:eastAsia="Times New Roman" w:hAnsi="Consolas" w:cs="Times New Roman"/>
+          <w:color w:val="333333"/>
+          <w:kern w:val="0"/>
+          <w:sz w:val="21"/>
+          <w:szCs w:val="21"/>
+          <w14:ligatures w14:val="none"/>
+        </w:rPr>
+        <w:t xml:space="preserve">   </w:t>
+      </w:r>
+      <w:r>
+        <w:rPr>
+          <w:rFonts w:ascii="Consolas" w:eastAsia="Times New Roman" w:hAnsi="Consolas" w:cs="Times New Roman"/>
+          <w:color w:val="2AA198"/>
+          <w:kern w:val="0"/>
+          <w:sz w:val="21"/>
+          <w:szCs w:val="21"/>
+          <w14:ligatures w14:val="none"/>
+        </w:rPr>
+        <w:t>:</w:t>
+      </w:r>
+      <w:r>
+        <w:rPr>
+          <w:rFonts w:ascii="Consolas" w:eastAsia="Times New Roman" w:hAnsi="Consolas" w:cs="Times New Roman"/>
+          <w:color w:val="333333"/>
+          <w:kern w:val="0"/>
+          <w:sz w:val="21"/>
+          <w:szCs w:val="21"/>
+          <w14:ligatures w14:val="none"/>
+        </w:rPr>
+        <w:t xml:space="preserve"> </w:t>
+      </w:r>
+      <w:r>
+        <w:rPr>
+          <w:rFonts w:ascii="Consolas" w:eastAsia="Times New Roman" w:hAnsi="Consolas" w:cs="Times New Roman"/>
+          <w:color w:val="657B83"/>
+          <w:kern w:val="0"/>
+          <w:sz w:val="21"/>
+          <w:szCs w:val="21"/>
+          <w14:ligatures w14:val="none"/>
+        </w:rPr>
+        <w:t>FN</w:t>
+      </w:r>
+      <w:r>
+        <w:rPr>
+          <w:rFonts w:ascii="Consolas" w:eastAsia="Times New Roman" w:hAnsi="Consolas" w:cs="Times New Roman"/>
+          <w:color w:val="2AA198"/>
+          <w:kern w:val="0"/>
+          <w:sz w:val="21"/>
+          <w:szCs w:val="21"/>
+          <w14:ligatures w14:val="none"/>
+        </w:rPr>
+        <w:t>,</w:t>
+      </w:r>
+      <w:r>
+        <w:rPr>
+          <w:rFonts w:ascii="Consolas" w:eastAsia="Times New Roman" w:hAnsi="Consolas" w:cs="Times New Roman"/>
+          <w:color w:val="333333"/>
+          <w:kern w:val="0"/>
+          <w:sz w:val="21"/>
+          <w:szCs w:val="21"/>
+          <w14:ligatures w14:val="none"/>
+        </w:rPr>
+        <w:t xml:space="preserve"> </w:t>
+      </w:r>
+    </w:p>
+    <w:p>
+      <w:pPr>
+        <w:shd w:val="clear" w:color="auto" w:fill="FDF6E3"/>
+        <w:spacing w:after="0" w:line="285" w:lineRule="atLeast"/>
+        <w:rPr>
+          <w:rFonts w:ascii="Consolas" w:eastAsia="Times New Roman" w:hAnsi="Consolas" w:cs="Times New Roman"/>
+          <w:color w:val="333333"/>
+          <w:kern w:val="0"/>
+          <w:sz w:val="21"/>
+          <w:szCs w:val="21"/>
+          <w14:ligatures w14:val="none"/>
+        </w:rPr>
+      </w:pPr>
+      <w:r>
+        <w:rPr>
+          <w:rFonts w:ascii="Consolas" w:eastAsia="Times New Roman" w:hAnsi="Consolas" w:cs="Times New Roman"/>
+          <w:color w:val="333333"/>
+          <w:kern w:val="0"/>
+          <w:sz w:val="21"/>
+          <w:szCs w:val="21"/>
+          <w14:ligatures w14:val="none"/>
+        </w:rPr>
+        <w:t xml:space="preserve">    </w:t>
+      </w:r>
+      <w:r>
+        <w:rPr>
+          <w:rFonts w:ascii="Consolas" w:eastAsia="Times New Roman" w:hAnsi="Consolas" w:cs="Times New Roman"/>
+          <w:color w:val="2AA198"/>
+          <w:kern w:val="0"/>
+          <w:sz w:val="21"/>
+          <w:szCs w:val="21"/>
+          <w14:ligatures w14:val="none"/>
+        </w:rPr>
+        <w:t>'</w:t>
+      </w:r>
+      <w:r>
+        <w:rPr>
+          <w:rFonts w:ascii="Consolas" w:eastAsia="Times New Roman" w:hAnsi="Consolas" w:cs="Times New Roman"/>
+          <w:color w:val="859900"/>
+          <w:kern w:val="0"/>
+          <w:sz w:val="21"/>
+          <w:szCs w:val="21"/>
+          <w14:ligatures w14:val="none"/>
+        </w:rPr>
+        <w:t>True Positive (TP)</w:t>
+      </w:r>
+      <w:r>
+        <w:rPr>
+          <w:rFonts w:ascii="Consolas" w:eastAsia="Times New Roman" w:hAnsi="Consolas" w:cs="Times New Roman"/>
+          <w:color w:val="2AA198"/>
+          <w:kern w:val="0"/>
+          <w:sz w:val="21"/>
+          <w:szCs w:val="21"/>
+          <w14:ligatures w14:val="none"/>
+        </w:rPr>
+        <w:t>'</w:t>
+      </w:r>
+      <w:r>
+        <w:rPr>
+          <w:rFonts w:ascii="Consolas" w:eastAsia="Times New Roman" w:hAnsi="Consolas" w:cs="Times New Roman"/>
+          <w:color w:val="333333"/>
+          <w:kern w:val="0"/>
+          <w:sz w:val="21"/>
+          <w:szCs w:val="21"/>
+          <w14:ligatures w14:val="none"/>
+        </w:rPr>
+        <w:t xml:space="preserve">    </w:t>
+      </w:r>
+      <w:r>
+        <w:rPr>
+          <w:rFonts w:ascii="Consolas" w:eastAsia="Times New Roman" w:hAnsi="Consolas" w:cs="Times New Roman"/>
+          <w:color w:val="2AA198"/>
+          <w:kern w:val="0"/>
+          <w:sz w:val="21"/>
+          <w:szCs w:val="21"/>
+          <w14:ligatures w14:val="none"/>
+        </w:rPr>
+        <w:t>:</w:t>
+      </w:r>
+      <w:r>
+        <w:rPr>
+          <w:rFonts w:ascii="Consolas" w:eastAsia="Times New Roman" w:hAnsi="Consolas" w:cs="Times New Roman"/>
+          <w:color w:val="333333"/>
+          <w:kern w:val="0"/>
+          <w:sz w:val="21"/>
+          <w:szCs w:val="21"/>
+          <w14:ligatures w14:val="none"/>
+        </w:rPr>
+        <w:t xml:space="preserve"> </w:t>
+      </w:r>
+      <w:r>
+        <w:rPr>
+          <w:rFonts w:ascii="Consolas" w:eastAsia="Times New Roman" w:hAnsi="Consolas" w:cs="Times New Roman"/>
+          <w:color w:val="657B83"/>
+          <w:kern w:val="0"/>
+          <w:sz w:val="21"/>
+          <w:szCs w:val="21"/>
+          <w14:ligatures w14:val="none"/>
+        </w:rPr>
+        <w:t>TP</w:t>
+      </w:r>
+    </w:p>
+    <w:p>
+      <w:pPr>
+        <w:tabs>
+          <w:tab w:val="left" w:pos="5480"/>
+        </w:tabs>
+        <w:spacing w:after="0" w:line="240" w:lineRule="auto"/>
+      </w:pPr>
+    </w:p>
+    <w:p>
+      <w:pPr>
+        <w:tabs>
+          <w:tab w:val="left" w:pos="5480"/>
+        </w:tabs>
+        <w:spacing w:after="0" w:line="240" w:lineRule="auto"/>
+      </w:pPr>
+      <w:r>
+        <w:t>Formulas</w:t>
+      </w:r>
+      <w:r>
+        <w:t>:</w:t>
+      </w:r>
+    </w:p>
+    <w:p>
+      <w:pPr>
+        <w:tabs>
+          <w:tab w:val="left" w:pos="5480"/>
+        </w:tabs>
+        <w:spacing w:after="0" w:line="240" w:lineRule="auto"/>
+      </w:pPr>
+    </w:p>
+    <w:tbl>
+      <w:tblPr>
+        <w:tblW w:w="10080" w:type="dxa"/>
+        <w:tblBorders>
+          <w:top w:val="single" w:sz="4" w:space="0" w:color="auto"/>
+          <w:left w:val="single" w:sz="4" w:space="0" w:color="auto"/>
+          <w:bottom w:val="single" w:sz="4" w:space="0" w:color="auto"/>
+          <w:right w:val="single" w:sz="4" w:space="0" w:color="auto"/>
+          <w:insideH w:val="single" w:sz="4" w:space="0" w:color="auto"/>
+          <w:insideV w:val="single" w:sz="4" w:space="0" w:color="auto"/>
+        </w:tblBorders>
+        <w:tblLook w:val="04A0" w:firstRow="1" w:lastRow="0" w:firstColumn="1" w:lastColumn="0" w:noHBand="0" w:noVBand="1"/>
+      </w:tblPr>
+      <w:tblGrid>
+        <w:gridCol w:w="1860"/>
+        <w:gridCol w:w="4280"/>
+        <w:gridCol w:w="3940"/>
+      </w:tblGrid>
+      <w:tr>
+        <w:trPr>
+          <w:trHeight w:val="300"/>
+        </w:trPr>
+        <w:tc>
+          <w:tcPr>
+            <w:tcW w:w="1860" w:type="dxa"/>
+            <w:shd w:val="clear" w:color="auto" w:fill="auto"/>
+            <w:noWrap/>
+            <w:vAlign w:val="bottom"/>
+            <w:hideMark/>
+          </w:tcPr>
+          <w:p>
+            <w:pPr>
+              <w:spacing w:after="0" w:line="240" w:lineRule="auto"/>
+              <w:rPr>
+                <w:rFonts w:ascii="Calibri" w:eastAsia="Times New Roman" w:hAnsi="Calibri" w:cs="Calibri"/>
+                <w:b/>
+                <w:bCs/>
+                <w:color w:val="000000"/>
+                <w:kern w:val="0"/>
+                <w14:ligatures w14:val="none"/>
+              </w:rPr>
+            </w:pPr>
+            <w:r>
+              <w:rPr>
+                <w:rFonts w:ascii="Calibri" w:eastAsia="Times New Roman" w:hAnsi="Calibri" w:cs="Calibri"/>
+                <w:b/>
+                <w:bCs/>
+                <w:color w:val="000000"/>
+                <w:kern w:val="0"/>
+                <w14:ligatures w14:val="none"/>
+              </w:rPr>
+              <w:t>MEASUREMENT</w:t>
+            </w:r>
+          </w:p>
+        </w:tc>
+        <w:tc>
+          <w:tcPr>
+            <w:tcW w:w="4280" w:type="dxa"/>
+            <w:shd w:val="clear" w:color="auto" w:fill="auto"/>
+            <w:noWrap/>
+            <w:vAlign w:val="bottom"/>
+            <w:hideMark/>
+          </w:tcPr>
+          <w:p>
+            <w:pPr>
+              <w:spacing w:after="0" w:line="240" w:lineRule="auto"/>
+              <w:rPr>
+                <w:rFonts w:ascii="Calibri" w:eastAsia="Times New Roman" w:hAnsi="Calibri" w:cs="Calibri"/>
+                <w:b/>
+                <w:bCs/>
+                <w:color w:val="000000"/>
+                <w:kern w:val="0"/>
+                <w14:ligatures w14:val="none"/>
+              </w:rPr>
+            </w:pPr>
+            <w:r>
+              <w:rPr>
+                <w:rFonts w:ascii="Calibri" w:eastAsia="Times New Roman" w:hAnsi="Calibri" w:cs="Calibri"/>
+                <w:b/>
+                <w:bCs/>
+                <w:color w:val="000000"/>
+                <w:kern w:val="0"/>
+                <w14:ligatures w14:val="none"/>
+              </w:rPr>
+              <w:t>DESCRIPTION</w:t>
+            </w:r>
+          </w:p>
+        </w:tc>
+        <w:tc>
+          <w:tcPr>
+            <w:tcW w:w="3940" w:type="dxa"/>
+            <w:shd w:val="clear" w:color="auto" w:fill="auto"/>
+            <w:noWrap/>
+            <w:vAlign w:val="bottom"/>
+            <w:hideMark/>
+          </w:tcPr>
+          <w:p>
+            <w:pPr>
+              <w:spacing w:after="0" w:line="240" w:lineRule="auto"/>
+              <w:rPr>
+                <w:rFonts w:ascii="Calibri" w:eastAsia="Times New Roman" w:hAnsi="Calibri" w:cs="Calibri"/>
+                <w:b/>
+                <w:bCs/>
+                <w:color w:val="000000"/>
+                <w:kern w:val="0"/>
+                <w14:ligatures w14:val="none"/>
+              </w:rPr>
+            </w:pPr>
+            <w:r>
+              <w:rPr>
+                <w:rFonts w:ascii="Calibri" w:eastAsia="Times New Roman" w:hAnsi="Calibri" w:cs="Calibri"/>
+                <w:b/>
+                <w:bCs/>
+                <w:color w:val="000000"/>
+                <w:kern w:val="0"/>
+                <w14:ligatures w14:val="none"/>
+              </w:rPr>
+              <w:t>FORMULA</w:t>
+            </w:r>
+          </w:p>
+        </w:tc>
+      </w:tr>
+      <w:tr>
+        <w:trPr>
+          <w:trHeight w:val="300"/>
+        </w:trPr>
+        <w:tc>
+          <w:tcPr>
+            <w:tcW w:w="1860" w:type="dxa"/>
+            <w:shd w:val="clear" w:color="auto" w:fill="auto"/>
+            <w:noWrap/>
+            <w:vAlign w:val="bottom"/>
+            <w:hideMark/>
+          </w:tcPr>
+          <w:p>
+            <w:pPr>
+              <w:spacing w:after="0" w:line="240" w:lineRule="auto"/>
+              <w:rPr>
+                <w:rFonts w:ascii="Calibri" w:eastAsia="Times New Roman" w:hAnsi="Calibri" w:cs="Calibri"/>
+                <w:color w:val="000000"/>
+                <w:kern w:val="0"/>
+                <w14:ligatures w14:val="none"/>
+              </w:rPr>
+            </w:pPr>
+            <w:r>
+              <w:rPr>
+                <w:rFonts w:ascii="Calibri" w:eastAsia="Times New Roman" w:hAnsi="Calibri" w:cs="Calibri"/>
+                <w:color w:val="000000"/>
+                <w:kern w:val="0"/>
+                <w14:ligatures w14:val="none"/>
+              </w:rPr>
+              <w:t>Accuracy</w:t>
+            </w:r>
+          </w:p>
+        </w:tc>
+        <w:tc>
+          <w:tcPr>
+            <w:tcW w:w="4280" w:type="dxa"/>
+            <w:shd w:val="clear" w:color="auto" w:fill="auto"/>
+            <w:noWrap/>
+            <w:vAlign w:val="bottom"/>
+            <w:hideMark/>
+          </w:tcPr>
+          <w:p>
+            <w:pPr>
+              <w:spacing w:after="0" w:line="240" w:lineRule="auto"/>
+              <w:rPr>
+                <w:rFonts w:ascii="Calibri" w:eastAsia="Times New Roman" w:hAnsi="Calibri" w:cs="Calibri"/>
+                <w:color w:val="000000"/>
+                <w:kern w:val="0"/>
+                <w14:ligatures w14:val="none"/>
+              </w:rPr>
+            </w:pPr>
+            <w:r>
+              <w:rPr>
+                <w:rFonts w:ascii="Calibri" w:eastAsia="Times New Roman" w:hAnsi="Calibri" w:cs="Calibri"/>
+                <w:color w:val="000000"/>
+                <w:kern w:val="0"/>
+                <w14:ligatures w14:val="none"/>
+              </w:rPr>
+              <w:t>All correct / all</w:t>
+            </w:r>
+          </w:p>
+        </w:tc>
+        <w:tc>
+          <w:tcPr>
+            <w:tcW w:w="3940" w:type="dxa"/>
+            <w:shd w:val="clear" w:color="auto" w:fill="auto"/>
+            <w:noWrap/>
+            <w:vAlign w:val="bottom"/>
+            <w:hideMark/>
+          </w:tcPr>
+          <w:p>
+            <w:pPr>
+              <w:spacing w:after="0" w:line="240" w:lineRule="auto"/>
+              <w:rPr>
+                <w:rFonts w:ascii="Calibri" w:eastAsia="Times New Roman" w:hAnsi="Calibri" w:cs="Calibri"/>
+                <w:color w:val="000000"/>
+                <w:kern w:val="0"/>
+                <w14:ligatures w14:val="none"/>
+              </w:rPr>
+            </w:pPr>
+            <w:r>
+              <w:rPr>
+                <w:rFonts w:ascii="Calibri" w:eastAsia="Times New Roman" w:hAnsi="Calibri" w:cs="Calibri"/>
+                <w:color w:val="000000"/>
+                <w:kern w:val="0"/>
+                <w14:ligatures w14:val="none"/>
+              </w:rPr>
+              <w:t>(TP + TN) / (TP + TN + FP + FN)</w:t>
+            </w:r>
+          </w:p>
+        </w:tc>
+      </w:tr>
+      <w:tr>
+        <w:trPr>
+          <w:trHeight w:val="300"/>
+        </w:trPr>
+        <w:tc>
+          <w:tcPr>
+            <w:tcW w:w="1860" w:type="dxa"/>
+            <w:shd w:val="clear" w:color="auto" w:fill="auto"/>
+            <w:noWrap/>
+            <w:vAlign w:val="bottom"/>
+            <w:hideMark/>
+          </w:tcPr>
+          <w:p>
+            <w:pPr>
+              <w:spacing w:after="0" w:line="240" w:lineRule="auto"/>
+              <w:rPr>
+                <w:rFonts w:ascii="Calibri" w:eastAsia="Times New Roman" w:hAnsi="Calibri" w:cs="Calibri"/>
+                <w:color w:val="000000"/>
+                <w:kern w:val="0"/>
+                <w14:ligatures w14:val="none"/>
+              </w:rPr>
+            </w:pPr>
+            <w:r>
+              <w:rPr>
+                <w:rFonts w:ascii="Calibri" w:eastAsia="Times New Roman" w:hAnsi="Calibri" w:cs="Calibri"/>
+                <w:color w:val="000000"/>
+                <w:kern w:val="0"/>
+                <w14:ligatures w14:val="none"/>
+              </w:rPr>
+              <w:t>Precision</w:t>
+            </w:r>
+          </w:p>
+        </w:tc>
+        <w:tc>
+          <w:tcPr>
+            <w:tcW w:w="4280" w:type="dxa"/>
+            <w:shd w:val="clear" w:color="auto" w:fill="auto"/>
+            <w:noWrap/>
+            <w:vAlign w:val="bottom"/>
+            <w:hideMark/>
+          </w:tcPr>
+          <w:p>
+            <w:pPr>
+              <w:spacing w:after="0" w:line="240" w:lineRule="auto"/>
+              <w:rPr>
+                <w:rFonts w:ascii="Calibri" w:eastAsia="Times New Roman" w:hAnsi="Calibri" w:cs="Calibri"/>
+                <w:color w:val="000000"/>
+                <w:kern w:val="0"/>
+                <w14:ligatures w14:val="none"/>
+              </w:rPr>
+            </w:pPr>
+            <w:r>
+              <w:rPr>
+                <w:rFonts w:ascii="Calibri" w:eastAsia="Times New Roman" w:hAnsi="Calibri" w:cs="Calibri"/>
+                <w:color w:val="000000"/>
+                <w:kern w:val="0"/>
+                <w14:ligatures w14:val="none"/>
+              </w:rPr>
+              <w:t>True positives / predicted positives</w:t>
+            </w:r>
+          </w:p>
+        </w:tc>
+        <w:tc>
+          <w:tcPr>
+            <w:tcW w:w="3940" w:type="dxa"/>
+            <w:shd w:val="clear" w:color="auto" w:fill="auto"/>
+            <w:noWrap/>
+            <w:vAlign w:val="bottom"/>
+            <w:hideMark/>
+          </w:tcPr>
+          <w:p>
+            <w:pPr>
+              <w:spacing w:after="0" w:line="240" w:lineRule="auto"/>
+              <w:rPr>
+                <w:rFonts w:ascii="Calibri" w:eastAsia="Times New Roman" w:hAnsi="Calibri" w:cs="Calibri"/>
+                <w:color w:val="000000"/>
+                <w:kern w:val="0"/>
+                <w14:ligatures w14:val="none"/>
+              </w:rPr>
+            </w:pPr>
+            <w:r>
+              <w:rPr>
+                <w:rFonts w:ascii="Calibri" w:eastAsia="Times New Roman" w:hAnsi="Calibri" w:cs="Calibri"/>
+                <w:color w:val="000000"/>
+                <w:kern w:val="0"/>
+                <w14:ligatures w14:val="none"/>
+              </w:rPr>
+              <w:t>TP / TP + FP</w:t>
+            </w:r>
+          </w:p>
+        </w:tc>
+      </w:tr>
+      <w:tr>
+        <w:trPr>
+          <w:trHeight w:val="300"/>
+        </w:trPr>
+        <w:tc>
+          <w:tcPr>
+            <w:tcW w:w="1860" w:type="dxa"/>
+            <w:shd w:val="clear" w:color="auto" w:fill="auto"/>
+            <w:noWrap/>
+            <w:vAlign w:val="bottom"/>
+            <w:hideMark/>
+          </w:tcPr>
+          <w:p>
+            <w:pPr>
+              <w:spacing w:after="0" w:line="240" w:lineRule="auto"/>
+              <w:rPr>
+                <w:rFonts w:ascii="Calibri" w:eastAsia="Times New Roman" w:hAnsi="Calibri" w:cs="Calibri"/>
+                <w:color w:val="000000"/>
+                <w:kern w:val="0"/>
+                <w14:ligatures w14:val="none"/>
+              </w:rPr>
+            </w:pPr>
+            <w:r>
+              <w:rPr>
+                <w:rFonts w:ascii="Calibri" w:eastAsia="Times New Roman" w:hAnsi="Calibri" w:cs="Calibri"/>
+                <w:color w:val="000000"/>
+                <w:kern w:val="0"/>
+                <w14:ligatures w14:val="none"/>
+              </w:rPr>
+              <w:t>Sensitivity (Recall)</w:t>
+            </w:r>
+          </w:p>
+        </w:tc>
+        <w:tc>
+          <w:tcPr>
+            <w:tcW w:w="4280" w:type="dxa"/>
+            <w:shd w:val="clear" w:color="auto" w:fill="auto"/>
+            <w:noWrap/>
+            <w:vAlign w:val="bottom"/>
+            <w:hideMark/>
+          </w:tcPr>
+          <w:p>
+            <w:pPr>
+              <w:spacing w:after="0" w:line="240" w:lineRule="auto"/>
+              <w:rPr>
+                <w:rFonts w:ascii="Calibri" w:eastAsia="Times New Roman" w:hAnsi="Calibri" w:cs="Calibri"/>
+                <w:color w:val="000000"/>
+                <w:kern w:val="0"/>
+                <w14:ligatures w14:val="none"/>
+              </w:rPr>
+            </w:pPr>
+            <w:r>
+              <w:rPr>
+                <w:rFonts w:ascii="Calibri" w:eastAsia="Times New Roman" w:hAnsi="Calibri" w:cs="Calibri"/>
+                <w:color w:val="000000"/>
+                <w:kern w:val="0"/>
+                <w14:ligatures w14:val="none"/>
+              </w:rPr>
+              <w:t>True positives / all actual positives</w:t>
+            </w:r>
+          </w:p>
+        </w:tc>
+        <w:tc>
+          <w:tcPr>
+            <w:tcW w:w="3940" w:type="dxa"/>
+            <w:shd w:val="clear" w:color="auto" w:fill="auto"/>
+            <w:noWrap/>
+            <w:vAlign w:val="bottom"/>
+            <w:hideMark/>
+          </w:tcPr>
+          <w:p>
+            <w:pPr>
+              <w:spacing w:after="0" w:line="240" w:lineRule="auto"/>
+              <w:rPr>
+                <w:rFonts w:ascii="Calibri" w:eastAsia="Times New Roman" w:hAnsi="Calibri" w:cs="Calibri"/>
+                <w:color w:val="000000"/>
+                <w:kern w:val="0"/>
+                <w14:ligatures w14:val="none"/>
+              </w:rPr>
+            </w:pPr>
+            <w:r>
+              <w:rPr>
+                <w:rFonts w:ascii="Calibri" w:eastAsia="Times New Roman" w:hAnsi="Calibri" w:cs="Calibri"/>
+                <w:color w:val="000000"/>
+                <w:kern w:val="0"/>
+                <w14:ligatures w14:val="none"/>
+              </w:rPr>
+              <w:t>TP / (TP + FN)</w:t>
+            </w:r>
+          </w:p>
+        </w:tc>
+      </w:tr>
+      <w:tr>
+        <w:trPr>
+          <w:trHeight w:val="300"/>
+        </w:trPr>
+        <w:tc>
+          <w:tcPr>
+            <w:tcW w:w="1860" w:type="dxa"/>
+            <w:shd w:val="clear" w:color="auto" w:fill="auto"/>
+            <w:noWrap/>
+            <w:vAlign w:val="bottom"/>
+            <w:hideMark/>
+          </w:tcPr>
+          <w:p>
+            <w:pPr>
+              <w:spacing w:after="0" w:line="240" w:lineRule="auto"/>
+              <w:rPr>
+                <w:rFonts w:ascii="Calibri" w:eastAsia="Times New Roman" w:hAnsi="Calibri" w:cs="Calibri"/>
+                <w:color w:val="000000"/>
+                <w:kern w:val="0"/>
+                <w14:ligatures w14:val="none"/>
+              </w:rPr>
+            </w:pPr>
+            <w:r>
+              <w:rPr>
+                <w:rFonts w:ascii="Calibri" w:eastAsia="Times New Roman" w:hAnsi="Calibri" w:cs="Calibri"/>
+                <w:color w:val="000000"/>
+                <w:kern w:val="0"/>
+                <w14:ligatures w14:val="none"/>
+              </w:rPr>
+              <w:t>Specificity</w:t>
+            </w:r>
+          </w:p>
+        </w:tc>
+        <w:tc>
+          <w:tcPr>
+            <w:tcW w:w="4280" w:type="dxa"/>
+            <w:shd w:val="clear" w:color="auto" w:fill="auto"/>
+            <w:noWrap/>
+            <w:vAlign w:val="bottom"/>
+            <w:hideMark/>
+          </w:tcPr>
+          <w:p>
+            <w:pPr>
+              <w:spacing w:after="0" w:line="240" w:lineRule="auto"/>
+              <w:rPr>
+                <w:rFonts w:ascii="Calibri" w:eastAsia="Times New Roman" w:hAnsi="Calibri" w:cs="Calibri"/>
+                <w:color w:val="000000"/>
+                <w:kern w:val="0"/>
+                <w14:ligatures w14:val="none"/>
+              </w:rPr>
+            </w:pPr>
+            <w:r>
+              <w:rPr>
+                <w:rFonts w:ascii="Calibri" w:eastAsia="Times New Roman" w:hAnsi="Calibri" w:cs="Calibri"/>
+                <w:color w:val="000000"/>
+                <w:kern w:val="0"/>
+                <w14:ligatures w14:val="none"/>
+              </w:rPr>
+              <w:t>True negatives/ all actual negatives</w:t>
+            </w:r>
+          </w:p>
+        </w:tc>
+        <w:tc>
+          <w:tcPr>
+            <w:tcW w:w="3940" w:type="dxa"/>
+            <w:shd w:val="clear" w:color="auto" w:fill="auto"/>
+            <w:noWrap/>
+            <w:vAlign w:val="bottom"/>
+            <w:hideMark/>
+          </w:tcPr>
+          <w:p>
+            <w:pPr>
+              <w:spacing w:after="0" w:line="240" w:lineRule="auto"/>
+              <w:rPr>
+                <w:rFonts w:ascii="Calibri" w:eastAsia="Times New Roman" w:hAnsi="Calibri" w:cs="Calibri"/>
+                <w:color w:val="000000"/>
+                <w:kern w:val="0"/>
+                <w14:ligatures w14:val="none"/>
+              </w:rPr>
+            </w:pPr>
+            <w:r>
+              <w:rPr>
+                <w:rFonts w:ascii="Calibri" w:eastAsia="Times New Roman" w:hAnsi="Calibri" w:cs="Calibri"/>
+                <w:color w:val="000000"/>
+                <w:kern w:val="0"/>
+                <w14:ligatures w14:val="none"/>
+              </w:rPr>
+              <w:t>TN / (TN + FP)</w:t>
+            </w:r>
+          </w:p>
+        </w:tc>
+      </w:tr>
+      <w:tr>
+        <w:trPr>
+          <w:trHeight w:val="300"/>
+        </w:trPr>
+        <w:tc>
+          <w:tcPr>
+            <w:tcW w:w="1860" w:type="dxa"/>
+            <w:shd w:val="clear" w:color="auto" w:fill="auto"/>
+            <w:noWrap/>
+            <w:vAlign w:val="bottom"/>
+            <w:hideMark/>
+          </w:tcPr>
+          <w:p>
+            <w:pPr>
+              <w:spacing w:after="0" w:line="240" w:lineRule="auto"/>
+              <w:rPr>
+                <w:rFonts w:ascii="Calibri" w:eastAsia="Times New Roman" w:hAnsi="Calibri" w:cs="Calibri"/>
+                <w:color w:val="000000"/>
+                <w:kern w:val="0"/>
+                <w14:ligatures w14:val="none"/>
+              </w:rPr>
+            </w:pPr>
+            <w:r>
+              <w:rPr>
+                <w:rFonts w:ascii="Calibri" w:eastAsia="Times New Roman" w:hAnsi="Calibri" w:cs="Calibri"/>
+                <w:color w:val="000000"/>
+                <w:kern w:val="0"/>
+                <w14:ligatures w14:val="none"/>
+              </w:rPr>
+              <w:t>F1</w:t>
+            </w:r>
+          </w:p>
+        </w:tc>
+        <w:tc>
+          <w:tcPr>
+            <w:tcW w:w="4280" w:type="dxa"/>
+            <w:shd w:val="clear" w:color="auto" w:fill="auto"/>
+            <w:noWrap/>
+            <w:vAlign w:val="bottom"/>
+            <w:hideMark/>
+          </w:tcPr>
+          <w:p>
+            <w:pPr>
+              <w:spacing w:after="0" w:line="240" w:lineRule="auto"/>
+              <w:rPr>
+                <w:rFonts w:ascii="Calibri" w:eastAsia="Times New Roman" w:hAnsi="Calibri" w:cs="Calibri"/>
+                <w:color w:val="000000"/>
+                <w:kern w:val="0"/>
+                <w14:ligatures w14:val="none"/>
+              </w:rPr>
+            </w:pPr>
+            <w:r>
+              <w:rPr>
+                <w:rFonts w:ascii="Calibri" w:eastAsia="Times New Roman" w:hAnsi="Calibri" w:cs="Calibri"/>
+                <w:color w:val="000000"/>
+                <w:kern w:val="0"/>
+                <w14:ligatures w14:val="none"/>
+              </w:rPr>
+              <w:t>Harmonic mean betwee</w:t>
+            </w:r>
+            <w:r>
+              <w:rPr>
+                <w:rFonts w:ascii="Calibri" w:eastAsia="Times New Roman" w:hAnsi="Calibri" w:cs="Calibri"/>
+                <w:color w:val="000000"/>
+                <w:kern w:val="0"/>
+                <w14:ligatures w14:val="none"/>
+              </w:rPr>
+              <w:t>n</w:t>
+            </w:r>
+            <w:r>
+              <w:rPr>
+                <w:rFonts w:ascii="Calibri" w:eastAsia="Times New Roman" w:hAnsi="Calibri" w:cs="Calibri"/>
+                <w:color w:val="000000"/>
+                <w:kern w:val="0"/>
+                <w14:ligatures w14:val="none"/>
+              </w:rPr>
+              <w:t xml:space="preserve"> precision and recall</w:t>
+            </w:r>
+          </w:p>
+        </w:tc>
+        <w:tc>
+          <w:tcPr>
+            <w:tcW w:w="3940" w:type="dxa"/>
+            <w:shd w:val="clear" w:color="auto" w:fill="auto"/>
+            <w:noWrap/>
+            <w:vAlign w:val="bottom"/>
+            <w:hideMark/>
+          </w:tcPr>
+          <w:p>
+            <w:pPr>
+              <w:spacing w:after="0" w:line="240" w:lineRule="auto"/>
+              <w:rPr>
+                <w:rFonts w:ascii="Calibri" w:eastAsia="Times New Roman" w:hAnsi="Calibri" w:cs="Calibri"/>
+                <w:color w:val="000000"/>
+                <w:kern w:val="0"/>
+                <w14:ligatures w14:val="none"/>
+              </w:rPr>
+            </w:pPr>
+            <w:r>
+              <w:rPr>
+                <w:rFonts w:ascii="Calibri" w:eastAsia="Times New Roman" w:hAnsi="Calibri" w:cs="Calibri"/>
+                <w:color w:val="000000"/>
+                <w:kern w:val="0"/>
+                <w14:ligatures w14:val="none"/>
+              </w:rPr>
+              <w:t>2 * precision * recall / (precision * recall)</w:t>
+            </w:r>
+          </w:p>
+        </w:tc>
+      </w:tr>
+    </w:tbl>
+    <w:p>
+      <w:pPr>
+        <w:tabs>
+          <w:tab w:val="left" w:pos="5480"/>
+        </w:tabs>
+        <w:spacing w:after="0" w:line="240" w:lineRule="auto"/>
+      </w:pPr>
+    </w:p>
+    <w:p>
+      <w:pPr>
+        <w:tabs>
+          <w:tab w:val="left" w:pos="5480"/>
+        </w:tabs>
+        <w:spacing w:after="0" w:line="240" w:lineRule="auto"/>
+      </w:pPr>
       <w:r>
         <w:lastRenderedPageBreak/>
-        <w:t>y_test</w:t>
-      </w:r>
-      <w:proofErr w:type="spellEnd"/>
-      <w:r>
-        <w:t xml:space="preserve">, </w:t>
-      </w:r>
-      <w:proofErr w:type="spellStart"/>
-      <w:r>
-        <w:t>y_train</w:t>
-      </w:r>
-      <w:proofErr w:type="spellEnd"/>
-      <w:r>
-        <w:t xml:space="preserve">. </w:t>
-      </w:r>
-      <w:r>
-        <w:t xml:space="preserve">I’ve decided to reserve 20% of the data for testing purposes, resulting in training subsets of 188 rows and testing subsets of 47 rows. </w:t>
-      </w:r>
-    </w:p>
-    <w:p>
-      <w:pPr>
-        <w:tabs>
-          <w:tab w:val="left" w:pos="720"/>
-        </w:tabs>
-        <w:spacing w:after="0" w:line="240" w:lineRule="auto"/>
-      </w:pPr>
-      <w:r>
-        <w:tab/>
-      </w:r>
-    </w:p>
-    <w:p>
-      <w:pPr>
-        <w:spacing w:after="0" w:line="240" w:lineRule="auto"/>
-        <w:ind w:left="720"/>
-        <w:rPr>
-          <w:rFonts w:ascii="Consolas" w:eastAsia="Times New Roman" w:hAnsi="Consolas" w:cs="Times New Roman"/>
-          <w:color w:val="333333"/>
-          <w:kern w:val="0"/>
-          <w:sz w:val="21"/>
-          <w:szCs w:val="21"/>
-          <w14:ligatures w14:val="none"/>
-        </w:rPr>
-      </w:pPr>
-      <w:proofErr w:type="spellStart"/>
-      <w:r>
-        <w:rPr>
-          <w:rFonts w:ascii="Consolas" w:eastAsia="Times New Roman" w:hAnsi="Consolas" w:cs="Times New Roman"/>
-          <w:color w:val="333333"/>
-          <w:kern w:val="0"/>
-          <w:sz w:val="21"/>
-          <w:szCs w:val="21"/>
-          <w14:ligatures w14:val="none"/>
-        </w:rPr>
-        <w:t>X_</w:t>
-      </w:r>
-      <w:proofErr w:type="gramStart"/>
-      <w:r>
-        <w:rPr>
-          <w:rFonts w:ascii="Consolas" w:eastAsia="Times New Roman" w:hAnsi="Consolas" w:cs="Times New Roman"/>
-          <w:color w:val="333333"/>
-          <w:kern w:val="0"/>
-          <w:sz w:val="21"/>
-          <w:szCs w:val="21"/>
-          <w14:ligatures w14:val="none"/>
-        </w:rPr>
-        <w:t>test.shape</w:t>
-      </w:r>
-      <w:proofErr w:type="spellEnd"/>
-      <w:proofErr w:type="gramEnd"/>
-      <w:r>
-        <w:rPr>
-          <w:rFonts w:ascii="Consolas" w:eastAsia="Times New Roman" w:hAnsi="Consolas" w:cs="Times New Roman"/>
-          <w:color w:val="333333"/>
-          <w:kern w:val="0"/>
-          <w:sz w:val="21"/>
-          <w:szCs w:val="21"/>
-          <w14:ligatures w14:val="none"/>
-        </w:rPr>
-        <w:t>: (47, 8)</w:t>
-      </w:r>
-    </w:p>
-    <w:p>
-      <w:pPr>
-        <w:spacing w:after="0" w:line="240" w:lineRule="auto"/>
-        <w:ind w:left="720"/>
-        <w:rPr>
-          <w:rFonts w:ascii="Consolas" w:eastAsia="Times New Roman" w:hAnsi="Consolas" w:cs="Times New Roman"/>
-          <w:color w:val="333333"/>
-          <w:kern w:val="0"/>
-          <w:sz w:val="21"/>
-          <w:szCs w:val="21"/>
-          <w14:ligatures w14:val="none"/>
-        </w:rPr>
-      </w:pPr>
-      <w:proofErr w:type="spellStart"/>
-      <w:r>
-        <w:rPr>
-          <w:rFonts w:ascii="Consolas" w:eastAsia="Times New Roman" w:hAnsi="Consolas" w:cs="Times New Roman"/>
-          <w:color w:val="333333"/>
-          <w:kern w:val="0"/>
-          <w:sz w:val="21"/>
-          <w:szCs w:val="21"/>
-          <w14:ligatures w14:val="none"/>
-        </w:rPr>
-        <w:t>X_</w:t>
-      </w:r>
-      <w:proofErr w:type="gramStart"/>
-      <w:r>
-        <w:rPr>
-          <w:rFonts w:ascii="Consolas" w:eastAsia="Times New Roman" w:hAnsi="Consolas" w:cs="Times New Roman"/>
-          <w:color w:val="333333"/>
-          <w:kern w:val="0"/>
-          <w:sz w:val="21"/>
-          <w:szCs w:val="21"/>
-          <w14:ligatures w14:val="none"/>
-        </w:rPr>
-        <w:t>train.shape</w:t>
-      </w:r>
-      <w:proofErr w:type="spellEnd"/>
-      <w:proofErr w:type="gramEnd"/>
-      <w:r>
-        <w:rPr>
-          <w:rFonts w:ascii="Consolas" w:eastAsia="Times New Roman" w:hAnsi="Consolas" w:cs="Times New Roman"/>
-          <w:color w:val="333333"/>
-          <w:kern w:val="0"/>
-          <w:sz w:val="21"/>
-          <w:szCs w:val="21"/>
-          <w14:ligatures w14:val="none"/>
-        </w:rPr>
-        <w:t>: (188, 8)</w:t>
-      </w:r>
-    </w:p>
-    <w:p>
-      <w:pPr>
-        <w:spacing w:after="0" w:line="240" w:lineRule="auto"/>
-        <w:ind w:left="720"/>
-        <w:rPr>
-          <w:rFonts w:ascii="Consolas" w:eastAsia="Times New Roman" w:hAnsi="Consolas" w:cs="Times New Roman"/>
-          <w:color w:val="333333"/>
-          <w:kern w:val="0"/>
-          <w:sz w:val="21"/>
-          <w:szCs w:val="21"/>
-          <w14:ligatures w14:val="none"/>
-        </w:rPr>
-      </w:pPr>
-      <w:proofErr w:type="spellStart"/>
-      <w:r>
-        <w:rPr>
-          <w:rFonts w:ascii="Consolas" w:eastAsia="Times New Roman" w:hAnsi="Consolas" w:cs="Times New Roman"/>
-          <w:color w:val="333333"/>
-          <w:kern w:val="0"/>
-          <w:sz w:val="21"/>
-          <w:szCs w:val="21"/>
-          <w14:ligatures w14:val="none"/>
-        </w:rPr>
-        <w:t>y_</w:t>
-      </w:r>
-      <w:proofErr w:type="gramStart"/>
-      <w:r>
-        <w:rPr>
-          <w:rFonts w:ascii="Consolas" w:eastAsia="Times New Roman" w:hAnsi="Consolas" w:cs="Times New Roman"/>
-          <w:color w:val="333333"/>
-          <w:kern w:val="0"/>
-          <w:sz w:val="21"/>
-          <w:szCs w:val="21"/>
-          <w14:ligatures w14:val="none"/>
-        </w:rPr>
-        <w:t>test.shape</w:t>
-      </w:r>
-      <w:proofErr w:type="spellEnd"/>
-      <w:proofErr w:type="gramEnd"/>
-      <w:r>
-        <w:rPr>
-          <w:rFonts w:ascii="Consolas" w:eastAsia="Times New Roman" w:hAnsi="Consolas" w:cs="Times New Roman"/>
-          <w:color w:val="333333"/>
-          <w:kern w:val="0"/>
-          <w:sz w:val="21"/>
-          <w:szCs w:val="21"/>
-          <w14:ligatures w14:val="none"/>
-        </w:rPr>
-        <w:t>: (47, 1)</w:t>
-      </w:r>
-    </w:p>
-    <w:p>
-      <w:pPr>
-        <w:tabs>
-          <w:tab w:val="left" w:pos="720"/>
-        </w:tabs>
-        <w:spacing w:after="0" w:line="240" w:lineRule="auto"/>
-        <w:ind w:left="720"/>
-      </w:pPr>
-      <w:proofErr w:type="spellStart"/>
-      <w:r>
-        <w:rPr>
-          <w:rFonts w:ascii="Consolas" w:eastAsia="Times New Roman" w:hAnsi="Consolas" w:cs="Times New Roman"/>
-          <w:color w:val="333333"/>
-          <w:kern w:val="0"/>
-          <w:sz w:val="21"/>
-          <w:szCs w:val="21"/>
-          <w14:ligatures w14:val="none"/>
-        </w:rPr>
-        <w:t>y_</w:t>
-      </w:r>
-      <w:proofErr w:type="gramStart"/>
-      <w:r>
-        <w:rPr>
-          <w:rFonts w:ascii="Consolas" w:eastAsia="Times New Roman" w:hAnsi="Consolas" w:cs="Times New Roman"/>
-          <w:color w:val="333333"/>
-          <w:kern w:val="0"/>
-          <w:sz w:val="21"/>
-          <w:szCs w:val="21"/>
-          <w14:ligatures w14:val="none"/>
-        </w:rPr>
-        <w:t>train.shape</w:t>
-      </w:r>
-      <w:proofErr w:type="spellEnd"/>
-      <w:proofErr w:type="gramEnd"/>
-      <w:r>
-        <w:rPr>
-          <w:rFonts w:ascii="Consolas" w:eastAsia="Times New Roman" w:hAnsi="Consolas" w:cs="Times New Roman"/>
-          <w:color w:val="333333"/>
-          <w:kern w:val="0"/>
-          <w:sz w:val="21"/>
-          <w:szCs w:val="21"/>
-          <w14:ligatures w14:val="none"/>
-        </w:rPr>
-        <w:t>: (188, 1)</w:t>
-      </w:r>
-    </w:p>
-    <w:p>
-      <w:pPr>
-        <w:tabs>
-          <w:tab w:val="left" w:pos="5480"/>
-        </w:tabs>
-        <w:spacing w:after="0" w:line="240" w:lineRule="auto"/>
-      </w:pPr>
-    </w:p>
-    <w:p>
-      <w:pPr>
-        <w:tabs>
-          <w:tab w:val="left" w:pos="720"/>
-        </w:tabs>
-        <w:spacing w:after="0" w:line="240" w:lineRule="auto"/>
-      </w:pPr>
-      <w:r>
-        <w:tab/>
-      </w:r>
-      <w:r>
-        <w:t xml:space="preserve">After the train/test split is when I impute missing data on each individual dataset to prevent any leakage. </w:t>
-      </w:r>
-      <w:r>
-        <w:t xml:space="preserve">The histograms from the EDA phase showed that many of the variables were non-normal distributions, even when they were continuous numerical values. However, </w:t>
-      </w:r>
-      <w:r>
-        <w:t>several</w:t>
-      </w:r>
-      <w:r>
-        <w:t xml:space="preserve"> of them were also discrete numerical values, meaning they were binned into groups and the numbers were just for multi-labelling of multiple different subcategories, such as: CDR, education levels, and SES</w:t>
-      </w:r>
-      <w:r>
-        <w:t xml:space="preserve">. </w:t>
-      </w:r>
-      <w:r>
-        <w:t>This calls for choosing `median` as the imputing strategy.</w:t>
-      </w:r>
-    </w:p>
-    <w:p>
-      <w:pPr>
-        <w:tabs>
-          <w:tab w:val="left" w:pos="5480"/>
-        </w:tabs>
-        <w:spacing w:after="0" w:line="240" w:lineRule="auto"/>
-      </w:pPr>
-    </w:p>
-    <w:p>
-      <w:pPr>
-        <w:tabs>
-          <w:tab w:val="left" w:pos="5480"/>
-        </w:tabs>
-        <w:spacing w:after="0" w:line="240" w:lineRule="auto"/>
-      </w:pPr>
-      <w:r>
-        <w:t>###### Model training</w:t>
-      </w:r>
-    </w:p>
-    <w:p>
-      <w:pPr>
-        <w:tabs>
-          <w:tab w:val="left" w:pos="5480"/>
-        </w:tabs>
-        <w:spacing w:after="0" w:line="240" w:lineRule="auto"/>
-      </w:pPr>
-    </w:p>
-    <w:p>
-      <w:pPr>
-        <w:tabs>
-          <w:tab w:val="left" w:pos="720"/>
-        </w:tabs>
-        <w:spacing w:after="0" w:line="240" w:lineRule="auto"/>
-      </w:pPr>
-      <w:r>
-        <w:tab/>
-      </w:r>
-      <w:r>
-        <w:t xml:space="preserve">The goal for my ML task is to solve a binary classification problem: demented or nondemented? Using the CDR column as the target with my newly subdivided groups, I want </w:t>
-      </w:r>
-      <w:r>
-        <w:t>to see how accurately AD can be predicted</w:t>
-      </w:r>
-      <w:r>
-        <w:t xml:space="preserve">. </w:t>
-      </w:r>
-      <w:r>
-        <w:t xml:space="preserve">My initial guess was that this should be easily solvable via Logistic Regression. </w:t>
-      </w:r>
-    </w:p>
-    <w:p>
-      <w:pPr>
-        <w:tabs>
-          <w:tab w:val="left" w:pos="720"/>
-        </w:tabs>
-        <w:spacing w:after="0" w:line="240" w:lineRule="auto"/>
-      </w:pPr>
-    </w:p>
-    <w:p>
-      <w:pPr>
-        <w:tabs>
-          <w:tab w:val="left" w:pos="720"/>
-        </w:tabs>
-        <w:spacing w:after="0" w:line="240" w:lineRule="auto"/>
-      </w:pPr>
-      <w:r>
-        <w:tab/>
-        <w:t xml:space="preserve">Decided to include: …. </w:t>
-      </w:r>
-      <w:r>
-        <w:t>and then compare the model results against other models.</w:t>
-      </w:r>
-    </w:p>
-    <w:p>
-      <w:pPr>
-        <w:tabs>
-          <w:tab w:val="left" w:pos="720"/>
-        </w:tabs>
-        <w:spacing w:after="0" w:line="240" w:lineRule="auto"/>
-      </w:pPr>
-    </w:p>
-    <w:p>
-      <w:pPr>
-        <w:tabs>
-          <w:tab w:val="left" w:pos="5480"/>
-        </w:tabs>
-        <w:spacing w:after="0" w:line="240" w:lineRule="auto"/>
-      </w:pPr>
-    </w:p>
-    <w:p>
-      <w:pPr>
-        <w:tabs>
-          <w:tab w:val="left" w:pos="5480"/>
-        </w:tabs>
-        <w:spacing w:after="0" w:line="240" w:lineRule="auto"/>
-      </w:pPr>
-      <w:r>
-        <w:t>###### Prediction evaluation</w:t>
+        <w:fldChar w:fldCharType="begin"/>
+      </w:r>
+      <w:r>
+        <w:instrText xml:space="preserve"> ADDIN ZOTERO_ITEM CSL_CITATION {"citationID":"RV1PDHwo","properties":{"formattedCitation":"(R, 2022; {\\i{}Taking the Confusion Out of Confusion Matrices | by Allison Ragan | Towards Data Science}, n.d.)","plainCitation":"(R, 2022; Taking the Confusion Out of Confusion Matrices | by Allison Ragan | Towards Data Science, n.d.)","noteIndex":0},"citationItems":[{"id":342,"uris":["http://zotero.org/users/8652042/items/ZDAA5GJ3"],"itemData":{"id":342,"type":"webpage","abstract":"What is confusion matrix precision, recall , accuracy, F1-score, FPR, FNR, TPR,TNR ?","container-title":"Medium","language":"en","title":"Confusion Matrix to no Confusion Matrix in just 5mins","URL":"https://pub.towardsai.net/confusion-matrix-179b9c758b55","author":[{"family":"R","given":"Gowtham S."}],"accessed":{"date-parts":[["2023",5,14]]},"issued":{"date-parts":[["2022",10,21]]}}},{"id":344,"uris":["http://zotero.org/users/8652042/items/LF9JEH7D"],"itemData":{"id":344,"type":"webpage","title":"Taking the Confusion Out of Confusion Matrices | by Allison Ragan | Towards Data Science","URL":"https://towardsdatascience.com/taking-the-confusion-out-of-confusion-matrices-c1ce054b3d3e","accessed":{"date-parts":[["2023",5,14]]}}}],"schema":"https://github.com/citation-style-language/schema/raw/master/csl-citation.json"} </w:instrText>
+      </w:r>
+      <w:r>
+        <w:fldChar w:fldCharType="separate"/>
+      </w:r>
+      <w:r>
+        <w:rPr>
+          <w:rFonts w:ascii="Calibri" w:hAnsi="Calibri" w:cs="Calibri"/>
+          <w:kern w:val="0"/>
+          <w:szCs w:val="24"/>
+        </w:rPr>
+        <w:t xml:space="preserve">(R, 2022; </w:t>
+      </w:r>
+      <w:r>
+        <w:rPr>
+          <w:rFonts w:ascii="Calibri" w:hAnsi="Calibri" w:cs="Calibri"/>
+          <w:i/>
+          <w:iCs/>
+          <w:kern w:val="0"/>
+          <w:szCs w:val="24"/>
+        </w:rPr>
+        <w:t>Taking the Confusion Out of Confusion Matrices | by Allison Ragan | Towards Data Science</w:t>
+      </w:r>
+      <w:r>
+        <w:rPr>
+          <w:rFonts w:ascii="Calibri" w:hAnsi="Calibri" w:cs="Calibri"/>
+          <w:kern w:val="0"/>
+          <w:szCs w:val="24"/>
+        </w:rPr>
+        <w:t>, n.d.)</w:t>
+      </w:r>
+      <w:r>
+        <w:fldChar w:fldCharType="end"/>
+      </w:r>
+    </w:p>
+    <w:p>
+      <w:pPr>
+        <w:tabs>
+          <w:tab w:val="left" w:pos="5480"/>
+        </w:tabs>
+        <w:spacing w:after="0" w:line="240" w:lineRule="auto"/>
+      </w:pPr>
+    </w:p>
+    <w:p>
+      <w:pPr>
+        <w:tabs>
+          <w:tab w:val="left" w:pos="5480"/>
+        </w:tabs>
+        <w:spacing w:after="0" w:line="240" w:lineRule="auto"/>
+      </w:pPr>
+      <w:r>
+        <w:t>Results:</w:t>
+      </w:r>
+    </w:p>
+    <w:p>
+      <w:pPr>
+        <w:tabs>
+          <w:tab w:val="left" w:pos="5480"/>
+        </w:tabs>
+        <w:spacing w:after="0" w:line="240" w:lineRule="auto"/>
+      </w:pPr>
+    </w:p>
+    <w:tbl>
+      <w:tblPr>
+        <w:tblW w:w="7551" w:type="dxa"/>
+        <w:tblBorders>
+          <w:top w:val="single" w:sz="4" w:space="0" w:color="auto"/>
+          <w:left w:val="single" w:sz="4" w:space="0" w:color="auto"/>
+          <w:bottom w:val="single" w:sz="4" w:space="0" w:color="auto"/>
+          <w:right w:val="single" w:sz="4" w:space="0" w:color="auto"/>
+          <w:insideH w:val="single" w:sz="4" w:space="0" w:color="auto"/>
+          <w:insideV w:val="single" w:sz="4" w:space="0" w:color="auto"/>
+        </w:tblBorders>
+        <w:tblLook w:val="04A0" w:firstRow="1" w:lastRow="0" w:firstColumn="1" w:lastColumn="0" w:noHBand="0" w:noVBand="1"/>
+      </w:tblPr>
+      <w:tblGrid>
+        <w:gridCol w:w="2597"/>
+        <w:gridCol w:w="1324"/>
+        <w:gridCol w:w="1306"/>
+        <w:gridCol w:w="1162"/>
+        <w:gridCol w:w="1162"/>
+      </w:tblGrid>
+      <w:tr>
+        <w:trPr>
+          <w:trHeight w:val="300"/>
+        </w:trPr>
+        <w:tc>
+          <w:tcPr>
+            <w:tcW w:w="2597" w:type="dxa"/>
+            <w:shd w:val="clear" w:color="auto" w:fill="auto"/>
+            <w:noWrap/>
+            <w:vAlign w:val="center"/>
+            <w:hideMark/>
+          </w:tcPr>
+          <w:p>
+            <w:pPr>
+              <w:spacing w:after="0" w:line="240" w:lineRule="auto"/>
+              <w:rPr>
+                <w:rFonts w:ascii="Calibri" w:eastAsia="Times New Roman" w:hAnsi="Calibri" w:cs="Calibri"/>
+                <w:b/>
+                <w:bCs/>
+                <w:color w:val="000000"/>
+                <w:kern w:val="0"/>
+                <w14:ligatures w14:val="none"/>
+              </w:rPr>
+            </w:pPr>
+            <w:r>
+              <w:rPr>
+                <w:rFonts w:ascii="Calibri" w:eastAsia="Times New Roman" w:hAnsi="Calibri" w:cs="Calibri"/>
+                <w:b/>
+                <w:bCs/>
+                <w:color w:val="000000"/>
+                <w:kern w:val="0"/>
+                <w14:ligatures w14:val="none"/>
+              </w:rPr>
+              <w:t>MODEL</w:t>
+            </w:r>
+          </w:p>
+        </w:tc>
+        <w:tc>
+          <w:tcPr>
+            <w:tcW w:w="1324" w:type="dxa"/>
+            <w:shd w:val="clear" w:color="auto" w:fill="auto"/>
+            <w:noWrap/>
+            <w:vAlign w:val="center"/>
+            <w:hideMark/>
+          </w:tcPr>
+          <w:p>
+            <w:pPr>
+              <w:spacing w:after="0" w:line="240" w:lineRule="auto"/>
+              <w:rPr>
+                <w:rFonts w:ascii="Calibri" w:eastAsia="Times New Roman" w:hAnsi="Calibri" w:cs="Calibri"/>
+                <w:b/>
+                <w:bCs/>
+                <w:color w:val="000000"/>
+                <w:kern w:val="0"/>
+                <w14:ligatures w14:val="none"/>
+              </w:rPr>
+            </w:pPr>
+            <w:r>
+              <w:rPr>
+                <w:rFonts w:ascii="Calibri" w:eastAsia="Times New Roman" w:hAnsi="Calibri" w:cs="Calibri"/>
+                <w:b/>
+                <w:bCs/>
+                <w:color w:val="000000"/>
+                <w:kern w:val="0"/>
+                <w14:ligatures w14:val="none"/>
+              </w:rPr>
+              <w:t>ACCURACY</w:t>
+            </w:r>
+          </w:p>
+        </w:tc>
+        <w:tc>
+          <w:tcPr>
+            <w:tcW w:w="1306" w:type="dxa"/>
+            <w:shd w:val="clear" w:color="auto" w:fill="auto"/>
+            <w:noWrap/>
+            <w:vAlign w:val="center"/>
+            <w:hideMark/>
+          </w:tcPr>
+          <w:p>
+            <w:pPr>
+              <w:spacing w:after="0" w:line="240" w:lineRule="auto"/>
+              <w:rPr>
+                <w:rFonts w:ascii="Calibri" w:eastAsia="Times New Roman" w:hAnsi="Calibri" w:cs="Calibri"/>
+                <w:b/>
+                <w:bCs/>
+                <w:color w:val="000000"/>
+                <w:kern w:val="0"/>
+                <w14:ligatures w14:val="none"/>
+              </w:rPr>
+            </w:pPr>
+            <w:r>
+              <w:rPr>
+                <w:rFonts w:ascii="Calibri" w:eastAsia="Times New Roman" w:hAnsi="Calibri" w:cs="Calibri"/>
+                <w:b/>
+                <w:bCs/>
+                <w:color w:val="000000"/>
+                <w:kern w:val="0"/>
+                <w14:ligatures w14:val="none"/>
+              </w:rPr>
+              <w:t>PRECISION</w:t>
+            </w:r>
+          </w:p>
+        </w:tc>
+        <w:tc>
+          <w:tcPr>
+            <w:tcW w:w="1162" w:type="dxa"/>
+            <w:shd w:val="clear" w:color="auto" w:fill="auto"/>
+            <w:noWrap/>
+            <w:vAlign w:val="center"/>
+            <w:hideMark/>
+          </w:tcPr>
+          <w:p>
+            <w:pPr>
+              <w:spacing w:after="0" w:line="240" w:lineRule="auto"/>
+              <w:rPr>
+                <w:rFonts w:ascii="Calibri" w:eastAsia="Times New Roman" w:hAnsi="Calibri" w:cs="Calibri"/>
+                <w:b/>
+                <w:bCs/>
+                <w:color w:val="000000"/>
+                <w:kern w:val="0"/>
+                <w14:ligatures w14:val="none"/>
+              </w:rPr>
+            </w:pPr>
+            <w:r>
+              <w:rPr>
+                <w:rFonts w:ascii="Calibri" w:eastAsia="Times New Roman" w:hAnsi="Calibri" w:cs="Calibri"/>
+                <w:b/>
+                <w:bCs/>
+                <w:color w:val="000000"/>
+                <w:kern w:val="0"/>
+                <w14:ligatures w14:val="none"/>
+              </w:rPr>
+              <w:t>RECALL</w:t>
+            </w:r>
+          </w:p>
+        </w:tc>
+        <w:tc>
+          <w:tcPr>
+            <w:tcW w:w="1162" w:type="dxa"/>
+            <w:shd w:val="clear" w:color="auto" w:fill="auto"/>
+            <w:noWrap/>
+            <w:vAlign w:val="center"/>
+            <w:hideMark/>
+          </w:tcPr>
+          <w:p>
+            <w:pPr>
+              <w:spacing w:after="0" w:line="240" w:lineRule="auto"/>
+              <w:rPr>
+                <w:rFonts w:ascii="Calibri" w:eastAsia="Times New Roman" w:hAnsi="Calibri" w:cs="Calibri"/>
+                <w:b/>
+                <w:bCs/>
+                <w:color w:val="000000"/>
+                <w:kern w:val="0"/>
+                <w14:ligatures w14:val="none"/>
+              </w:rPr>
+            </w:pPr>
+            <w:r>
+              <w:rPr>
+                <w:rFonts w:ascii="Calibri" w:eastAsia="Times New Roman" w:hAnsi="Calibri" w:cs="Calibri"/>
+                <w:b/>
+                <w:bCs/>
+                <w:color w:val="000000"/>
+                <w:kern w:val="0"/>
+                <w14:ligatures w14:val="none"/>
+              </w:rPr>
+              <w:t>F1</w:t>
+            </w:r>
+          </w:p>
+        </w:tc>
+      </w:tr>
+      <w:tr>
+        <w:trPr>
+          <w:trHeight w:val="300"/>
+        </w:trPr>
+        <w:tc>
+          <w:tcPr>
+            <w:tcW w:w="2597" w:type="dxa"/>
+            <w:shd w:val="clear" w:color="auto" w:fill="auto"/>
+            <w:noWrap/>
+            <w:vAlign w:val="center"/>
+            <w:hideMark/>
+          </w:tcPr>
+          <w:p>
+            <w:pPr>
+              <w:spacing w:after="0" w:line="240" w:lineRule="auto"/>
+              <w:rPr>
+                <w:rFonts w:ascii="Calibri" w:eastAsia="Times New Roman" w:hAnsi="Calibri" w:cs="Calibri"/>
+                <w:color w:val="000000"/>
+                <w:kern w:val="0"/>
+                <w14:ligatures w14:val="none"/>
+              </w:rPr>
+            </w:pPr>
+            <w:r>
+              <w:rPr>
+                <w:rFonts w:ascii="Calibri" w:eastAsia="Times New Roman" w:hAnsi="Calibri" w:cs="Calibri"/>
+                <w:color w:val="000000"/>
+                <w:kern w:val="0"/>
+                <w14:ligatures w14:val="none"/>
+              </w:rPr>
+              <w:t>Support Vector Machines</w:t>
+            </w:r>
+          </w:p>
+        </w:tc>
+        <w:tc>
+          <w:tcPr>
+            <w:tcW w:w="1324" w:type="dxa"/>
+            <w:shd w:val="clear" w:color="auto" w:fill="auto"/>
+            <w:noWrap/>
+            <w:vAlign w:val="center"/>
+            <w:hideMark/>
+          </w:tcPr>
+          <w:p>
+            <w:pPr>
+              <w:spacing w:after="0" w:line="240" w:lineRule="auto"/>
+              <w:rPr>
+                <w:rFonts w:ascii="Calibri" w:eastAsia="Times New Roman" w:hAnsi="Calibri" w:cs="Calibri"/>
+                <w:color w:val="000000"/>
+                <w:kern w:val="0"/>
+                <w14:ligatures w14:val="none"/>
+              </w:rPr>
+            </w:pPr>
+            <w:r>
+              <w:rPr>
+                <w:rFonts w:ascii="Calibri" w:eastAsia="Times New Roman" w:hAnsi="Calibri" w:cs="Calibri"/>
+                <w:color w:val="000000"/>
+                <w:kern w:val="0"/>
+                <w14:ligatures w14:val="none"/>
+              </w:rPr>
+              <w:t>0.829787</w:t>
+            </w:r>
+          </w:p>
+        </w:tc>
+        <w:tc>
+          <w:tcPr>
+            <w:tcW w:w="1306" w:type="dxa"/>
+            <w:shd w:val="clear" w:color="auto" w:fill="auto"/>
+            <w:noWrap/>
+            <w:vAlign w:val="center"/>
+            <w:hideMark/>
+          </w:tcPr>
+          <w:p>
+            <w:pPr>
+              <w:spacing w:after="0" w:line="240" w:lineRule="auto"/>
+              <w:rPr>
+                <w:rFonts w:ascii="Calibri" w:eastAsia="Times New Roman" w:hAnsi="Calibri" w:cs="Calibri"/>
+                <w:color w:val="000000"/>
+                <w:kern w:val="0"/>
+                <w14:ligatures w14:val="none"/>
+              </w:rPr>
+            </w:pPr>
+            <w:r>
+              <w:rPr>
+                <w:rFonts w:ascii="Calibri" w:eastAsia="Times New Roman" w:hAnsi="Calibri" w:cs="Calibri"/>
+                <w:color w:val="000000"/>
+                <w:kern w:val="0"/>
+                <w14:ligatures w14:val="none"/>
+              </w:rPr>
+              <w:t>0.75</w:t>
+            </w:r>
+          </w:p>
+        </w:tc>
+        <w:tc>
+          <w:tcPr>
+            <w:tcW w:w="1162" w:type="dxa"/>
+            <w:shd w:val="clear" w:color="auto" w:fill="auto"/>
+            <w:noWrap/>
+            <w:vAlign w:val="center"/>
+            <w:hideMark/>
+          </w:tcPr>
+          <w:p>
+            <w:pPr>
+              <w:spacing w:after="0" w:line="240" w:lineRule="auto"/>
+              <w:rPr>
+                <w:rFonts w:ascii="Calibri" w:eastAsia="Times New Roman" w:hAnsi="Calibri" w:cs="Calibri"/>
+                <w:color w:val="000000"/>
+                <w:kern w:val="0"/>
+                <w14:ligatures w14:val="none"/>
+              </w:rPr>
+            </w:pPr>
+            <w:r>
+              <w:rPr>
+                <w:rFonts w:ascii="Calibri" w:eastAsia="Times New Roman" w:hAnsi="Calibri" w:cs="Calibri"/>
+                <w:color w:val="000000"/>
+                <w:kern w:val="0"/>
+                <w14:ligatures w14:val="none"/>
+              </w:rPr>
+              <w:t>0.833333</w:t>
+            </w:r>
+          </w:p>
+        </w:tc>
+        <w:tc>
+          <w:tcPr>
+            <w:tcW w:w="1162" w:type="dxa"/>
+            <w:shd w:val="clear" w:color="auto" w:fill="auto"/>
+            <w:noWrap/>
+            <w:vAlign w:val="center"/>
+            <w:hideMark/>
+          </w:tcPr>
+          <w:p>
+            <w:pPr>
+              <w:spacing w:after="0" w:line="240" w:lineRule="auto"/>
+              <w:rPr>
+                <w:rFonts w:ascii="Calibri" w:eastAsia="Times New Roman" w:hAnsi="Calibri" w:cs="Calibri"/>
+                <w:color w:val="000000"/>
+                <w:kern w:val="0"/>
+                <w14:ligatures w14:val="none"/>
+              </w:rPr>
+            </w:pPr>
+            <w:r>
+              <w:rPr>
+                <w:rFonts w:ascii="Calibri" w:eastAsia="Times New Roman" w:hAnsi="Calibri" w:cs="Calibri"/>
+                <w:color w:val="000000"/>
+                <w:kern w:val="0"/>
+                <w14:ligatures w14:val="none"/>
+              </w:rPr>
+              <w:t>0.789474</w:t>
+            </w:r>
+          </w:p>
+        </w:tc>
+      </w:tr>
+      <w:tr>
+        <w:trPr>
+          <w:trHeight w:val="300"/>
+        </w:trPr>
+        <w:tc>
+          <w:tcPr>
+            <w:tcW w:w="2597" w:type="dxa"/>
+            <w:shd w:val="clear" w:color="auto" w:fill="auto"/>
+            <w:noWrap/>
+            <w:vAlign w:val="center"/>
+            <w:hideMark/>
+          </w:tcPr>
+          <w:p>
+            <w:pPr>
+              <w:spacing w:after="0" w:line="240" w:lineRule="auto"/>
+              <w:rPr>
+                <w:rFonts w:ascii="Calibri" w:eastAsia="Times New Roman" w:hAnsi="Calibri" w:cs="Calibri"/>
+                <w:color w:val="000000"/>
+                <w:kern w:val="0"/>
+                <w14:ligatures w14:val="none"/>
+              </w:rPr>
+            </w:pPr>
+            <w:r>
+              <w:rPr>
+                <w:rFonts w:ascii="Calibri" w:eastAsia="Times New Roman" w:hAnsi="Calibri" w:cs="Calibri"/>
+                <w:color w:val="000000"/>
+                <w:kern w:val="0"/>
+                <w14:ligatures w14:val="none"/>
+              </w:rPr>
+              <w:t>Logistic Regression</w:t>
+            </w:r>
+          </w:p>
+        </w:tc>
+        <w:tc>
+          <w:tcPr>
+            <w:tcW w:w="1324" w:type="dxa"/>
+            <w:shd w:val="clear" w:color="auto" w:fill="auto"/>
+            <w:noWrap/>
+            <w:vAlign w:val="center"/>
+            <w:hideMark/>
+          </w:tcPr>
+          <w:p>
+            <w:pPr>
+              <w:spacing w:after="0" w:line="240" w:lineRule="auto"/>
+              <w:rPr>
+                <w:rFonts w:ascii="Calibri" w:eastAsia="Times New Roman" w:hAnsi="Calibri" w:cs="Calibri"/>
+                <w:color w:val="000000"/>
+                <w:kern w:val="0"/>
+                <w14:ligatures w14:val="none"/>
+              </w:rPr>
+            </w:pPr>
+            <w:r>
+              <w:rPr>
+                <w:rFonts w:ascii="Calibri" w:eastAsia="Times New Roman" w:hAnsi="Calibri" w:cs="Calibri"/>
+                <w:color w:val="000000"/>
+                <w:kern w:val="0"/>
+                <w14:ligatures w14:val="none"/>
+              </w:rPr>
+              <w:t>0.829787</w:t>
+            </w:r>
+          </w:p>
+        </w:tc>
+        <w:tc>
+          <w:tcPr>
+            <w:tcW w:w="1306" w:type="dxa"/>
+            <w:shd w:val="clear" w:color="auto" w:fill="auto"/>
+            <w:noWrap/>
+            <w:vAlign w:val="center"/>
+            <w:hideMark/>
+          </w:tcPr>
+          <w:p>
+            <w:pPr>
+              <w:spacing w:after="0" w:line="240" w:lineRule="auto"/>
+              <w:rPr>
+                <w:rFonts w:ascii="Calibri" w:eastAsia="Times New Roman" w:hAnsi="Calibri" w:cs="Calibri"/>
+                <w:color w:val="000000"/>
+                <w:kern w:val="0"/>
+                <w14:ligatures w14:val="none"/>
+              </w:rPr>
+            </w:pPr>
+            <w:r>
+              <w:rPr>
+                <w:rFonts w:ascii="Calibri" w:eastAsia="Times New Roman" w:hAnsi="Calibri" w:cs="Calibri"/>
+                <w:color w:val="000000"/>
+                <w:kern w:val="0"/>
+                <w14:ligatures w14:val="none"/>
+              </w:rPr>
+              <w:t>0.75</w:t>
+            </w:r>
+          </w:p>
+        </w:tc>
+        <w:tc>
+          <w:tcPr>
+            <w:tcW w:w="1162" w:type="dxa"/>
+            <w:shd w:val="clear" w:color="auto" w:fill="auto"/>
+            <w:noWrap/>
+            <w:vAlign w:val="center"/>
+            <w:hideMark/>
+          </w:tcPr>
+          <w:p>
+            <w:pPr>
+              <w:spacing w:after="0" w:line="240" w:lineRule="auto"/>
+              <w:rPr>
+                <w:rFonts w:ascii="Calibri" w:eastAsia="Times New Roman" w:hAnsi="Calibri" w:cs="Calibri"/>
+                <w:color w:val="000000"/>
+                <w:kern w:val="0"/>
+                <w14:ligatures w14:val="none"/>
+              </w:rPr>
+            </w:pPr>
+            <w:r>
+              <w:rPr>
+                <w:rFonts w:ascii="Calibri" w:eastAsia="Times New Roman" w:hAnsi="Calibri" w:cs="Calibri"/>
+                <w:color w:val="000000"/>
+                <w:kern w:val="0"/>
+                <w14:ligatures w14:val="none"/>
+              </w:rPr>
+              <w:t>0.833333</w:t>
+            </w:r>
+          </w:p>
+        </w:tc>
+        <w:tc>
+          <w:tcPr>
+            <w:tcW w:w="1162" w:type="dxa"/>
+            <w:shd w:val="clear" w:color="auto" w:fill="auto"/>
+            <w:noWrap/>
+            <w:vAlign w:val="center"/>
+            <w:hideMark/>
+          </w:tcPr>
+          <w:p>
+            <w:pPr>
+              <w:spacing w:after="0" w:line="240" w:lineRule="auto"/>
+              <w:rPr>
+                <w:rFonts w:ascii="Calibri" w:eastAsia="Times New Roman" w:hAnsi="Calibri" w:cs="Calibri"/>
+                <w:color w:val="000000"/>
+                <w:kern w:val="0"/>
+                <w14:ligatures w14:val="none"/>
+              </w:rPr>
+            </w:pPr>
+            <w:r>
+              <w:rPr>
+                <w:rFonts w:ascii="Calibri" w:eastAsia="Times New Roman" w:hAnsi="Calibri" w:cs="Calibri"/>
+                <w:color w:val="000000"/>
+                <w:kern w:val="0"/>
+                <w14:ligatures w14:val="none"/>
+              </w:rPr>
+              <w:t>0.789474</w:t>
+            </w:r>
+          </w:p>
+        </w:tc>
+      </w:tr>
+      <w:tr>
+        <w:trPr>
+          <w:trHeight w:val="300"/>
+        </w:trPr>
+        <w:tc>
+          <w:tcPr>
+            <w:tcW w:w="2597" w:type="dxa"/>
+            <w:shd w:val="clear" w:color="auto" w:fill="auto"/>
+            <w:noWrap/>
+            <w:vAlign w:val="center"/>
+            <w:hideMark/>
+          </w:tcPr>
+          <w:p>
+            <w:pPr>
+              <w:spacing w:after="0" w:line="240" w:lineRule="auto"/>
+              <w:rPr>
+                <w:rFonts w:ascii="Calibri" w:eastAsia="Times New Roman" w:hAnsi="Calibri" w:cs="Calibri"/>
+                <w:color w:val="000000"/>
+                <w:kern w:val="0"/>
+                <w14:ligatures w14:val="none"/>
+              </w:rPr>
+            </w:pPr>
+            <w:r>
+              <w:rPr>
+                <w:rFonts w:ascii="Calibri" w:eastAsia="Times New Roman" w:hAnsi="Calibri" w:cs="Calibri"/>
+                <w:color w:val="000000"/>
+                <w:kern w:val="0"/>
+                <w14:ligatures w14:val="none"/>
+              </w:rPr>
+              <w:t>Decision Trees</w:t>
+            </w:r>
+          </w:p>
+        </w:tc>
+        <w:tc>
+          <w:tcPr>
+            <w:tcW w:w="1324" w:type="dxa"/>
+            <w:shd w:val="clear" w:color="auto" w:fill="auto"/>
+            <w:noWrap/>
+            <w:vAlign w:val="center"/>
+            <w:hideMark/>
+          </w:tcPr>
+          <w:p>
+            <w:pPr>
+              <w:spacing w:after="0" w:line="240" w:lineRule="auto"/>
+              <w:rPr>
+                <w:rFonts w:ascii="Calibri" w:eastAsia="Times New Roman" w:hAnsi="Calibri" w:cs="Calibri"/>
+                <w:color w:val="000000"/>
+                <w:kern w:val="0"/>
+                <w14:ligatures w14:val="none"/>
+              </w:rPr>
+            </w:pPr>
+            <w:r>
+              <w:rPr>
+                <w:rFonts w:ascii="Calibri" w:eastAsia="Times New Roman" w:hAnsi="Calibri" w:cs="Calibri"/>
+                <w:color w:val="000000"/>
+                <w:kern w:val="0"/>
+                <w14:ligatures w14:val="none"/>
+              </w:rPr>
+              <w:t>0.808511</w:t>
+            </w:r>
+          </w:p>
+        </w:tc>
+        <w:tc>
+          <w:tcPr>
+            <w:tcW w:w="1306" w:type="dxa"/>
+            <w:shd w:val="clear" w:color="auto" w:fill="auto"/>
+            <w:noWrap/>
+            <w:vAlign w:val="center"/>
+            <w:hideMark/>
+          </w:tcPr>
+          <w:p>
+            <w:pPr>
+              <w:spacing w:after="0" w:line="240" w:lineRule="auto"/>
+              <w:rPr>
+                <w:rFonts w:ascii="Calibri" w:eastAsia="Times New Roman" w:hAnsi="Calibri" w:cs="Calibri"/>
+                <w:color w:val="000000"/>
+                <w:kern w:val="0"/>
+                <w14:ligatures w14:val="none"/>
+              </w:rPr>
+            </w:pPr>
+            <w:r>
+              <w:rPr>
+                <w:rFonts w:ascii="Calibri" w:eastAsia="Times New Roman" w:hAnsi="Calibri" w:cs="Calibri"/>
+                <w:color w:val="000000"/>
+                <w:kern w:val="0"/>
+                <w14:ligatures w14:val="none"/>
+              </w:rPr>
+              <w:t>0.75</w:t>
+            </w:r>
+          </w:p>
+        </w:tc>
+        <w:tc>
+          <w:tcPr>
+            <w:tcW w:w="1162" w:type="dxa"/>
+            <w:shd w:val="clear" w:color="auto" w:fill="auto"/>
+            <w:noWrap/>
+            <w:vAlign w:val="center"/>
+            <w:hideMark/>
+          </w:tcPr>
+          <w:p>
+            <w:pPr>
+              <w:spacing w:after="0" w:line="240" w:lineRule="auto"/>
+              <w:rPr>
+                <w:rFonts w:ascii="Calibri" w:eastAsia="Times New Roman" w:hAnsi="Calibri" w:cs="Calibri"/>
+                <w:color w:val="000000"/>
+                <w:kern w:val="0"/>
+                <w14:ligatures w14:val="none"/>
+              </w:rPr>
+            </w:pPr>
+            <w:r>
+              <w:rPr>
+                <w:rFonts w:ascii="Calibri" w:eastAsia="Times New Roman" w:hAnsi="Calibri" w:cs="Calibri"/>
+                <w:color w:val="000000"/>
+                <w:kern w:val="0"/>
+                <w14:ligatures w14:val="none"/>
+              </w:rPr>
+              <w:t>0.789474</w:t>
+            </w:r>
+          </w:p>
+        </w:tc>
+        <w:tc>
+          <w:tcPr>
+            <w:tcW w:w="1162" w:type="dxa"/>
+            <w:shd w:val="clear" w:color="auto" w:fill="auto"/>
+            <w:noWrap/>
+            <w:vAlign w:val="center"/>
+            <w:hideMark/>
+          </w:tcPr>
+          <w:p>
+            <w:pPr>
+              <w:spacing w:after="0" w:line="240" w:lineRule="auto"/>
+              <w:rPr>
+                <w:rFonts w:ascii="Calibri" w:eastAsia="Times New Roman" w:hAnsi="Calibri" w:cs="Calibri"/>
+                <w:color w:val="000000"/>
+                <w:kern w:val="0"/>
+                <w14:ligatures w14:val="none"/>
+              </w:rPr>
+            </w:pPr>
+            <w:r>
+              <w:rPr>
+                <w:rFonts w:ascii="Calibri" w:eastAsia="Times New Roman" w:hAnsi="Calibri" w:cs="Calibri"/>
+                <w:color w:val="000000"/>
+                <w:kern w:val="0"/>
+                <w14:ligatures w14:val="none"/>
+              </w:rPr>
+              <w:t>0.769231</w:t>
+            </w:r>
+          </w:p>
+        </w:tc>
+      </w:tr>
+      <w:tr>
+        <w:trPr>
+          <w:trHeight w:val="300"/>
+        </w:trPr>
+        <w:tc>
+          <w:tcPr>
+            <w:tcW w:w="2597" w:type="dxa"/>
+            <w:shd w:val="clear" w:color="auto" w:fill="auto"/>
+            <w:noWrap/>
+            <w:vAlign w:val="center"/>
+            <w:hideMark/>
+          </w:tcPr>
+          <w:p>
+            <w:pPr>
+              <w:spacing w:after="0" w:line="240" w:lineRule="auto"/>
+              <w:rPr>
+                <w:rFonts w:ascii="Calibri" w:eastAsia="Times New Roman" w:hAnsi="Calibri" w:cs="Calibri"/>
+                <w:color w:val="000000"/>
+                <w:kern w:val="0"/>
+                <w14:ligatures w14:val="none"/>
+              </w:rPr>
+            </w:pPr>
+            <w:r>
+              <w:rPr>
+                <w:rFonts w:ascii="Calibri" w:eastAsia="Times New Roman" w:hAnsi="Calibri" w:cs="Calibri"/>
+                <w:color w:val="000000"/>
+                <w:kern w:val="0"/>
+                <w14:ligatures w14:val="none"/>
+              </w:rPr>
+              <w:t>Naive Bayes</w:t>
+            </w:r>
+          </w:p>
+        </w:tc>
+        <w:tc>
+          <w:tcPr>
+            <w:tcW w:w="1324" w:type="dxa"/>
+            <w:shd w:val="clear" w:color="auto" w:fill="auto"/>
+            <w:noWrap/>
+            <w:vAlign w:val="center"/>
+            <w:hideMark/>
+          </w:tcPr>
+          <w:p>
+            <w:pPr>
+              <w:spacing w:after="0" w:line="240" w:lineRule="auto"/>
+              <w:rPr>
+                <w:rFonts w:ascii="Calibri" w:eastAsia="Times New Roman" w:hAnsi="Calibri" w:cs="Calibri"/>
+                <w:color w:val="000000"/>
+                <w:kern w:val="0"/>
+                <w14:ligatures w14:val="none"/>
+              </w:rPr>
+            </w:pPr>
+            <w:r>
+              <w:rPr>
+                <w:rFonts w:ascii="Calibri" w:eastAsia="Times New Roman" w:hAnsi="Calibri" w:cs="Calibri"/>
+                <w:color w:val="000000"/>
+                <w:kern w:val="0"/>
+                <w14:ligatures w14:val="none"/>
+              </w:rPr>
+              <w:t>0.808511</w:t>
+            </w:r>
+          </w:p>
+        </w:tc>
+        <w:tc>
+          <w:tcPr>
+            <w:tcW w:w="1306" w:type="dxa"/>
+            <w:shd w:val="clear" w:color="auto" w:fill="auto"/>
+            <w:noWrap/>
+            <w:vAlign w:val="center"/>
+            <w:hideMark/>
+          </w:tcPr>
+          <w:p>
+            <w:pPr>
+              <w:spacing w:after="0" w:line="240" w:lineRule="auto"/>
+              <w:rPr>
+                <w:rFonts w:ascii="Calibri" w:eastAsia="Times New Roman" w:hAnsi="Calibri" w:cs="Calibri"/>
+                <w:color w:val="000000"/>
+                <w:kern w:val="0"/>
+                <w14:ligatures w14:val="none"/>
+              </w:rPr>
+            </w:pPr>
+            <w:r>
+              <w:rPr>
+                <w:rFonts w:ascii="Calibri" w:eastAsia="Times New Roman" w:hAnsi="Calibri" w:cs="Calibri"/>
+                <w:color w:val="000000"/>
+                <w:kern w:val="0"/>
+                <w14:ligatures w14:val="none"/>
+              </w:rPr>
+              <w:t>0.75</w:t>
+            </w:r>
+          </w:p>
+        </w:tc>
+        <w:tc>
+          <w:tcPr>
+            <w:tcW w:w="1162" w:type="dxa"/>
+            <w:shd w:val="clear" w:color="auto" w:fill="auto"/>
+            <w:noWrap/>
+            <w:vAlign w:val="center"/>
+            <w:hideMark/>
+          </w:tcPr>
+          <w:p>
+            <w:pPr>
+              <w:spacing w:after="0" w:line="240" w:lineRule="auto"/>
+              <w:rPr>
+                <w:rFonts w:ascii="Calibri" w:eastAsia="Times New Roman" w:hAnsi="Calibri" w:cs="Calibri"/>
+                <w:color w:val="000000"/>
+                <w:kern w:val="0"/>
+                <w14:ligatures w14:val="none"/>
+              </w:rPr>
+            </w:pPr>
+            <w:r>
+              <w:rPr>
+                <w:rFonts w:ascii="Calibri" w:eastAsia="Times New Roman" w:hAnsi="Calibri" w:cs="Calibri"/>
+                <w:color w:val="000000"/>
+                <w:kern w:val="0"/>
+                <w14:ligatures w14:val="none"/>
+              </w:rPr>
+              <w:t>0.789474</w:t>
+            </w:r>
+          </w:p>
+        </w:tc>
+        <w:tc>
+          <w:tcPr>
+            <w:tcW w:w="1162" w:type="dxa"/>
+            <w:shd w:val="clear" w:color="auto" w:fill="auto"/>
+            <w:noWrap/>
+            <w:vAlign w:val="center"/>
+            <w:hideMark/>
+          </w:tcPr>
+          <w:p>
+            <w:pPr>
+              <w:spacing w:after="0" w:line="240" w:lineRule="auto"/>
+              <w:rPr>
+                <w:rFonts w:ascii="Calibri" w:eastAsia="Times New Roman" w:hAnsi="Calibri" w:cs="Calibri"/>
+                <w:color w:val="000000"/>
+                <w:kern w:val="0"/>
+                <w14:ligatures w14:val="none"/>
+              </w:rPr>
+            </w:pPr>
+            <w:r>
+              <w:rPr>
+                <w:rFonts w:ascii="Calibri" w:eastAsia="Times New Roman" w:hAnsi="Calibri" w:cs="Calibri"/>
+                <w:color w:val="000000"/>
+                <w:kern w:val="0"/>
+                <w14:ligatures w14:val="none"/>
+              </w:rPr>
+              <w:t>0.769231</w:t>
+            </w:r>
+          </w:p>
+        </w:tc>
+      </w:tr>
+      <w:tr>
+        <w:trPr>
+          <w:trHeight w:val="300"/>
+        </w:trPr>
+        <w:tc>
+          <w:tcPr>
+            <w:tcW w:w="2597" w:type="dxa"/>
+            <w:shd w:val="clear" w:color="auto" w:fill="auto"/>
+            <w:noWrap/>
+            <w:vAlign w:val="center"/>
+            <w:hideMark/>
+          </w:tcPr>
+          <w:p>
+            <w:pPr>
+              <w:spacing w:after="0" w:line="240" w:lineRule="auto"/>
+              <w:rPr>
+                <w:rFonts w:ascii="Calibri" w:eastAsia="Times New Roman" w:hAnsi="Calibri" w:cs="Calibri"/>
+                <w:color w:val="000000"/>
+                <w:kern w:val="0"/>
+                <w14:ligatures w14:val="none"/>
+              </w:rPr>
+            </w:pPr>
+            <w:r>
+              <w:rPr>
+                <w:rFonts w:ascii="Calibri" w:eastAsia="Times New Roman" w:hAnsi="Calibri" w:cs="Calibri"/>
+                <w:color w:val="000000"/>
+                <w:kern w:val="0"/>
+                <w14:ligatures w14:val="none"/>
+              </w:rPr>
+              <w:t>Random Forest</w:t>
+            </w:r>
+          </w:p>
+        </w:tc>
+        <w:tc>
+          <w:tcPr>
+            <w:tcW w:w="1324" w:type="dxa"/>
+            <w:shd w:val="clear" w:color="auto" w:fill="auto"/>
+            <w:noWrap/>
+            <w:vAlign w:val="center"/>
+            <w:hideMark/>
+          </w:tcPr>
+          <w:p>
+            <w:pPr>
+              <w:spacing w:after="0" w:line="240" w:lineRule="auto"/>
+              <w:rPr>
+                <w:rFonts w:ascii="Calibri" w:eastAsia="Times New Roman" w:hAnsi="Calibri" w:cs="Calibri"/>
+                <w:color w:val="000000"/>
+                <w:kern w:val="0"/>
+                <w14:ligatures w14:val="none"/>
+              </w:rPr>
+            </w:pPr>
+            <w:r>
+              <w:rPr>
+                <w:rFonts w:ascii="Calibri" w:eastAsia="Times New Roman" w:hAnsi="Calibri" w:cs="Calibri"/>
+                <w:color w:val="000000"/>
+                <w:kern w:val="0"/>
+                <w14:ligatures w14:val="none"/>
+              </w:rPr>
+              <w:t>0.808511</w:t>
+            </w:r>
+          </w:p>
+        </w:tc>
+        <w:tc>
+          <w:tcPr>
+            <w:tcW w:w="1306" w:type="dxa"/>
+            <w:shd w:val="clear" w:color="auto" w:fill="auto"/>
+            <w:noWrap/>
+            <w:vAlign w:val="center"/>
+            <w:hideMark/>
+          </w:tcPr>
+          <w:p>
+            <w:pPr>
+              <w:spacing w:after="0" w:line="240" w:lineRule="auto"/>
+              <w:rPr>
+                <w:rFonts w:ascii="Calibri" w:eastAsia="Times New Roman" w:hAnsi="Calibri" w:cs="Calibri"/>
+                <w:color w:val="000000"/>
+                <w:kern w:val="0"/>
+                <w14:ligatures w14:val="none"/>
+              </w:rPr>
+            </w:pPr>
+            <w:r>
+              <w:rPr>
+                <w:rFonts w:ascii="Calibri" w:eastAsia="Times New Roman" w:hAnsi="Calibri" w:cs="Calibri"/>
+                <w:color w:val="000000"/>
+                <w:kern w:val="0"/>
+                <w14:ligatures w14:val="none"/>
+              </w:rPr>
+              <w:t>0.8</w:t>
+            </w:r>
+          </w:p>
+        </w:tc>
+        <w:tc>
+          <w:tcPr>
+            <w:tcW w:w="1162" w:type="dxa"/>
+            <w:shd w:val="clear" w:color="auto" w:fill="auto"/>
+            <w:noWrap/>
+            <w:vAlign w:val="center"/>
+            <w:hideMark/>
+          </w:tcPr>
+          <w:p>
+            <w:pPr>
+              <w:spacing w:after="0" w:line="240" w:lineRule="auto"/>
+              <w:rPr>
+                <w:rFonts w:ascii="Calibri" w:eastAsia="Times New Roman" w:hAnsi="Calibri" w:cs="Calibri"/>
+                <w:color w:val="000000"/>
+                <w:kern w:val="0"/>
+                <w14:ligatures w14:val="none"/>
+              </w:rPr>
+            </w:pPr>
+            <w:r>
+              <w:rPr>
+                <w:rFonts w:ascii="Calibri" w:eastAsia="Times New Roman" w:hAnsi="Calibri" w:cs="Calibri"/>
+                <w:color w:val="000000"/>
+                <w:kern w:val="0"/>
+                <w14:ligatures w14:val="none"/>
+              </w:rPr>
+              <w:t>0.761905</w:t>
+            </w:r>
+          </w:p>
+        </w:tc>
+        <w:tc>
+          <w:tcPr>
+            <w:tcW w:w="1162" w:type="dxa"/>
+            <w:shd w:val="clear" w:color="auto" w:fill="auto"/>
+            <w:noWrap/>
+            <w:vAlign w:val="center"/>
+            <w:hideMark/>
+          </w:tcPr>
+          <w:p>
+            <w:pPr>
+              <w:spacing w:after="0" w:line="240" w:lineRule="auto"/>
+              <w:rPr>
+                <w:rFonts w:ascii="Calibri" w:eastAsia="Times New Roman" w:hAnsi="Calibri" w:cs="Calibri"/>
+                <w:color w:val="000000"/>
+                <w:kern w:val="0"/>
+                <w14:ligatures w14:val="none"/>
+              </w:rPr>
+            </w:pPr>
+            <w:r>
+              <w:rPr>
+                <w:rFonts w:ascii="Calibri" w:eastAsia="Times New Roman" w:hAnsi="Calibri" w:cs="Calibri"/>
+                <w:color w:val="000000"/>
+                <w:kern w:val="0"/>
+                <w14:ligatures w14:val="none"/>
+              </w:rPr>
+              <w:t>0.780488</w:t>
+            </w:r>
+          </w:p>
+        </w:tc>
+      </w:tr>
+      <w:tr>
+        <w:trPr>
+          <w:trHeight w:val="300"/>
+        </w:trPr>
+        <w:tc>
+          <w:tcPr>
+            <w:tcW w:w="2597" w:type="dxa"/>
+            <w:shd w:val="clear" w:color="auto" w:fill="auto"/>
+            <w:noWrap/>
+            <w:vAlign w:val="center"/>
+            <w:hideMark/>
+          </w:tcPr>
+          <w:p>
+            <w:pPr>
+              <w:spacing w:after="0" w:line="240" w:lineRule="auto"/>
+              <w:rPr>
+                <w:rFonts w:ascii="Calibri" w:eastAsia="Times New Roman" w:hAnsi="Calibri" w:cs="Calibri"/>
+                <w:color w:val="000000"/>
+                <w:kern w:val="0"/>
+                <w14:ligatures w14:val="none"/>
+              </w:rPr>
+            </w:pPr>
+            <w:r>
+              <w:rPr>
+                <w:rFonts w:ascii="Calibri" w:eastAsia="Times New Roman" w:hAnsi="Calibri" w:cs="Calibri"/>
+                <w:color w:val="000000"/>
+                <w:kern w:val="0"/>
+                <w14:ligatures w14:val="none"/>
+              </w:rPr>
+              <w:t>K-Nearest Neighbor</w:t>
+            </w:r>
+          </w:p>
+        </w:tc>
+        <w:tc>
+          <w:tcPr>
+            <w:tcW w:w="1324" w:type="dxa"/>
+            <w:shd w:val="clear" w:color="auto" w:fill="auto"/>
+            <w:noWrap/>
+            <w:vAlign w:val="center"/>
+            <w:hideMark/>
+          </w:tcPr>
+          <w:p>
+            <w:pPr>
+              <w:spacing w:after="0" w:line="240" w:lineRule="auto"/>
+              <w:rPr>
+                <w:rFonts w:ascii="Calibri" w:eastAsia="Times New Roman" w:hAnsi="Calibri" w:cs="Calibri"/>
+                <w:color w:val="000000"/>
+                <w:kern w:val="0"/>
+                <w14:ligatures w14:val="none"/>
+              </w:rPr>
+            </w:pPr>
+            <w:r>
+              <w:rPr>
+                <w:rFonts w:ascii="Calibri" w:eastAsia="Times New Roman" w:hAnsi="Calibri" w:cs="Calibri"/>
+                <w:color w:val="000000"/>
+                <w:kern w:val="0"/>
+                <w14:ligatures w14:val="none"/>
+              </w:rPr>
+              <w:t>0.723404</w:t>
+            </w:r>
+          </w:p>
+        </w:tc>
+        <w:tc>
+          <w:tcPr>
+            <w:tcW w:w="1306" w:type="dxa"/>
+            <w:shd w:val="clear" w:color="auto" w:fill="auto"/>
+            <w:noWrap/>
+            <w:vAlign w:val="center"/>
+            <w:hideMark/>
+          </w:tcPr>
+          <w:p>
+            <w:pPr>
+              <w:spacing w:after="0" w:line="240" w:lineRule="auto"/>
+              <w:rPr>
+                <w:rFonts w:ascii="Calibri" w:eastAsia="Times New Roman" w:hAnsi="Calibri" w:cs="Calibri"/>
+                <w:color w:val="000000"/>
+                <w:kern w:val="0"/>
+                <w14:ligatures w14:val="none"/>
+              </w:rPr>
+            </w:pPr>
+            <w:r>
+              <w:rPr>
+                <w:rFonts w:ascii="Calibri" w:eastAsia="Times New Roman" w:hAnsi="Calibri" w:cs="Calibri"/>
+                <w:color w:val="000000"/>
+                <w:kern w:val="0"/>
+                <w14:ligatures w14:val="none"/>
+              </w:rPr>
+              <w:t>0.65</w:t>
+            </w:r>
+          </w:p>
+        </w:tc>
+        <w:tc>
+          <w:tcPr>
+            <w:tcW w:w="1162" w:type="dxa"/>
+            <w:shd w:val="clear" w:color="auto" w:fill="auto"/>
+            <w:noWrap/>
+            <w:vAlign w:val="center"/>
+            <w:hideMark/>
+          </w:tcPr>
+          <w:p>
+            <w:pPr>
+              <w:spacing w:after="0" w:line="240" w:lineRule="auto"/>
+              <w:rPr>
+                <w:rFonts w:ascii="Calibri" w:eastAsia="Times New Roman" w:hAnsi="Calibri" w:cs="Calibri"/>
+                <w:color w:val="000000"/>
+                <w:kern w:val="0"/>
+                <w14:ligatures w14:val="none"/>
+              </w:rPr>
+            </w:pPr>
+            <w:r>
+              <w:rPr>
+                <w:rFonts w:ascii="Calibri" w:eastAsia="Times New Roman" w:hAnsi="Calibri" w:cs="Calibri"/>
+                <w:color w:val="000000"/>
+                <w:kern w:val="0"/>
+                <w14:ligatures w14:val="none"/>
+              </w:rPr>
+              <w:t>0.684211</w:t>
+            </w:r>
+          </w:p>
+        </w:tc>
+        <w:tc>
+          <w:tcPr>
+            <w:tcW w:w="1162" w:type="dxa"/>
+            <w:shd w:val="clear" w:color="auto" w:fill="auto"/>
+            <w:noWrap/>
+            <w:vAlign w:val="center"/>
+            <w:hideMark/>
+          </w:tcPr>
+          <w:p>
+            <w:pPr>
+              <w:spacing w:after="0" w:line="240" w:lineRule="auto"/>
+              <w:rPr>
+                <w:rFonts w:ascii="Calibri" w:eastAsia="Times New Roman" w:hAnsi="Calibri" w:cs="Calibri"/>
+                <w:color w:val="000000"/>
+                <w:kern w:val="0"/>
+                <w14:ligatures w14:val="none"/>
+              </w:rPr>
+            </w:pPr>
+            <w:r>
+              <w:rPr>
+                <w:rFonts w:ascii="Calibri" w:eastAsia="Times New Roman" w:hAnsi="Calibri" w:cs="Calibri"/>
+                <w:color w:val="000000"/>
+                <w:kern w:val="0"/>
+                <w14:ligatures w14:val="none"/>
+              </w:rPr>
+              <w:t>0.666667</w:t>
+            </w:r>
+          </w:p>
+        </w:tc>
+      </w:tr>
+    </w:tbl>
+    <w:p>
+      <w:pPr>
+        <w:tabs>
+          <w:tab w:val="left" w:pos="5480"/>
+        </w:tabs>
+        <w:spacing w:after="0" w:line="240" w:lineRule="auto"/>
+      </w:pPr>
+    </w:p>
+    <w:p>
+      <w:pPr>
+        <w:tabs>
+          <w:tab w:val="left" w:pos="5480"/>
+        </w:tabs>
+        <w:spacing w:after="0" w:line="240" w:lineRule="auto"/>
+      </w:pPr>
+      <w:r>
+        <w:drawing>
+          <wp:inline distT="0" distB="0" distL="0" distR="0" wp14:anchorId="47C6A3C6" wp14:editId="2A85BF05">
+            <wp:extent cx="4705350" cy="2924175"/>
+            <wp:effectExtent l="0" t="0" r="0" b="0"/>
+            <wp:docPr id="351878126" name="Picture 1" descr="A screenshot of a graph&#10;&#10;Description automatically generated with medium confidence"/>
+            <wp:cNvGraphicFramePr>
+              <a:graphicFrameLocks xmlns:a="http://schemas.openxmlformats.org/drawingml/2006/main" noChangeAspect="1"/>
+            </wp:cNvGraphicFramePr>
+            <a:graphic xmlns:a="http://schemas.openxmlformats.org/drawingml/2006/main">
+              <a:graphicData uri="http://schemas.openxmlformats.org/drawingml/2006/picture">
+                <pic:pic xmlns:pic="http://schemas.openxmlformats.org/drawingml/2006/picture">
+                  <pic:nvPicPr>
+                    <pic:cNvPr id="351878126" name="Picture 1" descr="A screenshot of a graph&#10;&#10;Description automatically generated with medium confidence"/>
+                    <pic:cNvPicPr/>
+                  </pic:nvPicPr>
+                  <pic:blipFill>
+                    <a:blip r:embed="rId23"/>
+                    <a:stretch>
+                      <a:fillRect/>
+                    </a:stretch>
+                  </pic:blipFill>
+                  <pic:spPr>
+                    <a:xfrm>
+                      <a:off x="0" y="0"/>
+                      <a:ext cx="4705350" cy="2924175"/>
+                    </a:xfrm>
+                    <a:prstGeom prst="rect">
+                      <a:avLst/>
+                    </a:prstGeom>
+                  </pic:spPr>
+                </pic:pic>
+              </a:graphicData>
+            </a:graphic>
+          </wp:inline>
+        </w:drawing>
       </w:r>
     </w:p>
     <w:p>
@@ -5577,13 +7500,8 @@
         <w:spacing w:after="0" w:line="240" w:lineRule="auto"/>
       </w:pPr>
       <w:r>
-        <w:t xml:space="preserve">Convert into MD </w:t>
-      </w:r>
-      <w:proofErr w:type="gramStart"/>
-      <w:r>
-        <w:t>format</w:t>
-      </w:r>
-      <w:proofErr w:type="gramEnd"/>
+        <w:t>Convert into MD format</w:t>
+      </w:r>
     </w:p>
     <w:sectPr>
       <w:pgSz w:w="12240" w:h="15840"/>
@@ -5612,7 +7530,7 @@
         <w:rFonts w:ascii="Calibri" w:eastAsiaTheme="minorHAnsi" w:hAnsi="Calibri" w:cs="Calibri" w:hint="default"/>
       </w:rPr>
     </w:lvl>
-    <w:lvl w:ilvl="1" w:tplc="04090003" w:tentative="1">
+    <w:lvl w:ilvl="1" w:tplc="04090003">
       <w:start w:val="1"/>
       <w:numFmt w:val="bullet"/>
       <w:lvlText w:val="o"/>

</xml_diff>

<commit_message>
Add more charts and content
</commit_message>
<xml_diff>
--- a/docs/final report.docx
+++ b/docs/final report.docx
@@ -5110,6 +5110,78 @@
     <w:p>
       <w:pPr>
         <w:tabs>
+          <w:tab w:val="left" w:pos="720"/>
+        </w:tabs>
+        <w:spacing w:after="0" w:line="240" w:lineRule="auto"/>
+      </w:pPr>
+      <w:r>
+        <w:tab/>
+        <w:t>Throughout the</w:t>
+      </w:r>
+      <w:r>
+        <w:t xml:space="preserve"> medical</w:t>
+      </w:r>
+      <w:r>
+        <w:t xml:space="preserve"> literature, I saw that there were many differing methods used to gauge the accuracy of clinician or ML diagnostic methods. </w:t>
+      </w:r>
+      <w:r>
+        <w:t xml:space="preserve">Each has it’s own strengths and limitations. For example, the earliest method, the MMSE test, is supposed to be for patients who already have mild cognitive impairment (MCI), thus, eliminating a possible source of false positives from healthy controls. </w:t>
+      </w:r>
+      <w:r>
+        <w:t xml:space="preserve">Often the medical literature only considered sensitivity and specificity for their evaluation metrics. </w:t>
+      </w:r>
+    </w:p>
+    <w:p>
+      <w:pPr>
+        <w:tabs>
+          <w:tab w:val="left" w:pos="720"/>
+        </w:tabs>
+        <w:spacing w:after="0" w:line="240" w:lineRule="auto"/>
+      </w:pPr>
+      <w:r>
+        <w:tab/>
+        <w:t xml:space="preserve">In the ML literature, they often used accuracy and recall (which is also called sensitivity) as their evaluation metrics. </w:t>
+      </w:r>
+      <w:r>
+        <w:t xml:space="preserve">This takes into account a larger range of possibilities, including the incorrect diagnoses which were partially excluded in the medical diagnostic methods. </w:t>
+      </w:r>
+      <w:r>
+        <w:t xml:space="preserve">This is important to keep in mind because it is not always a direct apples-to-apples comparison between different methods. There could be a good argument for not including incorrect diagnoses or that many of the patients who would be incorrectly diagnosed in this case, </w:t>
+      </w:r>
+      <w:r>
+        <w:t>would</w:t>
+      </w:r>
+      <w:r>
+        <w:t xml:space="preserve"> likely </w:t>
+      </w:r>
+      <w:r>
+        <w:t xml:space="preserve">be </w:t>
+      </w:r>
+      <w:r>
+        <w:t>healthy, young patients, who most likely do not have Alzheimer’s and thus, would not seek medical help</w:t>
+      </w:r>
+      <w:r>
+        <w:t xml:space="preserve"> for it.</w:t>
+      </w:r>
+      <w:r>
+        <w:t xml:space="preserve"> Some brain injuries or other mental disorders can overlap with AD symptoms and even cause it to progress faster in the case of injury, but they may be eliminated from consideration due to their age and cost of medical diagnostics for such an unlikely case. </w:t>
+      </w:r>
+    </w:p>
+    <w:p>
+      <w:pPr>
+        <w:tabs>
+          <w:tab w:val="left" w:pos="720"/>
+        </w:tabs>
+        <w:spacing w:after="0" w:line="240" w:lineRule="auto"/>
+      </w:pPr>
+      <w:r>
+        <w:tab/>
+        <w:t>With that in mind, I’ve attempted to translate the evaluation metrics across both medical and ML fields and gathered them into formulas and definitions for the ones I had encountered in the literature and applied to my own dataset evaluation.</w:t>
+      </w:r>
+    </w:p>
+    <w:p>
+      <w:pPr>
+        <w:tabs>
           <w:tab w:val="left" w:pos="5480"/>
         </w:tabs>
         <w:spacing w:after="0" w:line="240" w:lineRule="auto"/>
@@ -6258,7 +6330,6 @@
         <w:spacing w:after="0" w:line="240" w:lineRule="auto"/>
       </w:pPr>
       <w:r>
-        <w:lastRenderedPageBreak/>
         <w:fldChar w:fldCharType="begin"/>
       </w:r>
       <w:r>
@@ -7431,6 +7502,7 @@
         <w:spacing w:after="0" w:line="240" w:lineRule="auto"/>
       </w:pPr>
       <w:r>
+        <w:lastRenderedPageBreak/>
         <w:drawing>
           <wp:inline distT="0" distB="0" distL="0" distR="0" wp14:anchorId="47C6A3C6" wp14:editId="2A85BF05">
             <wp:extent cx="4705350" cy="2924175"/>

</xml_diff>

<commit_message>
Add references and minor edits
</commit_message>
<xml_diff>
--- a/docs/final report.docx
+++ b/docs/final report.docx
@@ -317,13 +317,21 @@
         <w:spacing w:after="0" w:line="240" w:lineRule="auto"/>
       </w:pPr>
       <w:r>
-        <w:t xml:space="preserve">###### </w:t>
-      </w:r>
-      <w:r>
-        <w:t xml:space="preserve">- </w:t>
-      </w:r>
-      <w:r>
-        <w:t>Future directions</w:t>
+        <w:t>###### - Future directions</w:t>
+      </w:r>
+    </w:p>
+    <w:p>
+      <w:pPr>
+        <w:tabs>
+          <w:tab w:val="left" w:pos="5480"/>
+        </w:tabs>
+        <w:spacing w:after="0" w:line="240" w:lineRule="auto"/>
+      </w:pPr>
+      <w:r>
+        <w:t xml:space="preserve">###### - </w:t>
+      </w:r>
+      <w:r>
+        <w:t>References</w:t>
       </w:r>
     </w:p>
     <w:p>
@@ -7797,6 +7805,9 @@
       <w:r>
         <w:t xml:space="preserve">One of the ML research groups used Adaboost and got much more favorable results with it than most of the models I had used. Adaboost supposedly works well with sparse data, which could be something I can try. </w:t>
       </w:r>
+      <w:r>
+        <w:t>I’d also like to try converting this into an interactive web app using Streamlit.</w:t>
+      </w:r>
     </w:p>
     <w:p>
       <w:pPr>
@@ -7885,27 +7896,1376 @@
         <w:spacing w:after="0" w:line="240" w:lineRule="auto"/>
       </w:pPr>
       <w:r>
-        <w:t>TODO</w:t>
+        <w:t>##### References</w:t>
+      </w:r>
+    </w:p>
+    <w:p>
+      <w:pPr>
+        <w:tabs>
+          <w:tab w:val="left" w:pos="5480"/>
+        </w:tabs>
+        <w:spacing w:after="0" w:line="240" w:lineRule="auto"/>
+      </w:pPr>
+    </w:p>
+    <w:p>
+      <w:pPr>
+        <w:widowControl w:val="0"/>
+        <w:autoSpaceDE w:val="0"/>
+        <w:autoSpaceDN w:val="0"/>
+        <w:adjustRightInd w:val="0"/>
+        <w:spacing w:after="0" w:line="480" w:lineRule="auto"/>
+        <w:ind w:left="720" w:hanging="720"/>
+        <w:rPr>
+          <w:rFonts w:ascii="Times New Roman" w:hAnsi="Times New Roman" w:cs="Times New Roman"/>
+          <w:kern w:val="0"/>
+          <w:sz w:val="24"/>
+          <w:szCs w:val="24"/>
+        </w:rPr>
+      </w:pPr>
+      <w:r>
+        <w:rPr>
+          <w:rFonts w:ascii="Times New Roman" w:hAnsi="Times New Roman" w:cs="Times New Roman"/>
+          <w:kern w:val="0"/>
+          <w:sz w:val="24"/>
+          <w:szCs w:val="24"/>
+        </w:rPr>
+        <w:t xml:space="preserve">Arevalo-Rodriguez, I., Smailagic, N., Roqué-Figuls, M., Ciapponi, A., Sanchez-Perez, E., Giannakou, A., Pedraza, O. L., Bonfill Cosp, X., &amp; Cullum, S. (2021). Mini-Mental State Examination (MMSE) for the early detection of dementia in people with mild cognitive </w:t>
+      </w:r>
+      <w:r>
+        <w:rPr>
+          <w:rFonts w:ascii="Times New Roman" w:hAnsi="Times New Roman" w:cs="Times New Roman"/>
+          <w:kern w:val="0"/>
+          <w:sz w:val="24"/>
+          <w:szCs w:val="24"/>
+        </w:rPr>
+        <w:lastRenderedPageBreak/>
+        <w:t xml:space="preserve">impairment (MCI). </w:t>
+      </w:r>
+      <w:r>
+        <w:rPr>
+          <w:rFonts w:ascii="Times New Roman" w:hAnsi="Times New Roman" w:cs="Times New Roman"/>
+          <w:i/>
+          <w:iCs/>
+          <w:kern w:val="0"/>
+          <w:sz w:val="24"/>
+          <w:szCs w:val="24"/>
+        </w:rPr>
+        <w:t>Cochrane Database of Systematic Reviews</w:t>
+      </w:r>
+      <w:r>
+        <w:rPr>
+          <w:rFonts w:ascii="Times New Roman" w:hAnsi="Times New Roman" w:cs="Times New Roman"/>
+          <w:kern w:val="0"/>
+          <w:sz w:val="24"/>
+          <w:szCs w:val="24"/>
+        </w:rPr>
+        <w:t xml:space="preserve">, </w:t>
+      </w:r>
+      <w:r>
+        <w:rPr>
+          <w:rFonts w:ascii="Times New Roman" w:hAnsi="Times New Roman" w:cs="Times New Roman"/>
+          <w:i/>
+          <w:iCs/>
+          <w:kern w:val="0"/>
+          <w:sz w:val="24"/>
+          <w:szCs w:val="24"/>
+        </w:rPr>
+        <w:t>2021</w:t>
+      </w:r>
+      <w:r>
+        <w:rPr>
+          <w:rFonts w:ascii="Times New Roman" w:hAnsi="Times New Roman" w:cs="Times New Roman"/>
+          <w:kern w:val="0"/>
+          <w:sz w:val="24"/>
+          <w:szCs w:val="24"/>
+        </w:rPr>
+        <w:t xml:space="preserve">(7). </w:t>
+      </w:r>
+      <w:hyperlink r:id="rId25" w:history="1">
+        <w:r>
+          <w:rPr>
+            <w:rStyle w:val="Hyperlink"/>
+            <w:rFonts w:ascii="Times New Roman" w:hAnsi="Times New Roman" w:cs="Times New Roman"/>
+            <w:kern w:val="0"/>
+            <w:sz w:val="24"/>
+            <w:szCs w:val="24"/>
+          </w:rPr>
+          <w:t>https://doi.org/10.1002/14651858.CD010783.pub3</w:t>
+        </w:r>
+      </w:hyperlink>
+      <w:r>
+        <w:rPr>
+          <w:rFonts w:ascii="Times New Roman" w:hAnsi="Times New Roman" w:cs="Times New Roman"/>
+          <w:kern w:val="0"/>
+          <w:sz w:val="24"/>
+          <w:szCs w:val="24"/>
+        </w:rPr>
+        <w:t xml:space="preserve"> </w:t>
+      </w:r>
+    </w:p>
+    <w:p>
+      <w:pPr>
+        <w:widowControl w:val="0"/>
+        <w:autoSpaceDE w:val="0"/>
+        <w:autoSpaceDN w:val="0"/>
+        <w:adjustRightInd w:val="0"/>
+        <w:spacing w:after="0" w:line="480" w:lineRule="auto"/>
+        <w:ind w:left="720" w:hanging="720"/>
+        <w:rPr>
+          <w:rFonts w:ascii="Times New Roman" w:hAnsi="Times New Roman" w:cs="Times New Roman"/>
+          <w:kern w:val="0"/>
+          <w:sz w:val="24"/>
+          <w:szCs w:val="24"/>
+        </w:rPr>
+      </w:pPr>
+      <w:r>
+        <w:rPr>
+          <w:rFonts w:ascii="Times New Roman" w:hAnsi="Times New Roman" w:cs="Times New Roman"/>
+          <w:kern w:val="0"/>
+          <w:sz w:val="24"/>
+          <w:szCs w:val="24"/>
+        </w:rPr>
+        <w:t xml:space="preserve">Beach, T. G., Monsell, S. E., Phillips, L. E., &amp; Kukull, W. (2012). Accuracy of the Clinical Diagnosis of Alzheimer Disease at National Institute on Aging Alzheimer Disease Centers, 2005Y2010. </w:t>
+      </w:r>
+      <w:r>
+        <w:rPr>
+          <w:rFonts w:ascii="Times New Roman" w:hAnsi="Times New Roman" w:cs="Times New Roman"/>
+          <w:i/>
+          <w:iCs/>
+          <w:kern w:val="0"/>
+          <w:sz w:val="24"/>
+          <w:szCs w:val="24"/>
+        </w:rPr>
+        <w:t>J Neuropathol Exp Neurol</w:t>
+      </w:r>
+      <w:r>
+        <w:rPr>
+          <w:rFonts w:ascii="Times New Roman" w:hAnsi="Times New Roman" w:cs="Times New Roman"/>
+          <w:kern w:val="0"/>
+          <w:sz w:val="24"/>
+          <w:szCs w:val="24"/>
+        </w:rPr>
+        <w:t xml:space="preserve">, </w:t>
+      </w:r>
+      <w:r>
+        <w:rPr>
+          <w:rFonts w:ascii="Times New Roman" w:hAnsi="Times New Roman" w:cs="Times New Roman"/>
+          <w:i/>
+          <w:iCs/>
+          <w:kern w:val="0"/>
+          <w:sz w:val="24"/>
+          <w:szCs w:val="24"/>
+        </w:rPr>
+        <w:t>71</w:t>
+      </w:r>
+      <w:r>
+        <w:rPr>
+          <w:rFonts w:ascii="Times New Roman" w:hAnsi="Times New Roman" w:cs="Times New Roman"/>
+          <w:kern w:val="0"/>
+          <w:sz w:val="24"/>
+          <w:szCs w:val="24"/>
+        </w:rPr>
+        <w:t>(4).</w:t>
+      </w:r>
+    </w:p>
+    <w:p>
+      <w:pPr>
+        <w:widowControl w:val="0"/>
+        <w:autoSpaceDE w:val="0"/>
+        <w:autoSpaceDN w:val="0"/>
+        <w:adjustRightInd w:val="0"/>
+        <w:spacing w:after="0" w:line="480" w:lineRule="auto"/>
+        <w:ind w:left="720" w:hanging="720"/>
+        <w:rPr>
+          <w:rFonts w:ascii="Times New Roman" w:hAnsi="Times New Roman" w:cs="Times New Roman"/>
+          <w:kern w:val="0"/>
+          <w:sz w:val="24"/>
+          <w:szCs w:val="24"/>
+        </w:rPr>
+      </w:pPr>
+      <w:r>
+        <w:rPr>
+          <w:rFonts w:ascii="Times New Roman" w:hAnsi="Times New Roman" w:cs="Times New Roman"/>
+          <w:kern w:val="0"/>
+          <w:sz w:val="24"/>
+          <w:szCs w:val="24"/>
+        </w:rPr>
+        <w:t xml:space="preserve">Ben Ammar, R., &amp; Ben Ayed, Y. (2018). Speech Processing for Early Alzheimer Disease Diagnosis: Machine Learning Based Approach. </w:t>
+      </w:r>
+      <w:r>
+        <w:rPr>
+          <w:rFonts w:ascii="Times New Roman" w:hAnsi="Times New Roman" w:cs="Times New Roman"/>
+          <w:i/>
+          <w:iCs/>
+          <w:kern w:val="0"/>
+          <w:sz w:val="24"/>
+          <w:szCs w:val="24"/>
+        </w:rPr>
+        <w:t>2018 IEEE/ACS 15th International Conference on Computer Systems and Applications (AICCSA)</w:t>
+      </w:r>
+      <w:r>
+        <w:rPr>
+          <w:rFonts w:ascii="Times New Roman" w:hAnsi="Times New Roman" w:cs="Times New Roman"/>
+          <w:kern w:val="0"/>
+          <w:sz w:val="24"/>
+          <w:szCs w:val="24"/>
+        </w:rPr>
+        <w:t xml:space="preserve">, 1–8. </w:t>
+      </w:r>
+      <w:hyperlink r:id="rId26" w:history="1">
+        <w:r>
+          <w:rPr>
+            <w:rStyle w:val="Hyperlink"/>
+            <w:rFonts w:ascii="Times New Roman" w:hAnsi="Times New Roman" w:cs="Times New Roman"/>
+            <w:kern w:val="0"/>
+            <w:sz w:val="24"/>
+            <w:szCs w:val="24"/>
+          </w:rPr>
+          <w:t>https://doi.org/10.1109/AICCSA.2018.8612831</w:t>
+        </w:r>
+      </w:hyperlink>
+      <w:r>
+        <w:rPr>
+          <w:rFonts w:ascii="Times New Roman" w:hAnsi="Times New Roman" w:cs="Times New Roman"/>
+          <w:kern w:val="0"/>
+          <w:sz w:val="24"/>
+          <w:szCs w:val="24"/>
+        </w:rPr>
+        <w:t xml:space="preserve"> </w:t>
+      </w:r>
+    </w:p>
+    <w:p>
+      <w:pPr>
+        <w:widowControl w:val="0"/>
+        <w:autoSpaceDE w:val="0"/>
+        <w:autoSpaceDN w:val="0"/>
+        <w:adjustRightInd w:val="0"/>
+        <w:spacing w:after="0" w:line="480" w:lineRule="auto"/>
+        <w:ind w:left="720" w:hanging="720"/>
+        <w:rPr>
+          <w:rFonts w:ascii="Times New Roman" w:hAnsi="Times New Roman" w:cs="Times New Roman"/>
+          <w:kern w:val="0"/>
+          <w:sz w:val="24"/>
+          <w:szCs w:val="24"/>
+        </w:rPr>
+      </w:pPr>
+      <w:r>
+        <w:rPr>
+          <w:rFonts w:ascii="Times New Roman" w:hAnsi="Times New Roman" w:cs="Times New Roman"/>
+          <w:kern w:val="0"/>
+          <w:sz w:val="24"/>
+          <w:szCs w:val="24"/>
+        </w:rPr>
+        <w:t xml:space="preserve">Boysen, J. (n.d.). </w:t>
+      </w:r>
+      <w:r>
+        <w:rPr>
+          <w:rFonts w:ascii="Times New Roman" w:hAnsi="Times New Roman" w:cs="Times New Roman"/>
+          <w:i/>
+          <w:iCs/>
+          <w:kern w:val="0"/>
+          <w:sz w:val="24"/>
+          <w:szCs w:val="24"/>
+        </w:rPr>
+        <w:t>MRI and Alzheimers</w:t>
+      </w:r>
+      <w:r>
+        <w:rPr>
+          <w:rFonts w:ascii="Times New Roman" w:hAnsi="Times New Roman" w:cs="Times New Roman"/>
+          <w:kern w:val="0"/>
+          <w:sz w:val="24"/>
+          <w:szCs w:val="24"/>
+        </w:rPr>
+        <w:t xml:space="preserve">. Kaggle. Retrieved May 11, 2023, from </w:t>
+      </w:r>
+      <w:hyperlink r:id="rId27" w:history="1">
+        <w:r>
+          <w:rPr>
+            <w:rStyle w:val="Hyperlink"/>
+            <w:rFonts w:ascii="Times New Roman" w:hAnsi="Times New Roman" w:cs="Times New Roman"/>
+            <w:kern w:val="0"/>
+            <w:sz w:val="24"/>
+            <w:szCs w:val="24"/>
+          </w:rPr>
+          <w:t>https://www.kaggle.com/datasets/jboysen/mri-and-alzheimers</w:t>
+        </w:r>
+      </w:hyperlink>
+      <w:r>
+        <w:rPr>
+          <w:rFonts w:ascii="Times New Roman" w:hAnsi="Times New Roman" w:cs="Times New Roman"/>
+          <w:kern w:val="0"/>
+          <w:sz w:val="24"/>
+          <w:szCs w:val="24"/>
+        </w:rPr>
+        <w:t xml:space="preserve"> </w:t>
+      </w:r>
+    </w:p>
+    <w:p>
+      <w:pPr>
+        <w:widowControl w:val="0"/>
+        <w:autoSpaceDE w:val="0"/>
+        <w:autoSpaceDN w:val="0"/>
+        <w:adjustRightInd w:val="0"/>
+        <w:spacing w:after="0" w:line="480" w:lineRule="auto"/>
+        <w:ind w:left="720" w:hanging="720"/>
+        <w:rPr>
+          <w:rFonts w:ascii="Times New Roman" w:hAnsi="Times New Roman" w:cs="Times New Roman"/>
+          <w:kern w:val="0"/>
+          <w:sz w:val="24"/>
+          <w:szCs w:val="24"/>
+        </w:rPr>
+      </w:pPr>
+      <w:r>
+        <w:rPr>
+          <w:rFonts w:ascii="Times New Roman" w:hAnsi="Times New Roman" w:cs="Times New Roman"/>
+          <w:kern w:val="0"/>
+          <w:sz w:val="24"/>
+          <w:szCs w:val="24"/>
+        </w:rPr>
+        <w:t xml:space="preserve">Breijyeh, Z., &amp; Karaman, R. (2020). Comprehensive Review on Alzheimer’s Disease: Causes and Treatment. </w:t>
+      </w:r>
+      <w:r>
+        <w:rPr>
+          <w:rFonts w:ascii="Times New Roman" w:hAnsi="Times New Roman" w:cs="Times New Roman"/>
+          <w:i/>
+          <w:iCs/>
+          <w:kern w:val="0"/>
+          <w:sz w:val="24"/>
+          <w:szCs w:val="24"/>
+        </w:rPr>
+        <w:t>Molecules</w:t>
+      </w:r>
+      <w:r>
+        <w:rPr>
+          <w:rFonts w:ascii="Times New Roman" w:hAnsi="Times New Roman" w:cs="Times New Roman"/>
+          <w:kern w:val="0"/>
+          <w:sz w:val="24"/>
+          <w:szCs w:val="24"/>
+        </w:rPr>
+        <w:t xml:space="preserve">, </w:t>
+      </w:r>
+      <w:r>
+        <w:rPr>
+          <w:rFonts w:ascii="Times New Roman" w:hAnsi="Times New Roman" w:cs="Times New Roman"/>
+          <w:i/>
+          <w:iCs/>
+          <w:kern w:val="0"/>
+          <w:sz w:val="24"/>
+          <w:szCs w:val="24"/>
+        </w:rPr>
+        <w:t>25</w:t>
+      </w:r>
+      <w:r>
+        <w:rPr>
+          <w:rFonts w:ascii="Times New Roman" w:hAnsi="Times New Roman" w:cs="Times New Roman"/>
+          <w:kern w:val="0"/>
+          <w:sz w:val="24"/>
+          <w:szCs w:val="24"/>
+        </w:rPr>
+        <w:t xml:space="preserve">(24), 5789. </w:t>
+      </w:r>
+      <w:hyperlink r:id="rId28" w:history="1">
+        <w:r>
+          <w:rPr>
+            <w:rStyle w:val="Hyperlink"/>
+            <w:rFonts w:ascii="Times New Roman" w:hAnsi="Times New Roman" w:cs="Times New Roman"/>
+            <w:kern w:val="0"/>
+            <w:sz w:val="24"/>
+            <w:szCs w:val="24"/>
+          </w:rPr>
+          <w:t>https://doi.org/10.3390/molecules25245789</w:t>
+        </w:r>
+      </w:hyperlink>
+      <w:r>
+        <w:rPr>
+          <w:rFonts w:ascii="Times New Roman" w:hAnsi="Times New Roman" w:cs="Times New Roman"/>
+          <w:kern w:val="0"/>
+          <w:sz w:val="24"/>
+          <w:szCs w:val="24"/>
+        </w:rPr>
+        <w:t xml:space="preserve"> </w:t>
+      </w:r>
+    </w:p>
+    <w:p>
+      <w:pPr>
+        <w:widowControl w:val="0"/>
+        <w:autoSpaceDE w:val="0"/>
+        <w:autoSpaceDN w:val="0"/>
+        <w:adjustRightInd w:val="0"/>
+        <w:spacing w:after="0" w:line="480" w:lineRule="auto"/>
+        <w:ind w:left="720" w:hanging="720"/>
+        <w:rPr>
+          <w:rFonts w:ascii="Times New Roman" w:hAnsi="Times New Roman" w:cs="Times New Roman"/>
+          <w:kern w:val="0"/>
+          <w:sz w:val="24"/>
+          <w:szCs w:val="24"/>
+        </w:rPr>
+      </w:pPr>
+      <w:r>
+        <w:rPr>
+          <w:rFonts w:ascii="Times New Roman" w:hAnsi="Times New Roman" w:cs="Times New Roman"/>
+          <w:kern w:val="0"/>
+          <w:sz w:val="24"/>
+          <w:szCs w:val="24"/>
+        </w:rPr>
+        <w:t xml:space="preserve">Buckner, R. L., Head, D., Parker, J., Fotenos, A. F., Marcus, D., Morris, J. C., &amp; Snyder, A. Z. (2004). A unified approach for morphometric and functional data analysis in young, old, and demented adults using automated atlas-based head size normalization: Reliability and validation against manual measurement of total intracranial volume. </w:t>
+      </w:r>
+      <w:r>
+        <w:rPr>
+          <w:rFonts w:ascii="Times New Roman" w:hAnsi="Times New Roman" w:cs="Times New Roman"/>
+          <w:i/>
+          <w:iCs/>
+          <w:kern w:val="0"/>
+          <w:sz w:val="24"/>
+          <w:szCs w:val="24"/>
+        </w:rPr>
+        <w:t>NeuroImage</w:t>
+      </w:r>
+      <w:r>
+        <w:rPr>
+          <w:rFonts w:ascii="Times New Roman" w:hAnsi="Times New Roman" w:cs="Times New Roman"/>
+          <w:kern w:val="0"/>
+          <w:sz w:val="24"/>
+          <w:szCs w:val="24"/>
+        </w:rPr>
+        <w:t xml:space="preserve">, </w:t>
+      </w:r>
+      <w:r>
+        <w:rPr>
+          <w:rFonts w:ascii="Times New Roman" w:hAnsi="Times New Roman" w:cs="Times New Roman"/>
+          <w:i/>
+          <w:iCs/>
+          <w:kern w:val="0"/>
+          <w:sz w:val="24"/>
+          <w:szCs w:val="24"/>
+        </w:rPr>
+        <w:t>23</w:t>
+      </w:r>
+      <w:r>
+        <w:rPr>
+          <w:rFonts w:ascii="Times New Roman" w:hAnsi="Times New Roman" w:cs="Times New Roman"/>
+          <w:kern w:val="0"/>
+          <w:sz w:val="24"/>
+          <w:szCs w:val="24"/>
+        </w:rPr>
+        <w:t xml:space="preserve">(2), 724–738. </w:t>
+      </w:r>
+      <w:hyperlink r:id="rId29" w:history="1">
+        <w:r>
+          <w:rPr>
+            <w:rStyle w:val="Hyperlink"/>
+            <w:rFonts w:ascii="Times New Roman" w:hAnsi="Times New Roman" w:cs="Times New Roman"/>
+            <w:kern w:val="0"/>
+            <w:sz w:val="24"/>
+            <w:szCs w:val="24"/>
+          </w:rPr>
+          <w:t>https://doi.org/10.1016/j.neuroimage.2004.06.018</w:t>
+        </w:r>
+      </w:hyperlink>
+      <w:r>
+        <w:rPr>
+          <w:rFonts w:ascii="Times New Roman" w:hAnsi="Times New Roman" w:cs="Times New Roman"/>
+          <w:kern w:val="0"/>
+          <w:sz w:val="24"/>
+          <w:szCs w:val="24"/>
+        </w:rPr>
+        <w:t xml:space="preserve"> </w:t>
+      </w:r>
+    </w:p>
+    <w:p>
+      <w:pPr>
+        <w:widowControl w:val="0"/>
+        <w:autoSpaceDE w:val="0"/>
+        <w:autoSpaceDN w:val="0"/>
+        <w:adjustRightInd w:val="0"/>
+        <w:spacing w:after="0" w:line="480" w:lineRule="auto"/>
+        <w:ind w:left="720" w:hanging="720"/>
+        <w:rPr>
+          <w:rFonts w:ascii="Times New Roman" w:hAnsi="Times New Roman" w:cs="Times New Roman"/>
+          <w:kern w:val="0"/>
+          <w:sz w:val="24"/>
+          <w:szCs w:val="24"/>
+        </w:rPr>
+      </w:pPr>
+      <w:r>
+        <w:rPr>
+          <w:rFonts w:ascii="Times New Roman" w:hAnsi="Times New Roman" w:cs="Times New Roman"/>
+          <w:kern w:val="0"/>
+          <w:sz w:val="24"/>
+          <w:szCs w:val="24"/>
+        </w:rPr>
+        <w:t xml:space="preserve">Deva, G. (2022). Diagnosis Of Alzheimer’s Disease Using Machine Learning. </w:t>
+      </w:r>
+      <w:r>
+        <w:rPr>
+          <w:rFonts w:ascii="Times New Roman" w:hAnsi="Times New Roman" w:cs="Times New Roman"/>
+          <w:i/>
+          <w:iCs/>
+          <w:kern w:val="0"/>
+          <w:sz w:val="24"/>
+          <w:szCs w:val="24"/>
+        </w:rPr>
+        <w:t>International Journal of Engineering Technology and Management Sciences</w:t>
+      </w:r>
+      <w:r>
+        <w:rPr>
+          <w:rFonts w:ascii="Times New Roman" w:hAnsi="Times New Roman" w:cs="Times New Roman"/>
+          <w:kern w:val="0"/>
+          <w:sz w:val="24"/>
+          <w:szCs w:val="24"/>
+        </w:rPr>
+        <w:t xml:space="preserve">, </w:t>
+      </w:r>
+      <w:r>
+        <w:rPr>
+          <w:rFonts w:ascii="Times New Roman" w:hAnsi="Times New Roman" w:cs="Times New Roman"/>
+          <w:i/>
+          <w:iCs/>
+          <w:kern w:val="0"/>
+          <w:sz w:val="24"/>
+          <w:szCs w:val="24"/>
+        </w:rPr>
+        <w:t>6</w:t>
+      </w:r>
+      <w:r>
+        <w:rPr>
+          <w:rFonts w:ascii="Times New Roman" w:hAnsi="Times New Roman" w:cs="Times New Roman"/>
+          <w:kern w:val="0"/>
+          <w:sz w:val="24"/>
+          <w:szCs w:val="24"/>
+        </w:rPr>
+        <w:t xml:space="preserve">(6). </w:t>
+      </w:r>
+      <w:hyperlink r:id="rId30" w:history="1">
+        <w:r>
+          <w:rPr>
+            <w:rStyle w:val="Hyperlink"/>
+            <w:rFonts w:ascii="Times New Roman" w:hAnsi="Times New Roman" w:cs="Times New Roman"/>
+            <w:kern w:val="0"/>
+            <w:sz w:val="24"/>
+            <w:szCs w:val="24"/>
+          </w:rPr>
+          <w:t>https://doi.org/DOI:10.46647/ijetms.2022.v06i06.110</w:t>
+        </w:r>
+      </w:hyperlink>
+      <w:r>
+        <w:rPr>
+          <w:rFonts w:ascii="Times New Roman" w:hAnsi="Times New Roman" w:cs="Times New Roman"/>
+          <w:kern w:val="0"/>
+          <w:sz w:val="24"/>
+          <w:szCs w:val="24"/>
+        </w:rPr>
+        <w:t xml:space="preserve"> </w:t>
+      </w:r>
+    </w:p>
+    <w:p>
+      <w:pPr>
+        <w:widowControl w:val="0"/>
+        <w:autoSpaceDE w:val="0"/>
+        <w:autoSpaceDN w:val="0"/>
+        <w:adjustRightInd w:val="0"/>
+        <w:spacing w:after="0" w:line="480" w:lineRule="auto"/>
+        <w:ind w:left="720" w:hanging="720"/>
+        <w:rPr>
+          <w:rFonts w:ascii="Times New Roman" w:hAnsi="Times New Roman" w:cs="Times New Roman"/>
+          <w:kern w:val="0"/>
+          <w:sz w:val="24"/>
+          <w:szCs w:val="24"/>
+        </w:rPr>
+      </w:pPr>
+      <w:r>
+        <w:rPr>
+          <w:rFonts w:ascii="Times New Roman" w:hAnsi="Times New Roman" w:cs="Times New Roman"/>
+          <w:kern w:val="0"/>
+          <w:sz w:val="24"/>
+          <w:szCs w:val="24"/>
+        </w:rPr>
+        <w:t xml:space="preserve">Folstein, M. F., Folstein, S. E., &amp; McHugh, P. R. (1975). “Mini-mental state.” </w:t>
+      </w:r>
+      <w:r>
+        <w:rPr>
+          <w:rFonts w:ascii="Times New Roman" w:hAnsi="Times New Roman" w:cs="Times New Roman"/>
+          <w:i/>
+          <w:iCs/>
+          <w:kern w:val="0"/>
+          <w:sz w:val="24"/>
+          <w:szCs w:val="24"/>
+        </w:rPr>
+        <w:t>Journal of Psychiatric Research</w:t>
+      </w:r>
+      <w:r>
+        <w:rPr>
+          <w:rFonts w:ascii="Times New Roman" w:hAnsi="Times New Roman" w:cs="Times New Roman"/>
+          <w:kern w:val="0"/>
+          <w:sz w:val="24"/>
+          <w:szCs w:val="24"/>
+        </w:rPr>
+        <w:t xml:space="preserve">, </w:t>
+      </w:r>
+      <w:r>
+        <w:rPr>
+          <w:rFonts w:ascii="Times New Roman" w:hAnsi="Times New Roman" w:cs="Times New Roman"/>
+          <w:i/>
+          <w:iCs/>
+          <w:kern w:val="0"/>
+          <w:sz w:val="24"/>
+          <w:szCs w:val="24"/>
+        </w:rPr>
+        <w:t>12</w:t>
+      </w:r>
+      <w:r>
+        <w:rPr>
+          <w:rFonts w:ascii="Times New Roman" w:hAnsi="Times New Roman" w:cs="Times New Roman"/>
+          <w:kern w:val="0"/>
+          <w:sz w:val="24"/>
+          <w:szCs w:val="24"/>
+        </w:rPr>
+        <w:t xml:space="preserve">(3), 189–198. </w:t>
+      </w:r>
+      <w:hyperlink r:id="rId31" w:history="1">
+        <w:r>
+          <w:rPr>
+            <w:rStyle w:val="Hyperlink"/>
+            <w:rFonts w:ascii="Times New Roman" w:hAnsi="Times New Roman" w:cs="Times New Roman"/>
+            <w:kern w:val="0"/>
+            <w:sz w:val="24"/>
+            <w:szCs w:val="24"/>
+          </w:rPr>
+          <w:t>https://doi.org/10.1016/0022-3956(75)90026-6</w:t>
+        </w:r>
+      </w:hyperlink>
+      <w:r>
+        <w:rPr>
+          <w:rFonts w:ascii="Times New Roman" w:hAnsi="Times New Roman" w:cs="Times New Roman"/>
+          <w:kern w:val="0"/>
+          <w:sz w:val="24"/>
+          <w:szCs w:val="24"/>
+        </w:rPr>
+        <w:t xml:space="preserve"> </w:t>
+      </w:r>
+    </w:p>
+    <w:p>
+      <w:pPr>
+        <w:widowControl w:val="0"/>
+        <w:autoSpaceDE w:val="0"/>
+        <w:autoSpaceDN w:val="0"/>
+        <w:adjustRightInd w:val="0"/>
+        <w:spacing w:after="0" w:line="480" w:lineRule="auto"/>
+        <w:ind w:left="720" w:hanging="720"/>
+        <w:rPr>
+          <w:rFonts w:ascii="Times New Roman" w:hAnsi="Times New Roman" w:cs="Times New Roman"/>
+          <w:kern w:val="0"/>
+          <w:sz w:val="24"/>
+          <w:szCs w:val="24"/>
+        </w:rPr>
+      </w:pPr>
+      <w:r>
+        <w:rPr>
+          <w:rFonts w:ascii="Times New Roman" w:hAnsi="Times New Roman" w:cs="Times New Roman"/>
+          <w:i/>
+          <w:iCs/>
+          <w:kern w:val="0"/>
+          <w:sz w:val="24"/>
+          <w:szCs w:val="24"/>
+        </w:rPr>
+        <w:lastRenderedPageBreak/>
+        <w:t>Lecanemab, the New Alzheimer’s Treatment: 3 Things To Know</w:t>
+      </w:r>
+      <w:r>
+        <w:rPr>
+          <w:rFonts w:ascii="Times New Roman" w:hAnsi="Times New Roman" w:cs="Times New Roman"/>
+          <w:kern w:val="0"/>
+          <w:sz w:val="24"/>
+          <w:szCs w:val="24"/>
+        </w:rPr>
+        <w:t xml:space="preserve">. (n.d.). Yale Medicine. Retrieved May 11, 2023, from </w:t>
+      </w:r>
+      <w:hyperlink r:id="rId32" w:history="1">
+        <w:r>
+          <w:rPr>
+            <w:rStyle w:val="Hyperlink"/>
+            <w:rFonts w:ascii="Times New Roman" w:hAnsi="Times New Roman" w:cs="Times New Roman"/>
+            <w:kern w:val="0"/>
+            <w:sz w:val="24"/>
+            <w:szCs w:val="24"/>
+          </w:rPr>
+          <w:t>https://www.yalemedicine.org/news/lecanemab-leqembi-new-alzheimers-drug</w:t>
+        </w:r>
+      </w:hyperlink>
+      <w:r>
+        <w:rPr>
+          <w:rFonts w:ascii="Times New Roman" w:hAnsi="Times New Roman" w:cs="Times New Roman"/>
+          <w:kern w:val="0"/>
+          <w:sz w:val="24"/>
+          <w:szCs w:val="24"/>
+        </w:rPr>
+        <w:t xml:space="preserve"> </w:t>
+      </w:r>
+    </w:p>
+    <w:p>
+      <w:pPr>
+        <w:widowControl w:val="0"/>
+        <w:autoSpaceDE w:val="0"/>
+        <w:autoSpaceDN w:val="0"/>
+        <w:adjustRightInd w:val="0"/>
+        <w:spacing w:after="0" w:line="480" w:lineRule="auto"/>
+        <w:ind w:left="720" w:hanging="720"/>
+        <w:rPr>
+          <w:rFonts w:ascii="Times New Roman" w:hAnsi="Times New Roman" w:cs="Times New Roman"/>
+          <w:kern w:val="0"/>
+          <w:sz w:val="24"/>
+          <w:szCs w:val="24"/>
+        </w:rPr>
+      </w:pPr>
+      <w:r>
+        <w:rPr>
+          <w:rFonts w:ascii="Times New Roman" w:hAnsi="Times New Roman" w:cs="Times New Roman"/>
+          <w:kern w:val="0"/>
+          <w:sz w:val="24"/>
+          <w:szCs w:val="24"/>
+        </w:rPr>
+        <w:t xml:space="preserve">Marcus, D. S., Wang, T. H., Parker, J., Csernansky, J. G., Morris, J. C., &amp; Buckner, R. L. (2007). Open Access Series of Imaging Studies (OASIS): Cross-sectional MRI Data in Young, Middle Aged, Nondemented, and Demented Older Adults. </w:t>
+      </w:r>
+      <w:r>
+        <w:rPr>
+          <w:rFonts w:ascii="Times New Roman" w:hAnsi="Times New Roman" w:cs="Times New Roman"/>
+          <w:i/>
+          <w:iCs/>
+          <w:kern w:val="0"/>
+          <w:sz w:val="24"/>
+          <w:szCs w:val="24"/>
+        </w:rPr>
+        <w:t>Journal of Cognitive Neuroscience</w:t>
+      </w:r>
+      <w:r>
+        <w:rPr>
+          <w:rFonts w:ascii="Times New Roman" w:hAnsi="Times New Roman" w:cs="Times New Roman"/>
+          <w:kern w:val="0"/>
+          <w:sz w:val="24"/>
+          <w:szCs w:val="24"/>
+        </w:rPr>
+        <w:t xml:space="preserve">, </w:t>
+      </w:r>
+      <w:r>
+        <w:rPr>
+          <w:rFonts w:ascii="Times New Roman" w:hAnsi="Times New Roman" w:cs="Times New Roman"/>
+          <w:i/>
+          <w:iCs/>
+          <w:kern w:val="0"/>
+          <w:sz w:val="24"/>
+          <w:szCs w:val="24"/>
+        </w:rPr>
+        <w:t>19</w:t>
+      </w:r>
+      <w:r>
+        <w:rPr>
+          <w:rFonts w:ascii="Times New Roman" w:hAnsi="Times New Roman" w:cs="Times New Roman"/>
+          <w:kern w:val="0"/>
+          <w:sz w:val="24"/>
+          <w:szCs w:val="24"/>
+        </w:rPr>
+        <w:t xml:space="preserve">(9), 1498–1507. </w:t>
+      </w:r>
+      <w:hyperlink r:id="rId33" w:history="1">
+        <w:r>
+          <w:rPr>
+            <w:rStyle w:val="Hyperlink"/>
+            <w:rFonts w:ascii="Times New Roman" w:hAnsi="Times New Roman" w:cs="Times New Roman"/>
+            <w:kern w:val="0"/>
+            <w:sz w:val="24"/>
+            <w:szCs w:val="24"/>
+          </w:rPr>
+          <w:t>https://doi.org/10.1162/jocn.2007.19.9.1498</w:t>
+        </w:r>
+      </w:hyperlink>
+      <w:r>
+        <w:rPr>
+          <w:rFonts w:ascii="Times New Roman" w:hAnsi="Times New Roman" w:cs="Times New Roman"/>
+          <w:kern w:val="0"/>
+          <w:sz w:val="24"/>
+          <w:szCs w:val="24"/>
+        </w:rPr>
+        <w:t xml:space="preserve"> </w:t>
+      </w:r>
+    </w:p>
+    <w:p>
+      <w:pPr>
+        <w:widowControl w:val="0"/>
+        <w:autoSpaceDE w:val="0"/>
+        <w:autoSpaceDN w:val="0"/>
+        <w:adjustRightInd w:val="0"/>
+        <w:spacing w:after="0" w:line="480" w:lineRule="auto"/>
+        <w:ind w:left="720" w:hanging="720"/>
+        <w:rPr>
+          <w:rFonts w:ascii="Times New Roman" w:hAnsi="Times New Roman" w:cs="Times New Roman"/>
+          <w:kern w:val="0"/>
+          <w:sz w:val="24"/>
+          <w:szCs w:val="24"/>
+        </w:rPr>
+      </w:pPr>
+      <w:r>
+        <w:rPr>
+          <w:rFonts w:ascii="Times New Roman" w:hAnsi="Times New Roman" w:cs="Times New Roman"/>
+          <w:i/>
+          <w:iCs/>
+          <w:kern w:val="0"/>
+          <w:sz w:val="24"/>
+          <w:szCs w:val="24"/>
+        </w:rPr>
+        <w:t>Mini-Mental State Exam (MMSE) Test for Alzheimer’s / Dementia</w:t>
+      </w:r>
+      <w:r>
+        <w:rPr>
+          <w:rFonts w:ascii="Times New Roman" w:hAnsi="Times New Roman" w:cs="Times New Roman"/>
+          <w:kern w:val="0"/>
+          <w:sz w:val="24"/>
+          <w:szCs w:val="24"/>
+        </w:rPr>
+        <w:t xml:space="preserve">. (n.d.). Retrieved May 11, 2023, from </w:t>
+      </w:r>
+      <w:hyperlink r:id="rId34" w:history="1">
+        <w:r>
+          <w:rPr>
+            <w:rStyle w:val="Hyperlink"/>
+            <w:rFonts w:ascii="Times New Roman" w:hAnsi="Times New Roman" w:cs="Times New Roman"/>
+            <w:kern w:val="0"/>
+            <w:sz w:val="24"/>
+            <w:szCs w:val="24"/>
+          </w:rPr>
+          <w:t>https://www.dementiacarecentral.com/mini-mental-state-exam/</w:t>
+        </w:r>
+      </w:hyperlink>
+      <w:r>
+        <w:rPr>
+          <w:rFonts w:ascii="Times New Roman" w:hAnsi="Times New Roman" w:cs="Times New Roman"/>
+          <w:kern w:val="0"/>
+          <w:sz w:val="24"/>
+          <w:szCs w:val="24"/>
+        </w:rPr>
+        <w:t xml:space="preserve"> </w:t>
+      </w:r>
+    </w:p>
+    <w:p>
+      <w:pPr>
+        <w:widowControl w:val="0"/>
+        <w:autoSpaceDE w:val="0"/>
+        <w:autoSpaceDN w:val="0"/>
+        <w:adjustRightInd w:val="0"/>
+        <w:spacing w:after="0" w:line="480" w:lineRule="auto"/>
+        <w:ind w:left="720" w:hanging="720"/>
+        <w:rPr>
+          <w:rFonts w:ascii="Times New Roman" w:hAnsi="Times New Roman" w:cs="Times New Roman"/>
+          <w:kern w:val="0"/>
+          <w:sz w:val="24"/>
+          <w:szCs w:val="24"/>
+        </w:rPr>
+      </w:pPr>
+      <w:r>
+        <w:rPr>
+          <w:rFonts w:ascii="Times New Roman" w:hAnsi="Times New Roman" w:cs="Times New Roman"/>
+          <w:kern w:val="0"/>
+          <w:sz w:val="24"/>
+          <w:szCs w:val="24"/>
+        </w:rPr>
+        <w:t xml:space="preserve">Morris, J. C. (1993). The Clinical Dementia Rating (CDR): Current version and scoring rules. </w:t>
+      </w:r>
+      <w:r>
+        <w:rPr>
+          <w:rFonts w:ascii="Times New Roman" w:hAnsi="Times New Roman" w:cs="Times New Roman"/>
+          <w:i/>
+          <w:iCs/>
+          <w:kern w:val="0"/>
+          <w:sz w:val="24"/>
+          <w:szCs w:val="24"/>
+        </w:rPr>
+        <w:t>Neurology</w:t>
+      </w:r>
+      <w:r>
+        <w:rPr>
+          <w:rFonts w:ascii="Times New Roman" w:hAnsi="Times New Roman" w:cs="Times New Roman"/>
+          <w:kern w:val="0"/>
+          <w:sz w:val="24"/>
+          <w:szCs w:val="24"/>
+        </w:rPr>
+        <w:t xml:space="preserve">, </w:t>
+      </w:r>
+      <w:r>
+        <w:rPr>
+          <w:rFonts w:ascii="Times New Roman" w:hAnsi="Times New Roman" w:cs="Times New Roman"/>
+          <w:i/>
+          <w:iCs/>
+          <w:kern w:val="0"/>
+          <w:sz w:val="24"/>
+          <w:szCs w:val="24"/>
+        </w:rPr>
+        <w:t>43</w:t>
+      </w:r>
+      <w:r>
+        <w:rPr>
+          <w:rFonts w:ascii="Times New Roman" w:hAnsi="Times New Roman" w:cs="Times New Roman"/>
+          <w:kern w:val="0"/>
+          <w:sz w:val="24"/>
+          <w:szCs w:val="24"/>
+        </w:rPr>
+        <w:t>(11), 2412.1-2412. https://doi.org/10.1212/WNL.43.11.2412</w:t>
+      </w:r>
+    </w:p>
+    <w:p>
+      <w:pPr>
+        <w:widowControl w:val="0"/>
+        <w:autoSpaceDE w:val="0"/>
+        <w:autoSpaceDN w:val="0"/>
+        <w:adjustRightInd w:val="0"/>
+        <w:spacing w:after="0" w:line="480" w:lineRule="auto"/>
+        <w:ind w:left="720" w:hanging="720"/>
+        <w:rPr>
+          <w:rFonts w:ascii="Times New Roman" w:hAnsi="Times New Roman" w:cs="Times New Roman"/>
+          <w:kern w:val="0"/>
+          <w:sz w:val="24"/>
+          <w:szCs w:val="24"/>
+        </w:rPr>
+      </w:pPr>
+      <w:r>
+        <w:rPr>
+          <w:rFonts w:ascii="Times New Roman" w:hAnsi="Times New Roman" w:cs="Times New Roman"/>
+          <w:i/>
+          <w:iCs/>
+          <w:kern w:val="0"/>
+          <w:sz w:val="24"/>
+          <w:szCs w:val="24"/>
+        </w:rPr>
+        <w:t>Potential fabrication in research images threatens key theory of Alzheimer’s disease</w:t>
+      </w:r>
+      <w:r>
+        <w:rPr>
+          <w:rFonts w:ascii="Times New Roman" w:hAnsi="Times New Roman" w:cs="Times New Roman"/>
+          <w:kern w:val="0"/>
+          <w:sz w:val="24"/>
+          <w:szCs w:val="24"/>
+        </w:rPr>
+        <w:t xml:space="preserve">. (n.d.). Retrieved May 11, 2023, from </w:t>
+      </w:r>
+      <w:hyperlink r:id="rId35" w:history="1">
+        <w:r>
+          <w:rPr>
+            <w:rStyle w:val="Hyperlink"/>
+            <w:rFonts w:ascii="Times New Roman" w:hAnsi="Times New Roman" w:cs="Times New Roman"/>
+            <w:kern w:val="0"/>
+            <w:sz w:val="24"/>
+            <w:szCs w:val="24"/>
+          </w:rPr>
+          <w:t>https://www.science.org/content/article/potential-fabrication-research-images-threatens-key-theory-alzheimers-disease</w:t>
+        </w:r>
+      </w:hyperlink>
+      <w:r>
+        <w:rPr>
+          <w:rFonts w:ascii="Times New Roman" w:hAnsi="Times New Roman" w:cs="Times New Roman"/>
+          <w:kern w:val="0"/>
+          <w:sz w:val="24"/>
+          <w:szCs w:val="24"/>
+        </w:rPr>
+        <w:t xml:space="preserve"> </w:t>
+      </w:r>
+    </w:p>
+    <w:p>
+      <w:pPr>
+        <w:widowControl w:val="0"/>
+        <w:autoSpaceDE w:val="0"/>
+        <w:autoSpaceDN w:val="0"/>
+        <w:adjustRightInd w:val="0"/>
+        <w:spacing w:after="0" w:line="480" w:lineRule="auto"/>
+        <w:ind w:left="720" w:hanging="720"/>
+        <w:rPr>
+          <w:rFonts w:ascii="Times New Roman" w:hAnsi="Times New Roman" w:cs="Times New Roman"/>
+          <w:kern w:val="0"/>
+          <w:sz w:val="24"/>
+          <w:szCs w:val="24"/>
+        </w:rPr>
+      </w:pPr>
+      <w:r>
+        <w:rPr>
+          <w:rFonts w:ascii="Times New Roman" w:hAnsi="Times New Roman" w:cs="Times New Roman"/>
+          <w:kern w:val="0"/>
+          <w:sz w:val="24"/>
+          <w:szCs w:val="24"/>
+        </w:rPr>
+        <w:t xml:space="preserve">R, G. S. (2022, October 21). </w:t>
+      </w:r>
+      <w:r>
+        <w:rPr>
+          <w:rFonts w:ascii="Times New Roman" w:hAnsi="Times New Roman" w:cs="Times New Roman"/>
+          <w:i/>
+          <w:iCs/>
+          <w:kern w:val="0"/>
+          <w:sz w:val="24"/>
+          <w:szCs w:val="24"/>
+        </w:rPr>
+        <w:t>Confusion Matrix to no Confusion Matrix in just 5mins</w:t>
+      </w:r>
+      <w:r>
+        <w:rPr>
+          <w:rFonts w:ascii="Times New Roman" w:hAnsi="Times New Roman" w:cs="Times New Roman"/>
+          <w:kern w:val="0"/>
+          <w:sz w:val="24"/>
+          <w:szCs w:val="24"/>
+        </w:rPr>
+        <w:t xml:space="preserve">. Medium. </w:t>
+      </w:r>
+      <w:hyperlink r:id="rId36" w:history="1">
+        <w:r>
+          <w:rPr>
+            <w:rStyle w:val="Hyperlink"/>
+            <w:rFonts w:ascii="Times New Roman" w:hAnsi="Times New Roman" w:cs="Times New Roman"/>
+            <w:kern w:val="0"/>
+            <w:sz w:val="24"/>
+            <w:szCs w:val="24"/>
+          </w:rPr>
+          <w:t>https://pub.towardsai.net/confusion-matrix-179b9c758b55</w:t>
+        </w:r>
+      </w:hyperlink>
+      <w:r>
+        <w:rPr>
+          <w:rFonts w:ascii="Times New Roman" w:hAnsi="Times New Roman" w:cs="Times New Roman"/>
+          <w:kern w:val="0"/>
+          <w:sz w:val="24"/>
+          <w:szCs w:val="24"/>
+        </w:rPr>
+        <w:t xml:space="preserve"> </w:t>
+      </w:r>
+    </w:p>
+    <w:p>
+      <w:pPr>
+        <w:widowControl w:val="0"/>
+        <w:autoSpaceDE w:val="0"/>
+        <w:autoSpaceDN w:val="0"/>
+        <w:adjustRightInd w:val="0"/>
+        <w:spacing w:after="0" w:line="480" w:lineRule="auto"/>
+        <w:ind w:left="720" w:hanging="720"/>
+        <w:rPr>
+          <w:rFonts w:ascii="Times New Roman" w:hAnsi="Times New Roman" w:cs="Times New Roman"/>
+          <w:kern w:val="0"/>
+          <w:sz w:val="24"/>
+          <w:szCs w:val="24"/>
+        </w:rPr>
+      </w:pPr>
+      <w:r>
+        <w:rPr>
+          <w:rFonts w:ascii="Times New Roman" w:hAnsi="Times New Roman" w:cs="Times New Roman"/>
+          <w:kern w:val="0"/>
+          <w:sz w:val="24"/>
+          <w:szCs w:val="24"/>
+        </w:rPr>
+        <w:t xml:space="preserve">Reardon, S. (2023). Alzheimer’s drug donanemab: What promising trial means for treatments. </w:t>
+      </w:r>
+      <w:r>
+        <w:rPr>
+          <w:rFonts w:ascii="Times New Roman" w:hAnsi="Times New Roman" w:cs="Times New Roman"/>
+          <w:i/>
+          <w:iCs/>
+          <w:kern w:val="0"/>
+          <w:sz w:val="24"/>
+          <w:szCs w:val="24"/>
+        </w:rPr>
+        <w:t>Nature</w:t>
+      </w:r>
+      <w:r>
+        <w:rPr>
+          <w:rFonts w:ascii="Times New Roman" w:hAnsi="Times New Roman" w:cs="Times New Roman"/>
+          <w:kern w:val="0"/>
+          <w:sz w:val="24"/>
+          <w:szCs w:val="24"/>
+        </w:rPr>
+        <w:t xml:space="preserve">, </w:t>
+      </w:r>
+      <w:r>
+        <w:rPr>
+          <w:rFonts w:ascii="Times New Roman" w:hAnsi="Times New Roman" w:cs="Times New Roman"/>
+          <w:i/>
+          <w:iCs/>
+          <w:kern w:val="0"/>
+          <w:sz w:val="24"/>
+          <w:szCs w:val="24"/>
+        </w:rPr>
+        <w:t>617</w:t>
+      </w:r>
+      <w:r>
+        <w:rPr>
+          <w:rFonts w:ascii="Times New Roman" w:hAnsi="Times New Roman" w:cs="Times New Roman"/>
+          <w:kern w:val="0"/>
+          <w:sz w:val="24"/>
+          <w:szCs w:val="24"/>
+        </w:rPr>
+        <w:t xml:space="preserve">(7960), 232–233. </w:t>
+      </w:r>
+      <w:hyperlink r:id="rId37" w:history="1">
+        <w:r>
+          <w:rPr>
+            <w:rStyle w:val="Hyperlink"/>
+            <w:rFonts w:ascii="Times New Roman" w:hAnsi="Times New Roman" w:cs="Times New Roman"/>
+            <w:kern w:val="0"/>
+            <w:sz w:val="24"/>
+            <w:szCs w:val="24"/>
+          </w:rPr>
+          <w:t>https://doi.org/10.1038/d41586-023-01537-5</w:t>
+        </w:r>
+      </w:hyperlink>
+      <w:r>
+        <w:rPr>
+          <w:rFonts w:ascii="Times New Roman" w:hAnsi="Times New Roman" w:cs="Times New Roman"/>
+          <w:kern w:val="0"/>
+          <w:sz w:val="24"/>
+          <w:szCs w:val="24"/>
+        </w:rPr>
+        <w:t xml:space="preserve"> </w:t>
+      </w:r>
+    </w:p>
+    <w:p>
+      <w:pPr>
+        <w:widowControl w:val="0"/>
+        <w:autoSpaceDE w:val="0"/>
+        <w:autoSpaceDN w:val="0"/>
+        <w:adjustRightInd w:val="0"/>
+        <w:spacing w:after="0" w:line="480" w:lineRule="auto"/>
+        <w:ind w:left="720" w:hanging="720"/>
+        <w:rPr>
+          <w:rFonts w:ascii="Times New Roman" w:hAnsi="Times New Roman" w:cs="Times New Roman"/>
+          <w:kern w:val="0"/>
+          <w:sz w:val="24"/>
+          <w:szCs w:val="24"/>
+        </w:rPr>
+      </w:pPr>
+      <w:r>
+        <w:rPr>
+          <w:rFonts w:ascii="Times New Roman" w:hAnsi="Times New Roman" w:cs="Times New Roman"/>
+          <w:kern w:val="0"/>
+          <w:sz w:val="24"/>
+          <w:szCs w:val="24"/>
+        </w:rPr>
+        <w:t xml:space="preserve">Rubin, E. H., Storandt, M., Miller, J. P., Kinscherf, D. A., Grant, E. A., Morris, J. C., &amp; Berg, L. (1998). A Prospective Study of Cognitive Function and Onset of Dementia in Cognitively Healthy Elders. </w:t>
+      </w:r>
+      <w:r>
+        <w:rPr>
+          <w:rFonts w:ascii="Times New Roman" w:hAnsi="Times New Roman" w:cs="Times New Roman"/>
+          <w:i/>
+          <w:iCs/>
+          <w:kern w:val="0"/>
+          <w:sz w:val="24"/>
+          <w:szCs w:val="24"/>
+        </w:rPr>
+        <w:t>Archives of Neurology</w:t>
+      </w:r>
+      <w:r>
+        <w:rPr>
+          <w:rFonts w:ascii="Times New Roman" w:hAnsi="Times New Roman" w:cs="Times New Roman"/>
+          <w:kern w:val="0"/>
+          <w:sz w:val="24"/>
+          <w:szCs w:val="24"/>
+        </w:rPr>
+        <w:t xml:space="preserve">, </w:t>
+      </w:r>
+      <w:r>
+        <w:rPr>
+          <w:rFonts w:ascii="Times New Roman" w:hAnsi="Times New Roman" w:cs="Times New Roman"/>
+          <w:i/>
+          <w:iCs/>
+          <w:kern w:val="0"/>
+          <w:sz w:val="24"/>
+          <w:szCs w:val="24"/>
+        </w:rPr>
+        <w:t>55</w:t>
+      </w:r>
+      <w:r>
+        <w:rPr>
+          <w:rFonts w:ascii="Times New Roman" w:hAnsi="Times New Roman" w:cs="Times New Roman"/>
+          <w:kern w:val="0"/>
+          <w:sz w:val="24"/>
+          <w:szCs w:val="24"/>
+        </w:rPr>
+        <w:t xml:space="preserve">(3), 395. </w:t>
+      </w:r>
+      <w:hyperlink r:id="rId38" w:history="1">
+        <w:r>
+          <w:rPr>
+            <w:rStyle w:val="Hyperlink"/>
+            <w:rFonts w:ascii="Times New Roman" w:hAnsi="Times New Roman" w:cs="Times New Roman"/>
+            <w:kern w:val="0"/>
+            <w:sz w:val="24"/>
+            <w:szCs w:val="24"/>
+          </w:rPr>
+          <w:t>https://doi.org/10.1001/archneur.55.3.395</w:t>
+        </w:r>
+      </w:hyperlink>
+      <w:r>
+        <w:rPr>
+          <w:rFonts w:ascii="Times New Roman" w:hAnsi="Times New Roman" w:cs="Times New Roman"/>
+          <w:kern w:val="0"/>
+          <w:sz w:val="24"/>
+          <w:szCs w:val="24"/>
+        </w:rPr>
+        <w:t xml:space="preserve"> </w:t>
+      </w:r>
+    </w:p>
+    <w:p>
+      <w:pPr>
+        <w:widowControl w:val="0"/>
+        <w:autoSpaceDE w:val="0"/>
+        <w:autoSpaceDN w:val="0"/>
+        <w:adjustRightInd w:val="0"/>
+        <w:spacing w:after="0" w:line="480" w:lineRule="auto"/>
+        <w:ind w:left="720" w:hanging="720"/>
+        <w:rPr>
+          <w:rFonts w:ascii="Times New Roman" w:hAnsi="Times New Roman" w:cs="Times New Roman"/>
+          <w:kern w:val="0"/>
+          <w:sz w:val="24"/>
+          <w:szCs w:val="24"/>
+        </w:rPr>
+      </w:pPr>
+      <w:r>
+        <w:rPr>
+          <w:rFonts w:ascii="Times New Roman" w:hAnsi="Times New Roman" w:cs="Times New Roman"/>
+          <w:i/>
+          <w:iCs/>
+          <w:kern w:val="0"/>
+          <w:sz w:val="24"/>
+          <w:szCs w:val="24"/>
+        </w:rPr>
+        <w:t>Taking the Confusion Out of Confusion Matrices | by Allison Ragan | Towards Data Science</w:t>
+      </w:r>
+      <w:r>
+        <w:rPr>
+          <w:rFonts w:ascii="Times New Roman" w:hAnsi="Times New Roman" w:cs="Times New Roman"/>
+          <w:kern w:val="0"/>
+          <w:sz w:val="24"/>
+          <w:szCs w:val="24"/>
+        </w:rPr>
+        <w:t xml:space="preserve">. </w:t>
+      </w:r>
+      <w:r>
+        <w:rPr>
+          <w:rFonts w:ascii="Times New Roman" w:hAnsi="Times New Roman" w:cs="Times New Roman"/>
+          <w:kern w:val="0"/>
+          <w:sz w:val="24"/>
+          <w:szCs w:val="24"/>
+        </w:rPr>
+        <w:lastRenderedPageBreak/>
+        <w:t xml:space="preserve">(n.d.). Retrieved May 14, 2023, from </w:t>
+      </w:r>
+      <w:hyperlink r:id="rId39" w:history="1">
+        <w:r>
+          <w:rPr>
+            <w:rStyle w:val="Hyperlink"/>
+            <w:rFonts w:ascii="Times New Roman" w:hAnsi="Times New Roman" w:cs="Times New Roman"/>
+            <w:kern w:val="0"/>
+            <w:sz w:val="24"/>
+            <w:szCs w:val="24"/>
+          </w:rPr>
+          <w:t>https://towardsdatascience.com/taking-the-confusion-out-of-confusion-matrices-c1ce054b3d3e</w:t>
+        </w:r>
+      </w:hyperlink>
+      <w:r>
+        <w:rPr>
+          <w:rFonts w:ascii="Times New Roman" w:hAnsi="Times New Roman" w:cs="Times New Roman"/>
+          <w:kern w:val="0"/>
+          <w:sz w:val="24"/>
+          <w:szCs w:val="24"/>
+        </w:rPr>
+        <w:t xml:space="preserve"> </w:t>
+      </w:r>
+    </w:p>
+    <w:p>
+      <w:pPr>
+        <w:widowControl w:val="0"/>
+        <w:autoSpaceDE w:val="0"/>
+        <w:autoSpaceDN w:val="0"/>
+        <w:adjustRightInd w:val="0"/>
+        <w:spacing w:after="0" w:line="480" w:lineRule="auto"/>
+        <w:ind w:left="720" w:hanging="720"/>
+        <w:rPr>
+          <w:rFonts w:ascii="Times New Roman" w:hAnsi="Times New Roman" w:cs="Times New Roman"/>
+          <w:kern w:val="0"/>
+          <w:sz w:val="24"/>
+          <w:szCs w:val="24"/>
+        </w:rPr>
+      </w:pPr>
+      <w:r>
+        <w:rPr>
+          <w:rFonts w:ascii="Times New Roman" w:hAnsi="Times New Roman" w:cs="Times New Roman"/>
+          <w:kern w:val="0"/>
+          <w:sz w:val="24"/>
+          <w:szCs w:val="24"/>
+        </w:rPr>
+        <w:t xml:space="preserve">Woloshin, S., &amp; Kesselheim, A. S. (2022). What to Know About the Alzheimer Drug Aducanumab (Aduhelm). </w:t>
+      </w:r>
+      <w:r>
+        <w:rPr>
+          <w:rFonts w:ascii="Times New Roman" w:hAnsi="Times New Roman" w:cs="Times New Roman"/>
+          <w:i/>
+          <w:iCs/>
+          <w:kern w:val="0"/>
+          <w:sz w:val="24"/>
+          <w:szCs w:val="24"/>
+        </w:rPr>
+        <w:t>JAMA Internal Medicine</w:t>
+      </w:r>
+      <w:r>
+        <w:rPr>
+          <w:rFonts w:ascii="Times New Roman" w:hAnsi="Times New Roman" w:cs="Times New Roman"/>
+          <w:kern w:val="0"/>
+          <w:sz w:val="24"/>
+          <w:szCs w:val="24"/>
+        </w:rPr>
+        <w:t xml:space="preserve">, </w:t>
+      </w:r>
+      <w:r>
+        <w:rPr>
+          <w:rFonts w:ascii="Times New Roman" w:hAnsi="Times New Roman" w:cs="Times New Roman"/>
+          <w:i/>
+          <w:iCs/>
+          <w:kern w:val="0"/>
+          <w:sz w:val="24"/>
+          <w:szCs w:val="24"/>
+        </w:rPr>
+        <w:t>182</w:t>
+      </w:r>
+      <w:r>
+        <w:rPr>
+          <w:rFonts w:ascii="Times New Roman" w:hAnsi="Times New Roman" w:cs="Times New Roman"/>
+          <w:kern w:val="0"/>
+          <w:sz w:val="24"/>
+          <w:szCs w:val="24"/>
+        </w:rPr>
+        <w:t xml:space="preserve">(8), 892. </w:t>
+      </w:r>
+      <w:hyperlink r:id="rId40" w:history="1">
+        <w:r>
+          <w:rPr>
+            <w:rStyle w:val="Hyperlink"/>
+            <w:rFonts w:ascii="Times New Roman" w:hAnsi="Times New Roman" w:cs="Times New Roman"/>
+            <w:kern w:val="0"/>
+            <w:sz w:val="24"/>
+            <w:szCs w:val="24"/>
+          </w:rPr>
+          <w:t>https://doi.org/10.1001/jamainternmed.2022.1039</w:t>
+        </w:r>
+      </w:hyperlink>
+      <w:r>
+        <w:rPr>
+          <w:rFonts w:ascii="Times New Roman" w:hAnsi="Times New Roman" w:cs="Times New Roman"/>
+          <w:kern w:val="0"/>
+          <w:sz w:val="24"/>
+          <w:szCs w:val="24"/>
+        </w:rPr>
+        <w:t xml:space="preserve"> </w:t>
       </w:r>
     </w:p>
     <w:p>
       <w:pPr>
         <w:pStyle w:val="ListParagraph"/>
-        <w:numPr>
-          <w:ilvl w:val="0"/>
-          <w:numId w:val="1"/>
-        </w:numPr>
-        <w:tabs>
-          <w:tab w:val="left" w:pos="5480"/>
-        </w:tabs>
-        <w:spacing w:after="0" w:line="240" w:lineRule="auto"/>
-      </w:pPr>
-      <w:r>
-        <w:t xml:space="preserve">Convert into MD </w:t>
-      </w:r>
-      <w:r>
-        <w:t>format.</w:t>
-      </w:r>
+        <w:tabs>
+          <w:tab w:val="left" w:pos="5480"/>
+        </w:tabs>
+        <w:spacing w:after="0" w:line="240" w:lineRule="auto"/>
+      </w:pPr>
     </w:p>
     <w:sectPr>
       <w:pgSz w:w="12240" w:h="15840"/>
@@ -8600,6 +9960,29 @@
     <w:unhideWhenUsed/>
     <w:rsid w:val="00B23298"/>
   </w:style>
+  <w:style w:type="character" w:styleId="Hyperlink">
+    <w:name w:val="Hyperlink"/>
+    <w:basedOn w:val="DefaultParagraphFont"/>
+    <w:uiPriority w:val="99"/>
+    <w:unhideWhenUsed/>
+    <w:rsid w:val="0020175B"/>
+    <w:rPr>
+      <w:color w:val="0563C1" w:themeColor="hyperlink"/>
+      <w:u w:val="single"/>
+    </w:rPr>
+  </w:style>
+  <w:style w:type="character" w:styleId="UnresolvedMention">
+    <w:name w:val="Unresolved Mention"/>
+    <w:basedOn w:val="DefaultParagraphFont"/>
+    <w:uiPriority w:val="99"/>
+    <w:semiHidden/>
+    <w:unhideWhenUsed/>
+    <w:rsid w:val="0020175B"/>
+    <w:rPr>
+      <w:color w:val="605E5C"/>
+      <w:shd w:val="clear" w:color="auto" w:fill="E1DFDD"/>
+    </w:rPr>
+  </w:style>
 </w:styles>
 </file>
 

</xml_diff>